<commit_message>
Change language of variables
</commit_message>
<xml_diff>
--- a/Documento de alteração de variável SEBO.docx
+++ b/Documento de alteração de variável SEBO.docx
@@ -663,13 +663,7 @@
         <w:rPr>
           <w:sz w:val="28"/>
         </w:rPr>
-        <w:t>Excessao</w:t>
-      </w:r>
-      <w:r>
-        <w:rPr>
-          <w:sz w:val="28"/>
-        </w:rPr>
-        <w:t>SenhaInvalida.php</w:t>
+        <w:t>ExcessaoSenhaInvalida.php</w:t>
       </w:r>
       <w:proofErr w:type="spellEnd"/>
     </w:p>
@@ -695,13 +689,7 @@
         <w:rPr>
           <w:sz w:val="28"/>
         </w:rPr>
-        <w:t>Excessao</w:t>
-      </w:r>
-      <w:r>
-        <w:rPr>
-          <w:sz w:val="28"/>
-        </w:rPr>
-        <w:t>TelefoneInvalido.php</w:t>
+        <w:t>ExcessaoTelefoneInvalido.php</w:t>
       </w:r>
       <w:proofErr w:type="spellEnd"/>
     </w:p>
@@ -727,13 +715,7 @@
         <w:rPr>
           <w:sz w:val="28"/>
         </w:rPr>
-        <w:t>Excessao</w:t>
-      </w:r>
-      <w:r>
-        <w:rPr>
-          <w:sz w:val="28"/>
-        </w:rPr>
-        <w:t>TituloInvalido.php</w:t>
+        <w:t>ExcessaoTituloInvalido.php</w:t>
       </w:r>
       <w:proofErr w:type="spellEnd"/>
     </w:p>
@@ -905,449 +887,555 @@
       <w:pPr>
         <w:pStyle w:val="PargrafodaLista"/>
         <w:numPr>
-          <w:ilvl w:val="0"/>
+          <w:ilvl w:val="1"/>
           <w:numId w:val="5"/>
         </w:numPr>
         <w:rPr>
           <w:sz w:val="28"/>
         </w:rPr>
       </w:pPr>
-      <w:r>
-        <w:rPr>
-          <w:sz w:val="28"/>
-        </w:rPr>
-        <w:t xml:space="preserve">Classe: </w:t>
-      </w:r>
-      <w:proofErr w:type="spellStart"/>
-      <w:r>
-        <w:rPr>
-          <w:sz w:val="28"/>
-        </w:rPr>
-        <w:t>alterarLivro.php</w:t>
-      </w:r>
-      <w:proofErr w:type="spellEnd"/>
-    </w:p>
-    <w:p>
-      <w:pPr>
-        <w:pStyle w:val="PargrafodaLista"/>
-        <w:numPr>
-          <w:ilvl w:val="0"/>
+      <w:proofErr w:type="spellStart"/>
+      <w:proofErr w:type="gramStart"/>
+      <w:r>
+        <w:rPr>
+          <w:sz w:val="24"/>
+        </w:rPr>
+        <w:t>id</w:t>
+      </w:r>
+      <w:proofErr w:type="gramEnd"/>
+      <w:r>
+        <w:rPr>
+          <w:sz w:val="24"/>
+        </w:rPr>
+        <w:t>_usuario</w:t>
+      </w:r>
+      <w:proofErr w:type="spellEnd"/>
+      <w:r>
+        <w:rPr>
+          <w:sz w:val="24"/>
+        </w:rPr>
+        <w:t xml:space="preserve"> -&gt; </w:t>
+      </w:r>
+      <w:proofErr w:type="spellStart"/>
+      <w:r>
+        <w:rPr>
+          <w:sz w:val="24"/>
+        </w:rPr>
+        <w:t>idUser</w:t>
+      </w:r>
+      <w:proofErr w:type="spellEnd"/>
+    </w:p>
+    <w:p>
+      <w:pPr>
+        <w:pStyle w:val="PargrafodaLista"/>
+        <w:numPr>
+          <w:ilvl w:val="1"/>
           <w:numId w:val="5"/>
         </w:numPr>
         <w:rPr>
           <w:sz w:val="28"/>
         </w:rPr>
       </w:pPr>
-      <w:r>
-        <w:rPr>
-          <w:sz w:val="28"/>
-        </w:rPr>
-        <w:t>Classe:</w:t>
-      </w:r>
-      <w:r>
-        <w:rPr>
-          <w:sz w:val="28"/>
-        </w:rPr>
-        <w:t xml:space="preserve"> </w:t>
-      </w:r>
-      <w:proofErr w:type="spellStart"/>
-      <w:r>
-        <w:rPr>
-          <w:sz w:val="28"/>
-        </w:rPr>
-        <w:t>cadastrarLivro.php</w:t>
-      </w:r>
-      <w:proofErr w:type="spellEnd"/>
-    </w:p>
-    <w:p>
-      <w:pPr>
-        <w:pStyle w:val="PargrafodaLista"/>
-        <w:numPr>
-          <w:ilvl w:val="0"/>
-          <w:numId w:val="5"/>
-        </w:numPr>
-        <w:rPr>
-          <w:sz w:val="28"/>
-        </w:rPr>
-      </w:pPr>
-      <w:r>
-        <w:rPr>
-          <w:sz w:val="28"/>
-        </w:rPr>
-        <w:t>Classe:</w:t>
-      </w:r>
-      <w:r>
-        <w:rPr>
-          <w:sz w:val="28"/>
-        </w:rPr>
-        <w:t xml:space="preserve"> </w:t>
-      </w:r>
-      <w:proofErr w:type="spellStart"/>
-      <w:r>
-        <w:rPr>
-          <w:sz w:val="28"/>
-        </w:rPr>
-        <w:t>compraLivro.php</w:t>
-      </w:r>
-      <w:proofErr w:type="spellEnd"/>
-    </w:p>
-    <w:p>
-      <w:pPr>
-        <w:pStyle w:val="PargrafodaLista"/>
-        <w:numPr>
-          <w:ilvl w:val="0"/>
-          <w:numId w:val="5"/>
-        </w:numPr>
-        <w:rPr>
-          <w:sz w:val="28"/>
-        </w:rPr>
-      </w:pPr>
-      <w:r>
-        <w:rPr>
-          <w:sz w:val="28"/>
-        </w:rPr>
-        <w:t xml:space="preserve">Classe: </w:t>
-      </w:r>
-      <w:proofErr w:type="spellStart"/>
-      <w:r>
-        <w:rPr>
-          <w:sz w:val="28"/>
-        </w:rPr>
-        <w:t>detalheslivro.php</w:t>
-      </w:r>
-      <w:proofErr w:type="spellEnd"/>
-    </w:p>
-    <w:p>
-      <w:pPr>
-        <w:pStyle w:val="PargrafodaLista"/>
-        <w:numPr>
-          <w:ilvl w:val="0"/>
-          <w:numId w:val="5"/>
-        </w:numPr>
-        <w:rPr>
-          <w:sz w:val="28"/>
-        </w:rPr>
-      </w:pPr>
-      <w:r>
-        <w:rPr>
-          <w:sz w:val="28"/>
-        </w:rPr>
-        <w:t xml:space="preserve">Classe: </w:t>
-      </w:r>
-      <w:proofErr w:type="spellStart"/>
-      <w:r>
-        <w:rPr>
-          <w:sz w:val="28"/>
-        </w:rPr>
-        <w:t>entrarLogin.php</w:t>
-      </w:r>
-      <w:proofErr w:type="spellEnd"/>
-    </w:p>
-    <w:p>
-      <w:pPr>
-        <w:pStyle w:val="PargrafodaLista"/>
-        <w:numPr>
-          <w:ilvl w:val="0"/>
-          <w:numId w:val="5"/>
-        </w:numPr>
-        <w:rPr>
-          <w:sz w:val="28"/>
-        </w:rPr>
-      </w:pPr>
-      <w:r>
-        <w:rPr>
-          <w:sz w:val="28"/>
-        </w:rPr>
-        <w:t xml:space="preserve">Classe: </w:t>
-      </w:r>
-      <w:proofErr w:type="spellStart"/>
-      <w:r>
-        <w:rPr>
-          <w:sz w:val="28"/>
-        </w:rPr>
-        <w:t>excluiUsuario.php</w:t>
-      </w:r>
-      <w:proofErr w:type="spellEnd"/>
-    </w:p>
-    <w:p>
-      <w:pPr>
-        <w:pStyle w:val="PargrafodaLista"/>
-        <w:numPr>
-          <w:ilvl w:val="0"/>
-          <w:numId w:val="5"/>
-        </w:numPr>
-        <w:rPr>
-          <w:sz w:val="28"/>
-        </w:rPr>
-      </w:pPr>
-      <w:r>
-        <w:rPr>
-          <w:sz w:val="28"/>
-        </w:rPr>
-        <w:t xml:space="preserve">Classe: </w:t>
-      </w:r>
-      <w:proofErr w:type="spellStart"/>
-      <w:r>
-        <w:rPr>
-          <w:sz w:val="28"/>
-        </w:rPr>
-        <w:t>excluirLivro.php</w:t>
-      </w:r>
-      <w:proofErr w:type="spellEnd"/>
-    </w:p>
-    <w:p>
-      <w:pPr>
-        <w:pStyle w:val="PargrafodaLista"/>
-        <w:numPr>
-          <w:ilvl w:val="0"/>
-          <w:numId w:val="5"/>
-        </w:numPr>
-        <w:rPr>
-          <w:sz w:val="28"/>
-        </w:rPr>
-      </w:pPr>
-      <w:r>
-        <w:rPr>
-          <w:sz w:val="28"/>
-        </w:rPr>
-        <w:t xml:space="preserve">Classe: </w:t>
-      </w:r>
-      <w:proofErr w:type="spellStart"/>
-      <w:r>
-        <w:rPr>
-          <w:sz w:val="28"/>
-        </w:rPr>
-        <w:t>indexLivro.php</w:t>
-      </w:r>
-      <w:proofErr w:type="spellEnd"/>
-    </w:p>
-    <w:p>
-      <w:pPr>
-        <w:pStyle w:val="PargrafodaLista"/>
-        <w:numPr>
-          <w:ilvl w:val="0"/>
-          <w:numId w:val="5"/>
-        </w:numPr>
-        <w:rPr>
-          <w:sz w:val="28"/>
-        </w:rPr>
-      </w:pPr>
-      <w:r>
-        <w:rPr>
-          <w:sz w:val="28"/>
-        </w:rPr>
-        <w:t xml:space="preserve">Classe: </w:t>
-      </w:r>
-      <w:proofErr w:type="spellStart"/>
-      <w:r>
-        <w:rPr>
-          <w:sz w:val="28"/>
-        </w:rPr>
-        <w:t>indexLogin.php</w:t>
-      </w:r>
-      <w:proofErr w:type="spellEnd"/>
-    </w:p>
-    <w:p>
-      <w:pPr>
-        <w:pStyle w:val="PargrafodaLista"/>
-        <w:numPr>
-          <w:ilvl w:val="0"/>
-          <w:numId w:val="5"/>
-        </w:numPr>
-        <w:rPr>
-          <w:sz w:val="28"/>
-        </w:rPr>
-      </w:pPr>
-      <w:r>
-        <w:rPr>
-          <w:sz w:val="28"/>
-        </w:rPr>
-        <w:t xml:space="preserve">Classe: </w:t>
-      </w:r>
-      <w:proofErr w:type="spellStart"/>
-      <w:r>
-        <w:rPr>
-          <w:sz w:val="28"/>
-        </w:rPr>
-        <w:t>indexUsuario.php</w:t>
-      </w:r>
-      <w:proofErr w:type="spellEnd"/>
-    </w:p>
-    <w:p>
-      <w:pPr>
-        <w:pStyle w:val="PargrafodaLista"/>
-        <w:numPr>
-          <w:ilvl w:val="0"/>
-          <w:numId w:val="5"/>
-        </w:numPr>
-        <w:rPr>
-          <w:sz w:val="28"/>
-        </w:rPr>
-      </w:pPr>
-      <w:r>
-        <w:rPr>
-          <w:sz w:val="28"/>
-        </w:rPr>
-        <w:t xml:space="preserve">Classe: </w:t>
-      </w:r>
-      <w:proofErr w:type="spellStart"/>
-      <w:r>
-        <w:rPr>
-          <w:sz w:val="28"/>
-        </w:rPr>
-        <w:t>listaDeLivros.php</w:t>
-      </w:r>
-      <w:proofErr w:type="spellEnd"/>
-    </w:p>
-    <w:p>
-      <w:pPr>
-        <w:pStyle w:val="PargrafodaLista"/>
-        <w:numPr>
-          <w:ilvl w:val="0"/>
-          <w:numId w:val="5"/>
-        </w:numPr>
-        <w:rPr>
-          <w:sz w:val="28"/>
-        </w:rPr>
-      </w:pPr>
-      <w:r>
-        <w:rPr>
-          <w:sz w:val="28"/>
-        </w:rPr>
-        <w:t xml:space="preserve">Classe: </w:t>
-      </w:r>
-      <w:proofErr w:type="spellStart"/>
-      <w:r>
-        <w:rPr>
-          <w:sz w:val="28"/>
-        </w:rPr>
-        <w:t>livrosDisponiveis.php</w:t>
-      </w:r>
-      <w:proofErr w:type="spellEnd"/>
-    </w:p>
-    <w:p>
-      <w:pPr>
-        <w:pStyle w:val="PargrafodaLista"/>
-        <w:numPr>
-          <w:ilvl w:val="0"/>
-          <w:numId w:val="5"/>
-        </w:numPr>
-        <w:rPr>
-          <w:sz w:val="28"/>
-        </w:rPr>
-      </w:pPr>
-      <w:r>
-        <w:rPr>
-          <w:sz w:val="28"/>
-        </w:rPr>
-        <w:t xml:space="preserve">Classe: </w:t>
-      </w:r>
-      <w:proofErr w:type="spellStart"/>
-      <w:r>
-        <w:rPr>
-          <w:sz w:val="28"/>
-        </w:rPr>
-        <w:t>meusLivros.php</w:t>
-      </w:r>
-      <w:proofErr w:type="spellEnd"/>
-    </w:p>
-    <w:p>
-      <w:pPr>
-        <w:pStyle w:val="PargrafodaLista"/>
-        <w:numPr>
-          <w:ilvl w:val="0"/>
-          <w:numId w:val="5"/>
-        </w:numPr>
-        <w:rPr>
-          <w:sz w:val="28"/>
-        </w:rPr>
-      </w:pPr>
-      <w:r>
-        <w:rPr>
-          <w:sz w:val="28"/>
-        </w:rPr>
-        <w:t xml:space="preserve">Classe: </w:t>
-      </w:r>
-      <w:proofErr w:type="spellStart"/>
-      <w:r>
-        <w:rPr>
-          <w:sz w:val="28"/>
-        </w:rPr>
-        <w:t>pesquisarLivro.php</w:t>
-      </w:r>
-      <w:proofErr w:type="spellEnd"/>
-    </w:p>
-    <w:p>
-      <w:pPr>
-        <w:pStyle w:val="PargrafodaLista"/>
-        <w:numPr>
-          <w:ilvl w:val="0"/>
-          <w:numId w:val="5"/>
-        </w:numPr>
-        <w:rPr>
-          <w:sz w:val="28"/>
-        </w:rPr>
-      </w:pPr>
-      <w:r>
-        <w:rPr>
-          <w:sz w:val="28"/>
-        </w:rPr>
-        <w:t xml:space="preserve">Classe: </w:t>
-      </w:r>
-      <w:proofErr w:type="spellStart"/>
-      <w:r>
-        <w:rPr>
-          <w:sz w:val="28"/>
-        </w:rPr>
-        <w:t>pesquisarUsuario.php</w:t>
-      </w:r>
-      <w:proofErr w:type="spellEnd"/>
-    </w:p>
-    <w:p>
-      <w:pPr>
-        <w:pStyle w:val="PargrafodaLista"/>
-        <w:numPr>
-          <w:ilvl w:val="0"/>
-          <w:numId w:val="5"/>
-        </w:numPr>
-        <w:rPr>
-          <w:sz w:val="28"/>
-        </w:rPr>
-      </w:pPr>
-      <w:r>
-        <w:rPr>
-          <w:sz w:val="28"/>
-        </w:rPr>
-        <w:t xml:space="preserve">Classe: </w:t>
-      </w:r>
-      <w:proofErr w:type="spellStart"/>
-      <w:r>
-        <w:rPr>
-          <w:sz w:val="28"/>
-        </w:rPr>
-        <w:t>site.php</w:t>
-      </w:r>
-      <w:proofErr w:type="spellEnd"/>
-    </w:p>
-    <w:p>
-      <w:pPr>
-        <w:pStyle w:val="PargrafodaLista"/>
-        <w:numPr>
-          <w:ilvl w:val="0"/>
-          <w:numId w:val="5"/>
-        </w:numPr>
-        <w:rPr>
-          <w:sz w:val="28"/>
-        </w:rPr>
-      </w:pPr>
-      <w:r>
-        <w:rPr>
-          <w:sz w:val="28"/>
-        </w:rPr>
-        <w:t>Classe: usuarioPesquisado.php</w:t>
+      <w:proofErr w:type="spellStart"/>
+      <w:proofErr w:type="gramStart"/>
+      <w:r>
+        <w:rPr>
+          <w:sz w:val="24"/>
+        </w:rPr>
+        <w:t>se</w:t>
       </w:r>
       <w:bookmarkStart w:id="0" w:name="_GoBack"/>
       <w:bookmarkEnd w:id="0"/>
+      <w:r>
+        <w:rPr>
+          <w:sz w:val="24"/>
+        </w:rPr>
+        <w:t>nhaFinall</w:t>
+      </w:r>
+      <w:proofErr w:type="spellEnd"/>
+      <w:proofErr w:type="gramEnd"/>
+      <w:r>
+        <w:rPr>
+          <w:sz w:val="24"/>
+        </w:rPr>
+        <w:t xml:space="preserve"> -&gt; </w:t>
+      </w:r>
+      <w:proofErr w:type="spellStart"/>
+      <w:r>
+        <w:rPr>
+          <w:sz w:val="24"/>
+        </w:rPr>
+        <w:t>finalPassword</w:t>
+      </w:r>
+      <w:proofErr w:type="spellEnd"/>
+    </w:p>
+    <w:p>
+      <w:pPr>
+        <w:pStyle w:val="PargrafodaLista"/>
+        <w:numPr>
+          <w:ilvl w:val="1"/>
+          <w:numId w:val="5"/>
+        </w:numPr>
+        <w:rPr>
+          <w:sz w:val="28"/>
+        </w:rPr>
+      </w:pPr>
+      <w:proofErr w:type="gramStart"/>
+      <w:r>
+        <w:rPr>
+          <w:sz w:val="24"/>
+        </w:rPr>
+        <w:t>cadastro</w:t>
+      </w:r>
+      <w:proofErr w:type="gramEnd"/>
+      <w:r>
+        <w:rPr>
+          <w:sz w:val="24"/>
+        </w:rPr>
+        <w:t xml:space="preserve"> -&gt; </w:t>
+      </w:r>
+      <w:proofErr w:type="spellStart"/>
+      <w:r>
+        <w:rPr>
+          <w:sz w:val="24"/>
+        </w:rPr>
+        <w:t>register</w:t>
+      </w:r>
+      <w:proofErr w:type="spellEnd"/>
+    </w:p>
+    <w:p>
+      <w:pPr>
+        <w:pStyle w:val="PargrafodaLista"/>
+        <w:numPr>
+          <w:ilvl w:val="0"/>
+          <w:numId w:val="5"/>
+        </w:numPr>
+        <w:rPr>
+          <w:sz w:val="28"/>
+        </w:rPr>
+      </w:pPr>
+      <w:r>
+        <w:rPr>
+          <w:sz w:val="28"/>
+        </w:rPr>
+        <w:t xml:space="preserve">Classe: </w:t>
+      </w:r>
+      <w:proofErr w:type="spellStart"/>
+      <w:r>
+        <w:rPr>
+          <w:sz w:val="28"/>
+        </w:rPr>
+        <w:t>alterarLivro.php</w:t>
+      </w:r>
+      <w:proofErr w:type="spellEnd"/>
+    </w:p>
+    <w:p>
+      <w:pPr>
+        <w:pStyle w:val="PargrafodaLista"/>
+        <w:numPr>
+          <w:ilvl w:val="0"/>
+          <w:numId w:val="5"/>
+        </w:numPr>
+        <w:rPr>
+          <w:sz w:val="28"/>
+        </w:rPr>
+      </w:pPr>
+      <w:r>
+        <w:rPr>
+          <w:sz w:val="28"/>
+        </w:rPr>
+        <w:t xml:space="preserve">Classe: </w:t>
+      </w:r>
+      <w:proofErr w:type="spellStart"/>
+      <w:r>
+        <w:rPr>
+          <w:sz w:val="28"/>
+        </w:rPr>
+        <w:t>cadastrarLivro.php</w:t>
+      </w:r>
+      <w:proofErr w:type="spellEnd"/>
+    </w:p>
+    <w:p>
+      <w:pPr>
+        <w:pStyle w:val="PargrafodaLista"/>
+        <w:numPr>
+          <w:ilvl w:val="0"/>
+          <w:numId w:val="5"/>
+        </w:numPr>
+        <w:rPr>
+          <w:sz w:val="28"/>
+        </w:rPr>
+      </w:pPr>
+      <w:r>
+        <w:rPr>
+          <w:sz w:val="28"/>
+        </w:rPr>
+        <w:t xml:space="preserve">Classe: </w:t>
+      </w:r>
+      <w:proofErr w:type="spellStart"/>
+      <w:r>
+        <w:rPr>
+          <w:sz w:val="28"/>
+        </w:rPr>
+        <w:t>compraLivro.php</w:t>
+      </w:r>
+      <w:proofErr w:type="spellEnd"/>
+    </w:p>
+    <w:p>
+      <w:pPr>
+        <w:pStyle w:val="PargrafodaLista"/>
+        <w:numPr>
+          <w:ilvl w:val="0"/>
+          <w:numId w:val="5"/>
+        </w:numPr>
+        <w:rPr>
+          <w:sz w:val="28"/>
+        </w:rPr>
+      </w:pPr>
+      <w:r>
+        <w:rPr>
+          <w:sz w:val="28"/>
+        </w:rPr>
+        <w:t xml:space="preserve">Classe: </w:t>
+      </w:r>
+      <w:proofErr w:type="spellStart"/>
+      <w:r>
+        <w:rPr>
+          <w:sz w:val="28"/>
+        </w:rPr>
+        <w:t>detalheslivro.php</w:t>
+      </w:r>
+      <w:proofErr w:type="spellEnd"/>
+    </w:p>
+    <w:p>
+      <w:pPr>
+        <w:pStyle w:val="PargrafodaLista"/>
+        <w:numPr>
+          <w:ilvl w:val="0"/>
+          <w:numId w:val="5"/>
+        </w:numPr>
+        <w:rPr>
+          <w:sz w:val="28"/>
+        </w:rPr>
+      </w:pPr>
+      <w:r>
+        <w:rPr>
+          <w:sz w:val="28"/>
+        </w:rPr>
+        <w:t xml:space="preserve">Classe: </w:t>
+      </w:r>
+      <w:proofErr w:type="spellStart"/>
+      <w:r>
+        <w:rPr>
+          <w:sz w:val="28"/>
+        </w:rPr>
+        <w:t>entrarLogin.php</w:t>
+      </w:r>
+      <w:proofErr w:type="spellEnd"/>
+    </w:p>
+    <w:p>
+      <w:pPr>
+        <w:pStyle w:val="PargrafodaLista"/>
+        <w:numPr>
+          <w:ilvl w:val="0"/>
+          <w:numId w:val="5"/>
+        </w:numPr>
+        <w:rPr>
+          <w:sz w:val="28"/>
+        </w:rPr>
+      </w:pPr>
+      <w:r>
+        <w:rPr>
+          <w:sz w:val="28"/>
+        </w:rPr>
+        <w:t xml:space="preserve">Classe: </w:t>
+      </w:r>
+      <w:proofErr w:type="spellStart"/>
+      <w:r>
+        <w:rPr>
+          <w:sz w:val="28"/>
+        </w:rPr>
+        <w:t>excluiUsuario.php</w:t>
+      </w:r>
+      <w:proofErr w:type="spellEnd"/>
+    </w:p>
+    <w:p>
+      <w:pPr>
+        <w:pStyle w:val="PargrafodaLista"/>
+        <w:numPr>
+          <w:ilvl w:val="0"/>
+          <w:numId w:val="5"/>
+        </w:numPr>
+        <w:rPr>
+          <w:sz w:val="28"/>
+        </w:rPr>
+      </w:pPr>
+      <w:r>
+        <w:rPr>
+          <w:sz w:val="28"/>
+        </w:rPr>
+        <w:t xml:space="preserve">Classe: </w:t>
+      </w:r>
+      <w:proofErr w:type="spellStart"/>
+      <w:r>
+        <w:rPr>
+          <w:sz w:val="28"/>
+        </w:rPr>
+        <w:t>excluirLivro.php</w:t>
+      </w:r>
+      <w:proofErr w:type="spellEnd"/>
+    </w:p>
+    <w:p>
+      <w:pPr>
+        <w:pStyle w:val="PargrafodaLista"/>
+        <w:numPr>
+          <w:ilvl w:val="0"/>
+          <w:numId w:val="5"/>
+        </w:numPr>
+        <w:rPr>
+          <w:sz w:val="28"/>
+        </w:rPr>
+      </w:pPr>
+      <w:r>
+        <w:rPr>
+          <w:sz w:val="28"/>
+        </w:rPr>
+        <w:t xml:space="preserve">Classe: </w:t>
+      </w:r>
+      <w:proofErr w:type="spellStart"/>
+      <w:r>
+        <w:rPr>
+          <w:sz w:val="28"/>
+        </w:rPr>
+        <w:t>indexLivro.php</w:t>
+      </w:r>
+      <w:proofErr w:type="spellEnd"/>
+    </w:p>
+    <w:p>
+      <w:pPr>
+        <w:pStyle w:val="PargrafodaLista"/>
+        <w:numPr>
+          <w:ilvl w:val="0"/>
+          <w:numId w:val="5"/>
+        </w:numPr>
+        <w:rPr>
+          <w:sz w:val="28"/>
+        </w:rPr>
+      </w:pPr>
+      <w:r>
+        <w:rPr>
+          <w:sz w:val="28"/>
+        </w:rPr>
+        <w:t xml:space="preserve">Classe: </w:t>
+      </w:r>
+      <w:proofErr w:type="spellStart"/>
+      <w:r>
+        <w:rPr>
+          <w:sz w:val="28"/>
+        </w:rPr>
+        <w:t>indexLogin.php</w:t>
+      </w:r>
+      <w:proofErr w:type="spellEnd"/>
+    </w:p>
+    <w:p>
+      <w:pPr>
+        <w:pStyle w:val="PargrafodaLista"/>
+        <w:numPr>
+          <w:ilvl w:val="0"/>
+          <w:numId w:val="5"/>
+        </w:numPr>
+        <w:rPr>
+          <w:sz w:val="28"/>
+        </w:rPr>
+      </w:pPr>
+      <w:r>
+        <w:rPr>
+          <w:sz w:val="28"/>
+        </w:rPr>
+        <w:t xml:space="preserve">Classe: </w:t>
+      </w:r>
+      <w:proofErr w:type="spellStart"/>
+      <w:r>
+        <w:rPr>
+          <w:sz w:val="28"/>
+        </w:rPr>
+        <w:t>indexUsuario.php</w:t>
+      </w:r>
+      <w:proofErr w:type="spellEnd"/>
+    </w:p>
+    <w:p>
+      <w:pPr>
+        <w:pStyle w:val="PargrafodaLista"/>
+        <w:numPr>
+          <w:ilvl w:val="0"/>
+          <w:numId w:val="5"/>
+        </w:numPr>
+        <w:rPr>
+          <w:sz w:val="28"/>
+        </w:rPr>
+      </w:pPr>
+      <w:r>
+        <w:rPr>
+          <w:sz w:val="28"/>
+        </w:rPr>
+        <w:t xml:space="preserve">Classe: </w:t>
+      </w:r>
+      <w:proofErr w:type="spellStart"/>
+      <w:r>
+        <w:rPr>
+          <w:sz w:val="28"/>
+        </w:rPr>
+        <w:t>listaDeLivros.php</w:t>
+      </w:r>
+      <w:proofErr w:type="spellEnd"/>
+    </w:p>
+    <w:p>
+      <w:pPr>
+        <w:pStyle w:val="PargrafodaLista"/>
+        <w:numPr>
+          <w:ilvl w:val="0"/>
+          <w:numId w:val="5"/>
+        </w:numPr>
+        <w:rPr>
+          <w:sz w:val="28"/>
+        </w:rPr>
+      </w:pPr>
+      <w:r>
+        <w:rPr>
+          <w:sz w:val="28"/>
+        </w:rPr>
+        <w:t xml:space="preserve">Classe: </w:t>
+      </w:r>
+      <w:proofErr w:type="spellStart"/>
+      <w:r>
+        <w:rPr>
+          <w:sz w:val="28"/>
+        </w:rPr>
+        <w:t>livrosDisponiveis.php</w:t>
+      </w:r>
+      <w:proofErr w:type="spellEnd"/>
+    </w:p>
+    <w:p>
+      <w:pPr>
+        <w:pStyle w:val="PargrafodaLista"/>
+        <w:numPr>
+          <w:ilvl w:val="0"/>
+          <w:numId w:val="5"/>
+        </w:numPr>
+        <w:rPr>
+          <w:sz w:val="28"/>
+        </w:rPr>
+      </w:pPr>
+      <w:r>
+        <w:rPr>
+          <w:sz w:val="28"/>
+        </w:rPr>
+        <w:t xml:space="preserve">Classe: </w:t>
+      </w:r>
+      <w:proofErr w:type="spellStart"/>
+      <w:r>
+        <w:rPr>
+          <w:sz w:val="28"/>
+        </w:rPr>
+        <w:t>meusLivros.php</w:t>
+      </w:r>
+      <w:proofErr w:type="spellEnd"/>
+    </w:p>
+    <w:p>
+      <w:pPr>
+        <w:pStyle w:val="PargrafodaLista"/>
+        <w:numPr>
+          <w:ilvl w:val="0"/>
+          <w:numId w:val="5"/>
+        </w:numPr>
+        <w:rPr>
+          <w:sz w:val="28"/>
+        </w:rPr>
+      </w:pPr>
+      <w:r>
+        <w:rPr>
+          <w:sz w:val="28"/>
+        </w:rPr>
+        <w:t xml:space="preserve">Classe: </w:t>
+      </w:r>
+      <w:proofErr w:type="spellStart"/>
+      <w:r>
+        <w:rPr>
+          <w:sz w:val="28"/>
+        </w:rPr>
+        <w:t>pesquisarLivro.php</w:t>
+      </w:r>
+      <w:proofErr w:type="spellEnd"/>
+    </w:p>
+    <w:p>
+      <w:pPr>
+        <w:pStyle w:val="PargrafodaLista"/>
+        <w:numPr>
+          <w:ilvl w:val="0"/>
+          <w:numId w:val="5"/>
+        </w:numPr>
+        <w:rPr>
+          <w:sz w:val="28"/>
+        </w:rPr>
+      </w:pPr>
+      <w:r>
+        <w:rPr>
+          <w:sz w:val="28"/>
+        </w:rPr>
+        <w:t xml:space="preserve">Classe: </w:t>
+      </w:r>
+      <w:proofErr w:type="spellStart"/>
+      <w:r>
+        <w:rPr>
+          <w:sz w:val="28"/>
+        </w:rPr>
+        <w:t>pesquisarUsuario.php</w:t>
+      </w:r>
+      <w:proofErr w:type="spellEnd"/>
+    </w:p>
+    <w:p>
+      <w:pPr>
+        <w:pStyle w:val="PargrafodaLista"/>
+        <w:numPr>
+          <w:ilvl w:val="0"/>
+          <w:numId w:val="5"/>
+        </w:numPr>
+        <w:rPr>
+          <w:sz w:val="28"/>
+        </w:rPr>
+      </w:pPr>
+      <w:r>
+        <w:rPr>
+          <w:sz w:val="28"/>
+        </w:rPr>
+        <w:t xml:space="preserve">Classe: </w:t>
+      </w:r>
+      <w:proofErr w:type="spellStart"/>
+      <w:r>
+        <w:rPr>
+          <w:sz w:val="28"/>
+        </w:rPr>
+        <w:t>site.php</w:t>
+      </w:r>
+      <w:proofErr w:type="spellEnd"/>
+    </w:p>
+    <w:p>
+      <w:pPr>
+        <w:pStyle w:val="PargrafodaLista"/>
+        <w:numPr>
+          <w:ilvl w:val="0"/>
+          <w:numId w:val="5"/>
+        </w:numPr>
+        <w:rPr>
+          <w:sz w:val="28"/>
+        </w:rPr>
+      </w:pPr>
+      <w:r>
+        <w:rPr>
+          <w:sz w:val="28"/>
+        </w:rPr>
+        <w:t>Classe: usuarioPesquisado.php</w:t>
+      </w:r>
     </w:p>
     <w:sectPr>
       <w:pgSz w:w="11906" w:h="16838"/>
@@ -1364,7 +1452,7 @@
   <w:abstractNum w:abstractNumId="0">
     <w:nsid w:val="1C1F7A94"/>
     <w:multiLevelType w:val="hybridMultilevel"/>
-    <w:tmpl w:val="A058DC8E"/>
+    <w:tmpl w:val="06B25780"/>
     <w:lvl w:ilvl="0" w:tplc="0416000B">
       <w:start w:val="1"/>
       <w:numFmt w:val="bullet"/>
@@ -1377,7 +1465,7 @@
         <w:rFonts w:ascii="Wingdings" w:hAnsi="Wingdings" w:hint="default"/>
       </w:rPr>
     </w:lvl>
-    <w:lvl w:ilvl="1" w:tplc="04160003" w:tentative="1">
+    <w:lvl w:ilvl="1" w:tplc="5ED0E284">
       <w:start w:val="1"/>
       <w:numFmt w:val="bullet"/>
       <w:lvlText w:val="o"/>
@@ -1387,6 +1475,7 @@
       </w:pPr>
       <w:rPr>
         <w:rFonts w:ascii="Courier New" w:hAnsi="Courier New" w:cs="Courier New" w:hint="default"/>
+        <w:sz w:val="24"/>
       </w:rPr>
     </w:lvl>
     <w:lvl w:ilvl="2" w:tplc="04160005" w:tentative="1">

</xml_diff>

<commit_message>
Changing some language variables
</commit_message>
<xml_diff>
--- a/Documento de alteração de variável SEBO.docx
+++ b/Documento de alteração de variável SEBO.docx
@@ -942,92 +942,118 @@
         <w:rPr>
           <w:sz w:val="24"/>
         </w:rPr>
-        <w:t>se</w:t>
+        <w:t>senhaFinall</w:t>
+      </w:r>
+      <w:proofErr w:type="spellEnd"/>
+      <w:proofErr w:type="gramEnd"/>
+      <w:r>
+        <w:rPr>
+          <w:sz w:val="24"/>
+        </w:rPr>
+        <w:t xml:space="preserve"> -&gt; </w:t>
+      </w:r>
+      <w:proofErr w:type="spellStart"/>
+      <w:r>
+        <w:rPr>
+          <w:sz w:val="24"/>
+        </w:rPr>
+        <w:t>finalPassword</w:t>
+      </w:r>
+      <w:proofErr w:type="spellEnd"/>
+    </w:p>
+    <w:p>
+      <w:pPr>
+        <w:pStyle w:val="PargrafodaLista"/>
+        <w:numPr>
+          <w:ilvl w:val="1"/>
+          <w:numId w:val="5"/>
+        </w:numPr>
+        <w:rPr>
+          <w:sz w:val="28"/>
+        </w:rPr>
+      </w:pPr>
+      <w:proofErr w:type="gramStart"/>
+      <w:r>
+        <w:rPr>
+          <w:sz w:val="24"/>
+        </w:rPr>
+        <w:t>cadastro</w:t>
+      </w:r>
+      <w:proofErr w:type="gramEnd"/>
+      <w:r>
+        <w:rPr>
+          <w:sz w:val="24"/>
+        </w:rPr>
+        <w:t xml:space="preserve"> -&gt; </w:t>
+      </w:r>
+      <w:proofErr w:type="spellStart"/>
+      <w:r>
+        <w:rPr>
+          <w:sz w:val="24"/>
+        </w:rPr>
+        <w:t>register</w:t>
+      </w:r>
+      <w:proofErr w:type="spellEnd"/>
+    </w:p>
+    <w:p>
+      <w:pPr>
+        <w:pStyle w:val="PargrafodaLista"/>
+        <w:numPr>
+          <w:ilvl w:val="0"/>
+          <w:numId w:val="5"/>
+        </w:numPr>
+        <w:rPr>
+          <w:sz w:val="28"/>
+        </w:rPr>
+      </w:pPr>
+      <w:r>
+        <w:rPr>
+          <w:sz w:val="28"/>
+        </w:rPr>
+        <w:t xml:space="preserve">Classe: </w:t>
+      </w:r>
+      <w:proofErr w:type="spellStart"/>
+      <w:r>
+        <w:rPr>
+          <w:sz w:val="28"/>
+        </w:rPr>
+        <w:t>alterarLivro.php</w:t>
+      </w:r>
+      <w:proofErr w:type="spellEnd"/>
+    </w:p>
+    <w:p>
+      <w:pPr>
+        <w:pStyle w:val="PargrafodaLista"/>
+        <w:numPr>
+          <w:ilvl w:val="1"/>
+          <w:numId w:val="5"/>
+        </w:numPr>
+        <w:rPr>
+          <w:sz w:val="24"/>
+        </w:rPr>
+      </w:pPr>
+      <w:proofErr w:type="spellStart"/>
+      <w:r>
+        <w:rPr>
+          <w:sz w:val="24"/>
+        </w:rPr>
+        <w:t>listaLivros</w:t>
+      </w:r>
+      <w:proofErr w:type="spellEnd"/>
+      <w:r>
+        <w:rPr>
+          <w:sz w:val="24"/>
+        </w:rPr>
+        <w:t xml:space="preserve"> -&gt; </w:t>
+      </w:r>
+      <w:r>
+        <w:rPr>
+          <w:sz w:val="24"/>
+        </w:rPr>
+        <w:t>listOfBooks</w:t>
       </w:r>
       <w:bookmarkStart w:id="0" w:name="_GoBack"/>
       <w:bookmarkEnd w:id="0"/>
-      <w:r>
-        <w:rPr>
-          <w:sz w:val="24"/>
-        </w:rPr>
-        <w:t>nhaFinall</w:t>
-      </w:r>
-      <w:proofErr w:type="spellEnd"/>
-      <w:proofErr w:type="gramEnd"/>
-      <w:r>
-        <w:rPr>
-          <w:sz w:val="24"/>
-        </w:rPr>
-        <w:t xml:space="preserve"> -&gt; </w:t>
-      </w:r>
-      <w:proofErr w:type="spellStart"/>
-      <w:r>
-        <w:rPr>
-          <w:sz w:val="24"/>
-        </w:rPr>
-        <w:t>finalPassword</w:t>
-      </w:r>
-      <w:proofErr w:type="spellEnd"/>
-    </w:p>
-    <w:p>
-      <w:pPr>
-        <w:pStyle w:val="PargrafodaLista"/>
-        <w:numPr>
-          <w:ilvl w:val="1"/>
-          <w:numId w:val="5"/>
-        </w:numPr>
-        <w:rPr>
-          <w:sz w:val="28"/>
-        </w:rPr>
-      </w:pPr>
-      <w:proofErr w:type="gramStart"/>
-      <w:r>
-        <w:rPr>
-          <w:sz w:val="24"/>
-        </w:rPr>
-        <w:t>cadastro</w:t>
-      </w:r>
-      <w:proofErr w:type="gramEnd"/>
-      <w:r>
-        <w:rPr>
-          <w:sz w:val="24"/>
-        </w:rPr>
-        <w:t xml:space="preserve"> -&gt; </w:t>
-      </w:r>
-      <w:proofErr w:type="spellStart"/>
-      <w:r>
-        <w:rPr>
-          <w:sz w:val="24"/>
-        </w:rPr>
-        <w:t>register</w:t>
-      </w:r>
-      <w:proofErr w:type="spellEnd"/>
-    </w:p>
-    <w:p>
-      <w:pPr>
-        <w:pStyle w:val="PargrafodaLista"/>
-        <w:numPr>
-          <w:ilvl w:val="0"/>
-          <w:numId w:val="5"/>
-        </w:numPr>
-        <w:rPr>
-          <w:sz w:val="28"/>
-        </w:rPr>
-      </w:pPr>
-      <w:r>
-        <w:rPr>
-          <w:sz w:val="28"/>
-        </w:rPr>
-        <w:t xml:space="preserve">Classe: </w:t>
-      </w:r>
-      <w:proofErr w:type="spellStart"/>
-      <w:r>
-        <w:rPr>
-          <w:sz w:val="28"/>
-        </w:rPr>
-        <w:t>alterarLivro.php</w:t>
-      </w:r>
-      <w:proofErr w:type="spellEnd"/>
     </w:p>
     <w:p>
       <w:pPr>

</xml_diff>

<commit_message>
Changing some language of variables
</commit_message>
<xml_diff>
--- a/Documento de alteração de variável SEBO.docx
+++ b/Documento de alteração de variável SEBO.docx
@@ -1408,7 +1408,363 @@
         <w:rPr>
           <w:sz w:val="24"/>
         </w:rPr>
-        <w:t xml:space="preserve"> -&gt; emailSeller</w:t>
+        <w:t xml:space="preserve"> -&gt; </w:t>
+      </w:r>
+      <w:proofErr w:type="spellStart"/>
+      <w:r>
+        <w:rPr>
+          <w:sz w:val="24"/>
+        </w:rPr>
+        <w:t>emailSeller</w:t>
+      </w:r>
+      <w:proofErr w:type="spellEnd"/>
+    </w:p>
+    <w:p>
+      <w:pPr>
+        <w:pStyle w:val="PargrafodaLista"/>
+        <w:numPr>
+          <w:ilvl w:val="0"/>
+          <w:numId w:val="5"/>
+        </w:numPr>
+        <w:rPr>
+          <w:sz w:val="28"/>
+        </w:rPr>
+      </w:pPr>
+      <w:r>
+        <w:rPr>
+          <w:sz w:val="28"/>
+        </w:rPr>
+        <w:t xml:space="preserve">Classe: </w:t>
+      </w:r>
+      <w:proofErr w:type="spellStart"/>
+      <w:r>
+        <w:rPr>
+          <w:sz w:val="28"/>
+        </w:rPr>
+        <w:t>detalheslivro.php</w:t>
+      </w:r>
+      <w:proofErr w:type="spellEnd"/>
+    </w:p>
+    <w:p>
+      <w:pPr>
+        <w:pStyle w:val="PargrafodaLista"/>
+        <w:numPr>
+          <w:ilvl w:val="1"/>
+          <w:numId w:val="5"/>
+        </w:numPr>
+        <w:rPr>
+          <w:sz w:val="28"/>
+        </w:rPr>
+      </w:pPr>
+      <w:proofErr w:type="gramStart"/>
+      <w:r>
+        <w:rPr>
+          <w:sz w:val="24"/>
+        </w:rPr>
+        <w:t>mural</w:t>
+      </w:r>
+      <w:proofErr w:type="gramEnd"/>
+      <w:r>
+        <w:rPr>
+          <w:sz w:val="24"/>
+        </w:rPr>
+        <w:t xml:space="preserve"> -&gt; </w:t>
+      </w:r>
+      <w:proofErr w:type="spellStart"/>
+      <w:r>
+        <w:rPr>
+          <w:sz w:val="24"/>
+        </w:rPr>
+        <w:t>wall</w:t>
+      </w:r>
+      <w:proofErr w:type="spellEnd"/>
+    </w:p>
+    <w:p>
+      <w:pPr>
+        <w:pStyle w:val="PargrafodaLista"/>
+        <w:numPr>
+          <w:ilvl w:val="1"/>
+          <w:numId w:val="5"/>
+        </w:numPr>
+        <w:rPr>
+          <w:sz w:val="28"/>
+        </w:rPr>
+      </w:pPr>
+      <w:proofErr w:type="spellStart"/>
+      <w:proofErr w:type="gramStart"/>
+      <w:r>
+        <w:rPr>
+          <w:sz w:val="24"/>
+        </w:rPr>
+        <w:t>email</w:t>
+      </w:r>
+      <w:proofErr w:type="gramEnd"/>
+      <w:r>
+        <w:rPr>
+          <w:sz w:val="24"/>
+        </w:rPr>
+        <w:t>_usuario</w:t>
+      </w:r>
+      <w:proofErr w:type="spellEnd"/>
+      <w:r>
+        <w:rPr>
+          <w:sz w:val="24"/>
+        </w:rPr>
+        <w:t xml:space="preserve"> -&gt; </w:t>
+      </w:r>
+      <w:proofErr w:type="spellStart"/>
+      <w:r>
+        <w:rPr>
+          <w:sz w:val="24"/>
+        </w:rPr>
+        <w:t>emailUser</w:t>
+      </w:r>
+      <w:proofErr w:type="spellEnd"/>
+    </w:p>
+    <w:p>
+      <w:pPr>
+        <w:pStyle w:val="PargrafodaLista"/>
+        <w:numPr>
+          <w:ilvl w:val="1"/>
+          <w:numId w:val="5"/>
+        </w:numPr>
+        <w:rPr>
+          <w:sz w:val="28"/>
+        </w:rPr>
+      </w:pPr>
+      <w:proofErr w:type="gramStart"/>
+      <w:r>
+        <w:rPr>
+          <w:sz w:val="24"/>
+        </w:rPr>
+        <w:t>insere</w:t>
+      </w:r>
+      <w:proofErr w:type="gramEnd"/>
+      <w:r>
+        <w:rPr>
+          <w:sz w:val="24"/>
+        </w:rPr>
+        <w:t xml:space="preserve"> -&gt; </w:t>
+      </w:r>
+      <w:proofErr w:type="spellStart"/>
+      <w:r>
+        <w:rPr>
+          <w:sz w:val="24"/>
+        </w:rPr>
+        <w:t>put</w:t>
+      </w:r>
+      <w:proofErr w:type="spellEnd"/>
+    </w:p>
+    <w:p>
+      <w:pPr>
+        <w:pStyle w:val="PargrafodaLista"/>
+        <w:numPr>
+          <w:ilvl w:val="1"/>
+          <w:numId w:val="5"/>
+        </w:numPr>
+        <w:rPr>
+          <w:sz w:val="28"/>
+        </w:rPr>
+      </w:pPr>
+      <w:proofErr w:type="gramStart"/>
+      <w:r>
+        <w:rPr>
+          <w:sz w:val="24"/>
+        </w:rPr>
+        <w:t>titulo</w:t>
+      </w:r>
+      <w:proofErr w:type="gramEnd"/>
+      <w:r>
+        <w:rPr>
+          <w:sz w:val="24"/>
+        </w:rPr>
+        <w:t>2 -&gt;</w:t>
+      </w:r>
+      <w:r>
+        <w:rPr>
+          <w:sz w:val="24"/>
+        </w:rPr>
+        <w:t xml:space="preserve"> ?????????????</w:t>
+      </w:r>
+    </w:p>
+    <w:p>
+      <w:pPr>
+        <w:pStyle w:val="PargrafodaLista"/>
+        <w:numPr>
+          <w:ilvl w:val="1"/>
+          <w:numId w:val="5"/>
+        </w:numPr>
+        <w:rPr>
+          <w:sz w:val="28"/>
+        </w:rPr>
+      </w:pPr>
+      <w:proofErr w:type="gramStart"/>
+      <w:r>
+        <w:rPr>
+          <w:sz w:val="24"/>
+        </w:rPr>
+        <w:t>estado</w:t>
+      </w:r>
+      <w:proofErr w:type="gramEnd"/>
+      <w:r>
+        <w:rPr>
+          <w:sz w:val="24"/>
+        </w:rPr>
+        <w:t xml:space="preserve"> -&gt; </w:t>
+      </w:r>
+      <w:proofErr w:type="spellStart"/>
+      <w:r>
+        <w:rPr>
+          <w:sz w:val="24"/>
+        </w:rPr>
+        <w:t>preservation</w:t>
+      </w:r>
+      <w:proofErr w:type="spellEnd"/>
+    </w:p>
+    <w:p>
+      <w:pPr>
+        <w:pStyle w:val="PargrafodaLista"/>
+        <w:numPr>
+          <w:ilvl w:val="1"/>
+          <w:numId w:val="5"/>
+        </w:numPr>
+        <w:rPr>
+          <w:sz w:val="28"/>
+        </w:rPr>
+      </w:pPr>
+      <w:proofErr w:type="gramStart"/>
+      <w:r>
+        <w:rPr>
+          <w:sz w:val="24"/>
+        </w:rPr>
+        <w:t>editora</w:t>
+      </w:r>
+      <w:proofErr w:type="gramEnd"/>
+      <w:r>
+        <w:rPr>
+          <w:sz w:val="24"/>
+        </w:rPr>
+        <w:t xml:space="preserve"> -&gt; </w:t>
+      </w:r>
+      <w:proofErr w:type="spellStart"/>
+      <w:r>
+        <w:rPr>
+          <w:sz w:val="24"/>
+        </w:rPr>
+        <w:t>publishing</w:t>
+      </w:r>
+      <w:proofErr w:type="spellEnd"/>
+    </w:p>
+    <w:p>
+      <w:pPr>
+        <w:pStyle w:val="PargrafodaLista"/>
+        <w:numPr>
+          <w:ilvl w:val="1"/>
+          <w:numId w:val="5"/>
+        </w:numPr>
+        <w:rPr>
+          <w:sz w:val="28"/>
+        </w:rPr>
+      </w:pPr>
+      <w:proofErr w:type="gramStart"/>
+      <w:r>
+        <w:rPr>
+          <w:sz w:val="24"/>
+        </w:rPr>
+        <w:t>autor</w:t>
+      </w:r>
+      <w:proofErr w:type="gramEnd"/>
+      <w:r>
+        <w:rPr>
+          <w:sz w:val="24"/>
+        </w:rPr>
+        <w:t xml:space="preserve"> -&gt; </w:t>
+      </w:r>
+      <w:proofErr w:type="spellStart"/>
+      <w:r>
+        <w:rPr>
+          <w:sz w:val="24"/>
+        </w:rPr>
+        <w:t>author</w:t>
+      </w:r>
+      <w:proofErr w:type="spellEnd"/>
+    </w:p>
+    <w:p>
+      <w:pPr>
+        <w:pStyle w:val="PargrafodaLista"/>
+        <w:numPr>
+          <w:ilvl w:val="1"/>
+          <w:numId w:val="5"/>
+        </w:numPr>
+        <w:rPr>
+          <w:sz w:val="28"/>
+        </w:rPr>
+      </w:pPr>
+      <w:proofErr w:type="gramStart"/>
+      <w:r>
+        <w:rPr>
+          <w:sz w:val="24"/>
+        </w:rPr>
+        <w:t>descrição</w:t>
+      </w:r>
+      <w:proofErr w:type="gramEnd"/>
+      <w:r>
+        <w:rPr>
+          <w:sz w:val="24"/>
+        </w:rPr>
+        <w:t xml:space="preserve"> -&gt; </w:t>
+      </w:r>
+      <w:proofErr w:type="spellStart"/>
+      <w:r>
+        <w:rPr>
+          <w:sz w:val="24"/>
+        </w:rPr>
+        <w:t>description</w:t>
+      </w:r>
+      <w:proofErr w:type="spellEnd"/>
+    </w:p>
+    <w:p>
+      <w:pPr>
+        <w:pStyle w:val="PargrafodaLista"/>
+        <w:numPr>
+          <w:ilvl w:val="1"/>
+          <w:numId w:val="5"/>
+        </w:numPr>
+        <w:rPr>
+          <w:sz w:val="28"/>
+        </w:rPr>
+      </w:pPr>
+      <w:proofErr w:type="gramStart"/>
+      <w:r>
+        <w:rPr>
+          <w:sz w:val="24"/>
+        </w:rPr>
+        <w:t>strSQL</w:t>
+      </w:r>
+      <w:proofErr w:type="gramEnd"/>
+      <w:r>
+        <w:rPr>
+          <w:sz w:val="24"/>
+        </w:rPr>
+        <w:t>3 -&gt; ??????????????????</w:t>
+      </w:r>
+    </w:p>
+    <w:p>
+      <w:pPr>
+        <w:pStyle w:val="PargrafodaLista"/>
+        <w:numPr>
+          <w:ilvl w:val="1"/>
+          <w:numId w:val="5"/>
+        </w:numPr>
+        <w:rPr>
+          <w:sz w:val="28"/>
+        </w:rPr>
+      </w:pPr>
+      <w:r>
+        <w:rPr>
+          <w:sz w:val="24"/>
+        </w:rPr>
+        <w:t>rs3 -&gt; ?????????????????</w:t>
       </w:r>
       <w:bookmarkStart w:id="0" w:name="_GoBack"/>
       <w:bookmarkEnd w:id="0"/>
@@ -1435,32 +1791,6 @@
         <w:rPr>
           <w:sz w:val="28"/>
         </w:rPr>
-        <w:t>detalheslivro.php</w:t>
-      </w:r>
-      <w:proofErr w:type="spellEnd"/>
-    </w:p>
-    <w:p>
-      <w:pPr>
-        <w:pStyle w:val="PargrafodaLista"/>
-        <w:numPr>
-          <w:ilvl w:val="0"/>
-          <w:numId w:val="5"/>
-        </w:numPr>
-        <w:rPr>
-          <w:sz w:val="28"/>
-        </w:rPr>
-      </w:pPr>
-      <w:r>
-        <w:rPr>
-          <w:sz w:val="28"/>
-        </w:rPr>
-        <w:t xml:space="preserve">Classe: </w:t>
-      </w:r>
-      <w:proofErr w:type="spellStart"/>
-      <w:r>
-        <w:rPr>
-          <w:sz w:val="28"/>
-        </w:rPr>
         <w:t>entrarLogin.php</w:t>
       </w:r>
       <w:proofErr w:type="spellEnd"/>
@@ -1740,6 +2070,7 @@
         <w:rPr>
           <w:sz w:val="28"/>
         </w:rPr>
+        <w:lastRenderedPageBreak/>
         <w:t xml:space="preserve">Classe: </w:t>
       </w:r>
       <w:proofErr w:type="spellStart"/>

</xml_diff>

<commit_message>
complementing file about changing variables names
</commit_message>
<xml_diff>
--- a/Documento de alteração de variável SEBO.docx
+++ b/Documento de alteração de variável SEBO.docx
@@ -1,6 +1,6 @@
 
 <file path=word/document.xml><?xml version="1.0" encoding="utf-8"?>
-<w:document xmlns:wpc="http://schemas.microsoft.com/office/word/2010/wordprocessingCanvas" xmlns:mc="http://schemas.openxmlformats.org/markup-compatibility/2006" xmlns:o="urn:schemas-microsoft-com:office:office" xmlns:r="http://schemas.openxmlformats.org/officeDocument/2006/relationships" xmlns:m="http://schemas.openxmlformats.org/officeDocument/2006/math" xmlns:v="urn:schemas-microsoft-com:vml" xmlns:wp14="http://schemas.microsoft.com/office/word/2010/wordprocessingDrawing" xmlns:wp="http://schemas.openxmlformats.org/drawingml/2006/wordprocessingDrawing" xmlns:w10="urn:schemas-microsoft-com:office:word" xmlns:w="http://schemas.openxmlformats.org/wordprocessingml/2006/main" xmlns:w14="http://schemas.microsoft.com/office/word/2010/wordml" xmlns:w15="http://schemas.microsoft.com/office/word/2012/wordml" xmlns:wpg="http://schemas.microsoft.com/office/word/2010/wordprocessingGroup" xmlns:wpi="http://schemas.microsoft.com/office/word/2010/wordprocessingInk" xmlns:wne="http://schemas.microsoft.com/office/word/2006/wordml" xmlns:wps="http://schemas.microsoft.com/office/word/2010/wordprocessingShape" mc:Ignorable="w14 w15 wp14">
+<w:document xmlns:wpc="http://schemas.microsoft.com/office/word/2010/wordprocessingCanvas" xmlns:mc="http://schemas.openxmlformats.org/markup-compatibility/2006" xmlns:o="urn:schemas-microsoft-com:office:office" xmlns:r="http://schemas.openxmlformats.org/officeDocument/2006/relationships" xmlns:m="http://schemas.openxmlformats.org/officeDocument/2006/math" xmlns:v="urn:schemas-microsoft-com:vml" xmlns:wp14="http://schemas.microsoft.com/office/word/2010/wordprocessingDrawing" xmlns:wp="http://schemas.openxmlformats.org/drawingml/2006/wordprocessingDrawing" xmlns:w10="urn:schemas-microsoft-com:office:word" xmlns:w="http://schemas.openxmlformats.org/wordprocessingml/2006/main" xmlns:w14="http://schemas.microsoft.com/office/word/2010/wordml" xmlns:wpg="http://schemas.microsoft.com/office/word/2010/wordprocessingGroup" xmlns:wpi="http://schemas.microsoft.com/office/word/2010/wordprocessingInk" xmlns:wne="http://schemas.microsoft.com/office/word/2006/wordml" xmlns:wps="http://schemas.microsoft.com/office/word/2010/wordprocessingShape" mc:Ignorable="w14 wp14">
   <w:body>
     <w:p>
       <w:pPr>
@@ -77,11 +77,19 @@
         <w:t xml:space="preserve">Classe: </w:t>
       </w:r>
       <w:proofErr w:type="spellStart"/>
-      <w:r>
-        <w:rPr>
-          <w:sz w:val="28"/>
-        </w:rPr>
-        <w:t>LivroControlador.php</w:t>
+      <w:proofErr w:type="gramStart"/>
+      <w:r>
+        <w:rPr>
+          <w:sz w:val="28"/>
+        </w:rPr>
+        <w:t>LivroControlador</w:t>
+      </w:r>
+      <w:proofErr w:type="gramEnd"/>
+      <w:r>
+        <w:rPr>
+          <w:sz w:val="28"/>
+        </w:rPr>
+        <w:t>.php</w:t>
       </w:r>
       <w:proofErr w:type="spellEnd"/>
     </w:p>
@@ -92,6 +100,538 @@
           <w:ilvl w:val="1"/>
           <w:numId w:val="1"/>
         </w:numPr>
+        <w:spacing w:after="200" w:line="276" w:lineRule="auto"/>
+      </w:pPr>
+      <w:r>
+        <w:t xml:space="preserve">Variável </w:t>
+      </w:r>
+      <w:r>
+        <w:t>$</w:t>
+      </w:r>
+      <w:proofErr w:type="gramStart"/>
+      <w:r>
+        <w:t>titulo</w:t>
+      </w:r>
+      <w:proofErr w:type="gramEnd"/>
+      <w:r>
+        <w:t xml:space="preserve">: </w:t>
+      </w:r>
+      <w:proofErr w:type="spellStart"/>
+      <w:r>
+        <w:t>book_title</w:t>
+      </w:r>
+      <w:proofErr w:type="spellEnd"/>
+      <w:r>
+        <w:t xml:space="preserve"> </w:t>
+      </w:r>
+    </w:p>
+    <w:p>
+      <w:pPr>
+        <w:pStyle w:val="PargrafodaLista"/>
+        <w:numPr>
+          <w:ilvl w:val="1"/>
+          <w:numId w:val="1"/>
+        </w:numPr>
+        <w:spacing w:after="200" w:line="276" w:lineRule="auto"/>
+      </w:pPr>
+      <w:r>
+        <w:t>Variável</w:t>
+      </w:r>
+      <w:r>
+        <w:t xml:space="preserve"> </w:t>
+      </w:r>
+      <w:r>
+        <w:t xml:space="preserve">$autor: </w:t>
+      </w:r>
+      <w:proofErr w:type="spellStart"/>
+      <w:r>
+        <w:t>book_author</w:t>
+      </w:r>
+      <w:proofErr w:type="spellEnd"/>
+      <w:r>
+        <w:t xml:space="preserve"> </w:t>
+      </w:r>
+    </w:p>
+    <w:p>
+      <w:pPr>
+        <w:pStyle w:val="PargrafodaLista"/>
+        <w:numPr>
+          <w:ilvl w:val="1"/>
+          <w:numId w:val="1"/>
+        </w:numPr>
+        <w:spacing w:after="200" w:line="276" w:lineRule="auto"/>
+      </w:pPr>
+      <w:r>
+        <w:t>Variável</w:t>
+      </w:r>
+      <w:r>
+        <w:t xml:space="preserve"> $</w:t>
+      </w:r>
+      <w:proofErr w:type="spellStart"/>
+      <w:r>
+        <w:t>genero</w:t>
+      </w:r>
+      <w:proofErr w:type="spellEnd"/>
+      <w:r>
+        <w:t xml:space="preserve">: </w:t>
+      </w:r>
+      <w:proofErr w:type="spellStart"/>
+      <w:r>
+        <w:t>book_genre</w:t>
+      </w:r>
+      <w:proofErr w:type="spellEnd"/>
+    </w:p>
+    <w:p>
+      <w:pPr>
+        <w:pStyle w:val="PargrafodaLista"/>
+        <w:numPr>
+          <w:ilvl w:val="1"/>
+          <w:numId w:val="1"/>
+        </w:numPr>
+        <w:spacing w:after="200" w:line="276" w:lineRule="auto"/>
+      </w:pPr>
+      <w:r>
+        <w:t>Variável</w:t>
+      </w:r>
+      <w:r>
+        <w:t xml:space="preserve"> $</w:t>
+      </w:r>
+      <w:proofErr w:type="spellStart"/>
+      <w:r>
+        <w:t>edicao</w:t>
+      </w:r>
+      <w:proofErr w:type="spellEnd"/>
+      <w:r>
+        <w:t xml:space="preserve">: </w:t>
+      </w:r>
+      <w:proofErr w:type="spellStart"/>
+      <w:r>
+        <w:t>book_edition</w:t>
+      </w:r>
+      <w:proofErr w:type="spellEnd"/>
+    </w:p>
+    <w:p>
+      <w:pPr>
+        <w:pStyle w:val="PargrafodaLista"/>
+        <w:numPr>
+          <w:ilvl w:val="1"/>
+          <w:numId w:val="1"/>
+        </w:numPr>
+        <w:spacing w:after="200" w:line="276" w:lineRule="auto"/>
+      </w:pPr>
+      <w:r>
+        <w:t>Variável</w:t>
+      </w:r>
+      <w:r>
+        <w:t xml:space="preserve"> $editora</w:t>
+      </w:r>
+      <w:r>
+        <w:t xml:space="preserve">: </w:t>
+      </w:r>
+      <w:proofErr w:type="spellStart"/>
+      <w:r>
+        <w:t>book_</w:t>
+      </w:r>
+      <w:r>
+        <w:t>publishing</w:t>
+      </w:r>
+      <w:proofErr w:type="spellEnd"/>
+    </w:p>
+    <w:p>
+      <w:pPr>
+        <w:pStyle w:val="PargrafodaLista"/>
+        <w:numPr>
+          <w:ilvl w:val="1"/>
+          <w:numId w:val="1"/>
+        </w:numPr>
+        <w:spacing w:after="200" w:line="276" w:lineRule="auto"/>
+      </w:pPr>
+      <w:r>
+        <w:t>Variável</w:t>
+      </w:r>
+      <w:r>
+        <w:t xml:space="preserve"> $venda</w:t>
+      </w:r>
+      <w:r>
+        <w:t xml:space="preserve">: </w:t>
+      </w:r>
+      <w:proofErr w:type="spellStart"/>
+      <w:r>
+        <w:t>book_</w:t>
+      </w:r>
+      <w:r>
+        <w:t>selling</w:t>
+      </w:r>
+      <w:proofErr w:type="spellEnd"/>
+    </w:p>
+    <w:p>
+      <w:pPr>
+        <w:pStyle w:val="PargrafodaLista"/>
+        <w:numPr>
+          <w:ilvl w:val="1"/>
+          <w:numId w:val="1"/>
+        </w:numPr>
+        <w:spacing w:after="200" w:line="276" w:lineRule="auto"/>
+      </w:pPr>
+      <w:r>
+        <w:t>Variável</w:t>
+      </w:r>
+      <w:r>
+        <w:t xml:space="preserve"> $troca</w:t>
+      </w:r>
+      <w:r>
+        <w:t xml:space="preserve">: </w:t>
+      </w:r>
+      <w:proofErr w:type="spellStart"/>
+      <w:r>
+        <w:t>book_</w:t>
+      </w:r>
+      <w:r>
+        <w:t>exchanging</w:t>
+      </w:r>
+      <w:proofErr w:type="spellEnd"/>
+    </w:p>
+    <w:p>
+      <w:pPr>
+        <w:pStyle w:val="PargrafodaLista"/>
+        <w:numPr>
+          <w:ilvl w:val="1"/>
+          <w:numId w:val="1"/>
+        </w:numPr>
+        <w:spacing w:after="200" w:line="276" w:lineRule="auto"/>
+      </w:pPr>
+      <w:r>
+        <w:t>Variável</w:t>
+      </w:r>
+      <w:r>
+        <w:t xml:space="preserve"> $estado</w:t>
+      </w:r>
+      <w:r>
+        <w:t xml:space="preserve">: </w:t>
+      </w:r>
+      <w:proofErr w:type="spellStart"/>
+      <w:r>
+        <w:t>book_</w:t>
+      </w:r>
+      <w:r>
+        <w:t>state</w:t>
+      </w:r>
+      <w:proofErr w:type="spellEnd"/>
+    </w:p>
+    <w:p>
+      <w:pPr>
+        <w:pStyle w:val="PargrafodaLista"/>
+        <w:numPr>
+          <w:ilvl w:val="1"/>
+          <w:numId w:val="1"/>
+        </w:numPr>
+        <w:spacing w:after="200" w:line="276" w:lineRule="auto"/>
+      </w:pPr>
+      <w:r>
+        <w:t>Variável</w:t>
+      </w:r>
+      <w:r>
+        <w:t xml:space="preserve"> $</w:t>
+      </w:r>
+      <w:proofErr w:type="spellStart"/>
+      <w:r>
+        <w:t>descricao</w:t>
+      </w:r>
+      <w:proofErr w:type="spellEnd"/>
+      <w:r>
+        <w:t xml:space="preserve">: </w:t>
+      </w:r>
+      <w:proofErr w:type="spellStart"/>
+      <w:r>
+        <w:t>book_description</w:t>
+      </w:r>
+      <w:proofErr w:type="spellEnd"/>
+    </w:p>
+    <w:p>
+      <w:pPr>
+        <w:pStyle w:val="PargrafodaLista"/>
+        <w:numPr>
+          <w:ilvl w:val="1"/>
+          <w:numId w:val="1"/>
+        </w:numPr>
+        <w:spacing w:after="200" w:line="276" w:lineRule="auto"/>
+        <w:rPr>
+          <w:rStyle w:val="hps"/>
+          <w:lang w:val="en-US"/>
+        </w:rPr>
+      </w:pPr>
+      <w:proofErr w:type="spellStart"/>
+      <w:r>
+        <w:rPr>
+          <w:lang w:val="en-US"/>
+        </w:rPr>
+        <w:t>Variável</w:t>
+      </w:r>
+      <w:proofErr w:type="spellEnd"/>
+      <w:r>
+        <w:rPr>
+          <w:lang w:val="en-US"/>
+        </w:rPr>
+        <w:t xml:space="preserve"> $</w:t>
+      </w:r>
+      <w:proofErr w:type="spellStart"/>
+      <w:r>
+        <w:rPr>
+          <w:lang w:val="en-US"/>
+        </w:rPr>
+        <w:t>id_dono</w:t>
+      </w:r>
+      <w:proofErr w:type="spellEnd"/>
+      <w:r>
+        <w:rPr>
+          <w:lang w:val="en-US"/>
+        </w:rPr>
+        <w:t xml:space="preserve">: </w:t>
+      </w:r>
+      <w:proofErr w:type="spellStart"/>
+      <w:r>
+        <w:rPr>
+          <w:lang w:val="en-US"/>
+        </w:rPr>
+        <w:t>id_book_owner</w:t>
+      </w:r>
+      <w:proofErr w:type="spellEnd"/>
+    </w:p>
+    <w:p>
+      <w:pPr>
+        <w:pStyle w:val="PargrafodaLista"/>
+        <w:numPr>
+          <w:ilvl w:val="1"/>
+          <w:numId w:val="1"/>
+        </w:numPr>
+        <w:spacing w:after="200" w:line="276" w:lineRule="auto"/>
+        <w:rPr>
+          <w:rStyle w:val="hps"/>
+        </w:rPr>
+      </w:pPr>
+      <w:r>
+        <w:rPr>
+          <w:rStyle w:val="hps"/>
+          <w:rFonts w:cs="Arial"/>
+          <w:color w:val="222222"/>
+        </w:rPr>
+        <w:t>Variável</w:t>
+      </w:r>
+      <w:r>
+        <w:rPr>
+          <w:rStyle w:val="hps"/>
+          <w:rFonts w:cs="Arial"/>
+          <w:color w:val="222222"/>
+        </w:rPr>
+        <w:t xml:space="preserve"> $livro: </w:t>
+      </w:r>
+      <w:r>
+        <w:rPr>
+          <w:rStyle w:val="hps"/>
+          <w:rFonts w:cs="Arial"/>
+          <w:color w:val="222222"/>
+        </w:rPr>
+        <w:t>book</w:t>
+      </w:r>
+    </w:p>
+    <w:p>
+      <w:pPr>
+        <w:pStyle w:val="PargrafodaLista"/>
+        <w:numPr>
+          <w:ilvl w:val="1"/>
+          <w:numId w:val="1"/>
+        </w:numPr>
+        <w:spacing w:after="200" w:line="276" w:lineRule="auto"/>
+      </w:pPr>
+      <w:r>
+        <w:t>Variável</w:t>
+      </w:r>
+      <w:r>
+        <w:t xml:space="preserve"> $</w:t>
+      </w:r>
+      <w:proofErr w:type="spellStart"/>
+      <w:proofErr w:type="gramStart"/>
+      <w:r>
+        <w:t>estadoNovo</w:t>
+      </w:r>
+      <w:proofErr w:type="spellEnd"/>
+      <w:proofErr w:type="gramEnd"/>
+      <w:r>
+        <w:t xml:space="preserve">: </w:t>
+      </w:r>
+      <w:proofErr w:type="spellStart"/>
+      <w:r>
+        <w:t>new_book_state</w:t>
+      </w:r>
+      <w:proofErr w:type="spellEnd"/>
+    </w:p>
+    <w:p>
+      <w:pPr>
+        <w:pStyle w:val="PargrafodaLista"/>
+        <w:numPr>
+          <w:ilvl w:val="1"/>
+          <w:numId w:val="1"/>
+        </w:numPr>
+        <w:spacing w:after="200" w:line="276" w:lineRule="auto"/>
+      </w:pPr>
+      <w:r>
+        <w:t>Variável</w:t>
+      </w:r>
+      <w:r>
+        <w:t xml:space="preserve"> $</w:t>
+      </w:r>
+      <w:proofErr w:type="spellStart"/>
+      <w:proofErr w:type="gramStart"/>
+      <w:r>
+        <w:t>estadoUsado</w:t>
+      </w:r>
+      <w:proofErr w:type="spellEnd"/>
+      <w:proofErr w:type="gramEnd"/>
+      <w:r>
+        <w:t xml:space="preserve">: </w:t>
+      </w:r>
+      <w:proofErr w:type="spellStart"/>
+      <w:r>
+        <w:t>used_book_state</w:t>
+      </w:r>
+      <w:proofErr w:type="spellEnd"/>
+    </w:p>
+    <w:p>
+      <w:pPr>
+        <w:pStyle w:val="PargrafodaLista"/>
+        <w:numPr>
+          <w:ilvl w:val="1"/>
+          <w:numId w:val="1"/>
+        </w:numPr>
+        <w:spacing w:after="200" w:line="276" w:lineRule="auto"/>
+        <w:rPr>
+          <w:rStyle w:val="hps"/>
+        </w:rPr>
+      </w:pPr>
+      <w:r>
+        <w:t>Variável</w:t>
+      </w:r>
+      <w:r>
+        <w:t xml:space="preserve"> $</w:t>
+      </w:r>
+      <w:proofErr w:type="spellStart"/>
+      <w:proofErr w:type="gramStart"/>
+      <w:r>
+        <w:t>disponibilidadeVenda</w:t>
+      </w:r>
+      <w:proofErr w:type="spellEnd"/>
+      <w:proofErr w:type="gramEnd"/>
+      <w:r>
+        <w:t xml:space="preserve">: </w:t>
+      </w:r>
+      <w:proofErr w:type="spellStart"/>
+      <w:r>
+        <w:t>availability_book_selling</w:t>
+      </w:r>
+      <w:proofErr w:type="spellEnd"/>
+    </w:p>
+    <w:p>
+      <w:pPr>
+        <w:pStyle w:val="PargrafodaLista"/>
+        <w:numPr>
+          <w:ilvl w:val="1"/>
+          <w:numId w:val="1"/>
+        </w:numPr>
+        <w:spacing w:after="200" w:line="276" w:lineRule="auto"/>
+      </w:pPr>
+      <w:r>
+        <w:t>Variável</w:t>
+      </w:r>
+      <w:r>
+        <w:t xml:space="preserve"> $</w:t>
+      </w:r>
+      <w:proofErr w:type="spellStart"/>
+      <w:proofErr w:type="gramStart"/>
+      <w:r>
+        <w:t>disponibilidadeTroca</w:t>
+      </w:r>
+      <w:proofErr w:type="spellEnd"/>
+      <w:proofErr w:type="gramEnd"/>
+      <w:r>
+        <w:t xml:space="preserve">: </w:t>
+      </w:r>
+      <w:proofErr w:type="spellStart"/>
+      <w:r>
+        <w:t>availability_book_</w:t>
+      </w:r>
+      <w:r>
+        <w:t>exchanging</w:t>
+      </w:r>
+      <w:proofErr w:type="spellEnd"/>
+    </w:p>
+    <w:p>
+      <w:pPr>
+        <w:pStyle w:val="PargrafodaLista"/>
+        <w:numPr>
+          <w:ilvl w:val="1"/>
+          <w:numId w:val="1"/>
+        </w:numPr>
+        <w:spacing w:after="200" w:line="276" w:lineRule="auto"/>
+      </w:pPr>
+      <w:r>
+        <w:t xml:space="preserve">Variável $id: </w:t>
+      </w:r>
+      <w:r>
+        <w:t>$</w:t>
+      </w:r>
+      <w:proofErr w:type="spellStart"/>
+      <w:proofErr w:type="gramStart"/>
+      <w:r>
+        <w:t>idLivro</w:t>
+      </w:r>
+      <w:proofErr w:type="spellEnd"/>
+      <w:proofErr w:type="gramEnd"/>
+      <w:r>
+        <w:t xml:space="preserve">: </w:t>
+      </w:r>
+      <w:r>
+        <w:t>identificador do livro (inteiros)</w:t>
+      </w:r>
+    </w:p>
+    <w:p>
+      <w:pPr>
+        <w:pStyle w:val="PargrafodaLista"/>
+        <w:numPr>
+          <w:ilvl w:val="1"/>
+          <w:numId w:val="1"/>
+        </w:numPr>
+        <w:spacing w:after="200" w:line="276" w:lineRule="auto"/>
+        <w:rPr>
+          <w:rStyle w:val="hps"/>
+        </w:rPr>
+      </w:pPr>
+      <w:r>
+        <w:t>Variável</w:t>
+      </w:r>
+      <w:r>
+        <w:t xml:space="preserve"> $</w:t>
+      </w:r>
+      <w:proofErr w:type="spellStart"/>
+      <w:r>
+        <w:t>id_usuario</w:t>
+      </w:r>
+      <w:proofErr w:type="spellEnd"/>
+      <w:r>
+        <w:t>:</w:t>
+      </w:r>
+      <w:r>
+        <w:t xml:space="preserve"> </w:t>
+      </w:r>
+      <w:proofErr w:type="spellStart"/>
+      <w:r>
+        <w:t>id_user</w:t>
+      </w:r>
+      <w:proofErr w:type="spellEnd"/>
+    </w:p>
+    <w:p>
+      <w:pPr>
+        <w:pStyle w:val="PargrafodaLista"/>
+        <w:ind w:left="1440"/>
         <w:rPr>
           <w:sz w:val="28"/>
         </w:rPr>
@@ -115,11 +655,19 @@
         <w:t xml:space="preserve">Classe: </w:t>
       </w:r>
       <w:proofErr w:type="spellStart"/>
-      <w:r>
-        <w:rPr>
-          <w:sz w:val="28"/>
-        </w:rPr>
-        <w:t>Logout.php</w:t>
+      <w:proofErr w:type="gramStart"/>
+      <w:r>
+        <w:rPr>
+          <w:sz w:val="28"/>
+        </w:rPr>
+        <w:t>Logout.</w:t>
+      </w:r>
+      <w:proofErr w:type="gramEnd"/>
+      <w:r>
+        <w:rPr>
+          <w:sz w:val="28"/>
+        </w:rPr>
+        <w:t>php</w:t>
       </w:r>
       <w:proofErr w:type="spellEnd"/>
     </w:p>
@@ -153,11 +701,19 @@
         <w:t xml:space="preserve">Classe: </w:t>
       </w:r>
       <w:proofErr w:type="spellStart"/>
-      <w:r>
-        <w:rPr>
-          <w:sz w:val="28"/>
-        </w:rPr>
-        <w:t>UsuarioControlador.php</w:t>
+      <w:proofErr w:type="gramStart"/>
+      <w:r>
+        <w:rPr>
+          <w:sz w:val="28"/>
+        </w:rPr>
+        <w:t>UsuarioControlador</w:t>
+      </w:r>
+      <w:proofErr w:type="gramEnd"/>
+      <w:r>
+        <w:rPr>
+          <w:sz w:val="28"/>
+        </w:rPr>
+        <w:t>.php</w:t>
       </w:r>
       <w:proofErr w:type="spellEnd"/>
     </w:p>
@@ -168,9 +724,230 @@
           <w:ilvl w:val="1"/>
           <w:numId w:val="1"/>
         </w:numPr>
-        <w:rPr>
-          <w:sz w:val="28"/>
-        </w:rPr>
+        <w:spacing w:after="200" w:line="276" w:lineRule="auto"/>
+      </w:pPr>
+      <w:r>
+        <w:t xml:space="preserve">Variável </w:t>
+      </w:r>
+      <w:r>
+        <w:t>$nome</w:t>
+      </w:r>
+      <w:r>
+        <w:t xml:space="preserve">: </w:t>
+      </w:r>
+      <w:proofErr w:type="spellStart"/>
+      <w:r>
+        <w:t>user_name</w:t>
+      </w:r>
+      <w:proofErr w:type="spellEnd"/>
+    </w:p>
+    <w:p>
+      <w:pPr>
+        <w:pStyle w:val="PargrafodaLista"/>
+        <w:numPr>
+          <w:ilvl w:val="1"/>
+          <w:numId w:val="1"/>
+        </w:numPr>
+        <w:spacing w:after="200" w:line="276" w:lineRule="auto"/>
+      </w:pPr>
+      <w:r>
+        <w:t>Variável</w:t>
+      </w:r>
+      <w:r>
+        <w:t xml:space="preserve"> $</w:t>
+      </w:r>
+      <w:proofErr w:type="spellStart"/>
+      <w:r>
+        <w:t>email</w:t>
+      </w:r>
+      <w:proofErr w:type="spellEnd"/>
+      <w:r>
+        <w:t xml:space="preserve">: </w:t>
+      </w:r>
+      <w:proofErr w:type="spellStart"/>
+      <w:r>
+        <w:t>user_email</w:t>
+      </w:r>
+      <w:proofErr w:type="spellEnd"/>
+    </w:p>
+    <w:p>
+      <w:pPr>
+        <w:pStyle w:val="PargrafodaLista"/>
+        <w:numPr>
+          <w:ilvl w:val="1"/>
+          <w:numId w:val="1"/>
+        </w:numPr>
+        <w:spacing w:after="200" w:line="276" w:lineRule="auto"/>
+      </w:pPr>
+      <w:r>
+        <w:t xml:space="preserve">Variável </w:t>
+      </w:r>
+      <w:r>
+        <w:t>$telefone</w:t>
+      </w:r>
+      <w:r>
+        <w:t xml:space="preserve">: </w:t>
+      </w:r>
+      <w:proofErr w:type="spellStart"/>
+      <w:r>
+        <w:t>user_</w:t>
+      </w:r>
+      <w:r>
+        <w:t>phone</w:t>
+      </w:r>
+      <w:proofErr w:type="spellEnd"/>
+    </w:p>
+    <w:p>
+      <w:pPr>
+        <w:pStyle w:val="PargrafodaLista"/>
+        <w:numPr>
+          <w:ilvl w:val="1"/>
+          <w:numId w:val="1"/>
+        </w:numPr>
+        <w:spacing w:after="200" w:line="276" w:lineRule="auto"/>
+      </w:pPr>
+      <w:r>
+        <w:t>Variável</w:t>
+      </w:r>
+      <w:r>
+        <w:t xml:space="preserve"> $senha</w:t>
+      </w:r>
+      <w:r>
+        <w:t xml:space="preserve">: </w:t>
+      </w:r>
+      <w:proofErr w:type="spellStart"/>
+      <w:r>
+        <w:t>user_</w:t>
+      </w:r>
+      <w:r>
+        <w:t>password</w:t>
+      </w:r>
+      <w:proofErr w:type="spellEnd"/>
+    </w:p>
+    <w:p>
+      <w:pPr>
+        <w:pStyle w:val="PargrafodaLista"/>
+        <w:numPr>
+          <w:ilvl w:val="1"/>
+          <w:numId w:val="1"/>
+        </w:numPr>
+        <w:spacing w:after="200" w:line="276" w:lineRule="auto"/>
+      </w:pPr>
+      <w:r>
+        <w:t xml:space="preserve">Variável </w:t>
+      </w:r>
+      <w:r>
+        <w:t>$e</w:t>
+      </w:r>
+      <w:r>
+        <w:t xml:space="preserve">: </w:t>
+      </w:r>
+      <w:proofErr w:type="spellStart"/>
+      <w:r>
+        <w:t>exeption</w:t>
+      </w:r>
+      <w:proofErr w:type="spellEnd"/>
+    </w:p>
+    <w:p>
+      <w:pPr>
+        <w:pStyle w:val="PargrafodaLista"/>
+        <w:numPr>
+          <w:ilvl w:val="1"/>
+          <w:numId w:val="1"/>
+        </w:numPr>
+        <w:spacing w:after="200" w:line="276" w:lineRule="auto"/>
+      </w:pPr>
+      <w:r>
+        <w:t>Variável $</w:t>
+      </w:r>
+      <w:proofErr w:type="spellStart"/>
+      <w:r>
+        <w:t>usuario</w:t>
+      </w:r>
+      <w:proofErr w:type="spellEnd"/>
+      <w:r>
+        <w:t xml:space="preserve">: </w:t>
+      </w:r>
+      <w:proofErr w:type="spellStart"/>
+      <w:r>
+        <w:t>user</w:t>
+      </w:r>
+      <w:proofErr w:type="spellEnd"/>
+    </w:p>
+    <w:p>
+      <w:pPr>
+        <w:pStyle w:val="PargrafodaLista"/>
+        <w:numPr>
+          <w:ilvl w:val="1"/>
+          <w:numId w:val="1"/>
+        </w:numPr>
+        <w:spacing w:after="200" w:line="276" w:lineRule="auto"/>
+      </w:pPr>
+      <w:r>
+        <w:t>Variável</w:t>
+      </w:r>
+      <w:r>
+        <w:t xml:space="preserve"> $id</w:t>
+      </w:r>
+      <w:r>
+        <w:t>:</w:t>
+      </w:r>
+      <w:r>
+        <w:t xml:space="preserve"> </w:t>
+      </w:r>
+      <w:proofErr w:type="spellStart"/>
+      <w:r>
+        <w:t>id_user</w:t>
+      </w:r>
+      <w:proofErr w:type="spellEnd"/>
+    </w:p>
+    <w:p>
+      <w:pPr>
+        <w:pStyle w:val="PargrafodaLista"/>
+        <w:numPr>
+          <w:ilvl w:val="1"/>
+          <w:numId w:val="1"/>
+        </w:numPr>
+        <w:spacing w:after="200" w:line="276" w:lineRule="auto"/>
+      </w:pPr>
+      <w:r>
+        <w:t>Variável $</w:t>
+      </w:r>
+      <w:proofErr w:type="spellStart"/>
+      <w:proofErr w:type="gramStart"/>
+      <w:r>
+        <w:t>senhaVelha</w:t>
+      </w:r>
+      <w:proofErr w:type="spellEnd"/>
+      <w:proofErr w:type="gramEnd"/>
+      <w:r>
+        <w:t>:</w:t>
+      </w:r>
+      <w:r>
+        <w:t xml:space="preserve"> </w:t>
+      </w:r>
+      <w:proofErr w:type="spellStart"/>
+      <w:r>
+        <w:t>old_user</w:t>
+      </w:r>
+      <w:proofErr w:type="spellEnd"/>
+      <w:r>
+        <w:t>_</w:t>
+      </w:r>
+      <w:r>
+        <w:t xml:space="preserve"> </w:t>
+      </w:r>
+      <w:proofErr w:type="spellStart"/>
+      <w:r>
+        <w:t>password</w:t>
+      </w:r>
+      <w:proofErr w:type="spellEnd"/>
+    </w:p>
+    <w:p>
+      <w:pPr>
+        <w:pStyle w:val="PargrafodaLista"/>
+        <w:spacing w:after="200" w:line="276" w:lineRule="auto"/>
+        <w:ind w:left="1440"/>
       </w:pPr>
     </w:p>
     <w:p>
@@ -216,11 +993,19 @@
         <w:t xml:space="preserve">Classe: </w:t>
       </w:r>
       <w:proofErr w:type="spellStart"/>
-      <w:r>
-        <w:rPr>
-          <w:sz w:val="28"/>
-        </w:rPr>
-        <w:t>LivroDao.php</w:t>
+      <w:proofErr w:type="gramStart"/>
+      <w:r>
+        <w:rPr>
+          <w:sz w:val="28"/>
+        </w:rPr>
+        <w:t>LivroDao</w:t>
+      </w:r>
+      <w:proofErr w:type="gramEnd"/>
+      <w:r>
+        <w:rPr>
+          <w:sz w:val="28"/>
+        </w:rPr>
+        <w:t>.php</w:t>
       </w:r>
       <w:proofErr w:type="spellEnd"/>
     </w:p>
@@ -231,6 +1016,470 @@
           <w:ilvl w:val="1"/>
           <w:numId w:val="2"/>
         </w:numPr>
+        <w:spacing w:after="200" w:line="276" w:lineRule="auto"/>
+      </w:pPr>
+      <w:r>
+        <w:t>Variável $livro</w:t>
+      </w:r>
+      <w:r>
+        <w:t>: book</w:t>
+      </w:r>
+    </w:p>
+    <w:p>
+      <w:pPr>
+        <w:pStyle w:val="PargrafodaLista"/>
+        <w:numPr>
+          <w:ilvl w:val="1"/>
+          <w:numId w:val="2"/>
+        </w:numPr>
+        <w:spacing w:after="200" w:line="276" w:lineRule="auto"/>
+      </w:pPr>
+      <w:r>
+        <w:t>Variável $</w:t>
+      </w:r>
+      <w:proofErr w:type="spellStart"/>
+      <w:r>
+        <w:t>id_dono</w:t>
+      </w:r>
+      <w:proofErr w:type="spellEnd"/>
+      <w:r>
+        <w:t xml:space="preserve">: </w:t>
+      </w:r>
+      <w:proofErr w:type="spellStart"/>
+      <w:r>
+        <w:t>id_owner</w:t>
+      </w:r>
+      <w:proofErr w:type="spellEnd"/>
+    </w:p>
+    <w:p>
+      <w:pPr>
+        <w:pStyle w:val="PargrafodaLista"/>
+        <w:numPr>
+          <w:ilvl w:val="1"/>
+          <w:numId w:val="2"/>
+        </w:numPr>
+        <w:spacing w:after="200" w:line="276" w:lineRule="auto"/>
+      </w:pPr>
+      <w:r>
+        <w:t>Variável $</w:t>
+      </w:r>
+      <w:proofErr w:type="spellStart"/>
+      <w:proofErr w:type="gramStart"/>
+      <w:r>
+        <w:t>sql</w:t>
+      </w:r>
+      <w:proofErr w:type="spellEnd"/>
+      <w:proofErr w:type="gramEnd"/>
+      <w:r>
+        <w:t xml:space="preserve"> : </w:t>
+      </w:r>
+      <w:proofErr w:type="spellStart"/>
+      <w:r>
+        <w:t>sql_command</w:t>
+      </w:r>
+      <w:proofErr w:type="spellEnd"/>
+    </w:p>
+    <w:p>
+      <w:pPr>
+        <w:pStyle w:val="PargrafodaLista"/>
+        <w:numPr>
+          <w:ilvl w:val="1"/>
+          <w:numId w:val="2"/>
+        </w:numPr>
+        <w:spacing w:after="200" w:line="276" w:lineRule="auto"/>
+      </w:pPr>
+      <w:r>
+        <w:t>Variável $</w:t>
+      </w:r>
+      <w:proofErr w:type="gramStart"/>
+      <w:r>
+        <w:t>titulo</w:t>
+      </w:r>
+      <w:proofErr w:type="gramEnd"/>
+      <w:r>
+        <w:t xml:space="preserve">: </w:t>
+      </w:r>
+      <w:proofErr w:type="spellStart"/>
+      <w:r>
+        <w:t>book_title</w:t>
+      </w:r>
+      <w:proofErr w:type="spellEnd"/>
+    </w:p>
+    <w:p>
+      <w:pPr>
+        <w:pStyle w:val="PargrafodaLista"/>
+        <w:numPr>
+          <w:ilvl w:val="1"/>
+          <w:numId w:val="2"/>
+        </w:numPr>
+        <w:spacing w:after="200" w:line="276" w:lineRule="auto"/>
+      </w:pPr>
+      <w:r>
+        <w:t>Variável $</w:t>
+      </w:r>
+      <w:proofErr w:type="spellStart"/>
+      <w:proofErr w:type="gramStart"/>
+      <w:r>
+        <w:t>estadoNovo</w:t>
+      </w:r>
+      <w:proofErr w:type="spellEnd"/>
+      <w:proofErr w:type="gramEnd"/>
+      <w:r>
+        <w:t xml:space="preserve">: </w:t>
+      </w:r>
+      <w:proofErr w:type="spellStart"/>
+      <w:r>
+        <w:t>new_book_state</w:t>
+      </w:r>
+      <w:proofErr w:type="spellEnd"/>
+    </w:p>
+    <w:p>
+      <w:pPr>
+        <w:pStyle w:val="PargrafodaLista"/>
+        <w:numPr>
+          <w:ilvl w:val="1"/>
+          <w:numId w:val="2"/>
+        </w:numPr>
+        <w:spacing w:after="200" w:line="276" w:lineRule="auto"/>
+        <w:rPr>
+          <w:lang w:val="en-US"/>
+        </w:rPr>
+      </w:pPr>
+      <w:proofErr w:type="spellStart"/>
+      <w:r>
+        <w:rPr>
+          <w:lang w:val="en-US"/>
+        </w:rPr>
+        <w:t>Variável</w:t>
+      </w:r>
+      <w:proofErr w:type="spellEnd"/>
+      <w:r>
+        <w:rPr>
+          <w:lang w:val="en-US"/>
+        </w:rPr>
+        <w:t xml:space="preserve"> $</w:t>
+      </w:r>
+      <w:proofErr w:type="spellStart"/>
+      <w:r>
+        <w:rPr>
+          <w:lang w:val="en-US"/>
+        </w:rPr>
+        <w:t>estadoUsado</w:t>
+      </w:r>
+      <w:proofErr w:type="spellEnd"/>
+      <w:r>
+        <w:rPr>
+          <w:lang w:val="en-US"/>
+        </w:rPr>
+        <w:t xml:space="preserve">: </w:t>
+      </w:r>
+      <w:proofErr w:type="spellStart"/>
+      <w:r>
+        <w:rPr>
+          <w:lang w:val="en-US"/>
+        </w:rPr>
+        <w:t>used</w:t>
+      </w:r>
+      <w:r>
+        <w:rPr>
+          <w:lang w:val="en-US"/>
+        </w:rPr>
+        <w:t>_book_state</w:t>
+      </w:r>
+      <w:proofErr w:type="spellEnd"/>
+    </w:p>
+    <w:p>
+      <w:pPr>
+        <w:pStyle w:val="PargrafodaLista"/>
+        <w:numPr>
+          <w:ilvl w:val="1"/>
+          <w:numId w:val="2"/>
+        </w:numPr>
+        <w:spacing w:after="200" w:line="276" w:lineRule="auto"/>
+      </w:pPr>
+      <w:r>
+        <w:t>Variável $</w:t>
+      </w:r>
+      <w:proofErr w:type="spellStart"/>
+      <w:proofErr w:type="gramStart"/>
+      <w:r>
+        <w:t>disponibilidadeVenda</w:t>
+      </w:r>
+      <w:proofErr w:type="spellEnd"/>
+      <w:proofErr w:type="gramEnd"/>
+      <w:r>
+        <w:t>:</w:t>
+      </w:r>
+      <w:r>
+        <w:t xml:space="preserve"> </w:t>
+      </w:r>
+      <w:proofErr w:type="spellStart"/>
+      <w:r>
+        <w:t>availability_book_selling</w:t>
+      </w:r>
+      <w:proofErr w:type="spellEnd"/>
+    </w:p>
+    <w:p>
+      <w:pPr>
+        <w:pStyle w:val="PargrafodaLista"/>
+        <w:numPr>
+          <w:ilvl w:val="1"/>
+          <w:numId w:val="2"/>
+        </w:numPr>
+        <w:spacing w:after="200" w:line="276" w:lineRule="auto"/>
+      </w:pPr>
+      <w:r>
+        <w:t>Variável $</w:t>
+      </w:r>
+      <w:proofErr w:type="spellStart"/>
+      <w:proofErr w:type="gramStart"/>
+      <w:r>
+        <w:t>disponibilidadeTroca</w:t>
+      </w:r>
+      <w:proofErr w:type="spellEnd"/>
+      <w:proofErr w:type="gramEnd"/>
+      <w:r>
+        <w:t xml:space="preserve">: </w:t>
+      </w:r>
+      <w:proofErr w:type="spellStart"/>
+      <w:r>
+        <w:t>availability_book_</w:t>
+      </w:r>
+      <w:r>
+        <w:t>exchanging</w:t>
+      </w:r>
+      <w:proofErr w:type="spellEnd"/>
+    </w:p>
+    <w:p>
+      <w:pPr>
+        <w:pStyle w:val="PargrafodaLista"/>
+        <w:numPr>
+          <w:ilvl w:val="1"/>
+          <w:numId w:val="2"/>
+        </w:numPr>
+        <w:spacing w:after="200" w:line="276" w:lineRule="auto"/>
+      </w:pPr>
+      <w:r>
+        <w:lastRenderedPageBreak/>
+        <w:t>Variável $lista</w:t>
+      </w:r>
+      <w:r>
+        <w:t xml:space="preserve">: </w:t>
+      </w:r>
+      <w:proofErr w:type="spellStart"/>
+      <w:r>
+        <w:t>query_</w:t>
+      </w:r>
+      <w:r>
+        <w:t>list</w:t>
+      </w:r>
+      <w:proofErr w:type="spellEnd"/>
+    </w:p>
+    <w:p>
+      <w:pPr>
+        <w:pStyle w:val="PargrafodaLista"/>
+        <w:numPr>
+          <w:ilvl w:val="1"/>
+          <w:numId w:val="2"/>
+        </w:numPr>
+        <w:spacing w:after="200" w:line="276" w:lineRule="auto"/>
+      </w:pPr>
+      <w:r>
+        <w:t>Variável $</w:t>
+      </w:r>
+      <w:proofErr w:type="spellStart"/>
+      <w:proofErr w:type="gramStart"/>
+      <w:r>
+        <w:t>listaLivros</w:t>
+      </w:r>
+      <w:proofErr w:type="spellEnd"/>
+      <w:proofErr w:type="gramEnd"/>
+      <w:r>
+        <w:t xml:space="preserve">: </w:t>
+      </w:r>
+      <w:proofErr w:type="spellStart"/>
+      <w:r>
+        <w:t>line_query_book_list</w:t>
+      </w:r>
+      <w:proofErr w:type="spellEnd"/>
+    </w:p>
+    <w:p>
+      <w:pPr>
+        <w:pStyle w:val="PargrafodaLista"/>
+        <w:numPr>
+          <w:ilvl w:val="1"/>
+          <w:numId w:val="2"/>
+        </w:numPr>
+        <w:spacing w:after="200" w:line="276" w:lineRule="auto"/>
+      </w:pPr>
+      <w:r>
+        <w:t>Variável $id</w:t>
+      </w:r>
+      <w:r>
+        <w:t xml:space="preserve">: </w:t>
+      </w:r>
+      <w:proofErr w:type="spellStart"/>
+      <w:r>
+        <w:t>id_book</w:t>
+      </w:r>
+      <w:proofErr w:type="spellEnd"/>
+    </w:p>
+    <w:p>
+      <w:pPr>
+        <w:pStyle w:val="PargrafodaLista"/>
+        <w:numPr>
+          <w:ilvl w:val="1"/>
+          <w:numId w:val="2"/>
+        </w:numPr>
+        <w:spacing w:after="200" w:line="276" w:lineRule="auto"/>
+      </w:pPr>
+      <w:r>
+        <w:t>Variável $</w:t>
+      </w:r>
+      <w:proofErr w:type="spellStart"/>
+      <w:r>
+        <w:t>result</w:t>
+      </w:r>
+      <w:proofErr w:type="spellEnd"/>
+      <w:r>
+        <w:t xml:space="preserve">: </w:t>
+      </w:r>
+      <w:proofErr w:type="spellStart"/>
+      <w:r>
+        <w:t>query_result</w:t>
+      </w:r>
+      <w:proofErr w:type="spellEnd"/>
+    </w:p>
+    <w:p>
+      <w:pPr>
+        <w:pStyle w:val="PargrafodaLista"/>
+        <w:numPr>
+          <w:ilvl w:val="1"/>
+          <w:numId w:val="2"/>
+        </w:numPr>
+        <w:spacing w:after="200" w:line="276" w:lineRule="auto"/>
+      </w:pPr>
+      <w:r>
+        <w:t>Variável $</w:t>
+      </w:r>
+      <w:proofErr w:type="gramStart"/>
+      <w:r>
+        <w:t>deletou</w:t>
+      </w:r>
+      <w:proofErr w:type="gramEnd"/>
+      <w:r>
+        <w:t xml:space="preserve">: </w:t>
+      </w:r>
+      <w:proofErr w:type="spellStart"/>
+      <w:r>
+        <w:t>book_deleted</w:t>
+      </w:r>
+      <w:proofErr w:type="spellEnd"/>
+    </w:p>
+    <w:p>
+      <w:pPr>
+        <w:pStyle w:val="PargrafodaLista"/>
+        <w:numPr>
+          <w:ilvl w:val="1"/>
+          <w:numId w:val="2"/>
+        </w:numPr>
+        <w:spacing w:after="200" w:line="276" w:lineRule="auto"/>
+      </w:pPr>
+      <w:r>
+        <w:t>Variável $</w:t>
+      </w:r>
+      <w:proofErr w:type="spellStart"/>
+      <w:r>
+        <w:t>id_dono</w:t>
+      </w:r>
+      <w:proofErr w:type="spellEnd"/>
+      <w:r>
+        <w:t xml:space="preserve">: </w:t>
+      </w:r>
+      <w:proofErr w:type="spellStart"/>
+      <w:r>
+        <w:t>id_owner</w:t>
+      </w:r>
+      <w:proofErr w:type="spellEnd"/>
+    </w:p>
+    <w:p>
+      <w:pPr>
+        <w:pStyle w:val="PargrafodaLista"/>
+        <w:numPr>
+          <w:ilvl w:val="1"/>
+          <w:numId w:val="2"/>
+        </w:numPr>
+        <w:spacing w:after="200" w:line="276" w:lineRule="auto"/>
+      </w:pPr>
+      <w:r>
+        <w:t>Variável $</w:t>
+      </w:r>
+      <w:proofErr w:type="spellStart"/>
+      <w:r>
+        <w:t>id_usuario</w:t>
+      </w:r>
+      <w:proofErr w:type="spellEnd"/>
+      <w:r>
+        <w:t xml:space="preserve">: </w:t>
+      </w:r>
+      <w:proofErr w:type="spellStart"/>
+      <w:r>
+        <w:t>id_user</w:t>
+      </w:r>
+      <w:proofErr w:type="spellEnd"/>
+    </w:p>
+    <w:p>
+      <w:pPr>
+        <w:pStyle w:val="PargrafodaLista"/>
+        <w:numPr>
+          <w:ilvl w:val="1"/>
+          <w:numId w:val="2"/>
+        </w:numPr>
+        <w:spacing w:after="200" w:line="276" w:lineRule="auto"/>
+      </w:pPr>
+      <w:r>
+        <w:t>Variável $livros</w:t>
+      </w:r>
+      <w:r>
+        <w:t xml:space="preserve">: </w:t>
+      </w:r>
+      <w:proofErr w:type="spellStart"/>
+      <w:r>
+        <w:t>books_array</w:t>
+      </w:r>
+      <w:proofErr w:type="spellEnd"/>
+    </w:p>
+    <w:p>
+      <w:pPr>
+        <w:pStyle w:val="PargrafodaLista"/>
+        <w:numPr>
+          <w:ilvl w:val="1"/>
+          <w:numId w:val="2"/>
+        </w:numPr>
+        <w:spacing w:after="200" w:line="276" w:lineRule="auto"/>
+      </w:pPr>
+      <w:r>
+        <w:t xml:space="preserve">Variável </w:t>
+      </w:r>
+      <w:r>
+        <w:t>$</w:t>
+      </w:r>
+      <w:r>
+        <w:t>registro</w:t>
+      </w:r>
+      <w:r>
+        <w:t xml:space="preserve">: </w:t>
+      </w:r>
+      <w:proofErr w:type="spellStart"/>
+      <w:r>
+        <w:t>record_query</w:t>
+      </w:r>
+      <w:proofErr w:type="spellEnd"/>
+    </w:p>
+    <w:p>
+      <w:pPr>
+        <w:pStyle w:val="PargrafodaLista"/>
+        <w:ind w:left="1440"/>
         <w:rPr>
           <w:b/>
           <w:sz w:val="28"/>
@@ -256,11 +1505,19 @@
         <w:t xml:space="preserve">Classe: </w:t>
       </w:r>
       <w:proofErr w:type="spellStart"/>
-      <w:r>
-        <w:rPr>
-          <w:sz w:val="28"/>
-        </w:rPr>
-        <w:t>UsuarioDao.php</w:t>
+      <w:proofErr w:type="gramStart"/>
+      <w:r>
+        <w:rPr>
+          <w:sz w:val="28"/>
+        </w:rPr>
+        <w:t>UsuarioDao</w:t>
+      </w:r>
+      <w:proofErr w:type="gramEnd"/>
+      <w:r>
+        <w:rPr>
+          <w:sz w:val="28"/>
+        </w:rPr>
+        <w:t>.php</w:t>
       </w:r>
       <w:proofErr w:type="spellEnd"/>
     </w:p>
@@ -273,6 +1530,559 @@
         </w:numPr>
         <w:rPr>
           <w:b/>
+          <w:sz w:val="28"/>
+        </w:rPr>
+      </w:pPr>
+      <w:r>
+        <w:t>Variável</w:t>
+      </w:r>
+      <w:r>
+        <w:t xml:space="preserve"> </w:t>
+      </w:r>
+      <w:r>
+        <w:t>$</w:t>
+      </w:r>
+      <w:r>
+        <w:t>usuário</w:t>
+      </w:r>
+      <w:r>
+        <w:t xml:space="preserve">: </w:t>
+      </w:r>
+      <w:proofErr w:type="spellStart"/>
+      <w:r>
+        <w:t>user_name</w:t>
+      </w:r>
+      <w:proofErr w:type="spellEnd"/>
+    </w:p>
+    <w:p>
+      <w:pPr>
+        <w:pStyle w:val="PargrafodaLista"/>
+        <w:numPr>
+          <w:ilvl w:val="1"/>
+          <w:numId w:val="2"/>
+        </w:numPr>
+        <w:rPr>
+          <w:b/>
+          <w:sz w:val="28"/>
+        </w:rPr>
+      </w:pPr>
+      <w:r>
+        <w:t>Variável</w:t>
+      </w:r>
+      <w:r>
+        <w:t xml:space="preserve"> </w:t>
+      </w:r>
+      <w:r>
+        <w:t>$</w:t>
+      </w:r>
+      <w:proofErr w:type="spellStart"/>
+      <w:proofErr w:type="gramStart"/>
+      <w:r>
+        <w:t>senhaAux</w:t>
+      </w:r>
+      <w:proofErr w:type="spellEnd"/>
+      <w:proofErr w:type="gramEnd"/>
+      <w:r>
+        <w:t xml:space="preserve">: </w:t>
+      </w:r>
+      <w:proofErr w:type="spellStart"/>
+      <w:r>
+        <w:t>auxiliar_password</w:t>
+      </w:r>
+      <w:proofErr w:type="spellEnd"/>
+    </w:p>
+    <w:p>
+      <w:pPr>
+        <w:pStyle w:val="PargrafodaLista"/>
+        <w:numPr>
+          <w:ilvl w:val="1"/>
+          <w:numId w:val="2"/>
+        </w:numPr>
+        <w:rPr>
+          <w:b/>
+          <w:sz w:val="28"/>
+        </w:rPr>
+      </w:pPr>
+      <w:r>
+        <w:t>Variável</w:t>
+      </w:r>
+      <w:r>
+        <w:t xml:space="preserve"> </w:t>
+      </w:r>
+      <w:r>
+        <w:t>$</w:t>
+      </w:r>
+      <w:proofErr w:type="spellStart"/>
+      <w:proofErr w:type="gramStart"/>
+      <w:r>
+        <w:t>senhaFinal</w:t>
+      </w:r>
+      <w:proofErr w:type="spellEnd"/>
+      <w:proofErr w:type="gramEnd"/>
+      <w:r>
+        <w:t xml:space="preserve">: </w:t>
+      </w:r>
+      <w:proofErr w:type="spellStart"/>
+      <w:r>
+        <w:t>final_password</w:t>
+      </w:r>
+      <w:proofErr w:type="spellEnd"/>
+    </w:p>
+    <w:p>
+      <w:pPr>
+        <w:pStyle w:val="PargrafodaLista"/>
+        <w:numPr>
+          <w:ilvl w:val="1"/>
+          <w:numId w:val="2"/>
+        </w:numPr>
+        <w:rPr>
+          <w:b/>
+          <w:sz w:val="28"/>
+        </w:rPr>
+      </w:pPr>
+      <w:r>
+        <w:t>Variável</w:t>
+      </w:r>
+      <w:r>
+        <w:t xml:space="preserve"> </w:t>
+      </w:r>
+      <w:r>
+        <w:t>$</w:t>
+      </w:r>
+      <w:proofErr w:type="spellStart"/>
+      <w:proofErr w:type="gramStart"/>
+      <w:r>
+        <w:t>sql</w:t>
+      </w:r>
+      <w:proofErr w:type="spellEnd"/>
+      <w:proofErr w:type="gramEnd"/>
+      <w:r>
+        <w:t xml:space="preserve">: </w:t>
+      </w:r>
+      <w:proofErr w:type="spellStart"/>
+      <w:r>
+        <w:t>sql_command</w:t>
+      </w:r>
+      <w:proofErr w:type="spellEnd"/>
+    </w:p>
+    <w:p>
+      <w:pPr>
+        <w:pStyle w:val="PargrafodaLista"/>
+        <w:numPr>
+          <w:ilvl w:val="1"/>
+          <w:numId w:val="2"/>
+        </w:numPr>
+        <w:rPr>
+          <w:b/>
+          <w:sz w:val="28"/>
+        </w:rPr>
+      </w:pPr>
+      <w:r>
+        <w:t>Variável $sq</w:t>
+      </w:r>
+      <w:r>
+        <w:t>1</w:t>
+      </w:r>
+      <w:r>
+        <w:t>l: sql_command</w:t>
+      </w:r>
+      <w:r>
+        <w:t>1</w:t>
+      </w:r>
+    </w:p>
+    <w:p>
+      <w:pPr>
+        <w:pStyle w:val="PargrafodaLista"/>
+        <w:numPr>
+          <w:ilvl w:val="1"/>
+          <w:numId w:val="2"/>
+        </w:numPr>
+        <w:rPr>
+          <w:b/>
+          <w:sz w:val="28"/>
+        </w:rPr>
+      </w:pPr>
+      <w:r>
+        <w:t>Variável</w:t>
+      </w:r>
+      <w:r>
+        <w:t xml:space="preserve"> </w:t>
+      </w:r>
+      <w:r>
+        <w:t>$</w:t>
+      </w:r>
+      <w:r>
+        <w:t>sql2</w:t>
+      </w:r>
+      <w:r>
+        <w:t>:</w:t>
+      </w:r>
+      <w:r>
+        <w:t xml:space="preserve"> </w:t>
+      </w:r>
+      <w:r>
+        <w:t>sql_command</w:t>
+      </w:r>
+      <w:r>
+        <w:t>2</w:t>
+      </w:r>
+    </w:p>
+    <w:p>
+      <w:pPr>
+        <w:pStyle w:val="PargrafodaLista"/>
+        <w:numPr>
+          <w:ilvl w:val="1"/>
+          <w:numId w:val="2"/>
+        </w:numPr>
+      </w:pPr>
+      <w:r>
+        <w:t>Variável $</w:t>
+      </w:r>
+      <w:r>
+        <w:t>sql3</w:t>
+      </w:r>
+      <w:r>
+        <w:t>: sql_command</w:t>
+      </w:r>
+      <w:r>
+        <w:t>3</w:t>
+      </w:r>
+    </w:p>
+    <w:p>
+      <w:pPr>
+        <w:pStyle w:val="PargrafodaLista"/>
+        <w:numPr>
+          <w:ilvl w:val="1"/>
+          <w:numId w:val="2"/>
+        </w:numPr>
+      </w:pPr>
+      <w:r>
+        <w:t>Variável</w:t>
+      </w:r>
+      <w:r>
+        <w:t xml:space="preserve"> </w:t>
+      </w:r>
+      <w:r>
+        <w:t>$</w:t>
+      </w:r>
+      <w:r>
+        <w:t>resultado</w:t>
+      </w:r>
+      <w:r>
+        <w:t xml:space="preserve">: </w:t>
+      </w:r>
+      <w:proofErr w:type="spellStart"/>
+      <w:r>
+        <w:t>result_query</w:t>
+      </w:r>
+      <w:proofErr w:type="spellEnd"/>
+    </w:p>
+    <w:p>
+      <w:pPr>
+        <w:pStyle w:val="PargrafodaLista"/>
+        <w:numPr>
+          <w:ilvl w:val="1"/>
+          <w:numId w:val="2"/>
+        </w:numPr>
+      </w:pPr>
+      <w:r>
+        <w:t>Variável</w:t>
+      </w:r>
+      <w:r>
+        <w:t xml:space="preserve"> </w:t>
+      </w:r>
+      <w:r>
+        <w:t>$</w:t>
+      </w:r>
+      <w:proofErr w:type="spellStart"/>
+      <w:proofErr w:type="gramStart"/>
+      <w:r>
+        <w:t>id_senhaVariável</w:t>
+      </w:r>
+      <w:proofErr w:type="spellEnd"/>
+      <w:proofErr w:type="gramEnd"/>
+      <w:r>
+        <w:t xml:space="preserve">: </w:t>
+      </w:r>
+      <w:proofErr w:type="spellStart"/>
+      <w:r>
+        <w:t>id_variable_password</w:t>
+      </w:r>
+      <w:proofErr w:type="spellEnd"/>
+    </w:p>
+    <w:p>
+      <w:pPr>
+        <w:pStyle w:val="PargrafodaLista"/>
+        <w:numPr>
+          <w:ilvl w:val="1"/>
+          <w:numId w:val="2"/>
+        </w:numPr>
+      </w:pPr>
+      <w:r>
+        <w:t>Variável</w:t>
+      </w:r>
+      <w:r>
+        <w:t xml:space="preserve"> </w:t>
+      </w:r>
+      <w:r>
+        <w:t>$</w:t>
+      </w:r>
+      <w:proofErr w:type="spellStart"/>
+      <w:proofErr w:type="gramStart"/>
+      <w:r>
+        <w:t>usuarioRetorno</w:t>
+      </w:r>
+      <w:proofErr w:type="spellEnd"/>
+      <w:proofErr w:type="gramEnd"/>
+      <w:r>
+        <w:t xml:space="preserve">: </w:t>
+      </w:r>
+      <w:proofErr w:type="spellStart"/>
+      <w:r>
+        <w:t>user_query_return</w:t>
+      </w:r>
+      <w:proofErr w:type="spellEnd"/>
+    </w:p>
+    <w:p>
+      <w:pPr>
+        <w:pStyle w:val="PargrafodaLista"/>
+        <w:numPr>
+          <w:ilvl w:val="1"/>
+          <w:numId w:val="2"/>
+        </w:numPr>
+      </w:pPr>
+      <w:r>
+        <w:t>Variáve</w:t>
+      </w:r>
+      <w:r>
+        <w:t xml:space="preserve">l </w:t>
+      </w:r>
+      <w:r>
+        <w:t>$</w:t>
+      </w:r>
+      <w:proofErr w:type="spellStart"/>
+      <w:proofErr w:type="gramStart"/>
+      <w:r>
+        <w:t>senhaAlterar</w:t>
+      </w:r>
+      <w:proofErr w:type="spellEnd"/>
+      <w:proofErr w:type="gramEnd"/>
+      <w:r>
+        <w:t xml:space="preserve">: </w:t>
+      </w:r>
+      <w:proofErr w:type="spellStart"/>
+      <w:r>
+        <w:t>Change</w:t>
+      </w:r>
+      <w:proofErr w:type="spellEnd"/>
+      <w:r>
+        <w:t xml:space="preserve">_ </w:t>
+      </w:r>
+      <w:proofErr w:type="spellStart"/>
+      <w:r>
+        <w:t>password</w:t>
+      </w:r>
+      <w:proofErr w:type="spellEnd"/>
+    </w:p>
+    <w:p>
+      <w:pPr>
+        <w:pStyle w:val="PargrafodaLista"/>
+        <w:numPr>
+          <w:ilvl w:val="1"/>
+          <w:numId w:val="2"/>
+        </w:numPr>
+      </w:pPr>
+      <w:r>
+        <w:t>Variável $</w:t>
+      </w:r>
+      <w:proofErr w:type="spellStart"/>
+      <w:proofErr w:type="gramStart"/>
+      <w:r>
+        <w:t>senhaSalva</w:t>
+      </w:r>
+      <w:proofErr w:type="spellEnd"/>
+      <w:proofErr w:type="gramEnd"/>
+      <w:r>
+        <w:t xml:space="preserve">: </w:t>
+      </w:r>
+      <w:proofErr w:type="spellStart"/>
+      <w:r>
+        <w:t>saved_password</w:t>
+      </w:r>
+      <w:proofErr w:type="spellEnd"/>
+    </w:p>
+    <w:p>
+      <w:pPr>
+        <w:pStyle w:val="PargrafodaLista"/>
+        <w:numPr>
+          <w:ilvl w:val="1"/>
+          <w:numId w:val="2"/>
+        </w:numPr>
+      </w:pPr>
+      <w:r>
+        <w:t>Variável $</w:t>
+      </w:r>
+      <w:proofErr w:type="spellStart"/>
+      <w:r>
+        <w:t>id_senha</w:t>
+      </w:r>
+      <w:proofErr w:type="spellEnd"/>
+      <w:r>
+        <w:t xml:space="preserve">: </w:t>
+      </w:r>
+      <w:proofErr w:type="spellStart"/>
+      <w:r>
+        <w:t>id_password</w:t>
+      </w:r>
+      <w:proofErr w:type="spellEnd"/>
+    </w:p>
+    <w:p>
+      <w:pPr>
+        <w:pStyle w:val="PargrafodaLista"/>
+        <w:numPr>
+          <w:ilvl w:val="1"/>
+          <w:numId w:val="2"/>
+        </w:numPr>
+      </w:pPr>
+      <w:r>
+        <w:t xml:space="preserve">Variável </w:t>
+      </w:r>
+      <w:r>
+        <w:t>$</w:t>
+      </w:r>
+      <w:proofErr w:type="spellStart"/>
+      <w:r>
+        <w:t>user</w:t>
+      </w:r>
+      <w:proofErr w:type="spellEnd"/>
+      <w:r>
+        <w:t xml:space="preserve">: </w:t>
+      </w:r>
+      <w:proofErr w:type="spellStart"/>
+      <w:r>
+        <w:t>founding_user</w:t>
+      </w:r>
+      <w:proofErr w:type="spellEnd"/>
+    </w:p>
+    <w:p>
+      <w:pPr>
+        <w:pStyle w:val="PargrafodaLista"/>
+        <w:numPr>
+          <w:ilvl w:val="1"/>
+          <w:numId w:val="2"/>
+        </w:numPr>
+      </w:pPr>
+      <w:r>
+        <w:t>Variável</w:t>
+      </w:r>
+      <w:r>
+        <w:t xml:space="preserve"> $</w:t>
+      </w:r>
+      <w:proofErr w:type="spellStart"/>
+      <w:r>
+        <w:t>email</w:t>
+      </w:r>
+      <w:proofErr w:type="spellEnd"/>
+      <w:r>
+        <w:t xml:space="preserve">: </w:t>
+      </w:r>
+      <w:proofErr w:type="spellStart"/>
+      <w:r>
+        <w:t>user_email</w:t>
+      </w:r>
+      <w:proofErr w:type="spellEnd"/>
+    </w:p>
+    <w:p>
+      <w:pPr>
+        <w:pStyle w:val="PargrafodaLista"/>
+        <w:numPr>
+          <w:ilvl w:val="1"/>
+          <w:numId w:val="2"/>
+        </w:numPr>
+      </w:pPr>
+      <w:r>
+        <w:t>Variável</w:t>
+      </w:r>
+      <w:r>
+        <w:t xml:space="preserve"> $senha</w:t>
+      </w:r>
+      <w:r>
+        <w:t xml:space="preserve">: </w:t>
+      </w:r>
+      <w:proofErr w:type="spellStart"/>
+      <w:r>
+        <w:t>user_password</w:t>
+      </w:r>
+      <w:proofErr w:type="spellEnd"/>
+    </w:p>
+    <w:p>
+      <w:pPr>
+        <w:pStyle w:val="PargrafodaLista"/>
+        <w:numPr>
+          <w:ilvl w:val="1"/>
+          <w:numId w:val="2"/>
+        </w:numPr>
+      </w:pPr>
+      <w:r>
+        <w:t>Variável</w:t>
+      </w:r>
+      <w:r>
+        <w:t xml:space="preserve"> $</w:t>
+      </w:r>
+      <w:proofErr w:type="spellStart"/>
+      <w:proofErr w:type="gramStart"/>
+      <w:r>
+        <w:t>deletouUsuario</w:t>
+      </w:r>
+      <w:proofErr w:type="spellEnd"/>
+      <w:proofErr w:type="gramEnd"/>
+      <w:r>
+        <w:t xml:space="preserve">:  </w:t>
+      </w:r>
+      <w:proofErr w:type="spellStart"/>
+      <w:r>
+        <w:t>deleted_user</w:t>
+      </w:r>
+      <w:proofErr w:type="spellEnd"/>
+    </w:p>
+    <w:p>
+      <w:pPr>
+        <w:pStyle w:val="PargrafodaLista"/>
+        <w:numPr>
+          <w:ilvl w:val="1"/>
+          <w:numId w:val="2"/>
+        </w:numPr>
+      </w:pPr>
+      <w:r>
+        <w:t>Variável</w:t>
+      </w:r>
+      <w:r>
+        <w:t xml:space="preserve"> $</w:t>
+      </w:r>
+      <w:proofErr w:type="spellStart"/>
+      <w:proofErr w:type="gramStart"/>
+      <w:r>
+        <w:t>deletou</w:t>
+      </w:r>
+      <w:r>
+        <w:t>Senha</w:t>
+      </w:r>
+      <w:proofErr w:type="spellEnd"/>
+      <w:proofErr w:type="gramEnd"/>
+      <w:r>
+        <w:t xml:space="preserve">: </w:t>
+      </w:r>
+      <w:proofErr w:type="spellStart"/>
+      <w:r>
+        <w:t>deleted_password</w:t>
+      </w:r>
+      <w:proofErr w:type="spellEnd"/>
+    </w:p>
+    <w:p>
+      <w:pPr>
+        <w:pStyle w:val="PargrafodaLista"/>
+        <w:ind w:left="1440"/>
+        <w:rPr>
           <w:sz w:val="28"/>
         </w:rPr>
       </w:pPr>
@@ -285,22 +2095,108 @@
           <w:numId w:val="2"/>
         </w:numPr>
         <w:rPr>
+          <w:sz w:val="28"/>
+        </w:rPr>
+      </w:pPr>
+      <w:r>
+        <w:rPr>
+          <w:sz w:val="28"/>
+        </w:rPr>
+        <w:t xml:space="preserve">Classe: </w:t>
+      </w:r>
+      <w:proofErr w:type="spellStart"/>
+      <w:proofErr w:type="gramStart"/>
+      <w:r>
+        <w:rPr>
+          <w:sz w:val="28"/>
+        </w:rPr>
+        <w:t>autenticacaoUsuario</w:t>
+      </w:r>
+      <w:proofErr w:type="gramEnd"/>
+      <w:r>
+        <w:rPr>
+          <w:sz w:val="28"/>
+        </w:rPr>
+        <w:t>.php</w:t>
+      </w:r>
+      <w:proofErr w:type="spellEnd"/>
+    </w:p>
+    <w:p>
+      <w:pPr>
+        <w:pStyle w:val="PargrafodaLista"/>
+        <w:numPr>
+          <w:ilvl w:val="1"/>
+          <w:numId w:val="2"/>
+        </w:numPr>
+      </w:pPr>
+      <w:r>
+        <w:t>Variável $</w:t>
+      </w:r>
+      <w:proofErr w:type="spellStart"/>
+      <w:r>
+        <w:t>email</w:t>
+      </w:r>
+      <w:proofErr w:type="spellEnd"/>
+      <w:r>
+        <w:t xml:space="preserve">: </w:t>
+      </w:r>
+      <w:proofErr w:type="spellStart"/>
+      <w:r>
+        <w:t>user_email</w:t>
+      </w:r>
+      <w:proofErr w:type="spellEnd"/>
+    </w:p>
+    <w:p>
+      <w:pPr>
+        <w:pStyle w:val="PargrafodaLista"/>
+        <w:numPr>
+          <w:ilvl w:val="1"/>
+          <w:numId w:val="2"/>
+        </w:numPr>
+      </w:pPr>
+      <w:r>
+        <w:t>Variável</w:t>
+      </w:r>
+      <w:r>
+        <w:t xml:space="preserve"> $senha</w:t>
+      </w:r>
+      <w:r>
+        <w:t xml:space="preserve">: </w:t>
+      </w:r>
+      <w:proofErr w:type="spellStart"/>
+      <w:r>
+        <w:t>user_password</w:t>
+      </w:r>
+      <w:proofErr w:type="spellEnd"/>
+    </w:p>
+    <w:p>
+      <w:pPr>
+        <w:pStyle w:val="PargrafodaLista"/>
+        <w:numPr>
+          <w:ilvl w:val="1"/>
+          <w:numId w:val="2"/>
+        </w:numPr>
+        <w:rPr>
           <w:b/>
           <w:sz w:val="28"/>
         </w:rPr>
       </w:pPr>
       <w:r>
-        <w:rPr>
-          <w:sz w:val="28"/>
-        </w:rPr>
-        <w:t xml:space="preserve">Classe: </w:t>
-      </w:r>
-      <w:proofErr w:type="spellStart"/>
-      <w:r>
-        <w:rPr>
-          <w:sz w:val="28"/>
-        </w:rPr>
-        <w:t>autenticacaoUsuario.php</w:t>
+        <w:t>Variável $</w:t>
+      </w:r>
+      <w:proofErr w:type="spellStart"/>
+      <w:proofErr w:type="gramStart"/>
+      <w:r>
+        <w:t>sql</w:t>
+      </w:r>
+      <w:proofErr w:type="spellEnd"/>
+      <w:proofErr w:type="gramEnd"/>
+      <w:r>
+        <w:t xml:space="preserve">: </w:t>
+      </w:r>
+      <w:proofErr w:type="spellStart"/>
+      <w:r>
+        <w:t>sql_command</w:t>
       </w:r>
       <w:proofErr w:type="spellEnd"/>
     </w:p>
@@ -316,6 +2212,129 @@
           <w:sz w:val="28"/>
         </w:rPr>
       </w:pPr>
+      <w:r>
+        <w:t>Variável $sql2:</w:t>
+      </w:r>
+      <w:r>
+        <w:t xml:space="preserve"> </w:t>
+      </w:r>
+      <w:r>
+        <w:t>sql_command2</w:t>
+      </w:r>
+    </w:p>
+    <w:p>
+      <w:pPr>
+        <w:pStyle w:val="PargrafodaLista"/>
+        <w:numPr>
+          <w:ilvl w:val="1"/>
+          <w:numId w:val="2"/>
+        </w:numPr>
+        <w:rPr>
+          <w:b/>
+          <w:sz w:val="28"/>
+        </w:rPr>
+      </w:pPr>
+      <w:r>
+        <w:t xml:space="preserve">Variável $usuário: </w:t>
+      </w:r>
+      <w:proofErr w:type="spellStart"/>
+      <w:r>
+        <w:t>user_name</w:t>
+      </w:r>
+      <w:proofErr w:type="spellEnd"/>
+    </w:p>
+    <w:p>
+      <w:pPr>
+        <w:pStyle w:val="PargrafodaLista"/>
+        <w:numPr>
+          <w:ilvl w:val="1"/>
+          <w:numId w:val="2"/>
+        </w:numPr>
+      </w:pPr>
+      <w:r>
+        <w:t>Variável $</w:t>
+      </w:r>
+      <w:proofErr w:type="spellStart"/>
+      <w:proofErr w:type="gramStart"/>
+      <w:r>
+        <w:t>idUsuario</w:t>
+      </w:r>
+      <w:proofErr w:type="spellEnd"/>
+      <w:proofErr w:type="gramEnd"/>
+      <w:r>
+        <w:t xml:space="preserve">: </w:t>
+      </w:r>
+      <w:proofErr w:type="spellStart"/>
+      <w:r>
+        <w:t>id_user</w:t>
+      </w:r>
+      <w:proofErr w:type="spellEnd"/>
+    </w:p>
+    <w:p>
+      <w:pPr>
+        <w:pStyle w:val="PargrafodaLista"/>
+        <w:numPr>
+          <w:ilvl w:val="1"/>
+          <w:numId w:val="2"/>
+        </w:numPr>
+      </w:pPr>
+      <w:r>
+        <w:t>Variável</w:t>
+      </w:r>
+      <w:r>
+        <w:t xml:space="preserve"> </w:t>
+      </w:r>
+      <w:r>
+        <w:t>$</w:t>
+      </w:r>
+      <w:proofErr w:type="spellStart"/>
+      <w:r>
+        <w:t>row</w:t>
+      </w:r>
+      <w:proofErr w:type="spellEnd"/>
+      <w:r>
+        <w:t xml:space="preserve">: </w:t>
+      </w:r>
+      <w:proofErr w:type="spellStart"/>
+      <w:r>
+        <w:t>row</w:t>
+      </w:r>
+      <w:proofErr w:type="spellEnd"/>
+    </w:p>
+    <w:p>
+      <w:pPr>
+        <w:pStyle w:val="PargrafodaLista"/>
+        <w:numPr>
+          <w:ilvl w:val="1"/>
+          <w:numId w:val="2"/>
+        </w:numPr>
+        <w:rPr>
+          <w:sz w:val="28"/>
+        </w:rPr>
+      </w:pPr>
+      <w:r>
+        <w:t>Variável $row</w:t>
+      </w:r>
+      <w:r>
+        <w:t>2</w:t>
+      </w:r>
+      <w:r>
+        <w:t>: row</w:t>
+      </w:r>
+      <w:r>
+        <w:t>2</w:t>
+      </w:r>
+    </w:p>
+    <w:p>
+      <w:pPr>
+        <w:pStyle w:val="PargrafodaLista"/>
+        <w:ind w:left="1440"/>
+        <w:rPr>
+          <w:sz w:val="28"/>
+        </w:rPr>
+      </w:pPr>
+      <w:bookmarkStart w:id="0" w:name="_GoBack"/>
+      <w:bookmarkEnd w:id="0"/>
     </w:p>
     <w:p>
       <w:pPr>
@@ -325,15 +2344,28 @@
           <w:numId w:val="2"/>
         </w:numPr>
         <w:rPr>
-          <w:b/>
-          <w:sz w:val="28"/>
-        </w:rPr>
-      </w:pPr>
-      <w:r>
-        <w:rPr>
-          <w:sz w:val="28"/>
-        </w:rPr>
-        <w:t>Classe: conexao_bc.inc</w:t>
+          <w:sz w:val="28"/>
+        </w:rPr>
+      </w:pPr>
+      <w:r>
+        <w:rPr>
+          <w:sz w:val="28"/>
+        </w:rPr>
+        <w:t xml:space="preserve">Classe: </w:t>
+      </w:r>
+      <w:proofErr w:type="gramStart"/>
+      <w:r>
+        <w:rPr>
+          <w:sz w:val="28"/>
+        </w:rPr>
+        <w:t>conexao_bc.</w:t>
+      </w:r>
+      <w:proofErr w:type="gramEnd"/>
+      <w:r>
+        <w:rPr>
+          <w:sz w:val="28"/>
+        </w:rPr>
+        <w:t>inc</w:t>
       </w:r>
     </w:p>
     <w:p>
@@ -343,6 +2375,59 @@
           <w:ilvl w:val="1"/>
           <w:numId w:val="2"/>
         </w:numPr>
+        <w:rPr>
+          <w:sz w:val="28"/>
+        </w:rPr>
+      </w:pPr>
+      <w:r>
+        <w:t>Variável $</w:t>
+      </w:r>
+      <w:proofErr w:type="spellStart"/>
+      <w:r>
+        <w:t>connect</w:t>
+      </w:r>
+      <w:proofErr w:type="spellEnd"/>
+      <w:r>
+        <w:t xml:space="preserve">: </w:t>
+      </w:r>
+      <w:proofErr w:type="spellStart"/>
+      <w:r>
+        <w:t>establishes_connection</w:t>
+      </w:r>
+      <w:proofErr w:type="spellEnd"/>
+    </w:p>
+    <w:p>
+      <w:pPr>
+        <w:pStyle w:val="PargrafodaLista"/>
+        <w:numPr>
+          <w:ilvl w:val="1"/>
+          <w:numId w:val="2"/>
+        </w:numPr>
+        <w:rPr>
+          <w:sz w:val="28"/>
+        </w:rPr>
+      </w:pPr>
+      <w:r>
+        <w:t>Variável $</w:t>
+      </w:r>
+      <w:proofErr w:type="spellStart"/>
+      <w:r>
+        <w:t>bd</w:t>
+      </w:r>
+      <w:proofErr w:type="spellEnd"/>
+      <w:r>
+        <w:t xml:space="preserve">: </w:t>
+      </w:r>
+      <w:proofErr w:type="spellStart"/>
+      <w:r>
+        <w:t>database_name</w:t>
+      </w:r>
+      <w:proofErr w:type="spellEnd"/>
+    </w:p>
+    <w:p>
+      <w:pPr>
+        <w:pStyle w:val="PargrafodaLista"/>
+        <w:ind w:left="1440"/>
         <w:rPr>
           <w:b/>
           <w:sz w:val="28"/>
@@ -760,7 +2845,6 @@
         <w:rPr>
           <w:sz w:val="28"/>
         </w:rPr>
-        <w:lastRenderedPageBreak/>
         <w:t xml:space="preserve">Classe: </w:t>
       </w:r>
       <w:proofErr w:type="spellStart"/>
@@ -900,16 +2984,10 @@
         <w:rPr>
           <w:sz w:val="24"/>
         </w:rPr>
-        <w:t>id</w:t>
-      </w:r>
+        <w:t>id_usuario</w:t>
+      </w:r>
+      <w:proofErr w:type="spellEnd"/>
       <w:proofErr w:type="gramEnd"/>
-      <w:r>
-        <w:rPr>
-          <w:sz w:val="24"/>
-        </w:rPr>
-        <w:t>_usuario</w:t>
-      </w:r>
-      <w:proofErr w:type="spellEnd"/>
       <w:r>
         <w:rPr>
           <w:sz w:val="24"/>
@@ -1162,20 +3240,14 @@
         <w:rPr>
           <w:sz w:val="24"/>
         </w:rPr>
-        <w:t>tel</w:t>
-      </w:r>
+        <w:t>tel_comprador</w:t>
+      </w:r>
+      <w:proofErr w:type="spellEnd"/>
       <w:proofErr w:type="gramEnd"/>
       <w:r>
         <w:rPr>
           <w:sz w:val="24"/>
         </w:rPr>
-        <w:t>_comprador</w:t>
-      </w:r>
-      <w:proofErr w:type="spellEnd"/>
-      <w:r>
-        <w:rPr>
-          <w:sz w:val="24"/>
-        </w:rPr>
         <w:t xml:space="preserve"> -&gt; </w:t>
       </w:r>
       <w:proofErr w:type="spellStart"/>
@@ -1204,20 +3276,14 @@
         <w:rPr>
           <w:sz w:val="24"/>
         </w:rPr>
-        <w:t>nome</w:t>
-      </w:r>
+        <w:t>nome_comprador</w:t>
+      </w:r>
+      <w:proofErr w:type="spellEnd"/>
       <w:proofErr w:type="gramEnd"/>
       <w:r>
         <w:rPr>
           <w:sz w:val="24"/>
         </w:rPr>
-        <w:t>_comprador</w:t>
-      </w:r>
-      <w:proofErr w:type="spellEnd"/>
-      <w:r>
-        <w:rPr>
-          <w:sz w:val="24"/>
-        </w:rPr>
         <w:t xml:space="preserve"> -&gt; </w:t>
       </w:r>
       <w:proofErr w:type="spellStart"/>
@@ -1246,20 +3312,14 @@
         <w:rPr>
           <w:sz w:val="24"/>
         </w:rPr>
-        <w:t>id</w:t>
-      </w:r>
+        <w:t>id_livro</w:t>
+      </w:r>
+      <w:proofErr w:type="spellEnd"/>
       <w:proofErr w:type="gramEnd"/>
       <w:r>
         <w:rPr>
           <w:sz w:val="24"/>
         </w:rPr>
-        <w:t>_livro</w:t>
-      </w:r>
-      <w:proofErr w:type="spellEnd"/>
-      <w:r>
-        <w:rPr>
-          <w:sz w:val="24"/>
-        </w:rPr>
         <w:t xml:space="preserve"> -&gt; </w:t>
       </w:r>
       <w:proofErr w:type="spellStart"/>
@@ -1288,16 +3348,10 @@
         <w:rPr>
           <w:sz w:val="24"/>
         </w:rPr>
-        <w:t>id</w:t>
-      </w:r>
+        <w:t>id_dono</w:t>
+      </w:r>
+      <w:proofErr w:type="spellEnd"/>
       <w:proofErr w:type="gramEnd"/>
-      <w:r>
-        <w:rPr>
-          <w:sz w:val="24"/>
-        </w:rPr>
-        <w:t>_dono</w:t>
-      </w:r>
-      <w:proofErr w:type="spellEnd"/>
       <w:r>
         <w:rPr>
           <w:sz w:val="24"/>
@@ -1496,20 +3550,14 @@
         <w:rPr>
           <w:sz w:val="24"/>
         </w:rPr>
-        <w:t>email</w:t>
-      </w:r>
+        <w:t>email_usuario</w:t>
+      </w:r>
+      <w:proofErr w:type="spellEnd"/>
       <w:proofErr w:type="gramEnd"/>
       <w:r>
         <w:rPr>
           <w:sz w:val="24"/>
         </w:rPr>
-        <w:t>_usuario</w:t>
-      </w:r>
-      <w:proofErr w:type="spellEnd"/>
-      <w:r>
-        <w:rPr>
-          <w:sz w:val="24"/>
-        </w:rPr>
         <w:t xml:space="preserve"> -&gt; </w:t>
       </w:r>
       <w:proofErr w:type="spellStart"/>
@@ -1571,14 +3619,14 @@
         <w:rPr>
           <w:sz w:val="24"/>
         </w:rPr>
-        <w:t>titulo</w:t>
+        <w:t>titulo2</w:t>
       </w:r>
       <w:proofErr w:type="gramEnd"/>
       <w:r>
         <w:rPr>
           <w:sz w:val="24"/>
         </w:rPr>
-        <w:t>2 -&gt;</w:t>
+        <w:t xml:space="preserve"> -&gt;</w:t>
       </w:r>
       <w:r>
         <w:rPr>
@@ -1671,6 +3719,7 @@
         <w:rPr>
           <w:sz w:val="24"/>
         </w:rPr>
+        <w:lastRenderedPageBreak/>
         <w:t>autor</w:t>
       </w:r>
       <w:proofErr w:type="gramEnd"/>
@@ -1739,14 +3788,14 @@
         <w:rPr>
           <w:sz w:val="24"/>
         </w:rPr>
-        <w:t>strSQL</w:t>
+        <w:t>strSQL3</w:t>
       </w:r>
       <w:proofErr w:type="gramEnd"/>
       <w:r>
         <w:rPr>
           <w:sz w:val="24"/>
         </w:rPr>
-        <w:t>3 -&gt; ??????????????????</w:t>
+        <w:t xml:space="preserve"> -&gt; ??????????????????</w:t>
       </w:r>
     </w:p>
     <w:p>
@@ -2108,7 +4157,6 @@
         <w:rPr>
           <w:sz w:val="28"/>
         </w:rPr>
-        <w:lastRenderedPageBreak/>
         <w:t xml:space="preserve">Classe: </w:t>
       </w:r>
       <w:proofErr w:type="spellStart"/>
@@ -2203,8 +4251,6 @@
         </w:rPr>
         <w:t>searchUser</w:t>
       </w:r>
-      <w:bookmarkStart w:id="0" w:name="_GoBack"/>
-      <w:bookmarkEnd w:id="0"/>
     </w:p>
     <w:sectPr>
       <w:pgSz w:w="11906" w:h="16838"/>
@@ -2217,8 +4263,347 @@
 </file>
 
 <file path=word/numbering.xml><?xml version="1.0" encoding="utf-8"?>
-<w:numbering xmlns:wpc="http://schemas.microsoft.com/office/word/2010/wordprocessingCanvas" xmlns:mc="http://schemas.openxmlformats.org/markup-compatibility/2006" xmlns:o="urn:schemas-microsoft-com:office:office" xmlns:r="http://schemas.openxmlformats.org/officeDocument/2006/relationships" xmlns:m="http://schemas.openxmlformats.org/officeDocument/2006/math" xmlns:v="urn:schemas-microsoft-com:vml" xmlns:wp14="http://schemas.microsoft.com/office/word/2010/wordprocessingDrawing" xmlns:wp="http://schemas.openxmlformats.org/drawingml/2006/wordprocessingDrawing" xmlns:w10="urn:schemas-microsoft-com:office:word" xmlns:w="http://schemas.openxmlformats.org/wordprocessingml/2006/main" xmlns:w14="http://schemas.microsoft.com/office/word/2010/wordml" xmlns:w15="http://schemas.microsoft.com/office/word/2012/wordml" xmlns:wpg="http://schemas.microsoft.com/office/word/2010/wordprocessingGroup" xmlns:wpi="http://schemas.microsoft.com/office/word/2010/wordprocessingInk" xmlns:wne="http://schemas.microsoft.com/office/word/2006/wordml" xmlns:wps="http://schemas.microsoft.com/office/word/2010/wordprocessingShape" mc:Ignorable="w14 w15 wp14">
+<w:numbering xmlns:wpc="http://schemas.microsoft.com/office/word/2010/wordprocessingCanvas" xmlns:mc="http://schemas.openxmlformats.org/markup-compatibility/2006" xmlns:o="urn:schemas-microsoft-com:office:office" xmlns:r="http://schemas.openxmlformats.org/officeDocument/2006/relationships" xmlns:m="http://schemas.openxmlformats.org/officeDocument/2006/math" xmlns:v="urn:schemas-microsoft-com:vml" xmlns:wp14="http://schemas.microsoft.com/office/word/2010/wordprocessingDrawing" xmlns:wp="http://schemas.openxmlformats.org/drawingml/2006/wordprocessingDrawing" xmlns:w10="urn:schemas-microsoft-com:office:word" xmlns:w="http://schemas.openxmlformats.org/wordprocessingml/2006/main" xmlns:w14="http://schemas.microsoft.com/office/word/2010/wordml" xmlns:wpg="http://schemas.microsoft.com/office/word/2010/wordprocessingGroup" xmlns:wpi="http://schemas.microsoft.com/office/word/2010/wordprocessingInk" xmlns:wne="http://schemas.microsoft.com/office/word/2006/wordml" xmlns:wps="http://schemas.microsoft.com/office/word/2010/wordprocessingShape" mc:Ignorable="w14 wp14">
   <w:abstractNum w:abstractNumId="0">
+    <w:nsid w:val="0B6A0CA5"/>
+    <w:multiLevelType w:val="hybridMultilevel"/>
+    <w:tmpl w:val="7DE67392"/>
+    <w:lvl w:ilvl="0" w:tplc="04160003">
+      <w:start w:val="1"/>
+      <w:numFmt w:val="bullet"/>
+      <w:lvlText w:val="o"/>
+      <w:lvlJc w:val="left"/>
+      <w:pPr>
+        <w:ind w:left="1440" w:hanging="360"/>
+      </w:pPr>
+      <w:rPr>
+        <w:rFonts w:ascii="Courier New" w:hAnsi="Courier New" w:cs="Courier New" w:hint="default"/>
+      </w:rPr>
+    </w:lvl>
+    <w:lvl w:ilvl="1" w:tplc="04160003" w:tentative="1">
+      <w:start w:val="1"/>
+      <w:numFmt w:val="bullet"/>
+      <w:lvlText w:val="o"/>
+      <w:lvlJc w:val="left"/>
+      <w:pPr>
+        <w:ind w:left="2160" w:hanging="360"/>
+      </w:pPr>
+      <w:rPr>
+        <w:rFonts w:ascii="Courier New" w:hAnsi="Courier New" w:cs="Courier New" w:hint="default"/>
+      </w:rPr>
+    </w:lvl>
+    <w:lvl w:ilvl="2" w:tplc="04160005" w:tentative="1">
+      <w:start w:val="1"/>
+      <w:numFmt w:val="bullet"/>
+      <w:lvlText w:val=""/>
+      <w:lvlJc w:val="left"/>
+      <w:pPr>
+        <w:ind w:left="2880" w:hanging="360"/>
+      </w:pPr>
+      <w:rPr>
+        <w:rFonts w:ascii="Wingdings" w:hAnsi="Wingdings" w:hint="default"/>
+      </w:rPr>
+    </w:lvl>
+    <w:lvl w:ilvl="3" w:tplc="04160001" w:tentative="1">
+      <w:start w:val="1"/>
+      <w:numFmt w:val="bullet"/>
+      <w:lvlText w:val=""/>
+      <w:lvlJc w:val="left"/>
+      <w:pPr>
+        <w:ind w:left="3600" w:hanging="360"/>
+      </w:pPr>
+      <w:rPr>
+        <w:rFonts w:ascii="Symbol" w:hAnsi="Symbol" w:hint="default"/>
+      </w:rPr>
+    </w:lvl>
+    <w:lvl w:ilvl="4" w:tplc="04160003" w:tentative="1">
+      <w:start w:val="1"/>
+      <w:numFmt w:val="bullet"/>
+      <w:lvlText w:val="o"/>
+      <w:lvlJc w:val="left"/>
+      <w:pPr>
+        <w:ind w:left="4320" w:hanging="360"/>
+      </w:pPr>
+      <w:rPr>
+        <w:rFonts w:ascii="Courier New" w:hAnsi="Courier New" w:cs="Courier New" w:hint="default"/>
+      </w:rPr>
+    </w:lvl>
+    <w:lvl w:ilvl="5" w:tplc="04160005" w:tentative="1">
+      <w:start w:val="1"/>
+      <w:numFmt w:val="bullet"/>
+      <w:lvlText w:val=""/>
+      <w:lvlJc w:val="left"/>
+      <w:pPr>
+        <w:ind w:left="5040" w:hanging="360"/>
+      </w:pPr>
+      <w:rPr>
+        <w:rFonts w:ascii="Wingdings" w:hAnsi="Wingdings" w:hint="default"/>
+      </w:rPr>
+    </w:lvl>
+    <w:lvl w:ilvl="6" w:tplc="04160001" w:tentative="1">
+      <w:start w:val="1"/>
+      <w:numFmt w:val="bullet"/>
+      <w:lvlText w:val=""/>
+      <w:lvlJc w:val="left"/>
+      <w:pPr>
+        <w:ind w:left="5760" w:hanging="360"/>
+      </w:pPr>
+      <w:rPr>
+        <w:rFonts w:ascii="Symbol" w:hAnsi="Symbol" w:hint="default"/>
+      </w:rPr>
+    </w:lvl>
+    <w:lvl w:ilvl="7" w:tplc="04160003" w:tentative="1">
+      <w:start w:val="1"/>
+      <w:numFmt w:val="bullet"/>
+      <w:lvlText w:val="o"/>
+      <w:lvlJc w:val="left"/>
+      <w:pPr>
+        <w:ind w:left="6480" w:hanging="360"/>
+      </w:pPr>
+      <w:rPr>
+        <w:rFonts w:ascii="Courier New" w:hAnsi="Courier New" w:cs="Courier New" w:hint="default"/>
+      </w:rPr>
+    </w:lvl>
+    <w:lvl w:ilvl="8" w:tplc="04160005" w:tentative="1">
+      <w:start w:val="1"/>
+      <w:numFmt w:val="bullet"/>
+      <w:lvlText w:val=""/>
+      <w:lvlJc w:val="left"/>
+      <w:pPr>
+        <w:ind w:left="7200" w:hanging="360"/>
+      </w:pPr>
+      <w:rPr>
+        <w:rFonts w:ascii="Wingdings" w:hAnsi="Wingdings" w:hint="default"/>
+      </w:rPr>
+    </w:lvl>
+  </w:abstractNum>
+  <w:abstractNum w:abstractNumId="1">
+    <w:nsid w:val="142759F1"/>
+    <w:multiLevelType w:val="hybridMultilevel"/>
+    <w:tmpl w:val="E3F6DB10"/>
+    <w:lvl w:ilvl="0" w:tplc="768C3F6A">
+      <w:start w:val="1"/>
+      <w:numFmt w:val="bullet"/>
+      <w:lvlText w:val=""/>
+      <w:lvlJc w:val="left"/>
+      <w:pPr>
+        <w:ind w:left="1440" w:hanging="360"/>
+      </w:pPr>
+      <w:rPr>
+        <w:rFonts w:ascii="Symbol" w:hAnsi="Symbol" w:hint="default"/>
+      </w:rPr>
+    </w:lvl>
+    <w:lvl w:ilvl="1" w:tplc="EB3A9576">
+      <w:start w:val="1"/>
+      <w:numFmt w:val="bullet"/>
+      <w:lvlText w:val=""/>
+      <w:lvlJc w:val="left"/>
+      <w:pPr>
+        <w:ind w:left="2160" w:hanging="360"/>
+      </w:pPr>
+      <w:rPr>
+        <w:rFonts w:ascii="Symbol" w:hAnsi="Symbol" w:hint="default"/>
+      </w:rPr>
+    </w:lvl>
+    <w:lvl w:ilvl="2" w:tplc="04160005">
+      <w:start w:val="1"/>
+      <w:numFmt w:val="bullet"/>
+      <w:lvlText w:val=""/>
+      <w:lvlJc w:val="left"/>
+      <w:pPr>
+        <w:ind w:left="2880" w:hanging="360"/>
+      </w:pPr>
+      <w:rPr>
+        <w:rFonts w:ascii="Wingdings" w:hAnsi="Wingdings" w:hint="default"/>
+      </w:rPr>
+    </w:lvl>
+    <w:lvl w:ilvl="3" w:tplc="04160001" w:tentative="1">
+      <w:start w:val="1"/>
+      <w:numFmt w:val="bullet"/>
+      <w:lvlText w:val=""/>
+      <w:lvlJc w:val="left"/>
+      <w:pPr>
+        <w:ind w:left="3600" w:hanging="360"/>
+      </w:pPr>
+      <w:rPr>
+        <w:rFonts w:ascii="Symbol" w:hAnsi="Symbol" w:hint="default"/>
+      </w:rPr>
+    </w:lvl>
+    <w:lvl w:ilvl="4" w:tplc="04160003" w:tentative="1">
+      <w:start w:val="1"/>
+      <w:numFmt w:val="bullet"/>
+      <w:lvlText w:val="o"/>
+      <w:lvlJc w:val="left"/>
+      <w:pPr>
+        <w:ind w:left="4320" w:hanging="360"/>
+      </w:pPr>
+      <w:rPr>
+        <w:rFonts w:ascii="Courier New" w:hAnsi="Courier New" w:cs="Courier New" w:hint="default"/>
+      </w:rPr>
+    </w:lvl>
+    <w:lvl w:ilvl="5" w:tplc="04160005" w:tentative="1">
+      <w:start w:val="1"/>
+      <w:numFmt w:val="bullet"/>
+      <w:lvlText w:val=""/>
+      <w:lvlJc w:val="left"/>
+      <w:pPr>
+        <w:ind w:left="5040" w:hanging="360"/>
+      </w:pPr>
+      <w:rPr>
+        <w:rFonts w:ascii="Wingdings" w:hAnsi="Wingdings" w:hint="default"/>
+      </w:rPr>
+    </w:lvl>
+    <w:lvl w:ilvl="6" w:tplc="04160001" w:tentative="1">
+      <w:start w:val="1"/>
+      <w:numFmt w:val="bullet"/>
+      <w:lvlText w:val=""/>
+      <w:lvlJc w:val="left"/>
+      <w:pPr>
+        <w:ind w:left="5760" w:hanging="360"/>
+      </w:pPr>
+      <w:rPr>
+        <w:rFonts w:ascii="Symbol" w:hAnsi="Symbol" w:hint="default"/>
+      </w:rPr>
+    </w:lvl>
+    <w:lvl w:ilvl="7" w:tplc="04160003" w:tentative="1">
+      <w:start w:val="1"/>
+      <w:numFmt w:val="bullet"/>
+      <w:lvlText w:val="o"/>
+      <w:lvlJc w:val="left"/>
+      <w:pPr>
+        <w:ind w:left="6480" w:hanging="360"/>
+      </w:pPr>
+      <w:rPr>
+        <w:rFonts w:ascii="Courier New" w:hAnsi="Courier New" w:cs="Courier New" w:hint="default"/>
+      </w:rPr>
+    </w:lvl>
+    <w:lvl w:ilvl="8" w:tplc="04160005" w:tentative="1">
+      <w:start w:val="1"/>
+      <w:numFmt w:val="bullet"/>
+      <w:lvlText w:val=""/>
+      <w:lvlJc w:val="left"/>
+      <w:pPr>
+        <w:ind w:left="7200" w:hanging="360"/>
+      </w:pPr>
+      <w:rPr>
+        <w:rFonts w:ascii="Wingdings" w:hAnsi="Wingdings" w:hint="default"/>
+      </w:rPr>
+    </w:lvl>
+  </w:abstractNum>
+  <w:abstractNum w:abstractNumId="2">
+    <w:nsid w:val="1B5F4F55"/>
+    <w:multiLevelType w:val="hybridMultilevel"/>
+    <w:tmpl w:val="4C663746"/>
+    <w:lvl w:ilvl="0" w:tplc="04160001">
+      <w:start w:val="1"/>
+      <w:numFmt w:val="bullet"/>
+      <w:lvlText w:val=""/>
+      <w:lvlJc w:val="left"/>
+      <w:pPr>
+        <w:ind w:left="3600" w:hanging="360"/>
+      </w:pPr>
+      <w:rPr>
+        <w:rFonts w:ascii="Symbol" w:hAnsi="Symbol" w:hint="default"/>
+      </w:rPr>
+    </w:lvl>
+    <w:lvl w:ilvl="1" w:tplc="04160003" w:tentative="1">
+      <w:start w:val="1"/>
+      <w:numFmt w:val="bullet"/>
+      <w:lvlText w:val="o"/>
+      <w:lvlJc w:val="left"/>
+      <w:pPr>
+        <w:ind w:left="4320" w:hanging="360"/>
+      </w:pPr>
+      <w:rPr>
+        <w:rFonts w:ascii="Courier New" w:hAnsi="Courier New" w:cs="Courier New" w:hint="default"/>
+      </w:rPr>
+    </w:lvl>
+    <w:lvl w:ilvl="2" w:tplc="04160005" w:tentative="1">
+      <w:start w:val="1"/>
+      <w:numFmt w:val="bullet"/>
+      <w:lvlText w:val=""/>
+      <w:lvlJc w:val="left"/>
+      <w:pPr>
+        <w:ind w:left="5040" w:hanging="360"/>
+      </w:pPr>
+      <w:rPr>
+        <w:rFonts w:ascii="Wingdings" w:hAnsi="Wingdings" w:hint="default"/>
+      </w:rPr>
+    </w:lvl>
+    <w:lvl w:ilvl="3" w:tplc="04160001" w:tentative="1">
+      <w:start w:val="1"/>
+      <w:numFmt w:val="bullet"/>
+      <w:lvlText w:val=""/>
+      <w:lvlJc w:val="left"/>
+      <w:pPr>
+        <w:ind w:left="5760" w:hanging="360"/>
+      </w:pPr>
+      <w:rPr>
+        <w:rFonts w:ascii="Symbol" w:hAnsi="Symbol" w:hint="default"/>
+      </w:rPr>
+    </w:lvl>
+    <w:lvl w:ilvl="4" w:tplc="04160003" w:tentative="1">
+      <w:start w:val="1"/>
+      <w:numFmt w:val="bullet"/>
+      <w:lvlText w:val="o"/>
+      <w:lvlJc w:val="left"/>
+      <w:pPr>
+        <w:ind w:left="6480" w:hanging="360"/>
+      </w:pPr>
+      <w:rPr>
+        <w:rFonts w:ascii="Courier New" w:hAnsi="Courier New" w:cs="Courier New" w:hint="default"/>
+      </w:rPr>
+    </w:lvl>
+    <w:lvl w:ilvl="5" w:tplc="04160005" w:tentative="1">
+      <w:start w:val="1"/>
+      <w:numFmt w:val="bullet"/>
+      <w:lvlText w:val=""/>
+      <w:lvlJc w:val="left"/>
+      <w:pPr>
+        <w:ind w:left="7200" w:hanging="360"/>
+      </w:pPr>
+      <w:rPr>
+        <w:rFonts w:ascii="Wingdings" w:hAnsi="Wingdings" w:hint="default"/>
+      </w:rPr>
+    </w:lvl>
+    <w:lvl w:ilvl="6" w:tplc="04160001" w:tentative="1">
+      <w:start w:val="1"/>
+      <w:numFmt w:val="bullet"/>
+      <w:lvlText w:val=""/>
+      <w:lvlJc w:val="left"/>
+      <w:pPr>
+        <w:ind w:left="7920" w:hanging="360"/>
+      </w:pPr>
+      <w:rPr>
+        <w:rFonts w:ascii="Symbol" w:hAnsi="Symbol" w:hint="default"/>
+      </w:rPr>
+    </w:lvl>
+    <w:lvl w:ilvl="7" w:tplc="04160003" w:tentative="1">
+      <w:start w:val="1"/>
+      <w:numFmt w:val="bullet"/>
+      <w:lvlText w:val="o"/>
+      <w:lvlJc w:val="left"/>
+      <w:pPr>
+        <w:ind w:left="8640" w:hanging="360"/>
+      </w:pPr>
+      <w:rPr>
+        <w:rFonts w:ascii="Courier New" w:hAnsi="Courier New" w:cs="Courier New" w:hint="default"/>
+      </w:rPr>
+    </w:lvl>
+    <w:lvl w:ilvl="8" w:tplc="04160005" w:tentative="1">
+      <w:start w:val="1"/>
+      <w:numFmt w:val="bullet"/>
+      <w:lvlText w:val=""/>
+      <w:lvlJc w:val="left"/>
+      <w:pPr>
+        <w:ind w:left="9360" w:hanging="360"/>
+      </w:pPr>
+      <w:rPr>
+        <w:rFonts w:ascii="Wingdings" w:hAnsi="Wingdings" w:hint="default"/>
+      </w:rPr>
+    </w:lvl>
+  </w:abstractNum>
+  <w:abstractNum w:abstractNumId="3">
     <w:nsid w:val="1C1F7A94"/>
     <w:multiLevelType w:val="hybridMultilevel"/>
     <w:tmpl w:val="06B25780"/>
@@ -2332,7 +4717,120 @@
       </w:rPr>
     </w:lvl>
   </w:abstractNum>
-  <w:abstractNum w:abstractNumId="1">
+  <w:abstractNum w:abstractNumId="4">
+    <w:nsid w:val="32762901"/>
+    <w:multiLevelType w:val="hybridMultilevel"/>
+    <w:tmpl w:val="72860A34"/>
+    <w:lvl w:ilvl="0" w:tplc="04160001">
+      <w:start w:val="1"/>
+      <w:numFmt w:val="bullet"/>
+      <w:lvlText w:val=""/>
+      <w:lvlJc w:val="left"/>
+      <w:pPr>
+        <w:ind w:left="3600" w:hanging="360"/>
+      </w:pPr>
+      <w:rPr>
+        <w:rFonts w:ascii="Symbol" w:hAnsi="Symbol" w:hint="default"/>
+      </w:rPr>
+    </w:lvl>
+    <w:lvl w:ilvl="1" w:tplc="04160003" w:tentative="1">
+      <w:start w:val="1"/>
+      <w:numFmt w:val="bullet"/>
+      <w:lvlText w:val="o"/>
+      <w:lvlJc w:val="left"/>
+      <w:pPr>
+        <w:ind w:left="4320" w:hanging="360"/>
+      </w:pPr>
+      <w:rPr>
+        <w:rFonts w:ascii="Courier New" w:hAnsi="Courier New" w:cs="Courier New" w:hint="default"/>
+      </w:rPr>
+    </w:lvl>
+    <w:lvl w:ilvl="2" w:tplc="04160005" w:tentative="1">
+      <w:start w:val="1"/>
+      <w:numFmt w:val="bullet"/>
+      <w:lvlText w:val=""/>
+      <w:lvlJc w:val="left"/>
+      <w:pPr>
+        <w:ind w:left="5040" w:hanging="360"/>
+      </w:pPr>
+      <w:rPr>
+        <w:rFonts w:ascii="Wingdings" w:hAnsi="Wingdings" w:hint="default"/>
+      </w:rPr>
+    </w:lvl>
+    <w:lvl w:ilvl="3" w:tplc="04160001" w:tentative="1">
+      <w:start w:val="1"/>
+      <w:numFmt w:val="bullet"/>
+      <w:lvlText w:val=""/>
+      <w:lvlJc w:val="left"/>
+      <w:pPr>
+        <w:ind w:left="5760" w:hanging="360"/>
+      </w:pPr>
+      <w:rPr>
+        <w:rFonts w:ascii="Symbol" w:hAnsi="Symbol" w:hint="default"/>
+      </w:rPr>
+    </w:lvl>
+    <w:lvl w:ilvl="4" w:tplc="04160003" w:tentative="1">
+      <w:start w:val="1"/>
+      <w:numFmt w:val="bullet"/>
+      <w:lvlText w:val="o"/>
+      <w:lvlJc w:val="left"/>
+      <w:pPr>
+        <w:ind w:left="6480" w:hanging="360"/>
+      </w:pPr>
+      <w:rPr>
+        <w:rFonts w:ascii="Courier New" w:hAnsi="Courier New" w:cs="Courier New" w:hint="default"/>
+      </w:rPr>
+    </w:lvl>
+    <w:lvl w:ilvl="5" w:tplc="04160005" w:tentative="1">
+      <w:start w:val="1"/>
+      <w:numFmt w:val="bullet"/>
+      <w:lvlText w:val=""/>
+      <w:lvlJc w:val="left"/>
+      <w:pPr>
+        <w:ind w:left="7200" w:hanging="360"/>
+      </w:pPr>
+      <w:rPr>
+        <w:rFonts w:ascii="Wingdings" w:hAnsi="Wingdings" w:hint="default"/>
+      </w:rPr>
+    </w:lvl>
+    <w:lvl w:ilvl="6" w:tplc="04160001" w:tentative="1">
+      <w:start w:val="1"/>
+      <w:numFmt w:val="bullet"/>
+      <w:lvlText w:val=""/>
+      <w:lvlJc w:val="left"/>
+      <w:pPr>
+        <w:ind w:left="7920" w:hanging="360"/>
+      </w:pPr>
+      <w:rPr>
+        <w:rFonts w:ascii="Symbol" w:hAnsi="Symbol" w:hint="default"/>
+      </w:rPr>
+    </w:lvl>
+    <w:lvl w:ilvl="7" w:tplc="04160003" w:tentative="1">
+      <w:start w:val="1"/>
+      <w:numFmt w:val="bullet"/>
+      <w:lvlText w:val="o"/>
+      <w:lvlJc w:val="left"/>
+      <w:pPr>
+        <w:ind w:left="8640" w:hanging="360"/>
+      </w:pPr>
+      <w:rPr>
+        <w:rFonts w:ascii="Courier New" w:hAnsi="Courier New" w:cs="Courier New" w:hint="default"/>
+      </w:rPr>
+    </w:lvl>
+    <w:lvl w:ilvl="8" w:tplc="04160005" w:tentative="1">
+      <w:start w:val="1"/>
+      <w:numFmt w:val="bullet"/>
+      <w:lvlText w:val=""/>
+      <w:lvlJc w:val="left"/>
+      <w:pPr>
+        <w:ind w:left="9360" w:hanging="360"/>
+      </w:pPr>
+      <w:rPr>
+        <w:rFonts w:ascii="Wingdings" w:hAnsi="Wingdings" w:hint="default"/>
+      </w:rPr>
+    </w:lvl>
+  </w:abstractNum>
+  <w:abstractNum w:abstractNumId="5">
     <w:nsid w:val="487577EB"/>
     <w:multiLevelType w:val="hybridMultilevel"/>
     <w:tmpl w:val="4E7C63CE"/>
@@ -2361,7 +4859,7 @@
         <w:sz w:val="24"/>
       </w:rPr>
     </w:lvl>
-    <w:lvl w:ilvl="2" w:tplc="04160005" w:tentative="1">
+    <w:lvl w:ilvl="2" w:tplc="04160005">
       <w:start w:val="1"/>
       <w:numFmt w:val="bullet"/>
       <w:lvlText w:val=""/>
@@ -2446,7 +4944,7 @@
       </w:rPr>
     </w:lvl>
   </w:abstractNum>
-  <w:abstractNum w:abstractNumId="2">
+  <w:abstractNum w:abstractNumId="6">
     <w:nsid w:val="50631F0B"/>
     <w:multiLevelType w:val="hybridMultilevel"/>
     <w:tmpl w:val="0DDADE78"/>
@@ -2560,10 +5058,10 @@
       </w:rPr>
     </w:lvl>
   </w:abstractNum>
-  <w:abstractNum w:abstractNumId="3">
+  <w:abstractNum w:abstractNumId="7">
     <w:nsid w:val="51597F82"/>
     <w:multiLevelType w:val="hybridMultilevel"/>
-    <w:tmpl w:val="EDF21406"/>
+    <w:tmpl w:val="26643AB6"/>
     <w:lvl w:ilvl="0" w:tplc="0416000B">
       <w:start w:val="1"/>
       <w:numFmt w:val="bullet"/>
@@ -2589,13 +5087,126 @@
         <w:sz w:val="24"/>
       </w:rPr>
     </w:lvl>
+    <w:lvl w:ilvl="2" w:tplc="04160003">
+      <w:start w:val="1"/>
+      <w:numFmt w:val="bullet"/>
+      <w:lvlText w:val="o"/>
+      <w:lvlJc w:val="left"/>
+      <w:pPr>
+        <w:ind w:left="2160" w:hanging="360"/>
+      </w:pPr>
+      <w:rPr>
+        <w:rFonts w:ascii="Courier New" w:hAnsi="Courier New" w:cs="Courier New" w:hint="default"/>
+      </w:rPr>
+    </w:lvl>
+    <w:lvl w:ilvl="3" w:tplc="04160001" w:tentative="1">
+      <w:start w:val="1"/>
+      <w:numFmt w:val="bullet"/>
+      <w:lvlText w:val=""/>
+      <w:lvlJc w:val="left"/>
+      <w:pPr>
+        <w:ind w:left="2880" w:hanging="360"/>
+      </w:pPr>
+      <w:rPr>
+        <w:rFonts w:ascii="Symbol" w:hAnsi="Symbol" w:hint="default"/>
+      </w:rPr>
+    </w:lvl>
+    <w:lvl w:ilvl="4" w:tplc="04160003" w:tentative="1">
+      <w:start w:val="1"/>
+      <w:numFmt w:val="bullet"/>
+      <w:lvlText w:val="o"/>
+      <w:lvlJc w:val="left"/>
+      <w:pPr>
+        <w:ind w:left="3600" w:hanging="360"/>
+      </w:pPr>
+      <w:rPr>
+        <w:rFonts w:ascii="Courier New" w:hAnsi="Courier New" w:cs="Courier New" w:hint="default"/>
+      </w:rPr>
+    </w:lvl>
+    <w:lvl w:ilvl="5" w:tplc="04160005" w:tentative="1">
+      <w:start w:val="1"/>
+      <w:numFmt w:val="bullet"/>
+      <w:lvlText w:val=""/>
+      <w:lvlJc w:val="left"/>
+      <w:pPr>
+        <w:ind w:left="4320" w:hanging="360"/>
+      </w:pPr>
+      <w:rPr>
+        <w:rFonts w:ascii="Wingdings" w:hAnsi="Wingdings" w:hint="default"/>
+      </w:rPr>
+    </w:lvl>
+    <w:lvl w:ilvl="6" w:tplc="04160001" w:tentative="1">
+      <w:start w:val="1"/>
+      <w:numFmt w:val="bullet"/>
+      <w:lvlText w:val=""/>
+      <w:lvlJc w:val="left"/>
+      <w:pPr>
+        <w:ind w:left="5040" w:hanging="360"/>
+      </w:pPr>
+      <w:rPr>
+        <w:rFonts w:ascii="Symbol" w:hAnsi="Symbol" w:hint="default"/>
+      </w:rPr>
+    </w:lvl>
+    <w:lvl w:ilvl="7" w:tplc="04160003" w:tentative="1">
+      <w:start w:val="1"/>
+      <w:numFmt w:val="bullet"/>
+      <w:lvlText w:val="o"/>
+      <w:lvlJc w:val="left"/>
+      <w:pPr>
+        <w:ind w:left="5760" w:hanging="360"/>
+      </w:pPr>
+      <w:rPr>
+        <w:rFonts w:ascii="Courier New" w:hAnsi="Courier New" w:cs="Courier New" w:hint="default"/>
+      </w:rPr>
+    </w:lvl>
+    <w:lvl w:ilvl="8" w:tplc="04160005" w:tentative="1">
+      <w:start w:val="1"/>
+      <w:numFmt w:val="bullet"/>
+      <w:lvlText w:val=""/>
+      <w:lvlJc w:val="left"/>
+      <w:pPr>
+        <w:ind w:left="6480" w:hanging="360"/>
+      </w:pPr>
+      <w:rPr>
+        <w:rFonts w:ascii="Wingdings" w:hAnsi="Wingdings" w:hint="default"/>
+      </w:rPr>
+    </w:lvl>
+  </w:abstractNum>
+  <w:abstractNum w:abstractNumId="8">
+    <w:nsid w:val="5B0B7A15"/>
+    <w:multiLevelType w:val="hybridMultilevel"/>
+    <w:tmpl w:val="F0AED13E"/>
+    <w:lvl w:ilvl="0" w:tplc="04160001">
+      <w:start w:val="1"/>
+      <w:numFmt w:val="bullet"/>
+      <w:lvlText w:val=""/>
+      <w:lvlJc w:val="left"/>
+      <w:pPr>
+        <w:ind w:left="3600" w:hanging="360"/>
+      </w:pPr>
+      <w:rPr>
+        <w:rFonts w:ascii="Symbol" w:hAnsi="Symbol" w:hint="default"/>
+      </w:rPr>
+    </w:lvl>
+    <w:lvl w:ilvl="1" w:tplc="04160003" w:tentative="1">
+      <w:start w:val="1"/>
+      <w:numFmt w:val="bullet"/>
+      <w:lvlText w:val="o"/>
+      <w:lvlJc w:val="left"/>
+      <w:pPr>
+        <w:ind w:left="4320" w:hanging="360"/>
+      </w:pPr>
+      <w:rPr>
+        <w:rFonts w:ascii="Courier New" w:hAnsi="Courier New" w:cs="Courier New" w:hint="default"/>
+      </w:rPr>
+    </w:lvl>
     <w:lvl w:ilvl="2" w:tplc="04160005" w:tentative="1">
       <w:start w:val="1"/>
       <w:numFmt w:val="bullet"/>
       <w:lvlText w:val=""/>
       <w:lvlJc w:val="left"/>
       <w:pPr>
-        <w:ind w:left="2160" w:hanging="360"/>
+        <w:ind w:left="5040" w:hanging="360"/>
       </w:pPr>
       <w:rPr>
         <w:rFonts w:ascii="Wingdings" w:hAnsi="Wingdings" w:hint="default"/>
@@ -2607,7 +5218,7 @@
       <w:lvlText w:val=""/>
       <w:lvlJc w:val="left"/>
       <w:pPr>
-        <w:ind w:left="2880" w:hanging="360"/>
+        <w:ind w:left="5760" w:hanging="360"/>
       </w:pPr>
       <w:rPr>
         <w:rFonts w:ascii="Symbol" w:hAnsi="Symbol" w:hint="default"/>
@@ -2619,31 +5230,370 @@
       <w:lvlText w:val="o"/>
       <w:lvlJc w:val="left"/>
       <w:pPr>
+        <w:ind w:left="6480" w:hanging="360"/>
+      </w:pPr>
+      <w:rPr>
+        <w:rFonts w:ascii="Courier New" w:hAnsi="Courier New" w:cs="Courier New" w:hint="default"/>
+      </w:rPr>
+    </w:lvl>
+    <w:lvl w:ilvl="5" w:tplc="04160005" w:tentative="1">
+      <w:start w:val="1"/>
+      <w:numFmt w:val="bullet"/>
+      <w:lvlText w:val=""/>
+      <w:lvlJc w:val="left"/>
+      <w:pPr>
+        <w:ind w:left="7200" w:hanging="360"/>
+      </w:pPr>
+      <w:rPr>
+        <w:rFonts w:ascii="Wingdings" w:hAnsi="Wingdings" w:hint="default"/>
+      </w:rPr>
+    </w:lvl>
+    <w:lvl w:ilvl="6" w:tplc="04160001" w:tentative="1">
+      <w:start w:val="1"/>
+      <w:numFmt w:val="bullet"/>
+      <w:lvlText w:val=""/>
+      <w:lvlJc w:val="left"/>
+      <w:pPr>
+        <w:ind w:left="7920" w:hanging="360"/>
+      </w:pPr>
+      <w:rPr>
+        <w:rFonts w:ascii="Symbol" w:hAnsi="Symbol" w:hint="default"/>
+      </w:rPr>
+    </w:lvl>
+    <w:lvl w:ilvl="7" w:tplc="04160003" w:tentative="1">
+      <w:start w:val="1"/>
+      <w:numFmt w:val="bullet"/>
+      <w:lvlText w:val="o"/>
+      <w:lvlJc w:val="left"/>
+      <w:pPr>
+        <w:ind w:left="8640" w:hanging="360"/>
+      </w:pPr>
+      <w:rPr>
+        <w:rFonts w:ascii="Courier New" w:hAnsi="Courier New" w:cs="Courier New" w:hint="default"/>
+      </w:rPr>
+    </w:lvl>
+    <w:lvl w:ilvl="8" w:tplc="04160005" w:tentative="1">
+      <w:start w:val="1"/>
+      <w:numFmt w:val="bullet"/>
+      <w:lvlText w:val=""/>
+      <w:lvlJc w:val="left"/>
+      <w:pPr>
+        <w:ind w:left="9360" w:hanging="360"/>
+      </w:pPr>
+      <w:rPr>
+        <w:rFonts w:ascii="Wingdings" w:hAnsi="Wingdings" w:hint="default"/>
+      </w:rPr>
+    </w:lvl>
+  </w:abstractNum>
+  <w:abstractNum w:abstractNumId="9">
+    <w:nsid w:val="627A223C"/>
+    <w:multiLevelType w:val="hybridMultilevel"/>
+    <w:tmpl w:val="3EC8E95C"/>
+    <w:lvl w:ilvl="0" w:tplc="04160001">
+      <w:start w:val="1"/>
+      <w:numFmt w:val="bullet"/>
+      <w:lvlText w:val=""/>
+      <w:lvlJc w:val="left"/>
+      <w:pPr>
         <w:ind w:left="3600" w:hanging="360"/>
       </w:pPr>
       <w:rPr>
+        <w:rFonts w:ascii="Symbol" w:hAnsi="Symbol" w:hint="default"/>
+      </w:rPr>
+    </w:lvl>
+    <w:lvl w:ilvl="1" w:tplc="04160003" w:tentative="1">
+      <w:start w:val="1"/>
+      <w:numFmt w:val="bullet"/>
+      <w:lvlText w:val="o"/>
+      <w:lvlJc w:val="left"/>
+      <w:pPr>
+        <w:ind w:left="4320" w:hanging="360"/>
+      </w:pPr>
+      <w:rPr>
         <w:rFonts w:ascii="Courier New" w:hAnsi="Courier New" w:cs="Courier New" w:hint="default"/>
       </w:rPr>
     </w:lvl>
+    <w:lvl w:ilvl="2" w:tplc="04160005" w:tentative="1">
+      <w:start w:val="1"/>
+      <w:numFmt w:val="bullet"/>
+      <w:lvlText w:val=""/>
+      <w:lvlJc w:val="left"/>
+      <w:pPr>
+        <w:ind w:left="5040" w:hanging="360"/>
+      </w:pPr>
+      <w:rPr>
+        <w:rFonts w:ascii="Wingdings" w:hAnsi="Wingdings" w:hint="default"/>
+      </w:rPr>
+    </w:lvl>
+    <w:lvl w:ilvl="3" w:tplc="04160001" w:tentative="1">
+      <w:start w:val="1"/>
+      <w:numFmt w:val="bullet"/>
+      <w:lvlText w:val=""/>
+      <w:lvlJc w:val="left"/>
+      <w:pPr>
+        <w:ind w:left="5760" w:hanging="360"/>
+      </w:pPr>
+      <w:rPr>
+        <w:rFonts w:ascii="Symbol" w:hAnsi="Symbol" w:hint="default"/>
+      </w:rPr>
+    </w:lvl>
+    <w:lvl w:ilvl="4" w:tplc="04160003" w:tentative="1">
+      <w:start w:val="1"/>
+      <w:numFmt w:val="bullet"/>
+      <w:lvlText w:val="o"/>
+      <w:lvlJc w:val="left"/>
+      <w:pPr>
+        <w:ind w:left="6480" w:hanging="360"/>
+      </w:pPr>
+      <w:rPr>
+        <w:rFonts w:ascii="Courier New" w:hAnsi="Courier New" w:cs="Courier New" w:hint="default"/>
+      </w:rPr>
+    </w:lvl>
     <w:lvl w:ilvl="5" w:tplc="04160005" w:tentative="1">
       <w:start w:val="1"/>
       <w:numFmt w:val="bullet"/>
       <w:lvlText w:val=""/>
       <w:lvlJc w:val="left"/>
       <w:pPr>
+        <w:ind w:left="7200" w:hanging="360"/>
+      </w:pPr>
+      <w:rPr>
+        <w:rFonts w:ascii="Wingdings" w:hAnsi="Wingdings" w:hint="default"/>
+      </w:rPr>
+    </w:lvl>
+    <w:lvl w:ilvl="6" w:tplc="04160001" w:tentative="1">
+      <w:start w:val="1"/>
+      <w:numFmt w:val="bullet"/>
+      <w:lvlText w:val=""/>
+      <w:lvlJc w:val="left"/>
+      <w:pPr>
+        <w:ind w:left="7920" w:hanging="360"/>
+      </w:pPr>
+      <w:rPr>
+        <w:rFonts w:ascii="Symbol" w:hAnsi="Symbol" w:hint="default"/>
+      </w:rPr>
+    </w:lvl>
+    <w:lvl w:ilvl="7" w:tplc="04160003" w:tentative="1">
+      <w:start w:val="1"/>
+      <w:numFmt w:val="bullet"/>
+      <w:lvlText w:val="o"/>
+      <w:lvlJc w:val="left"/>
+      <w:pPr>
+        <w:ind w:left="8640" w:hanging="360"/>
+      </w:pPr>
+      <w:rPr>
+        <w:rFonts w:ascii="Courier New" w:hAnsi="Courier New" w:cs="Courier New" w:hint="default"/>
+      </w:rPr>
+    </w:lvl>
+    <w:lvl w:ilvl="8" w:tplc="04160005" w:tentative="1">
+      <w:start w:val="1"/>
+      <w:numFmt w:val="bullet"/>
+      <w:lvlText w:val=""/>
+      <w:lvlJc w:val="left"/>
+      <w:pPr>
+        <w:ind w:left="9360" w:hanging="360"/>
+      </w:pPr>
+      <w:rPr>
+        <w:rFonts w:ascii="Wingdings" w:hAnsi="Wingdings" w:hint="default"/>
+      </w:rPr>
+    </w:lvl>
+  </w:abstractNum>
+  <w:abstractNum w:abstractNumId="10">
+    <w:nsid w:val="66341E17"/>
+    <w:multiLevelType w:val="hybridMultilevel"/>
+    <w:tmpl w:val="070E0250"/>
+    <w:lvl w:ilvl="0" w:tplc="04160003">
+      <w:start w:val="1"/>
+      <w:numFmt w:val="bullet"/>
+      <w:lvlText w:val="o"/>
+      <w:lvlJc w:val="left"/>
+      <w:pPr>
+        <w:ind w:left="1080" w:hanging="360"/>
+      </w:pPr>
+      <w:rPr>
+        <w:rFonts w:ascii="Courier New" w:hAnsi="Courier New" w:cs="Courier New" w:hint="default"/>
+      </w:rPr>
+    </w:lvl>
+    <w:lvl w:ilvl="1" w:tplc="04160003" w:tentative="1">
+      <w:start w:val="1"/>
+      <w:numFmt w:val="bullet"/>
+      <w:lvlText w:val="o"/>
+      <w:lvlJc w:val="left"/>
+      <w:pPr>
+        <w:ind w:left="1800" w:hanging="360"/>
+      </w:pPr>
+      <w:rPr>
+        <w:rFonts w:ascii="Courier New" w:hAnsi="Courier New" w:cs="Courier New" w:hint="default"/>
+      </w:rPr>
+    </w:lvl>
+    <w:lvl w:ilvl="2" w:tplc="04160005" w:tentative="1">
+      <w:start w:val="1"/>
+      <w:numFmt w:val="bullet"/>
+      <w:lvlText w:val=""/>
+      <w:lvlJc w:val="left"/>
+      <w:pPr>
+        <w:ind w:left="2520" w:hanging="360"/>
+      </w:pPr>
+      <w:rPr>
+        <w:rFonts w:ascii="Wingdings" w:hAnsi="Wingdings" w:hint="default"/>
+      </w:rPr>
+    </w:lvl>
+    <w:lvl w:ilvl="3" w:tplc="04160001" w:tentative="1">
+      <w:start w:val="1"/>
+      <w:numFmt w:val="bullet"/>
+      <w:lvlText w:val=""/>
+      <w:lvlJc w:val="left"/>
+      <w:pPr>
+        <w:ind w:left="3240" w:hanging="360"/>
+      </w:pPr>
+      <w:rPr>
+        <w:rFonts w:ascii="Symbol" w:hAnsi="Symbol" w:hint="default"/>
+      </w:rPr>
+    </w:lvl>
+    <w:lvl w:ilvl="4" w:tplc="04160003" w:tentative="1">
+      <w:start w:val="1"/>
+      <w:numFmt w:val="bullet"/>
+      <w:lvlText w:val="o"/>
+      <w:lvlJc w:val="left"/>
+      <w:pPr>
+        <w:ind w:left="3960" w:hanging="360"/>
+      </w:pPr>
+      <w:rPr>
+        <w:rFonts w:ascii="Courier New" w:hAnsi="Courier New" w:cs="Courier New" w:hint="default"/>
+      </w:rPr>
+    </w:lvl>
+    <w:lvl w:ilvl="5" w:tplc="04160005" w:tentative="1">
+      <w:start w:val="1"/>
+      <w:numFmt w:val="bullet"/>
+      <w:lvlText w:val=""/>
+      <w:lvlJc w:val="left"/>
+      <w:pPr>
+        <w:ind w:left="4680" w:hanging="360"/>
+      </w:pPr>
+      <w:rPr>
+        <w:rFonts w:ascii="Wingdings" w:hAnsi="Wingdings" w:hint="default"/>
+      </w:rPr>
+    </w:lvl>
+    <w:lvl w:ilvl="6" w:tplc="04160001" w:tentative="1">
+      <w:start w:val="1"/>
+      <w:numFmt w:val="bullet"/>
+      <w:lvlText w:val=""/>
+      <w:lvlJc w:val="left"/>
+      <w:pPr>
+        <w:ind w:left="5400" w:hanging="360"/>
+      </w:pPr>
+      <w:rPr>
+        <w:rFonts w:ascii="Symbol" w:hAnsi="Symbol" w:hint="default"/>
+      </w:rPr>
+    </w:lvl>
+    <w:lvl w:ilvl="7" w:tplc="04160003" w:tentative="1">
+      <w:start w:val="1"/>
+      <w:numFmt w:val="bullet"/>
+      <w:lvlText w:val="o"/>
+      <w:lvlJc w:val="left"/>
+      <w:pPr>
+        <w:ind w:left="6120" w:hanging="360"/>
+      </w:pPr>
+      <w:rPr>
+        <w:rFonts w:ascii="Courier New" w:hAnsi="Courier New" w:cs="Courier New" w:hint="default"/>
+      </w:rPr>
+    </w:lvl>
+    <w:lvl w:ilvl="8" w:tplc="04160005" w:tentative="1">
+      <w:start w:val="1"/>
+      <w:numFmt w:val="bullet"/>
+      <w:lvlText w:val=""/>
+      <w:lvlJc w:val="left"/>
+      <w:pPr>
+        <w:ind w:left="6840" w:hanging="360"/>
+      </w:pPr>
+      <w:rPr>
+        <w:rFonts w:ascii="Wingdings" w:hAnsi="Wingdings" w:hint="default"/>
+      </w:rPr>
+    </w:lvl>
+  </w:abstractNum>
+  <w:abstractNum w:abstractNumId="11">
+    <w:nsid w:val="70D1545B"/>
+    <w:multiLevelType w:val="hybridMultilevel"/>
+    <w:tmpl w:val="D8000702"/>
+    <w:lvl w:ilvl="0" w:tplc="04160001">
+      <w:start w:val="1"/>
+      <w:numFmt w:val="bullet"/>
+      <w:lvlText w:val=""/>
+      <w:lvlJc w:val="left"/>
+      <w:pPr>
+        <w:ind w:left="3600" w:hanging="360"/>
+      </w:pPr>
+      <w:rPr>
+        <w:rFonts w:ascii="Symbol" w:hAnsi="Symbol" w:hint="default"/>
+      </w:rPr>
+    </w:lvl>
+    <w:lvl w:ilvl="1" w:tplc="04160003" w:tentative="1">
+      <w:start w:val="1"/>
+      <w:numFmt w:val="bullet"/>
+      <w:lvlText w:val="o"/>
+      <w:lvlJc w:val="left"/>
+      <w:pPr>
         <w:ind w:left="4320" w:hanging="360"/>
       </w:pPr>
       <w:rPr>
+        <w:rFonts w:ascii="Courier New" w:hAnsi="Courier New" w:cs="Courier New" w:hint="default"/>
+      </w:rPr>
+    </w:lvl>
+    <w:lvl w:ilvl="2" w:tplc="04160005" w:tentative="1">
+      <w:start w:val="1"/>
+      <w:numFmt w:val="bullet"/>
+      <w:lvlText w:val=""/>
+      <w:lvlJc w:val="left"/>
+      <w:pPr>
+        <w:ind w:left="5040" w:hanging="360"/>
+      </w:pPr>
+      <w:rPr>
         <w:rFonts w:ascii="Wingdings" w:hAnsi="Wingdings" w:hint="default"/>
       </w:rPr>
     </w:lvl>
+    <w:lvl w:ilvl="3" w:tplc="04160001" w:tentative="1">
+      <w:start w:val="1"/>
+      <w:numFmt w:val="bullet"/>
+      <w:lvlText w:val=""/>
+      <w:lvlJc w:val="left"/>
+      <w:pPr>
+        <w:ind w:left="5760" w:hanging="360"/>
+      </w:pPr>
+      <w:rPr>
+        <w:rFonts w:ascii="Symbol" w:hAnsi="Symbol" w:hint="default"/>
+      </w:rPr>
+    </w:lvl>
+    <w:lvl w:ilvl="4" w:tplc="04160003" w:tentative="1">
+      <w:start w:val="1"/>
+      <w:numFmt w:val="bullet"/>
+      <w:lvlText w:val="o"/>
+      <w:lvlJc w:val="left"/>
+      <w:pPr>
+        <w:ind w:left="6480" w:hanging="360"/>
+      </w:pPr>
+      <w:rPr>
+        <w:rFonts w:ascii="Courier New" w:hAnsi="Courier New" w:cs="Courier New" w:hint="default"/>
+      </w:rPr>
+    </w:lvl>
+    <w:lvl w:ilvl="5" w:tplc="04160005" w:tentative="1">
+      <w:start w:val="1"/>
+      <w:numFmt w:val="bullet"/>
+      <w:lvlText w:val=""/>
+      <w:lvlJc w:val="left"/>
+      <w:pPr>
+        <w:ind w:left="7200" w:hanging="360"/>
+      </w:pPr>
+      <w:rPr>
+        <w:rFonts w:ascii="Wingdings" w:hAnsi="Wingdings" w:hint="default"/>
+      </w:rPr>
+    </w:lvl>
     <w:lvl w:ilvl="6" w:tplc="04160001" w:tentative="1">
       <w:start w:val="1"/>
       <w:numFmt w:val="bullet"/>
       <w:lvlText w:val=""/>
       <w:lvlJc w:val="left"/>
       <w:pPr>
-        <w:ind w:left="5040" w:hanging="360"/>
+        <w:ind w:left="7920" w:hanging="360"/>
       </w:pPr>
       <w:rPr>
         <w:rFonts w:ascii="Symbol" w:hAnsi="Symbol" w:hint="default"/>
@@ -2655,7 +5605,7 @@
       <w:lvlText w:val="o"/>
       <w:lvlJc w:val="left"/>
       <w:pPr>
-        <w:ind w:left="5760" w:hanging="360"/>
+        <w:ind w:left="8640" w:hanging="360"/>
       </w:pPr>
       <w:rPr>
         <w:rFonts w:ascii="Courier New" w:hAnsi="Courier New" w:cs="Courier New" w:hint="default"/>
@@ -2667,14 +5617,14 @@
       <w:lvlText w:val=""/>
       <w:lvlJc w:val="left"/>
       <w:pPr>
-        <w:ind w:left="6480" w:hanging="360"/>
+        <w:ind w:left="9360" w:hanging="360"/>
       </w:pPr>
       <w:rPr>
         <w:rFonts w:ascii="Wingdings" w:hAnsi="Wingdings" w:hint="default"/>
       </w:rPr>
     </w:lvl>
   </w:abstractNum>
-  <w:abstractNum w:abstractNumId="4">
+  <w:abstractNum w:abstractNumId="12">
     <w:nsid w:val="7D870724"/>
     <w:multiLevelType w:val="hybridMultilevel"/>
     <w:tmpl w:val="46C69288"/>
@@ -2789,25 +5739,49 @@
     </w:lvl>
   </w:abstractNum>
   <w:num w:numId="1">
-    <w:abstractNumId w:val="1"/>
+    <w:abstractNumId w:val="5"/>
   </w:num>
   <w:num w:numId="2">
+    <w:abstractNumId w:val="7"/>
+  </w:num>
+  <w:num w:numId="3">
+    <w:abstractNumId w:val="12"/>
+  </w:num>
+  <w:num w:numId="4">
+    <w:abstractNumId w:val="6"/>
+  </w:num>
+  <w:num w:numId="5">
     <w:abstractNumId w:val="3"/>
   </w:num>
-  <w:num w:numId="3">
+  <w:num w:numId="6">
+    <w:abstractNumId w:val="0"/>
+  </w:num>
+  <w:num w:numId="7">
+    <w:abstractNumId w:val="9"/>
+  </w:num>
+  <w:num w:numId="8">
     <w:abstractNumId w:val="4"/>
   </w:num>
-  <w:num w:numId="4">
+  <w:num w:numId="9">
     <w:abstractNumId w:val="2"/>
   </w:num>
-  <w:num w:numId="5">
-    <w:abstractNumId w:val="0"/>
+  <w:num w:numId="10">
+    <w:abstractNumId w:val="11"/>
+  </w:num>
+  <w:num w:numId="11">
+    <w:abstractNumId w:val="8"/>
+  </w:num>
+  <w:num w:numId="12">
+    <w:abstractNumId w:val="10"/>
+  </w:num>
+  <w:num w:numId="13">
+    <w:abstractNumId w:val="1"/>
   </w:num>
 </w:numbering>
 </file>
 
 <file path=word/styles.xml><?xml version="1.0" encoding="utf-8"?>
-<w:styles xmlns:mc="http://schemas.openxmlformats.org/markup-compatibility/2006" xmlns:r="http://schemas.openxmlformats.org/officeDocument/2006/relationships" xmlns:w="http://schemas.openxmlformats.org/wordprocessingml/2006/main" xmlns:w14="http://schemas.microsoft.com/office/word/2010/wordml" xmlns:w15="http://schemas.microsoft.com/office/word/2012/wordml" mc:Ignorable="w14 w15">
+<w:styles xmlns:mc="http://schemas.openxmlformats.org/markup-compatibility/2006" xmlns:r="http://schemas.openxmlformats.org/officeDocument/2006/relationships" xmlns:w="http://schemas.openxmlformats.org/wordprocessingml/2006/main" xmlns:w14="http://schemas.microsoft.com/office/word/2010/wordml" mc:Ignorable="w14">
   <w:docDefaults>
     <w:rPrDefault>
       <w:rPr>
@@ -2823,378 +5797,144 @@
       </w:pPr>
     </w:pPrDefault>
   </w:docDefaults>
-  <w:latentStyles w:defLockedState="0" w:defUIPriority="99" w:defSemiHidden="0" w:defUnhideWhenUsed="0" w:defQFormat="0" w:count="371">
-    <w:lsdException w:name="Normal" w:uiPriority="0" w:qFormat="1"/>
-    <w:lsdException w:name="heading 1" w:uiPriority="9" w:qFormat="1"/>
-    <w:lsdException w:name="heading 2" w:semiHidden="1" w:uiPriority="9" w:unhideWhenUsed="1" w:qFormat="1"/>
-    <w:lsdException w:name="heading 3" w:semiHidden="1" w:uiPriority="9" w:unhideWhenUsed="1" w:qFormat="1"/>
-    <w:lsdException w:name="heading 4" w:semiHidden="1" w:uiPriority="9" w:unhideWhenUsed="1" w:qFormat="1"/>
-    <w:lsdException w:name="heading 5" w:semiHidden="1" w:uiPriority="9" w:unhideWhenUsed="1" w:qFormat="1"/>
-    <w:lsdException w:name="heading 6" w:semiHidden="1" w:uiPriority="9" w:unhideWhenUsed="1" w:qFormat="1"/>
-    <w:lsdException w:name="heading 7" w:semiHidden="1" w:uiPriority="9" w:unhideWhenUsed="1" w:qFormat="1"/>
-    <w:lsdException w:name="heading 8" w:semiHidden="1" w:uiPriority="9" w:unhideWhenUsed="1" w:qFormat="1"/>
-    <w:lsdException w:name="heading 9" w:semiHidden="1" w:uiPriority="9" w:unhideWhenUsed="1" w:qFormat="1"/>
-    <w:lsdException w:name="index 1" w:semiHidden="1" w:unhideWhenUsed="1"/>
-    <w:lsdException w:name="index 2" w:semiHidden="1" w:unhideWhenUsed="1"/>
-    <w:lsdException w:name="index 3" w:semiHidden="1" w:unhideWhenUsed="1"/>
-    <w:lsdException w:name="index 4" w:semiHidden="1" w:unhideWhenUsed="1"/>
-    <w:lsdException w:name="index 5" w:semiHidden="1" w:unhideWhenUsed="1"/>
-    <w:lsdException w:name="index 6" w:semiHidden="1" w:unhideWhenUsed="1"/>
-    <w:lsdException w:name="index 7" w:semiHidden="1" w:unhideWhenUsed="1"/>
-    <w:lsdException w:name="index 8" w:semiHidden="1" w:unhideWhenUsed="1"/>
-    <w:lsdException w:name="index 9" w:semiHidden="1" w:unhideWhenUsed="1"/>
-    <w:lsdException w:name="toc 1" w:semiHidden="1" w:uiPriority="39" w:unhideWhenUsed="1"/>
-    <w:lsdException w:name="toc 2" w:semiHidden="1" w:uiPriority="39" w:unhideWhenUsed="1"/>
-    <w:lsdException w:name="toc 3" w:semiHidden="1" w:uiPriority="39" w:unhideWhenUsed="1"/>
-    <w:lsdException w:name="toc 4" w:semiHidden="1" w:uiPriority="39" w:unhideWhenUsed="1"/>
-    <w:lsdException w:name="toc 5" w:semiHidden="1" w:uiPriority="39" w:unhideWhenUsed="1"/>
-    <w:lsdException w:name="toc 6" w:semiHidden="1" w:uiPriority="39" w:unhideWhenUsed="1"/>
-    <w:lsdException w:name="toc 7" w:semiHidden="1" w:uiPriority="39" w:unhideWhenUsed="1"/>
-    <w:lsdException w:name="toc 8" w:semiHidden="1" w:uiPriority="39" w:unhideWhenUsed="1"/>
-    <w:lsdException w:name="toc 9" w:semiHidden="1" w:uiPriority="39" w:unhideWhenUsed="1"/>
-    <w:lsdException w:name="Normal Indent" w:semiHidden="1" w:unhideWhenUsed="1"/>
-    <w:lsdException w:name="footnote text" w:semiHidden="1" w:unhideWhenUsed="1"/>
-    <w:lsdException w:name="annotation text" w:semiHidden="1" w:unhideWhenUsed="1"/>
-    <w:lsdException w:name="header" w:semiHidden="1" w:unhideWhenUsed="1"/>
-    <w:lsdException w:name="footer" w:semiHidden="1" w:unhideWhenUsed="1"/>
-    <w:lsdException w:name="index heading" w:semiHidden="1" w:unhideWhenUsed="1"/>
-    <w:lsdException w:name="caption" w:semiHidden="1" w:uiPriority="35" w:unhideWhenUsed="1" w:qFormat="1"/>
-    <w:lsdException w:name="table of figures" w:semiHidden="1" w:unhideWhenUsed="1"/>
-    <w:lsdException w:name="envelope address" w:semiHidden="1" w:unhideWhenUsed="1"/>
-    <w:lsdException w:name="envelope return" w:semiHidden="1" w:unhideWhenUsed="1"/>
-    <w:lsdException w:name="footnote reference" w:semiHidden="1" w:unhideWhenUsed="1"/>
-    <w:lsdException w:name="annotation reference" w:semiHidden="1" w:unhideWhenUsed="1"/>
-    <w:lsdException w:name="line number" w:semiHidden="1" w:unhideWhenUsed="1"/>
-    <w:lsdException w:name="page number" w:semiHidden="1" w:unhideWhenUsed="1"/>
-    <w:lsdException w:name="endnote reference" w:semiHidden="1" w:unhideWhenUsed="1"/>
-    <w:lsdException w:name="endnote text" w:semiHidden="1" w:unhideWhenUsed="1"/>
-    <w:lsdException w:name="table of authorities" w:semiHidden="1" w:unhideWhenUsed="1"/>
-    <w:lsdException w:name="macro" w:semiHidden="1" w:unhideWhenUsed="1"/>
-    <w:lsdException w:name="toa heading" w:semiHidden="1" w:unhideWhenUsed="1"/>
-    <w:lsdException w:name="List" w:semiHidden="1" w:unhideWhenUsed="1"/>
-    <w:lsdException w:name="List Bullet" w:semiHidden="1" w:unhideWhenUsed="1"/>
-    <w:lsdException w:name="List Number" w:semiHidden="1" w:unhideWhenUsed="1"/>
-    <w:lsdException w:name="List 2" w:semiHidden="1" w:unhideWhenUsed="1"/>
-    <w:lsdException w:name="List 3" w:semiHidden="1" w:unhideWhenUsed="1"/>
-    <w:lsdException w:name="List 4" w:semiHidden="1" w:unhideWhenUsed="1"/>
-    <w:lsdException w:name="List 5" w:semiHidden="1" w:unhideWhenUsed="1"/>
-    <w:lsdException w:name="List Bullet 2" w:semiHidden="1" w:unhideWhenUsed="1"/>
-    <w:lsdException w:name="List Bullet 3" w:semiHidden="1" w:unhideWhenUsed="1"/>
-    <w:lsdException w:name="List Bullet 4" w:semiHidden="1" w:unhideWhenUsed="1"/>
-    <w:lsdException w:name="List Bullet 5" w:semiHidden="1" w:unhideWhenUsed="1"/>
-    <w:lsdException w:name="List Number 2" w:semiHidden="1" w:unhideWhenUsed="1"/>
-    <w:lsdException w:name="List Number 3" w:semiHidden="1" w:unhideWhenUsed="1"/>
-    <w:lsdException w:name="List Number 4" w:semiHidden="1" w:unhideWhenUsed="1"/>
-    <w:lsdException w:name="List Number 5" w:semiHidden="1" w:unhideWhenUsed="1"/>
-    <w:lsdException w:name="Title" w:uiPriority="10" w:qFormat="1"/>
-    <w:lsdException w:name="Closing" w:semiHidden="1" w:unhideWhenUsed="1"/>
-    <w:lsdException w:name="Signature" w:semiHidden="1" w:unhideWhenUsed="1"/>
-    <w:lsdException w:name="Default Paragraph Font" w:semiHidden="1" w:uiPriority="1" w:unhideWhenUsed="1"/>
-    <w:lsdException w:name="Body Text" w:semiHidden="1" w:unhideWhenUsed="1"/>
-    <w:lsdException w:name="Body Text Indent" w:semiHidden="1" w:unhideWhenUsed="1"/>
-    <w:lsdException w:name="List Continue" w:semiHidden="1" w:unhideWhenUsed="1"/>
-    <w:lsdException w:name="List Continue 2" w:semiHidden="1" w:unhideWhenUsed="1"/>
-    <w:lsdException w:name="List Continue 3" w:semiHidden="1" w:unhideWhenUsed="1"/>
-    <w:lsdException w:name="List Continue 4" w:semiHidden="1" w:unhideWhenUsed="1"/>
-    <w:lsdException w:name="List Continue 5" w:semiHidden="1" w:unhideWhenUsed="1"/>
-    <w:lsdException w:name="Message Header" w:semiHidden="1" w:unhideWhenUsed="1"/>
-    <w:lsdException w:name="Subtitle" w:uiPriority="11" w:qFormat="1"/>
-    <w:lsdException w:name="Salutation" w:semiHidden="1" w:unhideWhenUsed="1"/>
-    <w:lsdException w:name="Date" w:semiHidden="1" w:unhideWhenUsed="1"/>
-    <w:lsdException w:name="Body Text First Indent" w:semiHidden="1" w:unhideWhenUsed="1"/>
-    <w:lsdException w:name="Body Text First Indent 2" w:semiHidden="1" w:unhideWhenUsed="1"/>
-    <w:lsdException w:name="Note Heading" w:semiHidden="1" w:unhideWhenUsed="1"/>
-    <w:lsdException w:name="Body Text 2" w:semiHidden="1" w:unhideWhenUsed="1"/>
-    <w:lsdException w:name="Body Text 3" w:semiHidden="1" w:unhideWhenUsed="1"/>
-    <w:lsdException w:name="Body Text Indent 2" w:semiHidden="1" w:unhideWhenUsed="1"/>
-    <w:lsdException w:name="Body Text Indent 3" w:semiHidden="1" w:unhideWhenUsed="1"/>
-    <w:lsdException w:name="Block Text" w:semiHidden="1" w:unhideWhenUsed="1"/>
-    <w:lsdException w:name="Hyperlink" w:semiHidden="1" w:unhideWhenUsed="1"/>
-    <w:lsdException w:name="FollowedHyperlink" w:semiHidden="1" w:unhideWhenUsed="1"/>
-    <w:lsdException w:name="Strong" w:uiPriority="22" w:qFormat="1"/>
-    <w:lsdException w:name="Emphasis" w:uiPriority="20" w:qFormat="1"/>
-    <w:lsdException w:name="Document Map" w:semiHidden="1" w:unhideWhenUsed="1"/>
-    <w:lsdException w:name="Plain Text" w:semiHidden="1" w:unhideWhenUsed="1"/>
-    <w:lsdException w:name="E-mail Signature" w:semiHidden="1" w:unhideWhenUsed="1"/>
-    <w:lsdException w:name="HTML Top of Form" w:semiHidden="1" w:unhideWhenUsed="1"/>
-    <w:lsdException w:name="HTML Bottom of Form" w:semiHidden="1" w:unhideWhenUsed="1"/>
-    <w:lsdException w:name="Normal (Web)" w:semiHidden="1" w:unhideWhenUsed="1"/>
-    <w:lsdException w:name="HTML Acronym" w:semiHidden="1" w:unhideWhenUsed="1"/>
-    <w:lsdException w:name="HTML Address" w:semiHidden="1" w:unhideWhenUsed="1"/>
-    <w:lsdException w:name="HTML Cite" w:semiHidden="1" w:unhideWhenUsed="1"/>
-    <w:lsdException w:name="HTML Code" w:semiHidden="1" w:unhideWhenUsed="1"/>
-    <w:lsdException w:name="HTML Definition" w:semiHidden="1" w:unhideWhenUsed="1"/>
-    <w:lsdException w:name="HTML Keyboard" w:semiHidden="1" w:unhideWhenUsed="1"/>
-    <w:lsdException w:name="HTML Preformatted" w:semiHidden="1" w:unhideWhenUsed="1"/>
-    <w:lsdException w:name="HTML Sample" w:semiHidden="1" w:unhideWhenUsed="1"/>
-    <w:lsdException w:name="HTML Typewriter" w:semiHidden="1" w:unhideWhenUsed="1"/>
-    <w:lsdException w:name="HTML Variable" w:semiHidden="1" w:unhideWhenUsed="1"/>
-    <w:lsdException w:name="Normal Table" w:semiHidden="1" w:unhideWhenUsed="1"/>
-    <w:lsdException w:name="annotation subject" w:semiHidden="1" w:unhideWhenUsed="1"/>
-    <w:lsdException w:name="No List" w:semiHidden="1" w:unhideWhenUsed="1"/>
-    <w:lsdException w:name="Outline List 1" w:semiHidden="1" w:unhideWhenUsed="1"/>
-    <w:lsdException w:name="Outline List 2" w:semiHidden="1" w:unhideWhenUsed="1"/>
-    <w:lsdException w:name="Outline List 3" w:semiHidden="1" w:unhideWhenUsed="1"/>
-    <w:lsdException w:name="Table Simple 1" w:semiHidden="1" w:unhideWhenUsed="1"/>
-    <w:lsdException w:name="Table Simple 2" w:semiHidden="1" w:unhideWhenUsed="1"/>
-    <w:lsdException w:name="Table Simple 3" w:semiHidden="1" w:unhideWhenUsed="1"/>
-    <w:lsdException w:name="Table Classic 1" w:semiHidden="1" w:unhideWhenUsed="1"/>
-    <w:lsdException w:name="Table Classic 2" w:semiHidden="1" w:unhideWhenUsed="1"/>
-    <w:lsdException w:name="Table Classic 3" w:semiHidden="1" w:unhideWhenUsed="1"/>
-    <w:lsdException w:name="Table Classic 4" w:semiHidden="1" w:unhideWhenUsed="1"/>
-    <w:lsdException w:name="Table Colorful 1" w:semiHidden="1" w:unhideWhenUsed="1"/>
-    <w:lsdException w:name="Table Colorful 2" w:semiHidden="1" w:unhideWhenUsed="1"/>
-    <w:lsdException w:name="Table Colorful 3" w:semiHidden="1" w:unhideWhenUsed="1"/>
-    <w:lsdException w:name="Table Columns 1" w:semiHidden="1" w:unhideWhenUsed="1"/>
-    <w:lsdException w:name="Table Columns 2" w:semiHidden="1" w:unhideWhenUsed="1"/>
-    <w:lsdException w:name="Table Columns 3" w:semiHidden="1" w:unhideWhenUsed="1"/>
-    <w:lsdException w:name="Table Columns 4" w:semiHidden="1" w:unhideWhenUsed="1"/>
-    <w:lsdException w:name="Table Columns 5" w:semiHidden="1" w:unhideWhenUsed="1"/>
-    <w:lsdException w:name="Table Grid 1" w:semiHidden="1" w:unhideWhenUsed="1"/>
-    <w:lsdException w:name="Table Grid 2" w:semiHidden="1" w:unhideWhenUsed="1"/>
-    <w:lsdException w:name="Table Grid 3" w:semiHidden="1" w:unhideWhenUsed="1"/>
-    <w:lsdException w:name="Table Grid 4" w:semiHidden="1" w:unhideWhenUsed="1"/>
-    <w:lsdException w:name="Table Grid 5" w:semiHidden="1" w:unhideWhenUsed="1"/>
-    <w:lsdException w:name="Table Grid 6" w:semiHidden="1" w:unhideWhenUsed="1"/>
-    <w:lsdException w:name="Table Grid 7" w:semiHidden="1" w:unhideWhenUsed="1"/>
-    <w:lsdException w:name="Table Grid 8" w:semiHidden="1" w:unhideWhenUsed="1"/>
-    <w:lsdException w:name="Table List 1" w:semiHidden="1" w:unhideWhenUsed="1"/>
-    <w:lsdException w:name="Table List 2" w:semiHidden="1" w:unhideWhenUsed="1"/>
-    <w:lsdException w:name="Table List 3" w:semiHidden="1" w:unhideWhenUsed="1"/>
-    <w:lsdException w:name="Table List 4" w:semiHidden="1" w:unhideWhenUsed="1"/>
-    <w:lsdException w:name="Table List 5" w:semiHidden="1" w:unhideWhenUsed="1"/>
-    <w:lsdException w:name="Table List 6" w:semiHidden="1" w:unhideWhenUsed="1"/>
-    <w:lsdException w:name="Table List 7" w:semiHidden="1" w:unhideWhenUsed="1"/>
-    <w:lsdException w:name="Table List 8" w:semiHidden="1" w:unhideWhenUsed="1"/>
-    <w:lsdException w:name="Table 3D effects 1" w:semiHidden="1" w:unhideWhenUsed="1"/>
-    <w:lsdException w:name="Table 3D effects 2" w:semiHidden="1" w:unhideWhenUsed="1"/>
-    <w:lsdException w:name="Table 3D effects 3" w:semiHidden="1" w:unhideWhenUsed="1"/>
-    <w:lsdException w:name="Table Contemporary" w:semiHidden="1" w:unhideWhenUsed="1"/>
-    <w:lsdException w:name="Table Elegant" w:semiHidden="1" w:unhideWhenUsed="1"/>
-    <w:lsdException w:name="Table Professional" w:semiHidden="1" w:unhideWhenUsed="1"/>
-    <w:lsdException w:name="Table Subtle 1" w:semiHidden="1" w:unhideWhenUsed="1"/>
-    <w:lsdException w:name="Table Subtle 2" w:semiHidden="1" w:unhideWhenUsed="1"/>
-    <w:lsdException w:name="Table Web 1" w:semiHidden="1" w:unhideWhenUsed="1"/>
-    <w:lsdException w:name="Table Web 2" w:semiHidden="1" w:unhideWhenUsed="1"/>
-    <w:lsdException w:name="Table Web 3" w:semiHidden="1" w:unhideWhenUsed="1"/>
-    <w:lsdException w:name="Balloon Text" w:semiHidden="1" w:unhideWhenUsed="1"/>
-    <w:lsdException w:name="Table Grid" w:uiPriority="39"/>
-    <w:lsdException w:name="Table Theme" w:semiHidden="1" w:unhideWhenUsed="1"/>
-    <w:lsdException w:name="Placeholder Text" w:semiHidden="1"/>
-    <w:lsdException w:name="No Spacing" w:uiPriority="1" w:qFormat="1"/>
-    <w:lsdException w:name="Light Shading" w:uiPriority="60"/>
-    <w:lsdException w:name="Light List" w:uiPriority="61"/>
-    <w:lsdException w:name="Light Grid" w:uiPriority="62"/>
-    <w:lsdException w:name="Medium Shading 1" w:uiPriority="63"/>
-    <w:lsdException w:name="Medium Shading 2" w:uiPriority="64"/>
-    <w:lsdException w:name="Medium List 1" w:uiPriority="65"/>
-    <w:lsdException w:name="Medium List 2" w:uiPriority="66"/>
-    <w:lsdException w:name="Medium Grid 1" w:uiPriority="67"/>
-    <w:lsdException w:name="Medium Grid 2" w:uiPriority="68"/>
-    <w:lsdException w:name="Medium Grid 3" w:uiPriority="69"/>
-    <w:lsdException w:name="Dark List" w:uiPriority="70"/>
-    <w:lsdException w:name="Colorful Shading" w:uiPriority="71"/>
-    <w:lsdException w:name="Colorful List" w:uiPriority="72"/>
-    <w:lsdException w:name="Colorful Grid" w:uiPriority="73"/>
-    <w:lsdException w:name="Light Shading Accent 1" w:uiPriority="60"/>
-    <w:lsdException w:name="Light List Accent 1" w:uiPriority="61"/>
-    <w:lsdException w:name="Light Grid Accent 1" w:uiPriority="62"/>
-    <w:lsdException w:name="Medium Shading 1 Accent 1" w:uiPriority="63"/>
-    <w:lsdException w:name="Medium Shading 2 Accent 1" w:uiPriority="64"/>
-    <w:lsdException w:name="Medium List 1 Accent 1" w:uiPriority="65"/>
-    <w:lsdException w:name="Revision" w:semiHidden="1"/>
-    <w:lsdException w:name="List Paragraph" w:uiPriority="34" w:qFormat="1"/>
-    <w:lsdException w:name="Quote" w:uiPriority="29" w:qFormat="1"/>
-    <w:lsdException w:name="Intense Quote" w:uiPriority="30" w:qFormat="1"/>
-    <w:lsdException w:name="Medium List 2 Accent 1" w:uiPriority="66"/>
-    <w:lsdException w:name="Medium Grid 1 Accent 1" w:uiPriority="67"/>
-    <w:lsdException w:name="Medium Grid 2 Accent 1" w:uiPriority="68"/>
-    <w:lsdException w:name="Medium Grid 3 Accent 1" w:uiPriority="69"/>
-    <w:lsdException w:name="Dark List Accent 1" w:uiPriority="70"/>
-    <w:lsdException w:name="Colorful Shading Accent 1" w:uiPriority="71"/>
-    <w:lsdException w:name="Colorful List Accent 1" w:uiPriority="72"/>
-    <w:lsdException w:name="Colorful Grid Accent 1" w:uiPriority="73"/>
-    <w:lsdException w:name="Light Shading Accent 2" w:uiPriority="60"/>
-    <w:lsdException w:name="Light List Accent 2" w:uiPriority="61"/>
-    <w:lsdException w:name="Light Grid Accent 2" w:uiPriority="62"/>
-    <w:lsdException w:name="Medium Shading 1 Accent 2" w:uiPriority="63"/>
-    <w:lsdException w:name="Medium Shading 2 Accent 2" w:uiPriority="64"/>
-    <w:lsdException w:name="Medium List 1 Accent 2" w:uiPriority="65"/>
-    <w:lsdException w:name="Medium List 2 Accent 2" w:uiPriority="66"/>
-    <w:lsdException w:name="Medium Grid 1 Accent 2" w:uiPriority="67"/>
-    <w:lsdException w:name="Medium Grid 2 Accent 2" w:uiPriority="68"/>
-    <w:lsdException w:name="Medium Grid 3 Accent 2" w:uiPriority="69"/>
-    <w:lsdException w:name="Dark List Accent 2" w:uiPriority="70"/>
-    <w:lsdException w:name="Colorful Shading Accent 2" w:uiPriority="71"/>
-    <w:lsdException w:name="Colorful List Accent 2" w:uiPriority="72"/>
-    <w:lsdException w:name="Colorful Grid Accent 2" w:uiPriority="73"/>
-    <w:lsdException w:name="Light Shading Accent 3" w:uiPriority="60"/>
-    <w:lsdException w:name="Light List Accent 3" w:uiPriority="61"/>
-    <w:lsdException w:name="Light Grid Accent 3" w:uiPriority="62"/>
-    <w:lsdException w:name="Medium Shading 1 Accent 3" w:uiPriority="63"/>
-    <w:lsdException w:name="Medium Shading 2 Accent 3" w:uiPriority="64"/>
-    <w:lsdException w:name="Medium List 1 Accent 3" w:uiPriority="65"/>
-    <w:lsdException w:name="Medium List 2 Accent 3" w:uiPriority="66"/>
-    <w:lsdException w:name="Medium Grid 1 Accent 3" w:uiPriority="67"/>
-    <w:lsdException w:name="Medium Grid 2 Accent 3" w:uiPriority="68"/>
-    <w:lsdException w:name="Medium Grid 3 Accent 3" w:uiPriority="69"/>
-    <w:lsdException w:name="Dark List Accent 3" w:uiPriority="70"/>
-    <w:lsdException w:name="Colorful Shading Accent 3" w:uiPriority="71"/>
-    <w:lsdException w:name="Colorful List Accent 3" w:uiPriority="72"/>
-    <w:lsdException w:name="Colorful Grid Accent 3" w:uiPriority="73"/>
-    <w:lsdException w:name="Light Shading Accent 4" w:uiPriority="60"/>
-    <w:lsdException w:name="Light List Accent 4" w:uiPriority="61"/>
-    <w:lsdException w:name="Light Grid Accent 4" w:uiPriority="62"/>
-    <w:lsdException w:name="Medium Shading 1 Accent 4" w:uiPriority="63"/>
-    <w:lsdException w:name="Medium Shading 2 Accent 4" w:uiPriority="64"/>
-    <w:lsdException w:name="Medium List 1 Accent 4" w:uiPriority="65"/>
-    <w:lsdException w:name="Medium List 2 Accent 4" w:uiPriority="66"/>
-    <w:lsdException w:name="Medium Grid 1 Accent 4" w:uiPriority="67"/>
-    <w:lsdException w:name="Medium Grid 2 Accent 4" w:uiPriority="68"/>
-    <w:lsdException w:name="Medium Grid 3 Accent 4" w:uiPriority="69"/>
-    <w:lsdException w:name="Dark List Accent 4" w:uiPriority="70"/>
-    <w:lsdException w:name="Colorful Shading Accent 4" w:uiPriority="71"/>
-    <w:lsdException w:name="Colorful List Accent 4" w:uiPriority="72"/>
-    <w:lsdException w:name="Colorful Grid Accent 4" w:uiPriority="73"/>
-    <w:lsdException w:name="Light Shading Accent 5" w:uiPriority="60"/>
-    <w:lsdException w:name="Light List Accent 5" w:uiPriority="61"/>
-    <w:lsdException w:name="Light Grid Accent 5" w:uiPriority="62"/>
-    <w:lsdException w:name="Medium Shading 1 Accent 5" w:uiPriority="63"/>
-    <w:lsdException w:name="Medium Shading 2 Accent 5" w:uiPriority="64"/>
-    <w:lsdException w:name="Medium List 1 Accent 5" w:uiPriority="65"/>
-    <w:lsdException w:name="Medium List 2 Accent 5" w:uiPriority="66"/>
-    <w:lsdException w:name="Medium Grid 1 Accent 5" w:uiPriority="67"/>
-    <w:lsdException w:name="Medium Grid 2 Accent 5" w:uiPriority="68"/>
-    <w:lsdException w:name="Medium Grid 3 Accent 5" w:uiPriority="69"/>
-    <w:lsdException w:name="Dark List Accent 5" w:uiPriority="70"/>
-    <w:lsdException w:name="Colorful Shading Accent 5" w:uiPriority="71"/>
-    <w:lsdException w:name="Colorful List Accent 5" w:uiPriority="72"/>
-    <w:lsdException w:name="Colorful Grid Accent 5" w:uiPriority="73"/>
-    <w:lsdException w:name="Light Shading Accent 6" w:uiPriority="60"/>
-    <w:lsdException w:name="Light List Accent 6" w:uiPriority="61"/>
-    <w:lsdException w:name="Light Grid Accent 6" w:uiPriority="62"/>
-    <w:lsdException w:name="Medium Shading 1 Accent 6" w:uiPriority="63"/>
-    <w:lsdException w:name="Medium Shading 2 Accent 6" w:uiPriority="64"/>
-    <w:lsdException w:name="Medium List 1 Accent 6" w:uiPriority="65"/>
-    <w:lsdException w:name="Medium List 2 Accent 6" w:uiPriority="66"/>
-    <w:lsdException w:name="Medium Grid 1 Accent 6" w:uiPriority="67"/>
-    <w:lsdException w:name="Medium Grid 2 Accent 6" w:uiPriority="68"/>
-    <w:lsdException w:name="Medium Grid 3 Accent 6" w:uiPriority="69"/>
-    <w:lsdException w:name="Dark List Accent 6" w:uiPriority="70"/>
-    <w:lsdException w:name="Colorful Shading Accent 6" w:uiPriority="71"/>
-    <w:lsdException w:name="Colorful List Accent 6" w:uiPriority="72"/>
-    <w:lsdException w:name="Colorful Grid Accent 6" w:uiPriority="73"/>
-    <w:lsdException w:name="Subtle Emphasis" w:uiPriority="19" w:qFormat="1"/>
-    <w:lsdException w:name="Intense Emphasis" w:uiPriority="21" w:qFormat="1"/>
-    <w:lsdException w:name="Subtle Reference" w:uiPriority="31" w:qFormat="1"/>
-    <w:lsdException w:name="Intense Reference" w:uiPriority="32" w:qFormat="1"/>
-    <w:lsdException w:name="Book Title" w:uiPriority="33" w:qFormat="1"/>
-    <w:lsdException w:name="Bibliography" w:semiHidden="1" w:uiPriority="37" w:unhideWhenUsed="1"/>
-    <w:lsdException w:name="TOC Heading" w:semiHidden="1" w:uiPriority="39" w:unhideWhenUsed="1" w:qFormat="1"/>
-    <w:lsdException w:name="Plain Table 1" w:uiPriority="41"/>
-    <w:lsdException w:name="Plain Table 2" w:uiPriority="42"/>
-    <w:lsdException w:name="Plain Table 3" w:uiPriority="43"/>
-    <w:lsdException w:name="Plain Table 4" w:uiPriority="44"/>
-    <w:lsdException w:name="Plain Table 5" w:uiPriority="45"/>
-    <w:lsdException w:name="Grid Table Light" w:uiPriority="40"/>
-    <w:lsdException w:name="Grid Table 1 Light" w:uiPriority="46"/>
-    <w:lsdException w:name="Grid Table 2" w:uiPriority="47"/>
-    <w:lsdException w:name="Grid Table 3" w:uiPriority="48"/>
-    <w:lsdException w:name="Grid Table 4" w:uiPriority="49"/>
-    <w:lsdException w:name="Grid Table 5 Dark" w:uiPriority="50"/>
-    <w:lsdException w:name="Grid Table 6 Colorful" w:uiPriority="51"/>
-    <w:lsdException w:name="Grid Table 7 Colorful" w:uiPriority="52"/>
-    <w:lsdException w:name="Grid Table 1 Light Accent 1" w:uiPriority="46"/>
-    <w:lsdException w:name="Grid Table 2 Accent 1" w:uiPriority="47"/>
-    <w:lsdException w:name="Grid Table 3 Accent 1" w:uiPriority="48"/>
-    <w:lsdException w:name="Grid Table 4 Accent 1" w:uiPriority="49"/>
-    <w:lsdException w:name="Grid Table 5 Dark Accent 1" w:uiPriority="50"/>
-    <w:lsdException w:name="Grid Table 6 Colorful Accent 1" w:uiPriority="51"/>
-    <w:lsdException w:name="Grid Table 7 Colorful Accent 1" w:uiPriority="52"/>
-    <w:lsdException w:name="Grid Table 1 Light Accent 2" w:uiPriority="46"/>
-    <w:lsdException w:name="Grid Table 2 Accent 2" w:uiPriority="47"/>
-    <w:lsdException w:name="Grid Table 3 Accent 2" w:uiPriority="48"/>
-    <w:lsdException w:name="Grid Table 4 Accent 2" w:uiPriority="49"/>
-    <w:lsdException w:name="Grid Table 5 Dark Accent 2" w:uiPriority="50"/>
-    <w:lsdException w:name="Grid Table 6 Colorful Accent 2" w:uiPriority="51"/>
-    <w:lsdException w:name="Grid Table 7 Colorful Accent 2" w:uiPriority="52"/>
-    <w:lsdException w:name="Grid Table 1 Light Accent 3" w:uiPriority="46"/>
-    <w:lsdException w:name="Grid Table 2 Accent 3" w:uiPriority="47"/>
-    <w:lsdException w:name="Grid Table 3 Accent 3" w:uiPriority="48"/>
-    <w:lsdException w:name="Grid Table 4 Accent 3" w:uiPriority="49"/>
-    <w:lsdException w:name="Grid Table 5 Dark Accent 3" w:uiPriority="50"/>
-    <w:lsdException w:name="Grid Table 6 Colorful Accent 3" w:uiPriority="51"/>
-    <w:lsdException w:name="Grid Table 7 Colorful Accent 3" w:uiPriority="52"/>
-    <w:lsdException w:name="Grid Table 1 Light Accent 4" w:uiPriority="46"/>
-    <w:lsdException w:name="Grid Table 2 Accent 4" w:uiPriority="47"/>
-    <w:lsdException w:name="Grid Table 3 Accent 4" w:uiPriority="48"/>
-    <w:lsdException w:name="Grid Table 4 Accent 4" w:uiPriority="49"/>
-    <w:lsdException w:name="Grid Table 5 Dark Accent 4" w:uiPriority="50"/>
-    <w:lsdException w:name="Grid Table 6 Colorful Accent 4" w:uiPriority="51"/>
-    <w:lsdException w:name="Grid Table 7 Colorful Accent 4" w:uiPriority="52"/>
-    <w:lsdException w:name="Grid Table 1 Light Accent 5" w:uiPriority="46"/>
-    <w:lsdException w:name="Grid Table 2 Accent 5" w:uiPriority="47"/>
-    <w:lsdException w:name="Grid Table 3 Accent 5" w:uiPriority="48"/>
-    <w:lsdException w:name="Grid Table 4 Accent 5" w:uiPriority="49"/>
-    <w:lsdException w:name="Grid Table 5 Dark Accent 5" w:uiPriority="50"/>
-    <w:lsdException w:name="Grid Table 6 Colorful Accent 5" w:uiPriority="51"/>
-    <w:lsdException w:name="Grid Table 7 Colorful Accent 5" w:uiPriority="52"/>
-    <w:lsdException w:name="Grid Table 1 Light Accent 6" w:uiPriority="46"/>
-    <w:lsdException w:name="Grid Table 2 Accent 6" w:uiPriority="47"/>
-    <w:lsdException w:name="Grid Table 3 Accent 6" w:uiPriority="48"/>
-    <w:lsdException w:name="Grid Table 4 Accent 6" w:uiPriority="49"/>
-    <w:lsdException w:name="Grid Table 5 Dark Accent 6" w:uiPriority="50"/>
-    <w:lsdException w:name="Grid Table 6 Colorful Accent 6" w:uiPriority="51"/>
-    <w:lsdException w:name="Grid Table 7 Colorful Accent 6" w:uiPriority="52"/>
-    <w:lsdException w:name="List Table 1 Light" w:uiPriority="46"/>
-    <w:lsdException w:name="List Table 2" w:uiPriority="47"/>
-    <w:lsdException w:name="List Table 3" w:uiPriority="48"/>
-    <w:lsdException w:name="List Table 4" w:uiPriority="49"/>
-    <w:lsdException w:name="List Table 5 Dark" w:uiPriority="50"/>
-    <w:lsdException w:name="List Table 6 Colorful" w:uiPriority="51"/>
-    <w:lsdException w:name="List Table 7 Colorful" w:uiPriority="52"/>
-    <w:lsdException w:name="List Table 1 Light Accent 1" w:uiPriority="46"/>
-    <w:lsdException w:name="List Table 2 Accent 1" w:uiPriority="47"/>
-    <w:lsdException w:name="List Table 3 Accent 1" w:uiPriority="48"/>
-    <w:lsdException w:name="List Table 4 Accent 1" w:uiPriority="49"/>
-    <w:lsdException w:name="List Table 5 Dark Accent 1" w:uiPriority="50"/>
-    <w:lsdException w:name="List Table 6 Colorful Accent 1" w:uiPriority="51"/>
-    <w:lsdException w:name="List Table 7 Colorful Accent 1" w:uiPriority="52"/>
-    <w:lsdException w:name="List Table 1 Light Accent 2" w:uiPriority="46"/>
-    <w:lsdException w:name="List Table 2 Accent 2" w:uiPriority="47"/>
-    <w:lsdException w:name="List Table 3 Accent 2" w:uiPriority="48"/>
-    <w:lsdException w:name="List Table 4 Accent 2" w:uiPriority="49"/>
-    <w:lsdException w:name="List Table 5 Dark Accent 2" w:uiPriority="50"/>
-    <w:lsdException w:name="List Table 6 Colorful Accent 2" w:uiPriority="51"/>
-    <w:lsdException w:name="List Table 7 Colorful Accent 2" w:uiPriority="52"/>
-    <w:lsdException w:name="List Table 1 Light Accent 3" w:uiPriority="46"/>
-    <w:lsdException w:name="List Table 2 Accent 3" w:uiPriority="47"/>
-    <w:lsdException w:name="List Table 3 Accent 3" w:uiPriority="48"/>
-    <w:lsdException w:name="List Table 4 Accent 3" w:uiPriority="49"/>
-    <w:lsdException w:name="List Table 5 Dark Accent 3" w:uiPriority="50"/>
-    <w:lsdException w:name="List Table 6 Colorful Accent 3" w:uiPriority="51"/>
-    <w:lsdException w:name="List Table 7 Colorful Accent 3" w:uiPriority="52"/>
-    <w:lsdException w:name="List Table 1 Light Accent 4" w:uiPriority="46"/>
-    <w:lsdException w:name="List Table 2 Accent 4" w:uiPriority="47"/>
-    <w:lsdException w:name="List Table 3 Accent 4" w:uiPriority="48"/>
-    <w:lsdException w:name="List Table 4 Accent 4" w:uiPriority="49"/>
-    <w:lsdException w:name="List Table 5 Dark Accent 4" w:uiPriority="50"/>
-    <w:lsdException w:name="List Table 6 Colorful Accent 4" w:uiPriority="51"/>
-    <w:lsdException w:name="List Table 7 Colorful Accent 4" w:uiPriority="52"/>
-    <w:lsdException w:name="List Table 1 Light Accent 5" w:uiPriority="46"/>
-    <w:lsdException w:name="List Table 2 Accent 5" w:uiPriority="47"/>
-    <w:lsdException w:name="List Table 3 Accent 5" w:uiPriority="48"/>
-    <w:lsdException w:name="List Table 4 Accent 5" w:uiPriority="49"/>
-    <w:lsdException w:name="List Table 5 Dark Accent 5" w:uiPriority="50"/>
-    <w:lsdException w:name="List Table 6 Colorful Accent 5" w:uiPriority="51"/>
-    <w:lsdException w:name="List Table 7 Colorful Accent 5" w:uiPriority="52"/>
-    <w:lsdException w:name="List Table 1 Light Accent 6" w:uiPriority="46"/>
-    <w:lsdException w:name="List Table 2 Accent 6" w:uiPriority="47"/>
-    <w:lsdException w:name="List Table 3 Accent 6" w:uiPriority="48"/>
-    <w:lsdException w:name="List Table 4 Accent 6" w:uiPriority="49"/>
-    <w:lsdException w:name="List Table 5 Dark Accent 6" w:uiPriority="50"/>
-    <w:lsdException w:name="List Table 6 Colorful Accent 6" w:uiPriority="51"/>
-    <w:lsdException w:name="List Table 7 Colorful Accent 6" w:uiPriority="52"/>
+  <w:latentStyles w:defLockedState="0" w:defUIPriority="99" w:defSemiHidden="1" w:defUnhideWhenUsed="1" w:defQFormat="0" w:count="267">
+    <w:lsdException w:name="Normal" w:semiHidden="0" w:uiPriority="0" w:unhideWhenUsed="0" w:qFormat="1"/>
+    <w:lsdException w:name="heading 1" w:semiHidden="0" w:uiPriority="9" w:unhideWhenUsed="0" w:qFormat="1"/>
+    <w:lsdException w:name="heading 2" w:uiPriority="9" w:qFormat="1"/>
+    <w:lsdException w:name="heading 3" w:uiPriority="9" w:qFormat="1"/>
+    <w:lsdException w:name="heading 4" w:uiPriority="9" w:qFormat="1"/>
+    <w:lsdException w:name="heading 5" w:uiPriority="9" w:qFormat="1"/>
+    <w:lsdException w:name="heading 6" w:uiPriority="9" w:qFormat="1"/>
+    <w:lsdException w:name="heading 7" w:uiPriority="9" w:qFormat="1"/>
+    <w:lsdException w:name="heading 8" w:uiPriority="9" w:qFormat="1"/>
+    <w:lsdException w:name="heading 9" w:uiPriority="9" w:qFormat="1"/>
+    <w:lsdException w:name="toc 1" w:uiPriority="39"/>
+    <w:lsdException w:name="toc 2" w:uiPriority="39"/>
+    <w:lsdException w:name="toc 3" w:uiPriority="39"/>
+    <w:lsdException w:name="toc 4" w:uiPriority="39"/>
+    <w:lsdException w:name="toc 5" w:uiPriority="39"/>
+    <w:lsdException w:name="toc 6" w:uiPriority="39"/>
+    <w:lsdException w:name="toc 7" w:uiPriority="39"/>
+    <w:lsdException w:name="toc 8" w:uiPriority="39"/>
+    <w:lsdException w:name="toc 9" w:uiPriority="39"/>
+    <w:lsdException w:name="caption" w:uiPriority="35" w:qFormat="1"/>
+    <w:lsdException w:name="Title" w:semiHidden="0" w:uiPriority="10" w:unhideWhenUsed="0" w:qFormat="1"/>
+    <w:lsdException w:name="Default Paragraph Font" w:uiPriority="1"/>
+    <w:lsdException w:name="Subtitle" w:semiHidden="0" w:uiPriority="11" w:unhideWhenUsed="0" w:qFormat="1"/>
+    <w:lsdException w:name="Strong" w:semiHidden="0" w:uiPriority="22" w:unhideWhenUsed="0" w:qFormat="1"/>
+    <w:lsdException w:name="Emphasis" w:semiHidden="0" w:uiPriority="20" w:unhideWhenUsed="0" w:qFormat="1"/>
+    <w:lsdException w:name="Table Grid" w:semiHidden="0" w:uiPriority="39" w:unhideWhenUsed="0"/>
+    <w:lsdException w:name="Placeholder Text" w:unhideWhenUsed="0"/>
+    <w:lsdException w:name="No Spacing" w:semiHidden="0" w:uiPriority="1" w:unhideWhenUsed="0" w:qFormat="1"/>
+    <w:lsdException w:name="Light Shading" w:semiHidden="0" w:uiPriority="60" w:unhideWhenUsed="0"/>
+    <w:lsdException w:name="Light List" w:semiHidden="0" w:uiPriority="61" w:unhideWhenUsed="0"/>
+    <w:lsdException w:name="Light Grid" w:semiHidden="0" w:uiPriority="62" w:unhideWhenUsed="0"/>
+    <w:lsdException w:name="Medium Shading 1" w:semiHidden="0" w:uiPriority="63" w:unhideWhenUsed="0"/>
+    <w:lsdException w:name="Medium Shading 2" w:semiHidden="0" w:uiPriority="64" w:unhideWhenUsed="0"/>
+    <w:lsdException w:name="Medium List 1" w:semiHidden="0" w:uiPriority="65" w:unhideWhenUsed="0"/>
+    <w:lsdException w:name="Medium List 2" w:semiHidden="0" w:uiPriority="66" w:unhideWhenUsed="0"/>
+    <w:lsdException w:name="Medium Grid 1" w:semiHidden="0" w:uiPriority="67" w:unhideWhenUsed="0"/>
+    <w:lsdException w:name="Medium Grid 2" w:semiHidden="0" w:uiPriority="68" w:unhideWhenUsed="0"/>
+    <w:lsdException w:name="Medium Grid 3" w:semiHidden="0" w:uiPriority="69" w:unhideWhenUsed="0"/>
+    <w:lsdException w:name="Dark List" w:semiHidden="0" w:uiPriority="70" w:unhideWhenUsed="0"/>
+    <w:lsdException w:name="Colorful Shading" w:semiHidden="0" w:uiPriority="71" w:unhideWhenUsed="0"/>
+    <w:lsdException w:name="Colorful List" w:semiHidden="0" w:uiPriority="72" w:unhideWhenUsed="0"/>
+    <w:lsdException w:name="Colorful Grid" w:semiHidden="0" w:uiPriority="73" w:unhideWhenUsed="0"/>
+    <w:lsdException w:name="Light Shading Accent 1" w:semiHidden="0" w:uiPriority="60" w:unhideWhenUsed="0"/>
+    <w:lsdException w:name="Light List Accent 1" w:semiHidden="0" w:uiPriority="61" w:unhideWhenUsed="0"/>
+    <w:lsdException w:name="Light Grid Accent 1" w:semiHidden="0" w:uiPriority="62" w:unhideWhenUsed="0"/>
+    <w:lsdException w:name="Medium Shading 1 Accent 1" w:semiHidden="0" w:uiPriority="63" w:unhideWhenUsed="0"/>
+    <w:lsdException w:name="Medium Shading 2 Accent 1" w:semiHidden="0" w:uiPriority="64" w:unhideWhenUsed="0"/>
+    <w:lsdException w:name="Medium List 1 Accent 1" w:semiHidden="0" w:uiPriority="65" w:unhideWhenUsed="0"/>
+    <w:lsdException w:name="Revision" w:unhideWhenUsed="0"/>
+    <w:lsdException w:name="List Paragraph" w:semiHidden="0" w:uiPriority="34" w:unhideWhenUsed="0" w:qFormat="1"/>
+    <w:lsdException w:name="Quote" w:semiHidden="0" w:uiPriority="29" w:unhideWhenUsed="0" w:qFormat="1"/>
+    <w:lsdException w:name="Intense Quote" w:semiHidden="0" w:uiPriority="30" w:unhideWhenUsed="0" w:qFormat="1"/>
+    <w:lsdException w:name="Medium List 2 Accent 1" w:semiHidden="0" w:uiPriority="66" w:unhideWhenUsed="0"/>
+    <w:lsdException w:name="Medium Grid 1 Accent 1" w:semiHidden="0" w:uiPriority="67" w:unhideWhenUsed="0"/>
+    <w:lsdException w:name="Medium Grid 2 Accent 1" w:semiHidden="0" w:uiPriority="68" w:unhideWhenUsed="0"/>
+    <w:lsdException w:name="Medium Grid 3 Accent 1" w:semiHidden="0" w:uiPriority="69" w:unhideWhenUsed="0"/>
+    <w:lsdException w:name="Dark List Accent 1" w:semiHidden="0" w:uiPriority="70" w:unhideWhenUsed="0"/>
+    <w:lsdException w:name="Colorful Shading Accent 1" w:semiHidden="0" w:uiPriority="71" w:unhideWhenUsed="0"/>
+    <w:lsdException w:name="Colorful List Accent 1" w:semiHidden="0" w:uiPriority="72" w:unhideWhenUsed="0"/>
+    <w:lsdException w:name="Colorful Grid Accent 1" w:semiHidden="0" w:uiPriority="73" w:unhideWhenUsed="0"/>
+    <w:lsdException w:name="Light Shading Accent 2" w:semiHidden="0" w:uiPriority="60" w:unhideWhenUsed="0"/>
+    <w:lsdException w:name="Light List Accent 2" w:semiHidden="0" w:uiPriority="61" w:unhideWhenUsed="0"/>
+    <w:lsdException w:name="Light Grid Accent 2" w:semiHidden="0" w:uiPriority="62" w:unhideWhenUsed="0"/>
+    <w:lsdException w:name="Medium Shading 1 Accent 2" w:semiHidden="0" w:uiPriority="63" w:unhideWhenUsed="0"/>
+    <w:lsdException w:name="Medium Shading 2 Accent 2" w:semiHidden="0" w:uiPriority="64" w:unhideWhenUsed="0"/>
+    <w:lsdException w:name="Medium List 1 Accent 2" w:semiHidden="0" w:uiPriority="65" w:unhideWhenUsed="0"/>
+    <w:lsdException w:name="Medium List 2 Accent 2" w:semiHidden="0" w:uiPriority="66" w:unhideWhenUsed="0"/>
+    <w:lsdException w:name="Medium Grid 1 Accent 2" w:semiHidden="0" w:uiPriority="67" w:unhideWhenUsed="0"/>
+    <w:lsdException w:name="Medium Grid 2 Accent 2" w:semiHidden="0" w:uiPriority="68" w:unhideWhenUsed="0"/>
+    <w:lsdException w:name="Medium Grid 3 Accent 2" w:semiHidden="0" w:uiPriority="69" w:unhideWhenUsed="0"/>
+    <w:lsdException w:name="Dark List Accent 2" w:semiHidden="0" w:uiPriority="70" w:unhideWhenUsed="0"/>
+    <w:lsdException w:name="Colorful Shading Accent 2" w:semiHidden="0" w:uiPriority="71" w:unhideWhenUsed="0"/>
+    <w:lsdException w:name="Colorful List Accent 2" w:semiHidden="0" w:uiPriority="72" w:unhideWhenUsed="0"/>
+    <w:lsdException w:name="Colorful Grid Accent 2" w:semiHidden="0" w:uiPriority="73" w:unhideWhenUsed="0"/>
+    <w:lsdException w:name="Light Shading Accent 3" w:semiHidden="0" w:uiPriority="60" w:unhideWhenUsed="0"/>
+    <w:lsdException w:name="Light List Accent 3" w:semiHidden="0" w:uiPriority="61" w:unhideWhenUsed="0"/>
+    <w:lsdException w:name="Light Grid Accent 3" w:semiHidden="0" w:uiPriority="62" w:unhideWhenUsed="0"/>
+    <w:lsdException w:name="Medium Shading 1 Accent 3" w:semiHidden="0" w:uiPriority="63" w:unhideWhenUsed="0"/>
+    <w:lsdException w:name="Medium Shading 2 Accent 3" w:semiHidden="0" w:uiPriority="64" w:unhideWhenUsed="0"/>
+    <w:lsdException w:name="Medium List 1 Accent 3" w:semiHidden="0" w:uiPriority="65" w:unhideWhenUsed="0"/>
+    <w:lsdException w:name="Medium List 2 Accent 3" w:semiHidden="0" w:uiPriority="66" w:unhideWhenUsed="0"/>
+    <w:lsdException w:name="Medium Grid 1 Accent 3" w:semiHidden="0" w:uiPriority="67" w:unhideWhenUsed="0"/>
+    <w:lsdException w:name="Medium Grid 2 Accent 3" w:semiHidden="0" w:uiPriority="68" w:unhideWhenUsed="0"/>
+    <w:lsdException w:name="Medium Grid 3 Accent 3" w:semiHidden="0" w:uiPriority="69" w:unhideWhenUsed="0"/>
+    <w:lsdException w:name="Dark List Accent 3" w:semiHidden="0" w:uiPriority="70" w:unhideWhenUsed="0"/>
+    <w:lsdException w:name="Colorful Shading Accent 3" w:semiHidden="0" w:uiPriority="71" w:unhideWhenUsed="0"/>
+    <w:lsdException w:name="Colorful List Accent 3" w:semiHidden="0" w:uiPriority="72" w:unhideWhenUsed="0"/>
+    <w:lsdException w:name="Colorful Grid Accent 3" w:semiHidden="0" w:uiPriority="73" w:unhideWhenUsed="0"/>
+    <w:lsdException w:name="Light Shading Accent 4" w:semiHidden="0" w:uiPriority="60" w:unhideWhenUsed="0"/>
+    <w:lsdException w:name="Light List Accent 4" w:semiHidden="0" w:uiPriority="61" w:unhideWhenUsed="0"/>
+    <w:lsdException w:name="Light Grid Accent 4" w:semiHidden="0" w:uiPriority="62" w:unhideWhenUsed="0"/>
+    <w:lsdException w:name="Medium Shading 1 Accent 4" w:semiHidden="0" w:uiPriority="63" w:unhideWhenUsed="0"/>
+    <w:lsdException w:name="Medium Shading 2 Accent 4" w:semiHidden="0" w:uiPriority="64" w:unhideWhenUsed="0"/>
+    <w:lsdException w:name="Medium List 1 Accent 4" w:semiHidden="0" w:uiPriority="65" w:unhideWhenUsed="0"/>
+    <w:lsdException w:name="Medium List 2 Accent 4" w:semiHidden="0" w:uiPriority="66" w:unhideWhenUsed="0"/>
+    <w:lsdException w:name="Medium Grid 1 Accent 4" w:semiHidden="0" w:uiPriority="67" w:unhideWhenUsed="0"/>
+    <w:lsdException w:name="Medium Grid 2 Accent 4" w:semiHidden="0" w:uiPriority="68" w:unhideWhenUsed="0"/>
+    <w:lsdException w:name="Medium Grid 3 Accent 4" w:semiHidden="0" w:uiPriority="69" w:unhideWhenUsed="0"/>
+    <w:lsdException w:name="Dark List Accent 4" w:semiHidden="0" w:uiPriority="70" w:unhideWhenUsed="0"/>
+    <w:lsdException w:name="Colorful Shading Accent 4" w:semiHidden="0" w:uiPriority="71" w:unhideWhenUsed="0"/>
+    <w:lsdException w:name="Colorful List Accent 4" w:semiHidden="0" w:uiPriority="72" w:unhideWhenUsed="0"/>
+    <w:lsdException w:name="Colorful Grid Accent 4" w:semiHidden="0" w:uiPriority="73" w:unhideWhenUsed="0"/>
+    <w:lsdException w:name="Light Shading Accent 5" w:semiHidden="0" w:uiPriority="60" w:unhideWhenUsed="0"/>
+    <w:lsdException w:name="Light List Accent 5" w:semiHidden="0" w:uiPriority="61" w:unhideWhenUsed="0"/>
+    <w:lsdException w:name="Light Grid Accent 5" w:semiHidden="0" w:uiPriority="62" w:unhideWhenUsed="0"/>
+    <w:lsdException w:name="Medium Shading 1 Accent 5" w:semiHidden="0" w:uiPriority="63" w:unhideWhenUsed="0"/>
+    <w:lsdException w:name="Medium Shading 2 Accent 5" w:semiHidden="0" w:uiPriority="64" w:unhideWhenUsed="0"/>
+    <w:lsdException w:name="Medium List 1 Accent 5" w:semiHidden="0" w:uiPriority="65" w:unhideWhenUsed="0"/>
+    <w:lsdException w:name="Medium List 2 Accent 5" w:semiHidden="0" w:uiPriority="66" w:unhideWhenUsed="0"/>
+    <w:lsdException w:name="Medium Grid 1 Accent 5" w:semiHidden="0" w:uiPriority="67" w:unhideWhenUsed="0"/>
+    <w:lsdException w:name="Medium Grid 2 Accent 5" w:semiHidden="0" w:uiPriority="68" w:unhideWhenUsed="0"/>
+    <w:lsdException w:name="Medium Grid 3 Accent 5" w:semiHidden="0" w:uiPriority="69" w:unhideWhenUsed="0"/>
+    <w:lsdException w:name="Dark List Accent 5" w:semiHidden="0" w:uiPriority="70" w:unhideWhenUsed="0"/>
+    <w:lsdException w:name="Colorful Shading Accent 5" w:semiHidden="0" w:uiPriority="71" w:unhideWhenUsed="0"/>
+    <w:lsdException w:name="Colorful List Accent 5" w:semiHidden="0" w:uiPriority="72" w:unhideWhenUsed="0"/>
+    <w:lsdException w:name="Colorful Grid Accent 5" w:semiHidden="0" w:uiPriority="73" w:unhideWhenUsed="0"/>
+    <w:lsdException w:name="Light Shading Accent 6" w:semiHidden="0" w:uiPriority="60" w:unhideWhenUsed="0"/>
+    <w:lsdException w:name="Light List Accent 6" w:semiHidden="0" w:uiPriority="61" w:unhideWhenUsed="0"/>
+    <w:lsdException w:name="Light Grid Accent 6" w:semiHidden="0" w:uiPriority="62" w:unhideWhenUsed="0"/>
+    <w:lsdException w:name="Medium Shading 1 Accent 6" w:semiHidden="0" w:uiPriority="63" w:unhideWhenUsed="0"/>
+    <w:lsdException w:name="Medium Shading 2 Accent 6" w:semiHidden="0" w:uiPriority="64" w:unhideWhenUsed="0"/>
+    <w:lsdException w:name="Medium List 1 Accent 6" w:semiHidden="0" w:uiPriority="65" w:unhideWhenUsed="0"/>
+    <w:lsdException w:name="Medium List 2 Accent 6" w:semiHidden="0" w:uiPriority="66" w:unhideWhenUsed="0"/>
+    <w:lsdException w:name="Medium Grid 1 Accent 6" w:semiHidden="0" w:uiPriority="67" w:unhideWhenUsed="0"/>
+    <w:lsdException w:name="Medium Grid 2 Accent 6" w:semiHidden="0" w:uiPriority="68" w:unhideWhenUsed="0"/>
+    <w:lsdException w:name="Medium Grid 3 Accent 6" w:semiHidden="0" w:uiPriority="69" w:unhideWhenUsed="0"/>
+    <w:lsdException w:name="Dark List Accent 6" w:semiHidden="0" w:uiPriority="70" w:unhideWhenUsed="0"/>
+    <w:lsdException w:name="Colorful Shading Accent 6" w:semiHidden="0" w:uiPriority="71" w:unhideWhenUsed="0"/>
+    <w:lsdException w:name="Colorful List Accent 6" w:semiHidden="0" w:uiPriority="72" w:unhideWhenUsed="0"/>
+    <w:lsdException w:name="Colorful Grid Accent 6" w:semiHidden="0" w:uiPriority="73" w:unhideWhenUsed="0"/>
+    <w:lsdException w:name="Subtle Emphasis" w:semiHidden="0" w:uiPriority="19" w:unhideWhenUsed="0" w:qFormat="1"/>
+    <w:lsdException w:name="Intense Emphasis" w:semiHidden="0" w:uiPriority="21" w:unhideWhenUsed="0" w:qFormat="1"/>
+    <w:lsdException w:name="Subtle Reference" w:semiHidden="0" w:uiPriority="31" w:unhideWhenUsed="0" w:qFormat="1"/>
+    <w:lsdException w:name="Intense Reference" w:semiHidden="0" w:uiPriority="32" w:unhideWhenUsed="0" w:qFormat="1"/>
+    <w:lsdException w:name="Book Title" w:semiHidden="0" w:uiPriority="33" w:unhideWhenUsed="0" w:qFormat="1"/>
+    <w:lsdException w:name="Bibliography" w:uiPriority="37"/>
+    <w:lsdException w:name="TOC Heading" w:uiPriority="39" w:qFormat="1"/>
   </w:latentStyles>
   <w:style w:type="paragraph" w:default="1" w:styleId="Normal">
     <w:name w:val="Normal"/>
@@ -3237,6 +5977,239 @@
       <w:ind w:left="720"/>
       <w:contextualSpacing/>
     </w:pPr>
+  </w:style>
+  <w:style w:type="character" w:customStyle="1" w:styleId="hps">
+    <w:name w:val="hps"/>
+    <w:basedOn w:val="Fontepargpadro"/>
+    <w:rsid w:val="00282E7C"/>
+  </w:style>
+  <w:style w:type="character" w:styleId="Hyperlink">
+    <w:name w:val="Hyperlink"/>
+    <w:basedOn w:val="Fontepargpadro"/>
+    <w:uiPriority w:val="99"/>
+    <w:unhideWhenUsed/>
+    <w:rsid w:val="00487C66"/>
+    <w:rPr>
+      <w:color w:val="0563C1" w:themeColor="hyperlink"/>
+      <w:u w:val="single"/>
+    </w:rPr>
+  </w:style>
+</w:styles>
+</file>
+
+<file path=word/stylesWithEffects.xml><?xml version="1.0" encoding="utf-8"?>
+<w:styles xmlns:wpc="http://schemas.microsoft.com/office/word/2010/wordprocessingCanvas" xmlns:mc="http://schemas.openxmlformats.org/markup-compatibility/2006" xmlns:o="urn:schemas-microsoft-com:office:office" xmlns:r="http://schemas.openxmlformats.org/officeDocument/2006/relationships" xmlns:m="http://schemas.openxmlformats.org/officeDocument/2006/math" xmlns:v="urn:schemas-microsoft-com:vml" xmlns:wp14="http://schemas.microsoft.com/office/word/2010/wordprocessingDrawing" xmlns:wp="http://schemas.openxmlformats.org/drawingml/2006/wordprocessingDrawing" xmlns:w10="urn:schemas-microsoft-com:office:word" xmlns:w="http://schemas.openxmlformats.org/wordprocessingml/2006/main" xmlns:w14="http://schemas.microsoft.com/office/word/2010/wordml" xmlns:wpg="http://schemas.microsoft.com/office/word/2010/wordprocessingGroup" xmlns:wpi="http://schemas.microsoft.com/office/word/2010/wordprocessingInk" xmlns:wne="http://schemas.microsoft.com/office/word/2006/wordml" xmlns:wps="http://schemas.microsoft.com/office/word/2010/wordprocessingShape" mc:Ignorable="w14 wp14">
+  <w:docDefaults>
+    <w:rPrDefault>
+      <w:rPr>
+        <w:rFonts w:asciiTheme="minorHAnsi" w:eastAsiaTheme="minorHAnsi" w:hAnsiTheme="minorHAnsi" w:cstheme="minorBidi"/>
+        <w:sz w:val="22"/>
+        <w:szCs w:val="22"/>
+        <w:lang w:val="pt-BR" w:eastAsia="en-US" w:bidi="ar-SA"/>
+      </w:rPr>
+    </w:rPrDefault>
+    <w:pPrDefault>
+      <w:pPr>
+        <w:spacing w:after="160" w:line="259" w:lineRule="auto"/>
+      </w:pPr>
+    </w:pPrDefault>
+  </w:docDefaults>
+  <w:latentStyles w:defLockedState="0" w:defUIPriority="99" w:defSemiHidden="1" w:defUnhideWhenUsed="1" w:defQFormat="0" w:count="267">
+    <w:lsdException w:name="Normal" w:semiHidden="0" w:uiPriority="0" w:unhideWhenUsed="0" w:qFormat="1"/>
+    <w:lsdException w:name="heading 1" w:semiHidden="0" w:uiPriority="9" w:unhideWhenUsed="0" w:qFormat="1"/>
+    <w:lsdException w:name="heading 2" w:uiPriority="9" w:qFormat="1"/>
+    <w:lsdException w:name="heading 3" w:uiPriority="9" w:qFormat="1"/>
+    <w:lsdException w:name="heading 4" w:uiPriority="9" w:qFormat="1"/>
+    <w:lsdException w:name="heading 5" w:uiPriority="9" w:qFormat="1"/>
+    <w:lsdException w:name="heading 6" w:uiPriority="9" w:qFormat="1"/>
+    <w:lsdException w:name="heading 7" w:uiPriority="9" w:qFormat="1"/>
+    <w:lsdException w:name="heading 8" w:uiPriority="9" w:qFormat="1"/>
+    <w:lsdException w:name="heading 9" w:uiPriority="9" w:qFormat="1"/>
+    <w:lsdException w:name="toc 1" w:uiPriority="39"/>
+    <w:lsdException w:name="toc 2" w:uiPriority="39"/>
+    <w:lsdException w:name="toc 3" w:uiPriority="39"/>
+    <w:lsdException w:name="toc 4" w:uiPriority="39"/>
+    <w:lsdException w:name="toc 5" w:uiPriority="39"/>
+    <w:lsdException w:name="toc 6" w:uiPriority="39"/>
+    <w:lsdException w:name="toc 7" w:uiPriority="39"/>
+    <w:lsdException w:name="toc 8" w:uiPriority="39"/>
+    <w:lsdException w:name="toc 9" w:uiPriority="39"/>
+    <w:lsdException w:name="caption" w:uiPriority="35" w:qFormat="1"/>
+    <w:lsdException w:name="Title" w:semiHidden="0" w:uiPriority="10" w:unhideWhenUsed="0" w:qFormat="1"/>
+    <w:lsdException w:name="Default Paragraph Font" w:uiPriority="1"/>
+    <w:lsdException w:name="Subtitle" w:semiHidden="0" w:uiPriority="11" w:unhideWhenUsed="0" w:qFormat="1"/>
+    <w:lsdException w:name="Strong" w:semiHidden="0" w:uiPriority="22" w:unhideWhenUsed="0" w:qFormat="1"/>
+    <w:lsdException w:name="Emphasis" w:semiHidden="0" w:uiPriority="20" w:unhideWhenUsed="0" w:qFormat="1"/>
+    <w:lsdException w:name="Table Grid" w:semiHidden="0" w:uiPriority="39" w:unhideWhenUsed="0"/>
+    <w:lsdException w:name="Placeholder Text" w:unhideWhenUsed="0"/>
+    <w:lsdException w:name="No Spacing" w:semiHidden="0" w:uiPriority="1" w:unhideWhenUsed="0" w:qFormat="1"/>
+    <w:lsdException w:name="Light Shading" w:semiHidden="0" w:uiPriority="60" w:unhideWhenUsed="0"/>
+    <w:lsdException w:name="Light List" w:semiHidden="0" w:uiPriority="61" w:unhideWhenUsed="0"/>
+    <w:lsdException w:name="Light Grid" w:semiHidden="0" w:uiPriority="62" w:unhideWhenUsed="0"/>
+    <w:lsdException w:name="Medium Shading 1" w:semiHidden="0" w:uiPriority="63" w:unhideWhenUsed="0"/>
+    <w:lsdException w:name="Medium Shading 2" w:semiHidden="0" w:uiPriority="64" w:unhideWhenUsed="0"/>
+    <w:lsdException w:name="Medium List 1" w:semiHidden="0" w:uiPriority="65" w:unhideWhenUsed="0"/>
+    <w:lsdException w:name="Medium List 2" w:semiHidden="0" w:uiPriority="66" w:unhideWhenUsed="0"/>
+    <w:lsdException w:name="Medium Grid 1" w:semiHidden="0" w:uiPriority="67" w:unhideWhenUsed="0"/>
+    <w:lsdException w:name="Medium Grid 2" w:semiHidden="0" w:uiPriority="68" w:unhideWhenUsed="0"/>
+    <w:lsdException w:name="Medium Grid 3" w:semiHidden="0" w:uiPriority="69" w:unhideWhenUsed="0"/>
+    <w:lsdException w:name="Dark List" w:semiHidden="0" w:uiPriority="70" w:unhideWhenUsed="0"/>
+    <w:lsdException w:name="Colorful Shading" w:semiHidden="0" w:uiPriority="71" w:unhideWhenUsed="0"/>
+    <w:lsdException w:name="Colorful List" w:semiHidden="0" w:uiPriority="72" w:unhideWhenUsed="0"/>
+    <w:lsdException w:name="Colorful Grid" w:semiHidden="0" w:uiPriority="73" w:unhideWhenUsed="0"/>
+    <w:lsdException w:name="Light Shading Accent 1" w:semiHidden="0" w:uiPriority="60" w:unhideWhenUsed="0"/>
+    <w:lsdException w:name="Light List Accent 1" w:semiHidden="0" w:uiPriority="61" w:unhideWhenUsed="0"/>
+    <w:lsdException w:name="Light Grid Accent 1" w:semiHidden="0" w:uiPriority="62" w:unhideWhenUsed="0"/>
+    <w:lsdException w:name="Medium Shading 1 Accent 1" w:semiHidden="0" w:uiPriority="63" w:unhideWhenUsed="0"/>
+    <w:lsdException w:name="Medium Shading 2 Accent 1" w:semiHidden="0" w:uiPriority="64" w:unhideWhenUsed="0"/>
+    <w:lsdException w:name="Medium List 1 Accent 1" w:semiHidden="0" w:uiPriority="65" w:unhideWhenUsed="0"/>
+    <w:lsdException w:name="Revision" w:unhideWhenUsed="0"/>
+    <w:lsdException w:name="List Paragraph" w:semiHidden="0" w:uiPriority="34" w:unhideWhenUsed="0" w:qFormat="1"/>
+    <w:lsdException w:name="Quote" w:semiHidden="0" w:uiPriority="29" w:unhideWhenUsed="0" w:qFormat="1"/>
+    <w:lsdException w:name="Intense Quote" w:semiHidden="0" w:uiPriority="30" w:unhideWhenUsed="0" w:qFormat="1"/>
+    <w:lsdException w:name="Medium List 2 Accent 1" w:semiHidden="0" w:uiPriority="66" w:unhideWhenUsed="0"/>
+    <w:lsdException w:name="Medium Grid 1 Accent 1" w:semiHidden="0" w:uiPriority="67" w:unhideWhenUsed="0"/>
+    <w:lsdException w:name="Medium Grid 2 Accent 1" w:semiHidden="0" w:uiPriority="68" w:unhideWhenUsed="0"/>
+    <w:lsdException w:name="Medium Grid 3 Accent 1" w:semiHidden="0" w:uiPriority="69" w:unhideWhenUsed="0"/>
+    <w:lsdException w:name="Dark List Accent 1" w:semiHidden="0" w:uiPriority="70" w:unhideWhenUsed="0"/>
+    <w:lsdException w:name="Colorful Shading Accent 1" w:semiHidden="0" w:uiPriority="71" w:unhideWhenUsed="0"/>
+    <w:lsdException w:name="Colorful List Accent 1" w:semiHidden="0" w:uiPriority="72" w:unhideWhenUsed="0"/>
+    <w:lsdException w:name="Colorful Grid Accent 1" w:semiHidden="0" w:uiPriority="73" w:unhideWhenUsed="0"/>
+    <w:lsdException w:name="Light Shading Accent 2" w:semiHidden="0" w:uiPriority="60" w:unhideWhenUsed="0"/>
+    <w:lsdException w:name="Light List Accent 2" w:semiHidden="0" w:uiPriority="61" w:unhideWhenUsed="0"/>
+    <w:lsdException w:name="Light Grid Accent 2" w:semiHidden="0" w:uiPriority="62" w:unhideWhenUsed="0"/>
+    <w:lsdException w:name="Medium Shading 1 Accent 2" w:semiHidden="0" w:uiPriority="63" w:unhideWhenUsed="0"/>
+    <w:lsdException w:name="Medium Shading 2 Accent 2" w:semiHidden="0" w:uiPriority="64" w:unhideWhenUsed="0"/>
+    <w:lsdException w:name="Medium List 1 Accent 2" w:semiHidden="0" w:uiPriority="65" w:unhideWhenUsed="0"/>
+    <w:lsdException w:name="Medium List 2 Accent 2" w:semiHidden="0" w:uiPriority="66" w:unhideWhenUsed="0"/>
+    <w:lsdException w:name="Medium Grid 1 Accent 2" w:semiHidden="0" w:uiPriority="67" w:unhideWhenUsed="0"/>
+    <w:lsdException w:name="Medium Grid 2 Accent 2" w:semiHidden="0" w:uiPriority="68" w:unhideWhenUsed="0"/>
+    <w:lsdException w:name="Medium Grid 3 Accent 2" w:semiHidden="0" w:uiPriority="69" w:unhideWhenUsed="0"/>
+    <w:lsdException w:name="Dark List Accent 2" w:semiHidden="0" w:uiPriority="70" w:unhideWhenUsed="0"/>
+    <w:lsdException w:name="Colorful Shading Accent 2" w:semiHidden="0" w:uiPriority="71" w:unhideWhenUsed="0"/>
+    <w:lsdException w:name="Colorful List Accent 2" w:semiHidden="0" w:uiPriority="72" w:unhideWhenUsed="0"/>
+    <w:lsdException w:name="Colorful Grid Accent 2" w:semiHidden="0" w:uiPriority="73" w:unhideWhenUsed="0"/>
+    <w:lsdException w:name="Light Shading Accent 3" w:semiHidden="0" w:uiPriority="60" w:unhideWhenUsed="0"/>
+    <w:lsdException w:name="Light List Accent 3" w:semiHidden="0" w:uiPriority="61" w:unhideWhenUsed="0"/>
+    <w:lsdException w:name="Light Grid Accent 3" w:semiHidden="0" w:uiPriority="62" w:unhideWhenUsed="0"/>
+    <w:lsdException w:name="Medium Shading 1 Accent 3" w:semiHidden="0" w:uiPriority="63" w:unhideWhenUsed="0"/>
+    <w:lsdException w:name="Medium Shading 2 Accent 3" w:semiHidden="0" w:uiPriority="64" w:unhideWhenUsed="0"/>
+    <w:lsdException w:name="Medium List 1 Accent 3" w:semiHidden="0" w:uiPriority="65" w:unhideWhenUsed="0"/>
+    <w:lsdException w:name="Medium List 2 Accent 3" w:semiHidden="0" w:uiPriority="66" w:unhideWhenUsed="0"/>
+    <w:lsdException w:name="Medium Grid 1 Accent 3" w:semiHidden="0" w:uiPriority="67" w:unhideWhenUsed="0"/>
+    <w:lsdException w:name="Medium Grid 2 Accent 3" w:semiHidden="0" w:uiPriority="68" w:unhideWhenUsed="0"/>
+    <w:lsdException w:name="Medium Grid 3 Accent 3" w:semiHidden="0" w:uiPriority="69" w:unhideWhenUsed="0"/>
+    <w:lsdException w:name="Dark List Accent 3" w:semiHidden="0" w:uiPriority="70" w:unhideWhenUsed="0"/>
+    <w:lsdException w:name="Colorful Shading Accent 3" w:semiHidden="0" w:uiPriority="71" w:unhideWhenUsed="0"/>
+    <w:lsdException w:name="Colorful List Accent 3" w:semiHidden="0" w:uiPriority="72" w:unhideWhenUsed="0"/>
+    <w:lsdException w:name="Colorful Grid Accent 3" w:semiHidden="0" w:uiPriority="73" w:unhideWhenUsed="0"/>
+    <w:lsdException w:name="Light Shading Accent 4" w:semiHidden="0" w:uiPriority="60" w:unhideWhenUsed="0"/>
+    <w:lsdException w:name="Light List Accent 4" w:semiHidden="0" w:uiPriority="61" w:unhideWhenUsed="0"/>
+    <w:lsdException w:name="Light Grid Accent 4" w:semiHidden="0" w:uiPriority="62" w:unhideWhenUsed="0"/>
+    <w:lsdException w:name="Medium Shading 1 Accent 4" w:semiHidden="0" w:uiPriority="63" w:unhideWhenUsed="0"/>
+    <w:lsdException w:name="Medium Shading 2 Accent 4" w:semiHidden="0" w:uiPriority="64" w:unhideWhenUsed="0"/>
+    <w:lsdException w:name="Medium List 1 Accent 4" w:semiHidden="0" w:uiPriority="65" w:unhideWhenUsed="0"/>
+    <w:lsdException w:name="Medium List 2 Accent 4" w:semiHidden="0" w:uiPriority="66" w:unhideWhenUsed="0"/>
+    <w:lsdException w:name="Medium Grid 1 Accent 4" w:semiHidden="0" w:uiPriority="67" w:unhideWhenUsed="0"/>
+    <w:lsdException w:name="Medium Grid 2 Accent 4" w:semiHidden="0" w:uiPriority="68" w:unhideWhenUsed="0"/>
+    <w:lsdException w:name="Medium Grid 3 Accent 4" w:semiHidden="0" w:uiPriority="69" w:unhideWhenUsed="0"/>
+    <w:lsdException w:name="Dark List Accent 4" w:semiHidden="0" w:uiPriority="70" w:unhideWhenUsed="0"/>
+    <w:lsdException w:name="Colorful Shading Accent 4" w:semiHidden="0" w:uiPriority="71" w:unhideWhenUsed="0"/>
+    <w:lsdException w:name="Colorful List Accent 4" w:semiHidden="0" w:uiPriority="72" w:unhideWhenUsed="0"/>
+    <w:lsdException w:name="Colorful Grid Accent 4" w:semiHidden="0" w:uiPriority="73" w:unhideWhenUsed="0"/>
+    <w:lsdException w:name="Light Shading Accent 5" w:semiHidden="0" w:uiPriority="60" w:unhideWhenUsed="0"/>
+    <w:lsdException w:name="Light List Accent 5" w:semiHidden="0" w:uiPriority="61" w:unhideWhenUsed="0"/>
+    <w:lsdException w:name="Light Grid Accent 5" w:semiHidden="0" w:uiPriority="62" w:unhideWhenUsed="0"/>
+    <w:lsdException w:name="Medium Shading 1 Accent 5" w:semiHidden="0" w:uiPriority="63" w:unhideWhenUsed="0"/>
+    <w:lsdException w:name="Medium Shading 2 Accent 5" w:semiHidden="0" w:uiPriority="64" w:unhideWhenUsed="0"/>
+    <w:lsdException w:name="Medium List 1 Accent 5" w:semiHidden="0" w:uiPriority="65" w:unhideWhenUsed="0"/>
+    <w:lsdException w:name="Medium List 2 Accent 5" w:semiHidden="0" w:uiPriority="66" w:unhideWhenUsed="0"/>
+    <w:lsdException w:name="Medium Grid 1 Accent 5" w:semiHidden="0" w:uiPriority="67" w:unhideWhenUsed="0"/>
+    <w:lsdException w:name="Medium Grid 2 Accent 5" w:semiHidden="0" w:uiPriority="68" w:unhideWhenUsed="0"/>
+    <w:lsdException w:name="Medium Grid 3 Accent 5" w:semiHidden="0" w:uiPriority="69" w:unhideWhenUsed="0"/>
+    <w:lsdException w:name="Dark List Accent 5" w:semiHidden="0" w:uiPriority="70" w:unhideWhenUsed="0"/>
+    <w:lsdException w:name="Colorful Shading Accent 5" w:semiHidden="0" w:uiPriority="71" w:unhideWhenUsed="0"/>
+    <w:lsdException w:name="Colorful List Accent 5" w:semiHidden="0" w:uiPriority="72" w:unhideWhenUsed="0"/>
+    <w:lsdException w:name="Colorful Grid Accent 5" w:semiHidden="0" w:uiPriority="73" w:unhideWhenUsed="0"/>
+    <w:lsdException w:name="Light Shading Accent 6" w:semiHidden="0" w:uiPriority="60" w:unhideWhenUsed="0"/>
+    <w:lsdException w:name="Light List Accent 6" w:semiHidden="0" w:uiPriority="61" w:unhideWhenUsed="0"/>
+    <w:lsdException w:name="Light Grid Accent 6" w:semiHidden="0" w:uiPriority="62" w:unhideWhenUsed="0"/>
+    <w:lsdException w:name="Medium Shading 1 Accent 6" w:semiHidden="0" w:uiPriority="63" w:unhideWhenUsed="0"/>
+    <w:lsdException w:name="Medium Shading 2 Accent 6" w:semiHidden="0" w:uiPriority="64" w:unhideWhenUsed="0"/>
+    <w:lsdException w:name="Medium List 1 Accent 6" w:semiHidden="0" w:uiPriority="65" w:unhideWhenUsed="0"/>
+    <w:lsdException w:name="Medium List 2 Accent 6" w:semiHidden="0" w:uiPriority="66" w:unhideWhenUsed="0"/>
+    <w:lsdException w:name="Medium Grid 1 Accent 6" w:semiHidden="0" w:uiPriority="67" w:unhideWhenUsed="0"/>
+    <w:lsdException w:name="Medium Grid 2 Accent 6" w:semiHidden="0" w:uiPriority="68" w:unhideWhenUsed="0"/>
+    <w:lsdException w:name="Medium Grid 3 Accent 6" w:semiHidden="0" w:uiPriority="69" w:unhideWhenUsed="0"/>
+    <w:lsdException w:name="Dark List Accent 6" w:semiHidden="0" w:uiPriority="70" w:unhideWhenUsed="0"/>
+    <w:lsdException w:name="Colorful Shading Accent 6" w:semiHidden="0" w:uiPriority="71" w:unhideWhenUsed="0"/>
+    <w:lsdException w:name="Colorful List Accent 6" w:semiHidden="0" w:uiPriority="72" w:unhideWhenUsed="0"/>
+    <w:lsdException w:name="Colorful Grid Accent 6" w:semiHidden="0" w:uiPriority="73" w:unhideWhenUsed="0"/>
+    <w:lsdException w:name="Subtle Emphasis" w:semiHidden="0" w:uiPriority="19" w:unhideWhenUsed="0" w:qFormat="1"/>
+    <w:lsdException w:name="Intense Emphasis" w:semiHidden="0" w:uiPriority="21" w:unhideWhenUsed="0" w:qFormat="1"/>
+    <w:lsdException w:name="Subtle Reference" w:semiHidden="0" w:uiPriority="31" w:unhideWhenUsed="0" w:qFormat="1"/>
+    <w:lsdException w:name="Intense Reference" w:semiHidden="0" w:uiPriority="32" w:unhideWhenUsed="0" w:qFormat="1"/>
+    <w:lsdException w:name="Book Title" w:semiHidden="0" w:uiPriority="33" w:unhideWhenUsed="0" w:qFormat="1"/>
+    <w:lsdException w:name="Bibliography" w:uiPriority="37"/>
+    <w:lsdException w:name="TOC Heading" w:uiPriority="39" w:qFormat="1"/>
+  </w:latentStyles>
+  <w:style w:type="paragraph" w:default="1" w:styleId="Normal">
+    <w:name w:val="Normal"/>
+    <w:qFormat/>
+  </w:style>
+  <w:style w:type="character" w:default="1" w:styleId="Fontepargpadro">
+    <w:name w:val="Default Paragraph Font"/>
+    <w:uiPriority w:val="1"/>
+    <w:semiHidden/>
+    <w:unhideWhenUsed/>
+  </w:style>
+  <w:style w:type="table" w:default="1" w:styleId="Tabelanormal">
+    <w:name w:val="Normal Table"/>
+    <w:uiPriority w:val="99"/>
+    <w:semiHidden/>
+    <w:unhideWhenUsed/>
+    <w:tblPr>
+      <w:tblInd w:w="0" w:type="dxa"/>
+      <w:tblCellMar>
+        <w:top w:w="0" w:type="dxa"/>
+        <w:left w:w="108" w:type="dxa"/>
+        <w:bottom w:w="0" w:type="dxa"/>
+        <w:right w:w="108" w:type="dxa"/>
+      </w:tblCellMar>
+    </w:tblPr>
+  </w:style>
+  <w:style w:type="numbering" w:default="1" w:styleId="Semlista">
+    <w:name w:val="No List"/>
+    <w:uiPriority w:val="99"/>
+    <w:semiHidden/>
+    <w:unhideWhenUsed/>
+  </w:style>
+  <w:style w:type="paragraph" w:styleId="PargrafodaLista">
+    <w:name w:val="List Paragraph"/>
+    <w:basedOn w:val="Normal"/>
+    <w:uiPriority w:val="34"/>
+    <w:qFormat/>
+    <w:rsid w:val="00AB5206"/>
+    <w:pPr>
+      <w:ind w:left="720"/>
+      <w:contextualSpacing/>
+    </w:pPr>
+  </w:style>
+  <w:style w:type="character" w:customStyle="1" w:styleId="hps">
+    <w:name w:val="hps"/>
+    <w:basedOn w:val="Fontepargpadro"/>
+    <w:rsid w:val="00282E7C"/>
+  </w:style>
+  <w:style w:type="character" w:styleId="Hyperlink">
+    <w:name w:val="Hyperlink"/>
+    <w:basedOn w:val="Fontepargpadro"/>
+    <w:uiPriority w:val="99"/>
+    <w:unhideWhenUsed/>
+    <w:rsid w:val="00487C66"/>
+    <w:rPr>
+      <w:color w:val="0563C1" w:themeColor="hyperlink"/>
+      <w:u w:val="single"/>
+    </w:rPr>
   </w:style>
 </w:styles>
 </file>
@@ -3496,7 +6469,7 @@
   <a:extraClrSchemeLst/>
   <a:extLst>
     <a:ext uri="{05A4C25C-085E-4340-85A3-A5531E510DB2}">
-      <thm15:themeFamily xmlns:thm15="http://schemas.microsoft.com/office/thememl/2012/main" name="Office Theme" id="{62F939B6-93AF-4DB8-9C6B-D6C7DFDC589F}" vid="{4A3C46E8-61CC-4603-A589-7422A47A8E4A}"/>
+      <thm15:themeFamily xmlns:thm15="http://schemas.microsoft.com/office/thememl/2012/main" xmlns="" name="Office Theme" id="{62F939B6-93AF-4DB8-9C6B-D6C7DFDC589F}" vid="{4A3C46E8-61CC-4603-A589-7422A47A8E4A}"/>
     </a:ext>
   </a:extLst>
 </a:theme>

</xml_diff>

<commit_message>
refactoring documment of change variables
</commit_message>
<xml_diff>
--- a/Documento de alteração de variável SEBO.docx
+++ b/Documento de alteração de variável SEBO.docx
@@ -1794,7 +1794,10 @@
       </w:r>
       <w:proofErr w:type="spellStart"/>
       <w:r>
-        <w:t>Change</w:t>
+        <w:t>c</w:t>
+      </w:r>
+      <w:r>
+        <w:t>hange</w:t>
       </w:r>
       <w:proofErr w:type="spellEnd"/>
       <w:r>
@@ -1988,6 +1991,107 @@
       <w:proofErr w:type="spellStart"/>
       <w:r>
         <w:t>deleted_password</w:t>
+      </w:r>
+      <w:proofErr w:type="spellEnd"/>
+    </w:p>
+    <w:p>
+      <w:pPr>
+        <w:pStyle w:val="PargrafodaLista"/>
+        <w:numPr>
+          <w:ilvl w:val="1"/>
+          <w:numId w:val="2"/>
+        </w:numPr>
+      </w:pPr>
+      <w:r>
+        <w:t xml:space="preserve">Variável </w:t>
+      </w:r>
+      <w:r>
+        <w:t>$</w:t>
+      </w:r>
+      <w:proofErr w:type="spellStart"/>
+      <w:proofErr w:type="gramStart"/>
+      <w:r>
+        <w:t>idDoUsuario</w:t>
+      </w:r>
+      <w:proofErr w:type="spellEnd"/>
+      <w:proofErr w:type="gramEnd"/>
+      <w:r>
+        <w:t xml:space="preserve">: </w:t>
+      </w:r>
+      <w:proofErr w:type="spellStart"/>
+      <w:r>
+        <w:t>id_user</w:t>
+      </w:r>
+      <w:proofErr w:type="spellEnd"/>
+    </w:p>
+    <w:p>
+      <w:pPr>
+        <w:pStyle w:val="PargrafodaLista"/>
+        <w:numPr>
+          <w:ilvl w:val="1"/>
+          <w:numId w:val="2"/>
+        </w:numPr>
+      </w:pPr>
+      <w:r>
+        <w:t>Variável $</w:t>
+      </w:r>
+      <w:proofErr w:type="spellStart"/>
+      <w:proofErr w:type="gramStart"/>
+      <w:r>
+        <w:t>senhaVelha</w:t>
+      </w:r>
+      <w:proofErr w:type="spellEnd"/>
+      <w:proofErr w:type="gramEnd"/>
+      <w:r>
+        <w:t xml:space="preserve">: </w:t>
+      </w:r>
+      <w:proofErr w:type="spellStart"/>
+      <w:r>
+        <w:t>user_old_password</w:t>
+      </w:r>
+      <w:proofErr w:type="spellEnd"/>
+    </w:p>
+    <w:p>
+      <w:pPr>
+        <w:pStyle w:val="PargrafodaLista"/>
+        <w:numPr>
+          <w:ilvl w:val="1"/>
+          <w:numId w:val="2"/>
+        </w:numPr>
+      </w:pPr>
+      <w:r>
+        <w:t>Variável $</w:t>
+      </w:r>
+      <w:proofErr w:type="spellStart"/>
+      <w:proofErr w:type="gramStart"/>
+      <w:r>
+        <w:t>idPessoa</w:t>
+      </w:r>
+      <w:proofErr w:type="spellEnd"/>
+      <w:proofErr w:type="gramEnd"/>
+      <w:r>
+        <w:t xml:space="preserve">: </w:t>
+      </w:r>
+      <w:proofErr w:type="spellStart"/>
+      <w:r>
+        <w:t>id_person</w:t>
+      </w:r>
+      <w:proofErr w:type="spellEnd"/>
+    </w:p>
+    <w:p>
+      <w:pPr>
+        <w:pStyle w:val="PargrafodaLista"/>
+        <w:numPr>
+          <w:ilvl w:val="1"/>
+          <w:numId w:val="2"/>
+        </w:numPr>
+      </w:pPr>
+      <w:r>
+        <w:t xml:space="preserve">Variável $res: </w:t>
+      </w:r>
+      <w:proofErr w:type="spellStart"/>
+      <w:r>
+        <w:t>result_fetch_array</w:t>
       </w:r>
       <w:proofErr w:type="spellEnd"/>
     </w:p>
@@ -2308,17 +2412,17 @@
       </w:r>
       <w:proofErr w:type="spellStart"/>
       <w:r>
-        <w:t>bd</w:t>
+        <w:t>dataBase</w:t>
       </w:r>
       <w:proofErr w:type="spellEnd"/>
       <w:r>
         <w:t xml:space="preserve">: </w:t>
       </w:r>
-      <w:proofErr w:type="spellStart"/>
-      <w:r>
-        <w:t>database_name</w:t>
-      </w:r>
-      <w:proofErr w:type="spellEnd"/>
+      <w:r>
+        <w:t>dataBase</w:t>
+      </w:r>
+      <w:bookmarkStart w:id="0" w:name="_GoBack"/>
+      <w:bookmarkEnd w:id="0"/>
     </w:p>
     <w:p>
       <w:pPr>
@@ -2360,6 +2464,7 @@
         <w:rPr>
           <w:sz w:val="28"/>
         </w:rPr>
+        <w:lastRenderedPageBreak/>
         <w:t xml:space="preserve">Classe: </w:t>
       </w:r>
       <w:proofErr w:type="spellStart"/>
@@ -3727,6 +3832,7 @@
         <w:rPr>
           <w:sz w:val="28"/>
         </w:rPr>
+        <w:lastRenderedPageBreak/>
         <w:t>genero</w:t>
       </w:r>
       <w:proofErr w:type="spellEnd"/>
@@ -3850,7 +3956,6 @@
           <w:sz w:val="28"/>
           <w:lang w:val="en-GB"/>
         </w:rPr>
-        <w:lastRenderedPageBreak/>
         <w:t>id_dono</w:t>
       </w:r>
       <w:proofErr w:type="spellEnd"/>
@@ -3932,15 +4037,7 @@
         <w:rPr>
           <w:sz w:val="28"/>
         </w:rPr>
-        <w:t>Não possui variáveis decla</w:t>
-      </w:r>
-      <w:bookmarkStart w:id="0" w:name="_GoBack"/>
-      <w:bookmarkEnd w:id="0"/>
-      <w:r>
-        <w:rPr>
-          <w:sz w:val="28"/>
-        </w:rPr>
-        <w:t>radas</w:t>
+        <w:t>Não possui variáveis declaradas</w:t>
       </w:r>
     </w:p>
     <w:p>
@@ -5077,6 +5174,7 @@
         <w:rPr>
           <w:sz w:val="24"/>
         </w:rPr>
+        <w:lastRenderedPageBreak/>
         <w:t>estado</w:t>
       </w:r>
       <w:proofErr w:type="gramEnd"/>
@@ -5179,7 +5277,6 @@
         <w:rPr>
           <w:sz w:val="24"/>
         </w:rPr>
-        <w:lastRenderedPageBreak/>
         <w:t>descrição</w:t>
       </w:r>
       <w:proofErr w:type="gramEnd"/>
@@ -7895,7 +7992,7 @@
   <a:extraClrSchemeLst/>
   <a:extLst>
     <a:ext uri="{05A4C25C-085E-4340-85A3-A5531E510DB2}">
-      <thm15:themeFamily xmlns="" xmlns:thm15="http://schemas.microsoft.com/office/thememl/2012/main" name="Office Theme" id="{62F939B6-93AF-4DB8-9C6B-D6C7DFDC589F}" vid="{4A3C46E8-61CC-4603-A589-7422A47A8E4A}"/>
+      <thm15:themeFamily xmlns:thm15="http://schemas.microsoft.com/office/thememl/2012/main" xmlns="" name="Office Theme" id="{62F939B6-93AF-4DB8-9C6B-D6C7DFDC589F}" vid="{4A3C46E8-61CC-4603-A589-7422A47A8E4A}"/>
     </a:ext>
   </a:extLst>
 </a:theme>

</xml_diff>

<commit_message>
refactoring document about variables changed
</commit_message>
<xml_diff>
--- a/Documento de alteração de variável SEBO.docx
+++ b/Documento de alteração de variável SEBO.docx
@@ -58,6 +58,24 @@
         </w:rPr>
         <w:t>Pacote: Controle</w:t>
       </w:r>
+      <w:r>
+        <w:rPr>
+          <w:b/>
+          <w:sz w:val="32"/>
+        </w:rPr>
+        <w:t xml:space="preserve">: </w:t>
+      </w:r>
+      <w:proofErr w:type="spellStart"/>
+      <w:proofErr w:type="gramStart"/>
+      <w:r>
+        <w:rPr>
+          <w:b/>
+          <w:sz w:val="32"/>
+        </w:rPr>
+        <w:t>ControllerProject</w:t>
+      </w:r>
+      <w:proofErr w:type="spellEnd"/>
+      <w:proofErr w:type="gramEnd"/>
     </w:p>
     <w:p>
       <w:pPr>
@@ -92,6 +110,20 @@
         <w:t>.php</w:t>
       </w:r>
       <w:proofErr w:type="spellEnd"/>
+      <w:r>
+        <w:rPr>
+          <w:sz w:val="28"/>
+        </w:rPr>
+        <w:t xml:space="preserve"> : </w:t>
+      </w:r>
+      <w:proofErr w:type="spellStart"/>
+      <w:r>
+        <w:rPr>
+          <w:sz w:val="28"/>
+        </w:rPr>
+        <w:t>BookController.php</w:t>
+      </w:r>
+      <w:proofErr w:type="spellEnd"/>
     </w:p>
     <w:p>
       <w:pPr>
@@ -118,7 +150,10 @@
       </w:r>
       <w:proofErr w:type="spellStart"/>
       <w:r>
-        <w:t>book_title</w:t>
+        <w:t>bookT</w:t>
+      </w:r>
+      <w:r>
+        <w:t>itle</w:t>
       </w:r>
       <w:proofErr w:type="spellEnd"/>
       <w:r>
@@ -144,10 +179,18 @@
         <w:t xml:space="preserve">$autor: </w:t>
       </w:r>
       <w:proofErr w:type="spellStart"/>
-      <w:r>
-        <w:t>book_author</w:t>
-      </w:r>
-      <w:proofErr w:type="spellEnd"/>
+      <w:proofErr w:type="gramStart"/>
+      <w:r>
+        <w:t>book</w:t>
+      </w:r>
+      <w:r>
+        <w:t>A</w:t>
+      </w:r>
+      <w:r>
+        <w:t>uthor</w:t>
+      </w:r>
+      <w:proofErr w:type="spellEnd"/>
+      <w:proofErr w:type="gramEnd"/>
       <w:r>
         <w:t xml:space="preserve"> </w:t>
       </w:r>
@@ -176,10 +219,18 @@
         <w:t xml:space="preserve">: </w:t>
       </w:r>
       <w:proofErr w:type="spellStart"/>
-      <w:r>
-        <w:t>book_genre</w:t>
-      </w:r>
-      <w:proofErr w:type="spellEnd"/>
+      <w:proofErr w:type="gramStart"/>
+      <w:r>
+        <w:t>book</w:t>
+      </w:r>
+      <w:r>
+        <w:t>G</w:t>
+      </w:r>
+      <w:r>
+        <w:t>enre</w:t>
+      </w:r>
+      <w:proofErr w:type="spellEnd"/>
+      <w:proofErr w:type="gramEnd"/>
     </w:p>
     <w:p>
       <w:pPr>
@@ -205,10 +256,15 @@
         <w:t xml:space="preserve">: </w:t>
       </w:r>
       <w:proofErr w:type="spellStart"/>
-      <w:r>
-        <w:t>book_edition</w:t>
-      </w:r>
-      <w:proofErr w:type="spellEnd"/>
+      <w:proofErr w:type="gramStart"/>
+      <w:r>
+        <w:t>bookE</w:t>
+      </w:r>
+      <w:r>
+        <w:t>dition</w:t>
+      </w:r>
+      <w:proofErr w:type="spellEnd"/>
+      <w:proofErr w:type="gramEnd"/>
     </w:p>
     <w:p>
       <w:pPr>
@@ -229,10 +285,15 @@
         <w:t xml:space="preserve">: </w:t>
       </w:r>
       <w:proofErr w:type="spellStart"/>
-      <w:r>
-        <w:t>book_publishing</w:t>
-      </w:r>
-      <w:proofErr w:type="spellEnd"/>
+      <w:proofErr w:type="gramStart"/>
+      <w:r>
+        <w:t>bookP</w:t>
+      </w:r>
+      <w:r>
+        <w:t>ublishing</w:t>
+      </w:r>
+      <w:proofErr w:type="spellEnd"/>
+      <w:proofErr w:type="gramEnd"/>
     </w:p>
     <w:p>
       <w:pPr>
@@ -253,10 +314,15 @@
         <w:t xml:space="preserve">: </w:t>
       </w:r>
       <w:proofErr w:type="spellStart"/>
-      <w:r>
-        <w:t>book_selling</w:t>
-      </w:r>
-      <w:proofErr w:type="spellEnd"/>
+      <w:proofErr w:type="gramStart"/>
+      <w:r>
+        <w:t>bookS</w:t>
+      </w:r>
+      <w:r>
+        <w:t>elling</w:t>
+      </w:r>
+      <w:proofErr w:type="spellEnd"/>
+      <w:proofErr w:type="gramEnd"/>
     </w:p>
     <w:p>
       <w:pPr>
@@ -277,10 +343,15 @@
         <w:t xml:space="preserve">: </w:t>
       </w:r>
       <w:proofErr w:type="spellStart"/>
-      <w:r>
-        <w:t>book_exchanging</w:t>
-      </w:r>
-      <w:proofErr w:type="spellEnd"/>
+      <w:proofErr w:type="gramStart"/>
+      <w:r>
+        <w:t>bookE</w:t>
+      </w:r>
+      <w:r>
+        <w:t>xchanging</w:t>
+      </w:r>
+      <w:proofErr w:type="spellEnd"/>
+      <w:proofErr w:type="gramEnd"/>
     </w:p>
     <w:p>
       <w:pPr>
@@ -301,10 +372,15 @@
         <w:t xml:space="preserve">: </w:t>
       </w:r>
       <w:proofErr w:type="spellStart"/>
-      <w:r>
-        <w:t>book_state</w:t>
-      </w:r>
-      <w:proofErr w:type="spellEnd"/>
+      <w:proofErr w:type="gramStart"/>
+      <w:r>
+        <w:t>bookS</w:t>
+      </w:r>
+      <w:r>
+        <w:t>tate</w:t>
+      </w:r>
+      <w:proofErr w:type="spellEnd"/>
+      <w:proofErr w:type="gramEnd"/>
     </w:p>
     <w:p>
       <w:pPr>
@@ -330,10 +406,18 @@
         <w:t xml:space="preserve">: </w:t>
       </w:r>
       <w:proofErr w:type="spellStart"/>
-      <w:r>
-        <w:t>book_description</w:t>
-      </w:r>
-      <w:proofErr w:type="spellEnd"/>
+      <w:proofErr w:type="gramStart"/>
+      <w:r>
+        <w:t>book</w:t>
+      </w:r>
+      <w:r>
+        <w:t>D</w:t>
+      </w:r>
+      <w:r>
+        <w:t>escription</w:t>
+      </w:r>
+      <w:proofErr w:type="spellEnd"/>
+      <w:proofErr w:type="gramEnd"/>
     </w:p>
     <w:p>
       <w:pPr>
@@ -381,7 +465,25 @@
         <w:rPr>
           <w:lang w:val="en-US"/>
         </w:rPr>
-        <w:t>id_book_owner</w:t>
+        <w:t>idB</w:t>
+      </w:r>
+      <w:r>
+        <w:rPr>
+          <w:lang w:val="en-US"/>
+        </w:rPr>
+        <w:t>ook</w:t>
+      </w:r>
+      <w:r>
+        <w:rPr>
+          <w:lang w:val="en-US"/>
+        </w:rPr>
+        <w:t>O</w:t>
+      </w:r>
+      <w:r>
+        <w:rPr>
+          <w:lang w:val="en-US"/>
+        </w:rPr>
+        <w:t>wner</w:t>
       </w:r>
       <w:proofErr w:type="spellEnd"/>
     </w:p>
@@ -449,7 +551,19 @@
       </w:r>
       <w:proofErr w:type="spellStart"/>
       <w:r>
-        <w:t>new_book_state</w:t>
+        <w:t>new</w:t>
+      </w:r>
+      <w:r>
+        <w:t>B</w:t>
+      </w:r>
+      <w:r>
+        <w:t>ook</w:t>
+      </w:r>
+      <w:r>
+        <w:t>S</w:t>
+      </w:r>
+      <w:r>
+        <w:t>tate</w:t>
       </w:r>
       <w:proofErr w:type="spellEnd"/>
     </w:p>
@@ -480,7 +594,16 @@
       </w:r>
       <w:proofErr w:type="spellStart"/>
       <w:r>
-        <w:t>used_book_state</w:t>
+        <w:t>usedB</w:t>
+      </w:r>
+      <w:r>
+        <w:t>ook</w:t>
+      </w:r>
+      <w:r>
+        <w:t>S</w:t>
+      </w:r>
+      <w:r>
+        <w:t>tate</w:t>
       </w:r>
       <w:proofErr w:type="spellEnd"/>
     </w:p>
@@ -514,7 +637,19 @@
       </w:r>
       <w:proofErr w:type="spellStart"/>
       <w:r>
-        <w:t>availability_book_selling</w:t>
+        <w:t>availability</w:t>
+      </w:r>
+      <w:r>
+        <w:t>B</w:t>
+      </w:r>
+      <w:r>
+        <w:t>ook</w:t>
+      </w:r>
+      <w:r>
+        <w:t>S</w:t>
+      </w:r>
+      <w:r>
+        <w:t>elling</w:t>
       </w:r>
       <w:proofErr w:type="spellEnd"/>
     </w:p>
@@ -545,7 +680,10 @@
       </w:r>
       <w:proofErr w:type="spellStart"/>
       <w:r>
-        <w:t>availability_book_exchanging</w:t>
+        <w:t>availabilityBookE</w:t>
+      </w:r>
+      <w:r>
+        <w:t>xchanging</w:t>
       </w:r>
       <w:proofErr w:type="spellEnd"/>
     </w:p>
@@ -569,8 +707,13 @@
       <w:proofErr w:type="spellEnd"/>
       <w:proofErr w:type="gramEnd"/>
       <w:r>
-        <w:t>: identificador do livro (inteiros)</w:t>
-      </w:r>
+        <w:t xml:space="preserve">: </w:t>
+      </w:r>
+      <w:proofErr w:type="spellStart"/>
+      <w:r>
+        <w:t>idBook</w:t>
+      </w:r>
+      <w:proofErr w:type="spellEnd"/>
     </w:p>
     <w:p>
       <w:pPr>
@@ -580,30 +723,323 @@
           <w:numId w:val="1"/>
         </w:numPr>
         <w:spacing w:after="200" w:line="276" w:lineRule="auto"/>
+      </w:pPr>
+      <w:r>
+        <w:t>Variável</w:t>
+      </w:r>
+      <w:r>
+        <w:t xml:space="preserve"> $</w:t>
+      </w:r>
+      <w:proofErr w:type="spellStart"/>
+      <w:r>
+        <w:t>id_usuario</w:t>
+      </w:r>
+      <w:proofErr w:type="spellEnd"/>
+      <w:r>
+        <w:t>:</w:t>
+      </w:r>
+      <w:r>
+        <w:t xml:space="preserve"> </w:t>
+      </w:r>
+      <w:proofErr w:type="spellStart"/>
+      <w:proofErr w:type="gramStart"/>
+      <w:r>
+        <w:t>idU</w:t>
+      </w:r>
+      <w:r>
+        <w:t>ser</w:t>
+      </w:r>
+      <w:proofErr w:type="spellEnd"/>
+      <w:proofErr w:type="gramEnd"/>
+    </w:p>
+    <w:p>
+      <w:pPr>
+        <w:pStyle w:val="PargrafodaLista"/>
+        <w:spacing w:after="200" w:line="276" w:lineRule="auto"/>
+      </w:pPr>
+    </w:p>
+    <w:p>
+      <w:pPr>
+        <w:pStyle w:val="PargrafodaLista"/>
+        <w:numPr>
+          <w:ilvl w:val="0"/>
+          <w:numId w:val="16"/>
+        </w:numPr>
+        <w:spacing w:after="200" w:line="276" w:lineRule="auto"/>
         <w:rPr>
           <w:rStyle w:val="hps"/>
         </w:rPr>
       </w:pPr>
       <w:r>
-        <w:t>Variável</w:t>
-      </w:r>
-      <w:r>
-        <w:t xml:space="preserve"> $</w:t>
-      </w:r>
-      <w:proofErr w:type="spellStart"/>
-      <w:r>
-        <w:t>id_usuario</w:t>
-      </w:r>
-      <w:proofErr w:type="spellEnd"/>
-      <w:r>
-        <w:t>:</w:t>
-      </w:r>
-      <w:r>
-        <w:t xml:space="preserve"> </w:t>
-      </w:r>
-      <w:proofErr w:type="spellStart"/>
-      <w:r>
-        <w:t>id_user</w:t>
+        <w:rPr>
+          <w:rStyle w:val="hps"/>
+        </w:rPr>
+        <w:t>Funções:</w:t>
+      </w:r>
+    </w:p>
+    <w:p>
+      <w:pPr>
+        <w:pStyle w:val="PargrafodaLista"/>
+        <w:numPr>
+          <w:ilvl w:val="0"/>
+          <w:numId w:val="18"/>
+        </w:numPr>
+        <w:spacing w:after="200" w:line="276" w:lineRule="auto"/>
+        <w:rPr>
+          <w:color w:val="000000" w:themeColor="text1"/>
+        </w:rPr>
+      </w:pPr>
+      <w:proofErr w:type="spellStart"/>
+      <w:proofErr w:type="gramStart"/>
+      <w:r>
+        <w:rPr>
+          <w:color w:val="000000" w:themeColor="text1"/>
+        </w:rPr>
+        <w:t>salvaLivro</w:t>
+      </w:r>
+      <w:proofErr w:type="spellEnd"/>
+      <w:proofErr w:type="gramEnd"/>
+      <w:r>
+        <w:rPr>
+          <w:color w:val="000000" w:themeColor="text1"/>
+        </w:rPr>
+        <w:t xml:space="preserve">: </w:t>
+      </w:r>
+      <w:proofErr w:type="spellStart"/>
+      <w:r>
+        <w:rPr>
+          <w:color w:val="000000" w:themeColor="text1"/>
+        </w:rPr>
+        <w:t>savesBook</w:t>
+      </w:r>
+      <w:proofErr w:type="spellEnd"/>
+    </w:p>
+    <w:p>
+      <w:pPr>
+        <w:pStyle w:val="PargrafodaLista"/>
+        <w:numPr>
+          <w:ilvl w:val="0"/>
+          <w:numId w:val="18"/>
+        </w:numPr>
+        <w:spacing w:after="200" w:line="276" w:lineRule="auto"/>
+        <w:rPr>
+          <w:color w:val="000000" w:themeColor="text1"/>
+        </w:rPr>
+      </w:pPr>
+      <w:proofErr w:type="spellStart"/>
+      <w:proofErr w:type="gramStart"/>
+      <w:r>
+        <w:rPr>
+          <w:color w:val="000000" w:themeColor="text1"/>
+        </w:rPr>
+        <w:t>pesquisaLivro</w:t>
+      </w:r>
+      <w:proofErr w:type="spellEnd"/>
+      <w:proofErr w:type="gramEnd"/>
+      <w:r>
+        <w:rPr>
+          <w:color w:val="000000" w:themeColor="text1"/>
+        </w:rPr>
+        <w:t xml:space="preserve">: </w:t>
+      </w:r>
+      <w:proofErr w:type="spellStart"/>
+      <w:r>
+        <w:rPr>
+          <w:color w:val="000000" w:themeColor="text1"/>
+        </w:rPr>
+        <w:t>searchesBook</w:t>
+      </w:r>
+      <w:proofErr w:type="spellEnd"/>
+    </w:p>
+    <w:p>
+      <w:pPr>
+        <w:pStyle w:val="PargrafodaLista"/>
+        <w:numPr>
+          <w:ilvl w:val="0"/>
+          <w:numId w:val="18"/>
+        </w:numPr>
+        <w:spacing w:after="200" w:line="276" w:lineRule="auto"/>
+        <w:rPr>
+          <w:color w:val="000000" w:themeColor="text1"/>
+        </w:rPr>
+      </w:pPr>
+      <w:proofErr w:type="spellStart"/>
+      <w:proofErr w:type="gramStart"/>
+      <w:r>
+        <w:rPr>
+          <w:color w:val="000000" w:themeColor="text1"/>
+        </w:rPr>
+        <w:t>getLivroById</w:t>
+      </w:r>
+      <w:proofErr w:type="spellEnd"/>
+      <w:proofErr w:type="gramEnd"/>
+      <w:r>
+        <w:rPr>
+          <w:color w:val="000000" w:themeColor="text1"/>
+        </w:rPr>
+        <w:t xml:space="preserve">: </w:t>
+      </w:r>
+      <w:proofErr w:type="spellStart"/>
+      <w:r>
+        <w:rPr>
+          <w:color w:val="000000" w:themeColor="text1"/>
+        </w:rPr>
+        <w:t>getBook</w:t>
+      </w:r>
+      <w:r>
+        <w:rPr>
+          <w:color w:val="000000" w:themeColor="text1"/>
+        </w:rPr>
+        <w:t>ById</w:t>
+      </w:r>
+      <w:proofErr w:type="spellEnd"/>
+    </w:p>
+    <w:p>
+      <w:pPr>
+        <w:pStyle w:val="PargrafodaLista"/>
+        <w:numPr>
+          <w:ilvl w:val="0"/>
+          <w:numId w:val="18"/>
+        </w:numPr>
+        <w:spacing w:after="200" w:line="276" w:lineRule="auto"/>
+        <w:rPr>
+          <w:color w:val="000000" w:themeColor="text1"/>
+        </w:rPr>
+      </w:pPr>
+      <w:proofErr w:type="spellStart"/>
+      <w:proofErr w:type="gramStart"/>
+      <w:r>
+        <w:rPr>
+          <w:color w:val="000000" w:themeColor="text1"/>
+        </w:rPr>
+        <w:t>deletaLivro</w:t>
+      </w:r>
+      <w:proofErr w:type="spellEnd"/>
+      <w:proofErr w:type="gramEnd"/>
+      <w:r>
+        <w:rPr>
+          <w:color w:val="000000" w:themeColor="text1"/>
+        </w:rPr>
+        <w:t xml:space="preserve">: </w:t>
+      </w:r>
+      <w:proofErr w:type="spellStart"/>
+      <w:r>
+        <w:rPr>
+          <w:color w:val="000000" w:themeColor="text1"/>
+        </w:rPr>
+        <w:t>deletesBook</w:t>
+      </w:r>
+      <w:proofErr w:type="spellEnd"/>
+    </w:p>
+    <w:p>
+      <w:pPr>
+        <w:pStyle w:val="PargrafodaLista"/>
+        <w:numPr>
+          <w:ilvl w:val="0"/>
+          <w:numId w:val="18"/>
+        </w:numPr>
+        <w:spacing w:after="200" w:line="276" w:lineRule="auto"/>
+        <w:rPr>
+          <w:color w:val="000000" w:themeColor="text1"/>
+        </w:rPr>
+      </w:pPr>
+      <w:proofErr w:type="spellStart"/>
+      <w:proofErr w:type="gramStart"/>
+      <w:r>
+        <w:rPr>
+          <w:color w:val="000000" w:themeColor="text1"/>
+        </w:rPr>
+        <w:t>alteraLivro</w:t>
+      </w:r>
+      <w:proofErr w:type="spellEnd"/>
+      <w:proofErr w:type="gramEnd"/>
+      <w:r>
+        <w:rPr>
+          <w:color w:val="000000" w:themeColor="text1"/>
+        </w:rPr>
+        <w:t xml:space="preserve">: </w:t>
+      </w:r>
+      <w:proofErr w:type="spellStart"/>
+      <w:r>
+        <w:rPr>
+          <w:color w:val="000000" w:themeColor="text1"/>
+        </w:rPr>
+        <w:t>changesBook</w:t>
+      </w:r>
+      <w:proofErr w:type="spellEnd"/>
+    </w:p>
+    <w:p>
+      <w:pPr>
+        <w:pStyle w:val="PargrafodaLista"/>
+        <w:numPr>
+          <w:ilvl w:val="0"/>
+          <w:numId w:val="18"/>
+        </w:numPr>
+        <w:spacing w:after="200" w:line="276" w:lineRule="auto"/>
+        <w:rPr>
+          <w:color w:val="000000" w:themeColor="text1"/>
+        </w:rPr>
+      </w:pPr>
+      <w:proofErr w:type="spellStart"/>
+      <w:proofErr w:type="gramStart"/>
+      <w:r>
+        <w:rPr>
+          <w:color w:val="000000" w:themeColor="text1"/>
+        </w:rPr>
+        <w:t>getLivroByIdUsuario</w:t>
+      </w:r>
+      <w:proofErr w:type="spellEnd"/>
+      <w:proofErr w:type="gramEnd"/>
+      <w:r>
+        <w:rPr>
+          <w:color w:val="000000" w:themeColor="text1"/>
+        </w:rPr>
+        <w:t xml:space="preserve">: </w:t>
+      </w:r>
+      <w:proofErr w:type="spellStart"/>
+      <w:r>
+        <w:rPr>
+          <w:color w:val="000000" w:themeColor="text1"/>
+        </w:rPr>
+        <w:t>getBookByIdUser</w:t>
+      </w:r>
+      <w:proofErr w:type="spellEnd"/>
+    </w:p>
+    <w:p>
+      <w:pPr>
+        <w:pStyle w:val="PargrafodaLista"/>
+        <w:numPr>
+          <w:ilvl w:val="0"/>
+          <w:numId w:val="18"/>
+        </w:numPr>
+        <w:spacing w:after="200" w:line="276" w:lineRule="auto"/>
+        <w:rPr>
+          <w:rStyle w:val="hps"/>
+          <w:color w:val="000000" w:themeColor="text1"/>
+        </w:rPr>
+      </w:pPr>
+      <w:proofErr w:type="spellStart"/>
+      <w:proofErr w:type="gramStart"/>
+      <w:r>
+        <w:rPr>
+          <w:color w:val="000000" w:themeColor="text1"/>
+        </w:rPr>
+        <w:t>getAllLivro</w:t>
+      </w:r>
+      <w:proofErr w:type="spellEnd"/>
+      <w:proofErr w:type="gramEnd"/>
+      <w:r>
+        <w:rPr>
+          <w:color w:val="000000" w:themeColor="text1"/>
+        </w:rPr>
+        <w:t xml:space="preserve">: </w:t>
+      </w:r>
+      <w:proofErr w:type="spellStart"/>
+      <w:r>
+        <w:rPr>
+          <w:color w:val="000000" w:themeColor="text1"/>
+        </w:rPr>
+        <w:t>getAllBook</w:t>
       </w:r>
       <w:proofErr w:type="spellEnd"/>
     </w:p>
@@ -649,6 +1085,20 @@
         <w:t>php</w:t>
       </w:r>
       <w:proofErr w:type="spellEnd"/>
+      <w:r>
+        <w:rPr>
+          <w:sz w:val="28"/>
+        </w:rPr>
+        <w:t xml:space="preserve"> : </w:t>
+      </w:r>
+      <w:proofErr w:type="spellStart"/>
+      <w:r>
+        <w:rPr>
+          <w:sz w:val="28"/>
+        </w:rPr>
+        <w:t>Logout.php</w:t>
+      </w:r>
+      <w:proofErr w:type="spellEnd"/>
     </w:p>
     <w:p>
       <w:pPr>
@@ -658,10 +1108,29 @@
           <w:numId w:val="1"/>
         </w:numPr>
         <w:rPr>
-          <w:sz w:val="28"/>
-        </w:rPr>
-      </w:pPr>
-    </w:p>
+          <w:sz w:val="24"/>
+          <w:szCs w:val="24"/>
+        </w:rPr>
+      </w:pPr>
+      <w:bookmarkStart w:id="0" w:name="_GoBack"/>
+      <w:r>
+        <w:rPr>
+          <w:sz w:val="24"/>
+          <w:szCs w:val="24"/>
+        </w:rPr>
+        <w:t xml:space="preserve">No </w:t>
+      </w:r>
+      <w:proofErr w:type="spellStart"/>
+      <w:r>
+        <w:rPr>
+          <w:sz w:val="24"/>
+          <w:szCs w:val="24"/>
+        </w:rPr>
+        <w:t>variables</w:t>
+      </w:r>
+      <w:proofErr w:type="spellEnd"/>
+    </w:p>
+    <w:bookmarkEnd w:id="0"/>
     <w:p>
       <w:pPr>
         <w:pStyle w:val="PargrafodaLista"/>
@@ -695,6 +1164,20 @@
         <w:t>.php</w:t>
       </w:r>
       <w:proofErr w:type="spellEnd"/>
+      <w:r>
+        <w:rPr>
+          <w:sz w:val="28"/>
+        </w:rPr>
+        <w:t xml:space="preserve"> : </w:t>
+      </w:r>
+      <w:proofErr w:type="spellStart"/>
+      <w:r>
+        <w:rPr>
+          <w:sz w:val="28"/>
+        </w:rPr>
+        <w:t>UserController</w:t>
+      </w:r>
+      <w:proofErr w:type="spellEnd"/>
     </w:p>
     <w:p>
       <w:pPr>
@@ -715,10 +1198,15 @@
         <w:t xml:space="preserve">: </w:t>
       </w:r>
       <w:proofErr w:type="spellStart"/>
-      <w:r>
-        <w:t>user_name</w:t>
-      </w:r>
-      <w:proofErr w:type="spellEnd"/>
+      <w:proofErr w:type="gramStart"/>
+      <w:r>
+        <w:t>userN</w:t>
+      </w:r>
+      <w:r>
+        <w:t>ame</w:t>
+      </w:r>
+      <w:proofErr w:type="spellEnd"/>
+      <w:proofErr w:type="gramEnd"/>
     </w:p>
     <w:p>
       <w:pPr>
@@ -744,10 +1232,15 @@
         <w:t xml:space="preserve">: </w:t>
       </w:r>
       <w:proofErr w:type="spellStart"/>
-      <w:r>
-        <w:t>user_email</w:t>
-      </w:r>
-      <w:proofErr w:type="spellEnd"/>
+      <w:proofErr w:type="gramStart"/>
+      <w:r>
+        <w:t>userE</w:t>
+      </w:r>
+      <w:r>
+        <w:t>mail</w:t>
+      </w:r>
+      <w:proofErr w:type="spellEnd"/>
+      <w:proofErr w:type="gramEnd"/>
     </w:p>
     <w:p>
       <w:pPr>
@@ -768,10 +1261,18 @@
         <w:t xml:space="preserve">: </w:t>
       </w:r>
       <w:proofErr w:type="spellStart"/>
-      <w:r>
-        <w:t>user_phone</w:t>
-      </w:r>
-      <w:proofErr w:type="spellEnd"/>
+      <w:proofErr w:type="gramStart"/>
+      <w:r>
+        <w:t>user</w:t>
+      </w:r>
+      <w:r>
+        <w:t>P</w:t>
+      </w:r>
+      <w:r>
+        <w:t>hone</w:t>
+      </w:r>
+      <w:proofErr w:type="spellEnd"/>
+      <w:proofErr w:type="gramEnd"/>
     </w:p>
     <w:p>
       <w:pPr>
@@ -792,10 +1293,15 @@
         <w:t xml:space="preserve">: </w:t>
       </w:r>
       <w:proofErr w:type="spellStart"/>
-      <w:r>
-        <w:t>user_password</w:t>
-      </w:r>
-      <w:proofErr w:type="spellEnd"/>
+      <w:proofErr w:type="gramStart"/>
+      <w:r>
+        <w:t>userP</w:t>
+      </w:r>
+      <w:r>
+        <w:t>assword</w:t>
+      </w:r>
+      <w:proofErr w:type="spellEnd"/>
+      <w:proofErr w:type="gramEnd"/>
     </w:p>
     <w:p>
       <w:pPr>
@@ -866,10 +1372,15 @@
         <w:t xml:space="preserve">: </w:t>
       </w:r>
       <w:proofErr w:type="spellStart"/>
-      <w:r>
-        <w:t>id_user</w:t>
-      </w:r>
-      <w:proofErr w:type="spellEnd"/>
+      <w:proofErr w:type="gramStart"/>
+      <w:r>
+        <w:t>idU</w:t>
+      </w:r>
+      <w:r>
+        <w:t>ser</w:t>
+      </w:r>
+      <w:proofErr w:type="spellEnd"/>
+      <w:proofErr w:type="gramEnd"/>
     </w:p>
     <w:p>
       <w:pPr>
@@ -895,15 +1406,10 @@
       </w:r>
       <w:proofErr w:type="spellStart"/>
       <w:r>
-        <w:t>old_user</w:t>
-      </w:r>
-      <w:proofErr w:type="spellEnd"/>
-      <w:r>
-        <w:t xml:space="preserve">_ </w:t>
-      </w:r>
-      <w:proofErr w:type="spellStart"/>
-      <w:r>
-        <w:t>password</w:t>
+        <w:t>oldUserP</w:t>
+      </w:r>
+      <w:r>
+        <w:t>assword</w:t>
       </w:r>
       <w:proofErr w:type="spellEnd"/>
     </w:p>
@@ -916,6 +1422,210 @@
     </w:p>
     <w:p>
       <w:pPr>
+        <w:pStyle w:val="PargrafodaLista"/>
+        <w:numPr>
+          <w:ilvl w:val="0"/>
+          <w:numId w:val="14"/>
+        </w:numPr>
+        <w:spacing w:after="200" w:line="276" w:lineRule="auto"/>
+      </w:pPr>
+      <w:r>
+        <w:t>Funções:</w:t>
+      </w:r>
+    </w:p>
+    <w:p>
+      <w:pPr>
+        <w:pStyle w:val="PargrafodaLista"/>
+        <w:numPr>
+          <w:ilvl w:val="0"/>
+          <w:numId w:val="15"/>
+        </w:numPr>
+        <w:spacing w:after="200" w:line="276" w:lineRule="auto"/>
+      </w:pPr>
+      <w:proofErr w:type="spellStart"/>
+      <w:proofErr w:type="gramStart"/>
+      <w:r>
+        <w:t>salvaUsuario</w:t>
+      </w:r>
+      <w:proofErr w:type="spellEnd"/>
+      <w:proofErr w:type="gramEnd"/>
+      <w:r>
+        <w:t xml:space="preserve">: </w:t>
+      </w:r>
+      <w:proofErr w:type="spellStart"/>
+      <w:r>
+        <w:t>save</w:t>
+      </w:r>
+      <w:r>
+        <w:t>s</w:t>
+      </w:r>
+      <w:r>
+        <w:t>User</w:t>
+      </w:r>
+      <w:proofErr w:type="spellEnd"/>
+    </w:p>
+    <w:p>
+      <w:pPr>
+        <w:pStyle w:val="PargrafodaLista"/>
+        <w:numPr>
+          <w:ilvl w:val="0"/>
+          <w:numId w:val="15"/>
+        </w:numPr>
+        <w:spacing w:after="200" w:line="276" w:lineRule="auto"/>
+        <w:rPr>
+          <w:rStyle w:val="hps"/>
+          <w:color w:val="000000" w:themeColor="text1"/>
+        </w:rPr>
+      </w:pPr>
+      <w:proofErr w:type="spellStart"/>
+      <w:proofErr w:type="gramStart"/>
+      <w:r>
+        <w:lastRenderedPageBreak/>
+        <w:t>checaCadastroId</w:t>
+      </w:r>
+      <w:proofErr w:type="spellEnd"/>
+      <w:proofErr w:type="gramEnd"/>
+      <w:r>
+        <w:t xml:space="preserve">: </w:t>
+      </w:r>
+      <w:proofErr w:type="spellStart"/>
+      <w:r>
+        <w:rPr>
+          <w:color w:val="000000" w:themeColor="text1"/>
+        </w:rPr>
+        <w:t>checks</w:t>
+      </w:r>
+      <w:r>
+        <w:rPr>
+          <w:rStyle w:val="hps"/>
+          <w:rFonts w:cs="Arial"/>
+          <w:color w:val="000000" w:themeColor="text1"/>
+          <w:lang w:val="en"/>
+        </w:rPr>
+        <w:t>CadastreById</w:t>
+      </w:r>
+      <w:proofErr w:type="spellEnd"/>
+    </w:p>
+    <w:p>
+      <w:pPr>
+        <w:pStyle w:val="PargrafodaLista"/>
+        <w:numPr>
+          <w:ilvl w:val="0"/>
+          <w:numId w:val="15"/>
+        </w:numPr>
+        <w:spacing w:after="200" w:line="276" w:lineRule="auto"/>
+        <w:rPr>
+          <w:color w:val="000000" w:themeColor="text1"/>
+        </w:rPr>
+      </w:pPr>
+      <w:proofErr w:type="spellStart"/>
+      <w:proofErr w:type="gramStart"/>
+      <w:r>
+        <w:rPr>
+          <w:color w:val="000000" w:themeColor="text1"/>
+        </w:rPr>
+        <w:t>alterarCadastro</w:t>
+      </w:r>
+      <w:proofErr w:type="spellEnd"/>
+      <w:proofErr w:type="gramEnd"/>
+      <w:r>
+        <w:rPr>
+          <w:color w:val="000000" w:themeColor="text1"/>
+        </w:rPr>
+        <w:t xml:space="preserve">: </w:t>
+      </w:r>
+      <w:proofErr w:type="spellStart"/>
+      <w:r>
+        <w:rPr>
+          <w:color w:val="000000" w:themeColor="text1"/>
+        </w:rPr>
+        <w:t>changesCadastre</w:t>
+      </w:r>
+      <w:proofErr w:type="spellEnd"/>
+    </w:p>
+    <w:p>
+      <w:pPr>
+        <w:pStyle w:val="PargrafodaLista"/>
+        <w:numPr>
+          <w:ilvl w:val="0"/>
+          <w:numId w:val="15"/>
+        </w:numPr>
+        <w:spacing w:after="200" w:line="276" w:lineRule="auto"/>
+        <w:rPr>
+          <w:color w:val="000000" w:themeColor="text1"/>
+        </w:rPr>
+      </w:pPr>
+      <w:proofErr w:type="spellStart"/>
+      <w:proofErr w:type="gramStart"/>
+      <w:r>
+        <w:rPr>
+          <w:color w:val="000000" w:themeColor="text1"/>
+        </w:rPr>
+        <w:t>deletaCadastro</w:t>
+      </w:r>
+      <w:proofErr w:type="spellEnd"/>
+      <w:proofErr w:type="gramEnd"/>
+      <w:r>
+        <w:rPr>
+          <w:color w:val="000000" w:themeColor="text1"/>
+        </w:rPr>
+        <w:t xml:space="preserve">: </w:t>
+      </w:r>
+      <w:proofErr w:type="spellStart"/>
+      <w:r>
+        <w:rPr>
+          <w:color w:val="000000" w:themeColor="text1"/>
+        </w:rPr>
+        <w:t>deletesCadastre</w:t>
+      </w:r>
+      <w:proofErr w:type="spellEnd"/>
+    </w:p>
+    <w:p>
+      <w:pPr>
+        <w:pStyle w:val="PargrafodaLista"/>
+        <w:numPr>
+          <w:ilvl w:val="0"/>
+          <w:numId w:val="15"/>
+        </w:numPr>
+        <w:spacing w:after="200" w:line="276" w:lineRule="auto"/>
+        <w:rPr>
+          <w:color w:val="000000" w:themeColor="text1"/>
+        </w:rPr>
+      </w:pPr>
+      <w:proofErr w:type="spellStart"/>
+      <w:proofErr w:type="gramStart"/>
+      <w:r>
+        <w:rPr>
+          <w:color w:val="000000" w:themeColor="text1"/>
+        </w:rPr>
+        <w:t>pesquisaUsuario</w:t>
+      </w:r>
+      <w:proofErr w:type="spellEnd"/>
+      <w:proofErr w:type="gramEnd"/>
+      <w:r>
+        <w:rPr>
+          <w:color w:val="000000" w:themeColor="text1"/>
+        </w:rPr>
+        <w:t xml:space="preserve">: </w:t>
+      </w:r>
+      <w:proofErr w:type="spellStart"/>
+      <w:r>
+        <w:rPr>
+          <w:color w:val="000000" w:themeColor="text1"/>
+        </w:rPr>
+        <w:t>searchesUser</w:t>
+      </w:r>
+      <w:proofErr w:type="spellEnd"/>
+    </w:p>
+    <w:p>
+      <w:pPr>
+        <w:pStyle w:val="PargrafodaLista"/>
+        <w:spacing w:after="200" w:line="276" w:lineRule="auto"/>
+        <w:ind w:left="1440"/>
+      </w:pPr>
+    </w:p>
+    <w:p>
+      <w:pPr>
         <w:rPr>
           <w:b/>
           <w:sz w:val="28"/>
@@ -937,6 +1647,24 @@
         <w:t>Dao</w:t>
       </w:r>
       <w:proofErr w:type="spellEnd"/>
+      <w:r>
+        <w:rPr>
+          <w:b/>
+          <w:sz w:val="32"/>
+        </w:rPr>
+        <w:t xml:space="preserve">: </w:t>
+      </w:r>
+      <w:proofErr w:type="spellStart"/>
+      <w:proofErr w:type="gramStart"/>
+      <w:r>
+        <w:rPr>
+          <w:b/>
+          <w:sz w:val="32"/>
+        </w:rPr>
+        <w:t>DaoProject</w:t>
+      </w:r>
+      <w:proofErr w:type="spellEnd"/>
+      <w:proofErr w:type="gramEnd"/>
     </w:p>
     <w:p>
       <w:pPr>
@@ -972,6 +1700,20 @@
         <w:t>.php</w:t>
       </w:r>
       <w:proofErr w:type="spellEnd"/>
+      <w:r>
+        <w:rPr>
+          <w:sz w:val="28"/>
+        </w:rPr>
+        <w:t xml:space="preserve">: </w:t>
+      </w:r>
+      <w:proofErr w:type="spellStart"/>
+      <w:r>
+        <w:rPr>
+          <w:sz w:val="28"/>
+        </w:rPr>
+        <w:t>BookDao.php</w:t>
+      </w:r>
+      <w:proofErr w:type="spellEnd"/>
     </w:p>
     <w:p>
       <w:pPr>
@@ -1007,10 +1749,15 @@
         <w:t xml:space="preserve">: </w:t>
       </w:r>
       <w:proofErr w:type="spellStart"/>
-      <w:r>
-        <w:t>id_owner</w:t>
-      </w:r>
-      <w:proofErr w:type="spellEnd"/>
+      <w:proofErr w:type="gramStart"/>
+      <w:r>
+        <w:t>idO</w:t>
+      </w:r>
+      <w:r>
+        <w:t>wner</w:t>
+      </w:r>
+      <w:proofErr w:type="spellEnd"/>
+      <w:proofErr w:type="gramEnd"/>
     </w:p>
     <w:p>
       <w:pPr>
@@ -1036,7 +1783,10 @@
       </w:r>
       <w:proofErr w:type="spellStart"/>
       <w:r>
-        <w:t>sql_command</w:t>
+        <w:t>sqlC</w:t>
+      </w:r>
+      <w:r>
+        <w:t>ommand</w:t>
       </w:r>
       <w:proofErr w:type="spellEnd"/>
     </w:p>
@@ -1062,7 +1812,13 @@
       </w:r>
       <w:proofErr w:type="spellStart"/>
       <w:r>
-        <w:t>book_title</w:t>
+        <w:t>book</w:t>
+      </w:r>
+      <w:r>
+        <w:t>T</w:t>
+      </w:r>
+      <w:r>
+        <w:t>itle</w:t>
       </w:r>
       <w:proofErr w:type="spellEnd"/>
     </w:p>
@@ -1090,7 +1846,16 @@
       </w:r>
       <w:proofErr w:type="spellStart"/>
       <w:r>
-        <w:t>new_book_state</w:t>
+        <w:t>newB</w:t>
+      </w:r>
+      <w:r>
+        <w:t>ook</w:t>
+      </w:r>
+      <w:r>
+        <w:t>S</w:t>
+      </w:r>
+      <w:r>
+        <w:t>tate</w:t>
       </w:r>
       <w:proofErr w:type="spellEnd"/>
     </w:p>
@@ -1139,7 +1904,25 @@
         <w:rPr>
           <w:lang w:val="en-US"/>
         </w:rPr>
-        <w:t>used_book_state</w:t>
+        <w:t>usedB</w:t>
+      </w:r>
+      <w:r>
+        <w:rPr>
+          <w:lang w:val="en-US"/>
+        </w:rPr>
+        <w:t>ook</w:t>
+      </w:r>
+      <w:r>
+        <w:rPr>
+          <w:lang w:val="en-US"/>
+        </w:rPr>
+        <w:t>S</w:t>
+      </w:r>
+      <w:r>
+        <w:rPr>
+          <w:lang w:val="en-US"/>
+        </w:rPr>
+        <w:t>tate</w:t>
       </w:r>
       <w:proofErr w:type="spellEnd"/>
     </w:p>
@@ -1170,7 +1953,19 @@
       </w:r>
       <w:proofErr w:type="spellStart"/>
       <w:r>
-        <w:t>availability_book_selling</w:t>
+        <w:t>availability</w:t>
+      </w:r>
+      <w:r>
+        <w:t>B</w:t>
+      </w:r>
+      <w:r>
+        <w:t>ook</w:t>
+      </w:r>
+      <w:r>
+        <w:t>S</w:t>
+      </w:r>
+      <w:r>
+        <w:t>elling</w:t>
       </w:r>
       <w:proofErr w:type="spellEnd"/>
     </w:p>
@@ -1189,7 +1984,10 @@
       <w:proofErr w:type="spellStart"/>
       <w:proofErr w:type="gramStart"/>
       <w:r>
-        <w:t>disponibilidadeTroca</w:t>
+        <w:t>disponib</w:t>
+      </w:r>
+      <w:r>
+        <w:t>ilidadeTroca</w:t>
       </w:r>
       <w:proofErr w:type="spellEnd"/>
       <w:proofErr w:type="gramEnd"/>
@@ -1198,7 +1996,10 @@
       </w:r>
       <w:proofErr w:type="spellStart"/>
       <w:r>
-        <w:t>availability_book_exchanging</w:t>
+        <w:t>availabilityBookE</w:t>
+      </w:r>
+      <w:r>
+        <w:t>xchanging</w:t>
       </w:r>
       <w:proofErr w:type="spellEnd"/>
     </w:p>
@@ -1212,17 +2013,18 @@
         <w:spacing w:after="200" w:line="276" w:lineRule="auto"/>
       </w:pPr>
       <w:r>
-        <w:lastRenderedPageBreak/>
         <w:t xml:space="preserve">Variável $lista: </w:t>
       </w:r>
       <w:proofErr w:type="spellStart"/>
-      <w:r>
-        <w:t>query_</w:t>
-      </w:r>
-      <w:r>
-        <w:t>list</w:t>
-      </w:r>
-      <w:proofErr w:type="spellEnd"/>
+      <w:proofErr w:type="gramStart"/>
+      <w:r>
+        <w:t>queryL</w:t>
+      </w:r>
+      <w:r>
+        <w:t>ist</w:t>
+      </w:r>
+      <w:proofErr w:type="spellEnd"/>
+      <w:proofErr w:type="gramEnd"/>
     </w:p>
     <w:p>
       <w:pPr>
@@ -1248,7 +2050,25 @@
       </w:r>
       <w:proofErr w:type="spellStart"/>
       <w:r>
-        <w:t>line_query_book_list</w:t>
+        <w:t>line</w:t>
+      </w:r>
+      <w:r>
+        <w:t>Q</w:t>
+      </w:r>
+      <w:r>
+        <w:t>uery</w:t>
+      </w:r>
+      <w:r>
+        <w:t>B</w:t>
+      </w:r>
+      <w:r>
+        <w:t>ook</w:t>
+      </w:r>
+      <w:r>
+        <w:t>L</w:t>
+      </w:r>
+      <w:r>
+        <w:t>ist</w:t>
       </w:r>
       <w:proofErr w:type="spellEnd"/>
     </w:p>
@@ -1268,10 +2088,15 @@
         <w:t xml:space="preserve">: </w:t>
       </w:r>
       <w:proofErr w:type="spellStart"/>
-      <w:r>
-        <w:t>id_book</w:t>
-      </w:r>
-      <w:proofErr w:type="spellEnd"/>
+      <w:proofErr w:type="gramStart"/>
+      <w:r>
+        <w:t>idB</w:t>
+      </w:r>
+      <w:r>
+        <w:t>ook</w:t>
+      </w:r>
+      <w:proofErr w:type="spellEnd"/>
+      <w:proofErr w:type="gramEnd"/>
     </w:p>
     <w:p>
       <w:pPr>
@@ -1294,10 +2119,18 @@
         <w:t xml:space="preserve">: </w:t>
       </w:r>
       <w:proofErr w:type="spellStart"/>
-      <w:r>
-        <w:t>query_result</w:t>
-      </w:r>
-      <w:proofErr w:type="spellEnd"/>
+      <w:proofErr w:type="gramStart"/>
+      <w:r>
+        <w:t>query</w:t>
+      </w:r>
+      <w:r>
+        <w:t>R</w:t>
+      </w:r>
+      <w:r>
+        <w:t>esult</w:t>
+      </w:r>
+      <w:proofErr w:type="spellEnd"/>
+      <w:proofErr w:type="gramEnd"/>
     </w:p>
     <w:p>
       <w:pPr>
@@ -1321,7 +2154,13 @@
       </w:r>
       <w:proofErr w:type="spellStart"/>
       <w:r>
-        <w:t>book_deleted</w:t>
+        <w:t>book</w:t>
+      </w:r>
+      <w:r>
+        <w:t>D</w:t>
+      </w:r>
+      <w:r>
+        <w:t>eleted</w:t>
       </w:r>
       <w:proofErr w:type="spellEnd"/>
     </w:p>
@@ -1346,10 +2185,15 @@
         <w:t xml:space="preserve">: </w:t>
       </w:r>
       <w:proofErr w:type="spellStart"/>
-      <w:r>
-        <w:t>id_owner</w:t>
-      </w:r>
-      <w:proofErr w:type="spellEnd"/>
+      <w:proofErr w:type="gramStart"/>
+      <w:r>
+        <w:t>idO</w:t>
+      </w:r>
+      <w:r>
+        <w:t>wner</w:t>
+      </w:r>
+      <w:proofErr w:type="spellEnd"/>
+      <w:proofErr w:type="gramEnd"/>
     </w:p>
     <w:p>
       <w:pPr>
@@ -1372,10 +2216,18 @@
         <w:t xml:space="preserve">: </w:t>
       </w:r>
       <w:proofErr w:type="spellStart"/>
-      <w:r>
-        <w:t>id_user</w:t>
-      </w:r>
-      <w:proofErr w:type="spellEnd"/>
+      <w:proofErr w:type="gramStart"/>
+      <w:r>
+        <w:t>id</w:t>
+      </w:r>
+      <w:r>
+        <w:t>U</w:t>
+      </w:r>
+      <w:r>
+        <w:t>ser</w:t>
+      </w:r>
+      <w:proofErr w:type="spellEnd"/>
+      <w:proofErr w:type="gramEnd"/>
     </w:p>
     <w:p>
       <w:pPr>
@@ -1393,10 +2245,15 @@
         <w:t xml:space="preserve">: </w:t>
       </w:r>
       <w:proofErr w:type="spellStart"/>
-      <w:r>
-        <w:t>books_array</w:t>
-      </w:r>
-      <w:proofErr w:type="spellEnd"/>
+      <w:proofErr w:type="gramStart"/>
+      <w:r>
+        <w:t>booksA</w:t>
+      </w:r>
+      <w:r>
+        <w:t>rray</w:t>
+      </w:r>
+      <w:proofErr w:type="spellEnd"/>
+      <w:proofErr w:type="gramEnd"/>
     </w:p>
     <w:p>
       <w:pPr>
@@ -1414,10 +2271,357 @@
         <w:t xml:space="preserve">: </w:t>
       </w:r>
       <w:proofErr w:type="spellStart"/>
-      <w:r>
-        <w:t>record_query</w:t>
-      </w:r>
-      <w:proofErr w:type="spellEnd"/>
+      <w:proofErr w:type="gramStart"/>
+      <w:r>
+        <w:t>record</w:t>
+      </w:r>
+      <w:r>
+        <w:t>Q</w:t>
+      </w:r>
+      <w:r>
+        <w:t>uery</w:t>
+      </w:r>
+      <w:proofErr w:type="spellEnd"/>
+      <w:proofErr w:type="gramEnd"/>
+    </w:p>
+    <w:p>
+      <w:pPr>
+        <w:pStyle w:val="PargrafodaLista"/>
+        <w:spacing w:after="200" w:line="276" w:lineRule="auto"/>
+        <w:ind w:left="1440"/>
+      </w:pPr>
+    </w:p>
+    <w:p>
+      <w:pPr>
+        <w:pStyle w:val="PargrafodaLista"/>
+        <w:numPr>
+          <w:ilvl w:val="0"/>
+          <w:numId w:val="16"/>
+        </w:numPr>
+        <w:spacing w:after="200" w:line="276" w:lineRule="auto"/>
+        <w:rPr>
+          <w:rStyle w:val="hps"/>
+        </w:rPr>
+      </w:pPr>
+      <w:r>
+        <w:rPr>
+          <w:rStyle w:val="hps"/>
+        </w:rPr>
+        <w:t>Funções:</w:t>
+      </w:r>
+    </w:p>
+    <w:p>
+      <w:pPr>
+        <w:pStyle w:val="PargrafodaLista"/>
+        <w:numPr>
+          <w:ilvl w:val="0"/>
+          <w:numId w:val="18"/>
+        </w:numPr>
+        <w:spacing w:after="200" w:line="276" w:lineRule="auto"/>
+        <w:rPr>
+          <w:color w:val="000000" w:themeColor="text1"/>
+        </w:rPr>
+      </w:pPr>
+      <w:proofErr w:type="spellStart"/>
+      <w:proofErr w:type="gramStart"/>
+      <w:r>
+        <w:rPr>
+          <w:color w:val="000000" w:themeColor="text1"/>
+        </w:rPr>
+        <w:t>salvaLivro</w:t>
+      </w:r>
+      <w:proofErr w:type="spellEnd"/>
+      <w:proofErr w:type="gramEnd"/>
+      <w:r>
+        <w:rPr>
+          <w:color w:val="000000" w:themeColor="text1"/>
+        </w:rPr>
+        <w:t xml:space="preserve">: </w:t>
+      </w:r>
+      <w:proofErr w:type="spellStart"/>
+      <w:r>
+        <w:rPr>
+          <w:color w:val="000000" w:themeColor="text1"/>
+        </w:rPr>
+        <w:t>savesBook</w:t>
+      </w:r>
+      <w:r>
+        <w:rPr>
+          <w:color w:val="000000" w:themeColor="text1"/>
+        </w:rPr>
+        <w:t>Dao</w:t>
+      </w:r>
+      <w:proofErr w:type="spellEnd"/>
+    </w:p>
+    <w:p>
+      <w:pPr>
+        <w:pStyle w:val="PargrafodaLista"/>
+        <w:numPr>
+          <w:ilvl w:val="0"/>
+          <w:numId w:val="18"/>
+        </w:numPr>
+        <w:spacing w:after="200" w:line="276" w:lineRule="auto"/>
+        <w:rPr>
+          <w:color w:val="000000" w:themeColor="text1"/>
+        </w:rPr>
+      </w:pPr>
+      <w:proofErr w:type="spellStart"/>
+      <w:proofErr w:type="gramStart"/>
+      <w:r>
+        <w:rPr>
+          <w:color w:val="000000" w:themeColor="text1"/>
+        </w:rPr>
+        <w:t>pesquisaLivro</w:t>
+      </w:r>
+      <w:proofErr w:type="spellEnd"/>
+      <w:proofErr w:type="gramEnd"/>
+      <w:r>
+        <w:rPr>
+          <w:color w:val="000000" w:themeColor="text1"/>
+        </w:rPr>
+        <w:t xml:space="preserve">: </w:t>
+      </w:r>
+      <w:proofErr w:type="spellStart"/>
+      <w:r>
+        <w:rPr>
+          <w:color w:val="000000" w:themeColor="text1"/>
+        </w:rPr>
+        <w:t>searchesBook</w:t>
+      </w:r>
+      <w:r>
+        <w:rPr>
+          <w:color w:val="000000" w:themeColor="text1"/>
+        </w:rPr>
+        <w:t>Dao</w:t>
+      </w:r>
+      <w:proofErr w:type="spellEnd"/>
+    </w:p>
+    <w:p>
+      <w:pPr>
+        <w:pStyle w:val="PargrafodaLista"/>
+        <w:numPr>
+          <w:ilvl w:val="0"/>
+          <w:numId w:val="18"/>
+        </w:numPr>
+        <w:spacing w:after="200" w:line="276" w:lineRule="auto"/>
+        <w:rPr>
+          <w:color w:val="000000" w:themeColor="text1"/>
+        </w:rPr>
+      </w:pPr>
+      <w:proofErr w:type="spellStart"/>
+      <w:proofErr w:type="gramStart"/>
+      <w:r>
+        <w:rPr>
+          <w:color w:val="000000" w:themeColor="text1"/>
+        </w:rPr>
+        <w:t>getLivroById</w:t>
+      </w:r>
+      <w:proofErr w:type="spellEnd"/>
+      <w:proofErr w:type="gramEnd"/>
+      <w:r>
+        <w:rPr>
+          <w:color w:val="000000" w:themeColor="text1"/>
+        </w:rPr>
+        <w:t xml:space="preserve">: </w:t>
+      </w:r>
+      <w:proofErr w:type="spellStart"/>
+      <w:r>
+        <w:rPr>
+          <w:color w:val="000000" w:themeColor="text1"/>
+        </w:rPr>
+        <w:t>getBook</w:t>
+      </w:r>
+      <w:r>
+        <w:rPr>
+          <w:color w:val="000000" w:themeColor="text1"/>
+        </w:rPr>
+        <w:t>ById</w:t>
+      </w:r>
+      <w:r>
+        <w:rPr>
+          <w:color w:val="000000" w:themeColor="text1"/>
+        </w:rPr>
+        <w:t>Dao</w:t>
+      </w:r>
+      <w:proofErr w:type="spellEnd"/>
+    </w:p>
+    <w:p>
+      <w:pPr>
+        <w:pStyle w:val="PargrafodaLista"/>
+        <w:numPr>
+          <w:ilvl w:val="0"/>
+          <w:numId w:val="18"/>
+        </w:numPr>
+        <w:spacing w:after="200" w:line="276" w:lineRule="auto"/>
+        <w:rPr>
+          <w:color w:val="000000" w:themeColor="text1"/>
+        </w:rPr>
+      </w:pPr>
+      <w:proofErr w:type="spellStart"/>
+      <w:proofErr w:type="gramStart"/>
+      <w:r>
+        <w:rPr>
+          <w:color w:val="000000" w:themeColor="text1"/>
+        </w:rPr>
+        <w:t>deletaLivro</w:t>
+      </w:r>
+      <w:proofErr w:type="spellEnd"/>
+      <w:proofErr w:type="gramEnd"/>
+      <w:r>
+        <w:rPr>
+          <w:color w:val="000000" w:themeColor="text1"/>
+        </w:rPr>
+        <w:t xml:space="preserve">: </w:t>
+      </w:r>
+      <w:proofErr w:type="spellStart"/>
+      <w:r>
+        <w:rPr>
+          <w:color w:val="000000" w:themeColor="text1"/>
+        </w:rPr>
+        <w:t>deletesBook</w:t>
+      </w:r>
+      <w:r>
+        <w:rPr>
+          <w:color w:val="000000" w:themeColor="text1"/>
+        </w:rPr>
+        <w:t>Dao</w:t>
+      </w:r>
+      <w:proofErr w:type="spellEnd"/>
+    </w:p>
+    <w:p>
+      <w:pPr>
+        <w:pStyle w:val="PargrafodaLista"/>
+        <w:numPr>
+          <w:ilvl w:val="0"/>
+          <w:numId w:val="18"/>
+        </w:numPr>
+        <w:spacing w:after="200" w:line="276" w:lineRule="auto"/>
+        <w:rPr>
+          <w:color w:val="000000" w:themeColor="text1"/>
+        </w:rPr>
+      </w:pPr>
+      <w:proofErr w:type="spellStart"/>
+      <w:proofErr w:type="gramStart"/>
+      <w:r>
+        <w:rPr>
+          <w:color w:val="000000" w:themeColor="text1"/>
+        </w:rPr>
+        <w:t>alteraLivro</w:t>
+      </w:r>
+      <w:proofErr w:type="spellEnd"/>
+      <w:proofErr w:type="gramEnd"/>
+      <w:r>
+        <w:rPr>
+          <w:color w:val="000000" w:themeColor="text1"/>
+        </w:rPr>
+        <w:t xml:space="preserve">: </w:t>
+      </w:r>
+      <w:proofErr w:type="spellStart"/>
+      <w:r>
+        <w:rPr>
+          <w:color w:val="000000" w:themeColor="text1"/>
+        </w:rPr>
+        <w:t>changesBook</w:t>
+      </w:r>
+      <w:r>
+        <w:rPr>
+          <w:color w:val="000000" w:themeColor="text1"/>
+        </w:rPr>
+        <w:t>Dao</w:t>
+      </w:r>
+      <w:proofErr w:type="spellEnd"/>
+    </w:p>
+    <w:p>
+      <w:pPr>
+        <w:pStyle w:val="PargrafodaLista"/>
+        <w:numPr>
+          <w:ilvl w:val="0"/>
+          <w:numId w:val="18"/>
+        </w:numPr>
+        <w:spacing w:after="200" w:line="276" w:lineRule="auto"/>
+        <w:rPr>
+          <w:color w:val="000000" w:themeColor="text1"/>
+        </w:rPr>
+      </w:pPr>
+      <w:proofErr w:type="spellStart"/>
+      <w:proofErr w:type="gramStart"/>
+      <w:r>
+        <w:rPr>
+          <w:color w:val="000000" w:themeColor="text1"/>
+        </w:rPr>
+        <w:t>getLivroByIdUsuario</w:t>
+      </w:r>
+      <w:proofErr w:type="spellEnd"/>
+      <w:proofErr w:type="gramEnd"/>
+      <w:r>
+        <w:rPr>
+          <w:color w:val="000000" w:themeColor="text1"/>
+        </w:rPr>
+        <w:t xml:space="preserve">: </w:t>
+      </w:r>
+      <w:proofErr w:type="spellStart"/>
+      <w:r>
+        <w:rPr>
+          <w:color w:val="000000" w:themeColor="text1"/>
+        </w:rPr>
+        <w:t>getBookByIdUser</w:t>
+      </w:r>
+      <w:r>
+        <w:rPr>
+          <w:color w:val="000000" w:themeColor="text1"/>
+        </w:rPr>
+        <w:t>Dao</w:t>
+      </w:r>
+      <w:proofErr w:type="spellEnd"/>
+    </w:p>
+    <w:p>
+      <w:pPr>
+        <w:pStyle w:val="PargrafodaLista"/>
+        <w:numPr>
+          <w:ilvl w:val="0"/>
+          <w:numId w:val="18"/>
+        </w:numPr>
+        <w:spacing w:after="200" w:line="276" w:lineRule="auto"/>
+        <w:rPr>
+          <w:rStyle w:val="hps"/>
+          <w:color w:val="000000" w:themeColor="text1"/>
+        </w:rPr>
+      </w:pPr>
+      <w:proofErr w:type="spellStart"/>
+      <w:r>
+        <w:rPr>
+          <w:color w:val="000000" w:themeColor="text1"/>
+        </w:rPr>
+        <w:t>getAllLivro</w:t>
+      </w:r>
+      <w:proofErr w:type="spellEnd"/>
+      <w:r>
+        <w:rPr>
+          <w:color w:val="000000" w:themeColor="text1"/>
+        </w:rPr>
+        <w:t xml:space="preserve">: </w:t>
+      </w:r>
+      <w:proofErr w:type="spellStart"/>
+      <w:r>
+        <w:rPr>
+          <w:color w:val="000000" w:themeColor="text1"/>
+        </w:rPr>
+        <w:t>getAllBook</w:t>
+      </w:r>
+      <w:r>
+        <w:rPr>
+          <w:color w:val="000000" w:themeColor="text1"/>
+        </w:rPr>
+        <w:t>Dao</w:t>
+      </w:r>
+      <w:proofErr w:type="spellEnd"/>
+    </w:p>
+    <w:p>
+      <w:pPr>
+        <w:pStyle w:val="PargrafodaLista"/>
+        <w:spacing w:after="200" w:line="276" w:lineRule="auto"/>
+        <w:ind w:left="1440"/>
+      </w:pPr>
     </w:p>
     <w:p>
       <w:pPr>
@@ -1463,6 +2667,20 @@
         <w:t>.php</w:t>
       </w:r>
       <w:proofErr w:type="spellEnd"/>
+      <w:r>
+        <w:rPr>
+          <w:sz w:val="28"/>
+        </w:rPr>
+        <w:t xml:space="preserve">: </w:t>
+      </w:r>
+      <w:proofErr w:type="spellStart"/>
+      <w:r>
+        <w:rPr>
+          <w:sz w:val="28"/>
+        </w:rPr>
+        <w:t>UserDao.php</w:t>
+      </w:r>
+      <w:proofErr w:type="spellEnd"/>
     </w:p>
     <w:p>
       <w:pPr>
@@ -1492,10 +2710,15 @@
         <w:t xml:space="preserve">: </w:t>
       </w:r>
       <w:proofErr w:type="spellStart"/>
-      <w:r>
-        <w:t>user_name</w:t>
-      </w:r>
-      <w:proofErr w:type="spellEnd"/>
+      <w:proofErr w:type="gramStart"/>
+      <w:r>
+        <w:t>userN</w:t>
+      </w:r>
+      <w:r>
+        <w:t>ame</w:t>
+      </w:r>
+      <w:proofErr w:type="spellEnd"/>
+      <w:proofErr w:type="gramEnd"/>
     </w:p>
     <w:p>
       <w:pPr>
@@ -1530,7 +2753,13 @@
       </w:r>
       <w:proofErr w:type="spellStart"/>
       <w:r>
-        <w:t>auxiliar_password</w:t>
+        <w:t>auxiliar</w:t>
+      </w:r>
+      <w:r>
+        <w:t>P</w:t>
+      </w:r>
+      <w:r>
+        <w:t>assword</w:t>
       </w:r>
       <w:proofErr w:type="spellEnd"/>
     </w:p>
@@ -1567,7 +2796,10 @@
       </w:r>
       <w:proofErr w:type="spellStart"/>
       <w:r>
-        <w:t>final_password</w:t>
+        <w:t>finalP</w:t>
+      </w:r>
+      <w:r>
+        <w:t>assword</w:t>
       </w:r>
       <w:proofErr w:type="spellEnd"/>
     </w:p>
@@ -1604,7 +2836,10 @@
       </w:r>
       <w:proofErr w:type="spellStart"/>
       <w:r>
-        <w:t>sql_command</w:t>
+        <w:t>sqlC</w:t>
+      </w:r>
+      <w:r>
+        <w:t>ommand</w:t>
       </w:r>
       <w:proofErr w:type="spellEnd"/>
     </w:p>
@@ -1621,8 +2856,19 @@
         </w:rPr>
       </w:pPr>
       <w:r>
-        <w:t>Variável $sq1l: sql_command1</w:t>
-      </w:r>
+        <w:t xml:space="preserve">Variável $sq1l: </w:t>
+      </w:r>
+      <w:proofErr w:type="gramStart"/>
+      <w:r>
+        <w:t>sql</w:t>
+      </w:r>
+      <w:r>
+        <w:t>C</w:t>
+      </w:r>
+      <w:r>
+        <w:t>ommand1</w:t>
+      </w:r>
+      <w:proofErr w:type="gramEnd"/>
     </w:p>
     <w:p>
       <w:pPr>
@@ -1654,9 +2900,17 @@
       <w:r>
         <w:t xml:space="preserve"> </w:t>
       </w:r>
-      <w:r>
-        <w:t>sql_command2</w:t>
-      </w:r>
+      <w:proofErr w:type="gramStart"/>
+      <w:r>
+        <w:t>sql</w:t>
+      </w:r>
+      <w:r>
+        <w:t>C</w:t>
+      </w:r>
+      <w:r>
+        <w:t>ommand2</w:t>
+      </w:r>
+      <w:proofErr w:type="gramEnd"/>
     </w:p>
     <w:p>
       <w:pPr>
@@ -1667,8 +2921,16 @@
         </w:numPr>
       </w:pPr>
       <w:r>
-        <w:t>Variável $sql3: sql_command3</w:t>
-      </w:r>
+        <w:t xml:space="preserve">Variável $sql3: </w:t>
+      </w:r>
+      <w:proofErr w:type="gramStart"/>
+      <w:r>
+        <w:t>sqlC</w:t>
+      </w:r>
+      <w:r>
+        <w:t>ommand3</w:t>
+      </w:r>
+      <w:proofErr w:type="gramEnd"/>
     </w:p>
     <w:p>
       <w:pPr>
@@ -1694,10 +2956,18 @@
         <w:t xml:space="preserve">: </w:t>
       </w:r>
       <w:proofErr w:type="spellStart"/>
-      <w:r>
-        <w:t>result_query</w:t>
-      </w:r>
-      <w:proofErr w:type="spellEnd"/>
+      <w:proofErr w:type="gramStart"/>
+      <w:r>
+        <w:t>result</w:t>
+      </w:r>
+      <w:r>
+        <w:t>Q</w:t>
+      </w:r>
+      <w:r>
+        <w:t>uery</w:t>
+      </w:r>
+      <w:proofErr w:type="spellEnd"/>
+      <w:proofErr w:type="gramEnd"/>
     </w:p>
     <w:p>
       <w:pPr>
@@ -1728,7 +2998,19 @@
       </w:r>
       <w:proofErr w:type="spellStart"/>
       <w:r>
-        <w:t>id_variable_password</w:t>
+        <w:t>id</w:t>
+      </w:r>
+      <w:r>
+        <w:t>V</w:t>
+      </w:r>
+      <w:r>
+        <w:t>ariable</w:t>
+      </w:r>
+      <w:r>
+        <w:t>P</w:t>
+      </w:r>
+      <w:r>
+        <w:t>assword</w:t>
       </w:r>
       <w:proofErr w:type="spellEnd"/>
     </w:p>
@@ -1761,7 +3043,16 @@
       </w:r>
       <w:proofErr w:type="spellStart"/>
       <w:r>
-        <w:t>user_query_return</w:t>
+        <w:t>userQ</w:t>
+      </w:r>
+      <w:r>
+        <w:t>uery</w:t>
+      </w:r>
+      <w:r>
+        <w:t>R</w:t>
+      </w:r>
+      <w:r>
+        <w:t>eturn</w:t>
       </w:r>
       <w:proofErr w:type="spellEnd"/>
     </w:p>
@@ -1797,15 +3088,10 @@
         <w:t>c</w:t>
       </w:r>
       <w:r>
-        <w:t>hange</w:t>
-      </w:r>
-      <w:proofErr w:type="spellEnd"/>
-      <w:r>
-        <w:t xml:space="preserve">_ </w:t>
-      </w:r>
-      <w:proofErr w:type="spellStart"/>
-      <w:r>
-        <w:t>password</w:t>
+        <w:t>hangeP</w:t>
+      </w:r>
+      <w:r>
+        <w:t>assword</w:t>
       </w:r>
       <w:proofErr w:type="spellEnd"/>
     </w:p>
@@ -1832,7 +3118,10 @@
       </w:r>
       <w:proofErr w:type="spellStart"/>
       <w:r>
-        <w:t>saved_password</w:t>
+        <w:t>savedP</w:t>
+      </w:r>
+      <w:r>
+        <w:t>assword</w:t>
       </w:r>
       <w:proofErr w:type="spellEnd"/>
     </w:p>
@@ -1845,6 +3134,7 @@
         </w:numPr>
       </w:pPr>
       <w:r>
+        <w:lastRenderedPageBreak/>
         <w:t>Variável $</w:t>
       </w:r>
       <w:proofErr w:type="spellStart"/>
@@ -1856,10 +3146,15 @@
         <w:t xml:space="preserve">: </w:t>
       </w:r>
       <w:proofErr w:type="spellStart"/>
-      <w:r>
-        <w:t>id_password</w:t>
-      </w:r>
-      <w:proofErr w:type="spellEnd"/>
+      <w:proofErr w:type="gramStart"/>
+      <w:r>
+        <w:t>idP</w:t>
+      </w:r>
+      <w:r>
+        <w:t>assword</w:t>
+      </w:r>
+      <w:proofErr w:type="spellEnd"/>
+      <w:proofErr w:type="gramEnd"/>
     </w:p>
     <w:p>
       <w:pPr>
@@ -1884,10 +3179,18 @@
         <w:t xml:space="preserve">: </w:t>
       </w:r>
       <w:proofErr w:type="spellStart"/>
-      <w:r>
-        <w:t>founding_user</w:t>
-      </w:r>
-      <w:proofErr w:type="spellEnd"/>
+      <w:proofErr w:type="gramStart"/>
+      <w:r>
+        <w:t>founding</w:t>
+      </w:r>
+      <w:r>
+        <w:t>U</w:t>
+      </w:r>
+      <w:r>
+        <w:t>ser</w:t>
+      </w:r>
+      <w:proofErr w:type="spellEnd"/>
+      <w:proofErr w:type="gramEnd"/>
     </w:p>
     <w:p>
       <w:pPr>
@@ -1909,10 +3212,15 @@
         <w:t xml:space="preserve">: </w:t>
       </w:r>
       <w:proofErr w:type="spellStart"/>
-      <w:r>
-        <w:t>user_email</w:t>
-      </w:r>
-      <w:proofErr w:type="spellEnd"/>
+      <w:proofErr w:type="gramStart"/>
+      <w:r>
+        <w:t>userE</w:t>
+      </w:r>
+      <w:r>
+        <w:t>mail</w:t>
+      </w:r>
+      <w:proofErr w:type="spellEnd"/>
+      <w:proofErr w:type="gramEnd"/>
     </w:p>
     <w:p>
       <w:pPr>
@@ -1932,10 +3240,15 @@
         <w:t xml:space="preserve">: </w:t>
       </w:r>
       <w:proofErr w:type="spellStart"/>
-      <w:r>
-        <w:t>user_password</w:t>
-      </w:r>
-      <w:proofErr w:type="spellEnd"/>
+      <w:proofErr w:type="gramStart"/>
+      <w:r>
+        <w:t>userP</w:t>
+      </w:r>
+      <w:r>
+        <w:t>assword</w:t>
+      </w:r>
+      <w:proofErr w:type="spellEnd"/>
+      <w:proofErr w:type="gramEnd"/>
     </w:p>
     <w:p>
       <w:pPr>
@@ -1960,7 +3273,13 @@
       </w:r>
       <w:proofErr w:type="spellStart"/>
       <w:r>
-        <w:t>deleted_user</w:t>
+        <w:t>deleted</w:t>
+      </w:r>
+      <w:r>
+        <w:t>U</w:t>
+      </w:r>
+      <w:r>
+        <w:t>ser</w:t>
       </w:r>
       <w:proofErr w:type="spellEnd"/>
     </w:p>
@@ -1990,7 +3309,10 @@
       </w:r>
       <w:proofErr w:type="spellStart"/>
       <w:r>
-        <w:t>deleted_password</w:t>
+        <w:t>deletedP</w:t>
+      </w:r>
+      <w:r>
+        <w:t>assword</w:t>
       </w:r>
       <w:proofErr w:type="spellEnd"/>
     </w:p>
@@ -2020,7 +3342,10 @@
       </w:r>
       <w:proofErr w:type="spellStart"/>
       <w:r>
-        <w:t>id_user</w:t>
+        <w:t>idU</w:t>
+      </w:r>
+      <w:r>
+        <w:t>ser</w:t>
       </w:r>
       <w:proofErr w:type="spellEnd"/>
     </w:p>
@@ -2047,7 +3372,19 @@
       </w:r>
       <w:proofErr w:type="spellStart"/>
       <w:r>
-        <w:t>user_old_password</w:t>
+        <w:t>user</w:t>
+      </w:r>
+      <w:r>
+        <w:t>O</w:t>
+      </w:r>
+      <w:r>
+        <w:t>ld</w:t>
+      </w:r>
+      <w:r>
+        <w:t>P</w:t>
+      </w:r>
+      <w:r>
+        <w:t>assword</w:t>
       </w:r>
       <w:proofErr w:type="spellEnd"/>
     </w:p>
@@ -2074,7 +3411,10 @@
       </w:r>
       <w:proofErr w:type="spellStart"/>
       <w:r>
-        <w:t>id_person</w:t>
+        <w:t>idP</w:t>
+      </w:r>
+      <w:r>
+        <w:t>erson</w:t>
       </w:r>
       <w:proofErr w:type="spellEnd"/>
     </w:p>
@@ -2090,10 +3430,230 @@
         <w:t xml:space="preserve">Variável $res: </w:t>
       </w:r>
       <w:proofErr w:type="spellStart"/>
-      <w:r>
-        <w:t>result_fetch_array</w:t>
-      </w:r>
-      <w:proofErr w:type="spellEnd"/>
+      <w:proofErr w:type="gramStart"/>
+      <w:r>
+        <w:t>resultF</w:t>
+      </w:r>
+      <w:r>
+        <w:t>etch</w:t>
+      </w:r>
+      <w:r>
+        <w:t>A</w:t>
+      </w:r>
+      <w:r>
+        <w:t>rray</w:t>
+      </w:r>
+      <w:proofErr w:type="spellEnd"/>
+      <w:proofErr w:type="gramEnd"/>
+    </w:p>
+    <w:p>
+      <w:pPr>
+        <w:pStyle w:val="PargrafodaLista"/>
+      </w:pPr>
+    </w:p>
+    <w:p>
+      <w:pPr>
+        <w:pStyle w:val="PargrafodaLista"/>
+        <w:numPr>
+          <w:ilvl w:val="0"/>
+          <w:numId w:val="14"/>
+        </w:numPr>
+        <w:spacing w:after="200" w:line="276" w:lineRule="auto"/>
+      </w:pPr>
+      <w:r>
+        <w:t>Funções:</w:t>
+      </w:r>
+    </w:p>
+    <w:p>
+      <w:pPr>
+        <w:pStyle w:val="PargrafodaLista"/>
+        <w:numPr>
+          <w:ilvl w:val="0"/>
+          <w:numId w:val="15"/>
+        </w:numPr>
+        <w:spacing w:after="200" w:line="276" w:lineRule="auto"/>
+      </w:pPr>
+      <w:proofErr w:type="spellStart"/>
+      <w:proofErr w:type="gramStart"/>
+      <w:r>
+        <w:t>salvaUsuario</w:t>
+      </w:r>
+      <w:proofErr w:type="spellEnd"/>
+      <w:proofErr w:type="gramEnd"/>
+      <w:r>
+        <w:t xml:space="preserve">: </w:t>
+      </w:r>
+      <w:proofErr w:type="spellStart"/>
+      <w:r>
+        <w:t>savesUserDao</w:t>
+      </w:r>
+      <w:proofErr w:type="spellEnd"/>
+    </w:p>
+    <w:p>
+      <w:pPr>
+        <w:pStyle w:val="PargrafodaLista"/>
+        <w:numPr>
+          <w:ilvl w:val="0"/>
+          <w:numId w:val="15"/>
+        </w:numPr>
+        <w:spacing w:after="200" w:line="276" w:lineRule="auto"/>
+        <w:rPr>
+          <w:rStyle w:val="hps"/>
+          <w:color w:val="000000" w:themeColor="text1"/>
+        </w:rPr>
+      </w:pPr>
+      <w:proofErr w:type="spellStart"/>
+      <w:proofErr w:type="gramStart"/>
+      <w:r>
+        <w:t>checaCadastroId</w:t>
+      </w:r>
+      <w:proofErr w:type="spellEnd"/>
+      <w:proofErr w:type="gramEnd"/>
+      <w:r>
+        <w:t xml:space="preserve">: </w:t>
+      </w:r>
+      <w:proofErr w:type="spellStart"/>
+      <w:r>
+        <w:rPr>
+          <w:color w:val="000000" w:themeColor="text1"/>
+        </w:rPr>
+        <w:t>checks</w:t>
+      </w:r>
+      <w:r>
+        <w:rPr>
+          <w:rStyle w:val="hps"/>
+          <w:rFonts w:cs="Arial"/>
+          <w:color w:val="000000" w:themeColor="text1"/>
+          <w:lang w:val="en"/>
+        </w:rPr>
+        <w:t>CadastreById</w:t>
+      </w:r>
+      <w:r>
+        <w:rPr>
+          <w:rStyle w:val="hps"/>
+          <w:rFonts w:cs="Arial"/>
+          <w:color w:val="000000" w:themeColor="text1"/>
+          <w:lang w:val="en"/>
+        </w:rPr>
+        <w:t>Dao</w:t>
+      </w:r>
+      <w:proofErr w:type="spellEnd"/>
+    </w:p>
+    <w:p>
+      <w:pPr>
+        <w:pStyle w:val="PargrafodaLista"/>
+        <w:numPr>
+          <w:ilvl w:val="0"/>
+          <w:numId w:val="15"/>
+        </w:numPr>
+        <w:spacing w:after="200" w:line="276" w:lineRule="auto"/>
+        <w:rPr>
+          <w:color w:val="000000" w:themeColor="text1"/>
+        </w:rPr>
+      </w:pPr>
+      <w:proofErr w:type="spellStart"/>
+      <w:proofErr w:type="gramStart"/>
+      <w:r>
+        <w:rPr>
+          <w:color w:val="000000" w:themeColor="text1"/>
+        </w:rPr>
+        <w:t>alterarCadastro</w:t>
+      </w:r>
+      <w:proofErr w:type="spellEnd"/>
+      <w:proofErr w:type="gramEnd"/>
+      <w:r>
+        <w:rPr>
+          <w:color w:val="000000" w:themeColor="text1"/>
+        </w:rPr>
+        <w:t xml:space="preserve">: </w:t>
+      </w:r>
+      <w:proofErr w:type="spellStart"/>
+      <w:r>
+        <w:rPr>
+          <w:color w:val="000000" w:themeColor="text1"/>
+        </w:rPr>
+        <w:t>changesCadastreDao</w:t>
+      </w:r>
+      <w:proofErr w:type="spellEnd"/>
+    </w:p>
+    <w:p>
+      <w:pPr>
+        <w:pStyle w:val="PargrafodaLista"/>
+        <w:numPr>
+          <w:ilvl w:val="0"/>
+          <w:numId w:val="15"/>
+        </w:numPr>
+        <w:spacing w:after="200" w:line="276" w:lineRule="auto"/>
+        <w:rPr>
+          <w:color w:val="000000" w:themeColor="text1"/>
+        </w:rPr>
+      </w:pPr>
+      <w:proofErr w:type="spellStart"/>
+      <w:proofErr w:type="gramStart"/>
+      <w:r>
+        <w:rPr>
+          <w:color w:val="000000" w:themeColor="text1"/>
+        </w:rPr>
+        <w:t>deletaCadastro</w:t>
+      </w:r>
+      <w:proofErr w:type="spellEnd"/>
+      <w:proofErr w:type="gramEnd"/>
+      <w:r>
+        <w:rPr>
+          <w:color w:val="000000" w:themeColor="text1"/>
+        </w:rPr>
+        <w:t xml:space="preserve">: </w:t>
+      </w:r>
+      <w:proofErr w:type="spellStart"/>
+      <w:r>
+        <w:rPr>
+          <w:color w:val="000000" w:themeColor="text1"/>
+        </w:rPr>
+        <w:t>deletesCadastreDao</w:t>
+      </w:r>
+      <w:proofErr w:type="spellEnd"/>
+    </w:p>
+    <w:p>
+      <w:pPr>
+        <w:pStyle w:val="PargrafodaLista"/>
+        <w:numPr>
+          <w:ilvl w:val="0"/>
+          <w:numId w:val="15"/>
+        </w:numPr>
+        <w:spacing w:after="200" w:line="276" w:lineRule="auto"/>
+        <w:rPr>
+          <w:color w:val="000000" w:themeColor="text1"/>
+        </w:rPr>
+      </w:pPr>
+      <w:proofErr w:type="spellStart"/>
+      <w:proofErr w:type="gramStart"/>
+      <w:r>
+        <w:rPr>
+          <w:color w:val="000000" w:themeColor="text1"/>
+        </w:rPr>
+        <w:t>pesquisaUsuario</w:t>
+      </w:r>
+      <w:proofErr w:type="spellEnd"/>
+      <w:proofErr w:type="gramEnd"/>
+      <w:r>
+        <w:rPr>
+          <w:color w:val="000000" w:themeColor="text1"/>
+        </w:rPr>
+        <w:t xml:space="preserve">: </w:t>
+      </w:r>
+      <w:proofErr w:type="spellStart"/>
+      <w:r>
+        <w:rPr>
+          <w:color w:val="000000" w:themeColor="text1"/>
+        </w:rPr>
+        <w:t>searchesUserDao</w:t>
+      </w:r>
+      <w:proofErr w:type="spellEnd"/>
+    </w:p>
+    <w:p>
+      <w:pPr>
+        <w:pStyle w:val="PargrafodaLista"/>
+      </w:pPr>
     </w:p>
     <w:p>
       <w:pPr>
@@ -2137,6 +3697,20 @@
         <w:t>.php</w:t>
       </w:r>
       <w:proofErr w:type="spellEnd"/>
+      <w:r>
+        <w:rPr>
+          <w:sz w:val="28"/>
+        </w:rPr>
+        <w:t xml:space="preserve">: </w:t>
+      </w:r>
+      <w:proofErr w:type="spellStart"/>
+      <w:r>
+        <w:rPr>
+          <w:sz w:val="28"/>
+        </w:rPr>
+        <w:t>AuthenticatesUser.PHP</w:t>
+      </w:r>
+      <w:proofErr w:type="spellEnd"/>
     </w:p>
     <w:p>
       <w:pPr>
@@ -2158,10 +3732,15 @@
         <w:t xml:space="preserve">: </w:t>
       </w:r>
       <w:proofErr w:type="spellStart"/>
-      <w:r>
-        <w:t>user_email</w:t>
-      </w:r>
-      <w:proofErr w:type="spellEnd"/>
+      <w:proofErr w:type="gramStart"/>
+      <w:r>
+        <w:t>userE</w:t>
+      </w:r>
+      <w:r>
+        <w:t>mail</w:t>
+      </w:r>
+      <w:proofErr w:type="spellEnd"/>
+      <w:proofErr w:type="gramEnd"/>
     </w:p>
     <w:p>
       <w:pPr>
@@ -2181,10 +3760,15 @@
         <w:t xml:space="preserve">: </w:t>
       </w:r>
       <w:proofErr w:type="spellStart"/>
-      <w:r>
-        <w:t>user_password</w:t>
-      </w:r>
-      <w:proofErr w:type="spellEnd"/>
+      <w:proofErr w:type="gramStart"/>
+      <w:r>
+        <w:t>userP</w:t>
+      </w:r>
+      <w:r>
+        <w:t>assword</w:t>
+      </w:r>
+      <w:proofErr w:type="spellEnd"/>
+      <w:proofErr w:type="gramEnd"/>
     </w:p>
     <w:p>
       <w:pPr>
@@ -2213,7 +3797,10 @@
       </w:r>
       <w:proofErr w:type="spellStart"/>
       <w:r>
-        <w:t>sql_command</w:t>
+        <w:t>sqlC</w:t>
+      </w:r>
+      <w:r>
+        <w:t>ommand</w:t>
       </w:r>
       <w:proofErr w:type="spellEnd"/>
     </w:p>
@@ -2235,9 +3822,14 @@
       <w:r>
         <w:t xml:space="preserve"> </w:t>
       </w:r>
-      <w:r>
-        <w:t>sql_command2</w:t>
-      </w:r>
+      <w:proofErr w:type="gramStart"/>
+      <w:r>
+        <w:t>sqlC</w:t>
+      </w:r>
+      <w:r>
+        <w:t>ommand2</w:t>
+      </w:r>
+      <w:proofErr w:type="gramEnd"/>
     </w:p>
     <w:p>
       <w:pPr>
@@ -2255,10 +3847,18 @@
         <w:t xml:space="preserve">Variável $usuário: </w:t>
       </w:r>
       <w:proofErr w:type="spellStart"/>
-      <w:r>
-        <w:t>user_name</w:t>
-      </w:r>
-      <w:proofErr w:type="spellEnd"/>
+      <w:proofErr w:type="gramStart"/>
+      <w:r>
+        <w:t>user</w:t>
+      </w:r>
+      <w:r>
+        <w:t>N</w:t>
+      </w:r>
+      <w:r>
+        <w:t>ame</w:t>
+      </w:r>
+      <w:proofErr w:type="spellEnd"/>
+      <w:proofErr w:type="gramEnd"/>
     </w:p>
     <w:p>
       <w:pPr>
@@ -2283,7 +3883,10 @@
       </w:r>
       <w:proofErr w:type="spellStart"/>
       <w:r>
-        <w:t>id_user</w:t>
+        <w:t>idU</w:t>
+      </w:r>
+      <w:r>
+        <w:t>ser</w:t>
       </w:r>
       <w:proofErr w:type="spellEnd"/>
     </w:p>
@@ -2345,28 +3948,41 @@
         </w:numPr>
         <w:rPr>
           <w:sz w:val="28"/>
-        </w:rPr>
-      </w:pPr>
-      <w:r>
-        <w:rPr>
-          <w:sz w:val="28"/>
-        </w:rPr>
-        <w:t xml:space="preserve">Classe: </w:t>
-      </w:r>
-      <w:proofErr w:type="gramStart"/>
-      <w:r>
-        <w:rPr>
-          <w:sz w:val="28"/>
-        </w:rPr>
-        <w:t>conexao_bc.</w:t>
-      </w:r>
-      <w:proofErr w:type="gramEnd"/>
-      <w:r>
-        <w:rPr>
-          <w:sz w:val="28"/>
-        </w:rPr>
-        <w:t>inc</w:t>
-      </w:r>
+          <w:lang w:val="en-US"/>
+        </w:rPr>
+      </w:pPr>
+      <w:proofErr w:type="spellStart"/>
+      <w:r>
+        <w:rPr>
+          <w:sz w:val="28"/>
+          <w:lang w:val="en-US"/>
+        </w:rPr>
+        <w:t>Classe</w:t>
+      </w:r>
+      <w:proofErr w:type="spellEnd"/>
+      <w:r>
+        <w:rPr>
+          <w:sz w:val="28"/>
+          <w:lang w:val="en-US"/>
+        </w:rPr>
+        <w:t>: conexao_bc.inc</w:t>
+      </w:r>
+      <w:r>
+        <w:rPr>
+          <w:sz w:val="28"/>
+          <w:lang w:val="en-US"/>
+        </w:rPr>
+        <w:t xml:space="preserve">: </w:t>
+      </w:r>
+      <w:proofErr w:type="spellStart"/>
+      <w:r>
+        <w:rPr>
+          <w:sz w:val="28"/>
+          <w:lang w:val="en-US"/>
+        </w:rPr>
+        <w:t>ConnectionDataBase.php</w:t>
+      </w:r>
+      <w:proofErr w:type="spellEnd"/>
     </w:p>
     <w:p>
       <w:pPr>
@@ -2391,10 +4007,15 @@
         <w:t xml:space="preserve">: </w:t>
       </w:r>
       <w:proofErr w:type="spellStart"/>
-      <w:r>
-        <w:t>establishes_connection</w:t>
-      </w:r>
-      <w:proofErr w:type="spellEnd"/>
+      <w:proofErr w:type="gramStart"/>
+      <w:r>
+        <w:t>establishesC</w:t>
+      </w:r>
+      <w:r>
+        <w:t>onnection</w:t>
+      </w:r>
+      <w:proofErr w:type="spellEnd"/>
+      <w:proofErr w:type="gramEnd"/>
     </w:p>
     <w:p>
       <w:pPr>
@@ -2411,10 +4032,12 @@
         <w:t>Variável $</w:t>
       </w:r>
       <w:proofErr w:type="spellStart"/>
+      <w:proofErr w:type="gramStart"/>
       <w:r>
         <w:t>dataBase</w:t>
       </w:r>
       <w:proofErr w:type="spellEnd"/>
+      <w:proofErr w:type="gramEnd"/>
       <w:r>
         <w:t xml:space="preserve">: </w:t>
       </w:r>
@@ -2464,7 +4087,6 @@
         <w:rPr>
           <w:sz w:val="28"/>
         </w:rPr>
-        <w:lastRenderedPageBreak/>
         <w:t xml:space="preserve">Classe: </w:t>
       </w:r>
       <w:proofErr w:type="spellStart"/>
@@ -2709,6 +4331,7 @@
         <w:rPr>
           <w:sz w:val="28"/>
         </w:rPr>
+        <w:lastRenderedPageBreak/>
         <w:t>server</w:t>
       </w:r>
       <w:proofErr w:type="gramEnd"/>
@@ -3832,7 +5455,6 @@
         <w:rPr>
           <w:sz w:val="28"/>
         </w:rPr>
-        <w:lastRenderedPageBreak/>
         <w:t>genero</w:t>
       </w:r>
       <w:proofErr w:type="spellEnd"/>
@@ -4293,6 +5915,7 @@
         <w:rPr>
           <w:sz w:val="28"/>
         </w:rPr>
+        <w:lastRenderedPageBreak/>
         <w:t>email</w:t>
       </w:r>
       <w:proofErr w:type="spellEnd"/>
@@ -4596,10 +6219,16 @@
         <w:rPr>
           <w:sz w:val="28"/>
         </w:rPr>
-        <w:t xml:space="preserve"> body</w:t>
-      </w:r>
-      <w:bookmarkStart w:id="0" w:name="_GoBack"/>
-      <w:bookmarkEnd w:id="0"/>
+        <w:t xml:space="preserve"> </w:t>
+      </w:r>
+      <w:proofErr w:type="spellStart"/>
+      <w:r>
+        <w:rPr>
+          <w:sz w:val="28"/>
+        </w:rPr>
+        <w:t>body</w:t>
+      </w:r>
+      <w:proofErr w:type="spellEnd"/>
     </w:p>
     <w:p>
       <w:pPr>
@@ -5334,7 +6963,6 @@
         <w:rPr>
           <w:sz w:val="24"/>
         </w:rPr>
-        <w:lastRenderedPageBreak/>
         <w:t>estado</w:t>
       </w:r>
       <w:proofErr w:type="gramEnd"/>
@@ -5710,6 +7338,7 @@
         <w:rPr>
           <w:sz w:val="28"/>
         </w:rPr>
+        <w:lastRenderedPageBreak/>
         <w:t xml:space="preserve">Classe: </w:t>
       </w:r>
       <w:proofErr w:type="spellStart"/>
@@ -6061,6 +7690,119 @@
     </w:lvl>
   </w:abstractNum>
   <w:abstractNum w:abstractNumId="1">
+    <w:nsid w:val="11023CA3"/>
+    <w:multiLevelType w:val="hybridMultilevel"/>
+    <w:tmpl w:val="DD385FD4"/>
+    <w:lvl w:ilvl="0" w:tplc="768C3F6A">
+      <w:start w:val="1"/>
+      <w:numFmt w:val="bullet"/>
+      <w:lvlText w:val=""/>
+      <w:lvlJc w:val="left"/>
+      <w:pPr>
+        <w:ind w:left="2160" w:hanging="360"/>
+      </w:pPr>
+      <w:rPr>
+        <w:rFonts w:ascii="Symbol" w:hAnsi="Symbol" w:hint="default"/>
+      </w:rPr>
+    </w:lvl>
+    <w:lvl w:ilvl="1" w:tplc="04160003" w:tentative="1">
+      <w:start w:val="1"/>
+      <w:numFmt w:val="bullet"/>
+      <w:lvlText w:val="o"/>
+      <w:lvlJc w:val="left"/>
+      <w:pPr>
+        <w:ind w:left="2880" w:hanging="360"/>
+      </w:pPr>
+      <w:rPr>
+        <w:rFonts w:ascii="Courier New" w:hAnsi="Courier New" w:cs="Courier New" w:hint="default"/>
+      </w:rPr>
+    </w:lvl>
+    <w:lvl w:ilvl="2" w:tplc="04160005" w:tentative="1">
+      <w:start w:val="1"/>
+      <w:numFmt w:val="bullet"/>
+      <w:lvlText w:val=""/>
+      <w:lvlJc w:val="left"/>
+      <w:pPr>
+        <w:ind w:left="3600" w:hanging="360"/>
+      </w:pPr>
+      <w:rPr>
+        <w:rFonts w:ascii="Wingdings" w:hAnsi="Wingdings" w:hint="default"/>
+      </w:rPr>
+    </w:lvl>
+    <w:lvl w:ilvl="3" w:tplc="04160001" w:tentative="1">
+      <w:start w:val="1"/>
+      <w:numFmt w:val="bullet"/>
+      <w:lvlText w:val=""/>
+      <w:lvlJc w:val="left"/>
+      <w:pPr>
+        <w:ind w:left="4320" w:hanging="360"/>
+      </w:pPr>
+      <w:rPr>
+        <w:rFonts w:ascii="Symbol" w:hAnsi="Symbol" w:hint="default"/>
+      </w:rPr>
+    </w:lvl>
+    <w:lvl w:ilvl="4" w:tplc="04160003" w:tentative="1">
+      <w:start w:val="1"/>
+      <w:numFmt w:val="bullet"/>
+      <w:lvlText w:val="o"/>
+      <w:lvlJc w:val="left"/>
+      <w:pPr>
+        <w:ind w:left="5040" w:hanging="360"/>
+      </w:pPr>
+      <w:rPr>
+        <w:rFonts w:ascii="Courier New" w:hAnsi="Courier New" w:cs="Courier New" w:hint="default"/>
+      </w:rPr>
+    </w:lvl>
+    <w:lvl w:ilvl="5" w:tplc="04160005" w:tentative="1">
+      <w:start w:val="1"/>
+      <w:numFmt w:val="bullet"/>
+      <w:lvlText w:val=""/>
+      <w:lvlJc w:val="left"/>
+      <w:pPr>
+        <w:ind w:left="5760" w:hanging="360"/>
+      </w:pPr>
+      <w:rPr>
+        <w:rFonts w:ascii="Wingdings" w:hAnsi="Wingdings" w:hint="default"/>
+      </w:rPr>
+    </w:lvl>
+    <w:lvl w:ilvl="6" w:tplc="04160001" w:tentative="1">
+      <w:start w:val="1"/>
+      <w:numFmt w:val="bullet"/>
+      <w:lvlText w:val=""/>
+      <w:lvlJc w:val="left"/>
+      <w:pPr>
+        <w:ind w:left="6480" w:hanging="360"/>
+      </w:pPr>
+      <w:rPr>
+        <w:rFonts w:ascii="Symbol" w:hAnsi="Symbol" w:hint="default"/>
+      </w:rPr>
+    </w:lvl>
+    <w:lvl w:ilvl="7" w:tplc="04160003" w:tentative="1">
+      <w:start w:val="1"/>
+      <w:numFmt w:val="bullet"/>
+      <w:lvlText w:val="o"/>
+      <w:lvlJc w:val="left"/>
+      <w:pPr>
+        <w:ind w:left="7200" w:hanging="360"/>
+      </w:pPr>
+      <w:rPr>
+        <w:rFonts w:ascii="Courier New" w:hAnsi="Courier New" w:cs="Courier New" w:hint="default"/>
+      </w:rPr>
+    </w:lvl>
+    <w:lvl w:ilvl="8" w:tplc="04160005" w:tentative="1">
+      <w:start w:val="1"/>
+      <w:numFmt w:val="bullet"/>
+      <w:lvlText w:val=""/>
+      <w:lvlJc w:val="left"/>
+      <w:pPr>
+        <w:ind w:left="7920" w:hanging="360"/>
+      </w:pPr>
+      <w:rPr>
+        <w:rFonts w:ascii="Wingdings" w:hAnsi="Wingdings" w:hint="default"/>
+      </w:rPr>
+    </w:lvl>
+  </w:abstractNum>
+  <w:abstractNum w:abstractNumId="2">
     <w:nsid w:val="142759F1"/>
     <w:multiLevelType w:val="hybridMultilevel"/>
     <w:tmpl w:val="E3F6DB10"/>
@@ -6173,7 +7915,7 @@
       </w:rPr>
     </w:lvl>
   </w:abstractNum>
-  <w:abstractNum w:abstractNumId="2">
+  <w:abstractNum w:abstractNumId="3">
     <w:nsid w:val="1B5F4F55"/>
     <w:multiLevelType w:val="hybridMultilevel"/>
     <w:tmpl w:val="4C663746"/>
@@ -6286,7 +8028,7 @@
       </w:rPr>
     </w:lvl>
   </w:abstractNum>
-  <w:abstractNum w:abstractNumId="3">
+  <w:abstractNum w:abstractNumId="4">
     <w:nsid w:val="1C1F7A94"/>
     <w:multiLevelType w:val="hybridMultilevel"/>
     <w:tmpl w:val="06B25780"/>
@@ -6400,7 +8142,7 @@
       </w:rPr>
     </w:lvl>
   </w:abstractNum>
-  <w:abstractNum w:abstractNumId="4">
+  <w:abstractNum w:abstractNumId="5">
     <w:nsid w:val="32762901"/>
     <w:multiLevelType w:val="hybridMultilevel"/>
     <w:tmpl w:val="72860A34"/>
@@ -6513,7 +8255,120 @@
       </w:rPr>
     </w:lvl>
   </w:abstractNum>
-  <w:abstractNum w:abstractNumId="5">
+  <w:abstractNum w:abstractNumId="6">
+    <w:nsid w:val="38210500"/>
+    <w:multiLevelType w:val="hybridMultilevel"/>
+    <w:tmpl w:val="F81AC72A"/>
+    <w:lvl w:ilvl="0" w:tplc="04160009">
+      <w:start w:val="1"/>
+      <w:numFmt w:val="bullet"/>
+      <w:lvlText w:val=""/>
+      <w:lvlJc w:val="left"/>
+      <w:pPr>
+        <w:ind w:left="2160" w:hanging="360"/>
+      </w:pPr>
+      <w:rPr>
+        <w:rFonts w:ascii="Wingdings" w:hAnsi="Wingdings" w:hint="default"/>
+      </w:rPr>
+    </w:lvl>
+    <w:lvl w:ilvl="1" w:tplc="04160003" w:tentative="1">
+      <w:start w:val="1"/>
+      <w:numFmt w:val="bullet"/>
+      <w:lvlText w:val="o"/>
+      <w:lvlJc w:val="left"/>
+      <w:pPr>
+        <w:ind w:left="2880" w:hanging="360"/>
+      </w:pPr>
+      <w:rPr>
+        <w:rFonts w:ascii="Courier New" w:hAnsi="Courier New" w:cs="Courier New" w:hint="default"/>
+      </w:rPr>
+    </w:lvl>
+    <w:lvl w:ilvl="2" w:tplc="04160005" w:tentative="1">
+      <w:start w:val="1"/>
+      <w:numFmt w:val="bullet"/>
+      <w:lvlText w:val=""/>
+      <w:lvlJc w:val="left"/>
+      <w:pPr>
+        <w:ind w:left="3600" w:hanging="360"/>
+      </w:pPr>
+      <w:rPr>
+        <w:rFonts w:ascii="Wingdings" w:hAnsi="Wingdings" w:hint="default"/>
+      </w:rPr>
+    </w:lvl>
+    <w:lvl w:ilvl="3" w:tplc="04160001" w:tentative="1">
+      <w:start w:val="1"/>
+      <w:numFmt w:val="bullet"/>
+      <w:lvlText w:val=""/>
+      <w:lvlJc w:val="left"/>
+      <w:pPr>
+        <w:ind w:left="4320" w:hanging="360"/>
+      </w:pPr>
+      <w:rPr>
+        <w:rFonts w:ascii="Symbol" w:hAnsi="Symbol" w:hint="default"/>
+      </w:rPr>
+    </w:lvl>
+    <w:lvl w:ilvl="4" w:tplc="04160003" w:tentative="1">
+      <w:start w:val="1"/>
+      <w:numFmt w:val="bullet"/>
+      <w:lvlText w:val="o"/>
+      <w:lvlJc w:val="left"/>
+      <w:pPr>
+        <w:ind w:left="5040" w:hanging="360"/>
+      </w:pPr>
+      <w:rPr>
+        <w:rFonts w:ascii="Courier New" w:hAnsi="Courier New" w:cs="Courier New" w:hint="default"/>
+      </w:rPr>
+    </w:lvl>
+    <w:lvl w:ilvl="5" w:tplc="04160005" w:tentative="1">
+      <w:start w:val="1"/>
+      <w:numFmt w:val="bullet"/>
+      <w:lvlText w:val=""/>
+      <w:lvlJc w:val="left"/>
+      <w:pPr>
+        <w:ind w:left="5760" w:hanging="360"/>
+      </w:pPr>
+      <w:rPr>
+        <w:rFonts w:ascii="Wingdings" w:hAnsi="Wingdings" w:hint="default"/>
+      </w:rPr>
+    </w:lvl>
+    <w:lvl w:ilvl="6" w:tplc="04160001" w:tentative="1">
+      <w:start w:val="1"/>
+      <w:numFmt w:val="bullet"/>
+      <w:lvlText w:val=""/>
+      <w:lvlJc w:val="left"/>
+      <w:pPr>
+        <w:ind w:left="6480" w:hanging="360"/>
+      </w:pPr>
+      <w:rPr>
+        <w:rFonts w:ascii="Symbol" w:hAnsi="Symbol" w:hint="default"/>
+      </w:rPr>
+    </w:lvl>
+    <w:lvl w:ilvl="7" w:tplc="04160003" w:tentative="1">
+      <w:start w:val="1"/>
+      <w:numFmt w:val="bullet"/>
+      <w:lvlText w:val="o"/>
+      <w:lvlJc w:val="left"/>
+      <w:pPr>
+        <w:ind w:left="7200" w:hanging="360"/>
+      </w:pPr>
+      <w:rPr>
+        <w:rFonts w:ascii="Courier New" w:hAnsi="Courier New" w:cs="Courier New" w:hint="default"/>
+      </w:rPr>
+    </w:lvl>
+    <w:lvl w:ilvl="8" w:tplc="04160005" w:tentative="1">
+      <w:start w:val="1"/>
+      <w:numFmt w:val="bullet"/>
+      <w:lvlText w:val=""/>
+      <w:lvlJc w:val="left"/>
+      <w:pPr>
+        <w:ind w:left="7920" w:hanging="360"/>
+      </w:pPr>
+      <w:rPr>
+        <w:rFonts w:ascii="Wingdings" w:hAnsi="Wingdings" w:hint="default"/>
+      </w:rPr>
+    </w:lvl>
+  </w:abstractNum>
+  <w:abstractNum w:abstractNumId="7">
     <w:nsid w:val="487577EB"/>
     <w:multiLevelType w:val="hybridMultilevel"/>
     <w:tmpl w:val="4E7C63CE"/>
@@ -6627,7 +8482,7 @@
       </w:rPr>
     </w:lvl>
   </w:abstractNum>
-  <w:abstractNum w:abstractNumId="6">
+  <w:abstractNum w:abstractNumId="8">
     <w:nsid w:val="50631F0B"/>
     <w:multiLevelType w:val="hybridMultilevel"/>
     <w:tmpl w:val="0DDADE78"/>
@@ -6741,7 +8596,7 @@
       </w:rPr>
     </w:lvl>
   </w:abstractNum>
-  <w:abstractNum w:abstractNumId="7">
+  <w:abstractNum w:abstractNumId="9">
     <w:nsid w:val="51597F82"/>
     <w:multiLevelType w:val="hybridMultilevel"/>
     <w:tmpl w:val="26643AB6"/>
@@ -6855,7 +8710,7 @@
       </w:rPr>
     </w:lvl>
   </w:abstractNum>
-  <w:abstractNum w:abstractNumId="8">
+  <w:abstractNum w:abstractNumId="10">
     <w:nsid w:val="5B0B7A15"/>
     <w:multiLevelType w:val="hybridMultilevel"/>
     <w:tmpl w:val="F0AED13E"/>
@@ -6968,7 +8823,120 @@
       </w:rPr>
     </w:lvl>
   </w:abstractNum>
-  <w:abstractNum w:abstractNumId="9">
+  <w:abstractNum w:abstractNumId="11">
+    <w:nsid w:val="624C4EFF"/>
+    <w:multiLevelType w:val="hybridMultilevel"/>
+    <w:tmpl w:val="90D47E8E"/>
+    <w:lvl w:ilvl="0" w:tplc="768C3F6A">
+      <w:start w:val="1"/>
+      <w:numFmt w:val="bullet"/>
+      <w:lvlText w:val=""/>
+      <w:lvlJc w:val="left"/>
+      <w:pPr>
+        <w:ind w:left="2880" w:hanging="360"/>
+      </w:pPr>
+      <w:rPr>
+        <w:rFonts w:ascii="Symbol" w:hAnsi="Symbol" w:hint="default"/>
+      </w:rPr>
+    </w:lvl>
+    <w:lvl w:ilvl="1" w:tplc="04160003" w:tentative="1">
+      <w:start w:val="1"/>
+      <w:numFmt w:val="bullet"/>
+      <w:lvlText w:val="o"/>
+      <w:lvlJc w:val="left"/>
+      <w:pPr>
+        <w:ind w:left="3600" w:hanging="360"/>
+      </w:pPr>
+      <w:rPr>
+        <w:rFonts w:ascii="Courier New" w:hAnsi="Courier New" w:cs="Courier New" w:hint="default"/>
+      </w:rPr>
+    </w:lvl>
+    <w:lvl w:ilvl="2" w:tplc="04160005" w:tentative="1">
+      <w:start w:val="1"/>
+      <w:numFmt w:val="bullet"/>
+      <w:lvlText w:val=""/>
+      <w:lvlJc w:val="left"/>
+      <w:pPr>
+        <w:ind w:left="4320" w:hanging="360"/>
+      </w:pPr>
+      <w:rPr>
+        <w:rFonts w:ascii="Wingdings" w:hAnsi="Wingdings" w:hint="default"/>
+      </w:rPr>
+    </w:lvl>
+    <w:lvl w:ilvl="3" w:tplc="04160001" w:tentative="1">
+      <w:start w:val="1"/>
+      <w:numFmt w:val="bullet"/>
+      <w:lvlText w:val=""/>
+      <w:lvlJc w:val="left"/>
+      <w:pPr>
+        <w:ind w:left="5040" w:hanging="360"/>
+      </w:pPr>
+      <w:rPr>
+        <w:rFonts w:ascii="Symbol" w:hAnsi="Symbol" w:hint="default"/>
+      </w:rPr>
+    </w:lvl>
+    <w:lvl w:ilvl="4" w:tplc="04160003" w:tentative="1">
+      <w:start w:val="1"/>
+      <w:numFmt w:val="bullet"/>
+      <w:lvlText w:val="o"/>
+      <w:lvlJc w:val="left"/>
+      <w:pPr>
+        <w:ind w:left="5760" w:hanging="360"/>
+      </w:pPr>
+      <w:rPr>
+        <w:rFonts w:ascii="Courier New" w:hAnsi="Courier New" w:cs="Courier New" w:hint="default"/>
+      </w:rPr>
+    </w:lvl>
+    <w:lvl w:ilvl="5" w:tplc="04160005" w:tentative="1">
+      <w:start w:val="1"/>
+      <w:numFmt w:val="bullet"/>
+      <w:lvlText w:val=""/>
+      <w:lvlJc w:val="left"/>
+      <w:pPr>
+        <w:ind w:left="6480" w:hanging="360"/>
+      </w:pPr>
+      <w:rPr>
+        <w:rFonts w:ascii="Wingdings" w:hAnsi="Wingdings" w:hint="default"/>
+      </w:rPr>
+    </w:lvl>
+    <w:lvl w:ilvl="6" w:tplc="04160001" w:tentative="1">
+      <w:start w:val="1"/>
+      <w:numFmt w:val="bullet"/>
+      <w:lvlText w:val=""/>
+      <w:lvlJc w:val="left"/>
+      <w:pPr>
+        <w:ind w:left="7200" w:hanging="360"/>
+      </w:pPr>
+      <w:rPr>
+        <w:rFonts w:ascii="Symbol" w:hAnsi="Symbol" w:hint="default"/>
+      </w:rPr>
+    </w:lvl>
+    <w:lvl w:ilvl="7" w:tplc="04160003" w:tentative="1">
+      <w:start w:val="1"/>
+      <w:numFmt w:val="bullet"/>
+      <w:lvlText w:val="o"/>
+      <w:lvlJc w:val="left"/>
+      <w:pPr>
+        <w:ind w:left="7920" w:hanging="360"/>
+      </w:pPr>
+      <w:rPr>
+        <w:rFonts w:ascii="Courier New" w:hAnsi="Courier New" w:cs="Courier New" w:hint="default"/>
+      </w:rPr>
+    </w:lvl>
+    <w:lvl w:ilvl="8" w:tplc="04160005" w:tentative="1">
+      <w:start w:val="1"/>
+      <w:numFmt w:val="bullet"/>
+      <w:lvlText w:val=""/>
+      <w:lvlJc w:val="left"/>
+      <w:pPr>
+        <w:ind w:left="8640" w:hanging="360"/>
+      </w:pPr>
+      <w:rPr>
+        <w:rFonts w:ascii="Wingdings" w:hAnsi="Wingdings" w:hint="default"/>
+      </w:rPr>
+    </w:lvl>
+  </w:abstractNum>
+  <w:abstractNum w:abstractNumId="12">
     <w:nsid w:val="627A223C"/>
     <w:multiLevelType w:val="hybridMultilevel"/>
     <w:tmpl w:val="3EC8E95C"/>
@@ -7081,7 +9049,7 @@
       </w:rPr>
     </w:lvl>
   </w:abstractNum>
-  <w:abstractNum w:abstractNumId="10">
+  <w:abstractNum w:abstractNumId="13">
     <w:nsid w:val="66341E17"/>
     <w:multiLevelType w:val="hybridMultilevel"/>
     <w:tmpl w:val="070E0250"/>
@@ -7194,7 +9162,120 @@
       </w:rPr>
     </w:lvl>
   </w:abstractNum>
-  <w:abstractNum w:abstractNumId="11">
+  <w:abstractNum w:abstractNumId="14">
+    <w:nsid w:val="6D731CB9"/>
+    <w:multiLevelType w:val="hybridMultilevel"/>
+    <w:tmpl w:val="5BAEAA9C"/>
+    <w:lvl w:ilvl="0" w:tplc="768C3F6A">
+      <w:start w:val="1"/>
+      <w:numFmt w:val="bullet"/>
+      <w:lvlText w:val=""/>
+      <w:lvlJc w:val="left"/>
+      <w:pPr>
+        <w:ind w:left="2136" w:hanging="360"/>
+      </w:pPr>
+      <w:rPr>
+        <w:rFonts w:ascii="Symbol" w:hAnsi="Symbol" w:hint="default"/>
+      </w:rPr>
+    </w:lvl>
+    <w:lvl w:ilvl="1" w:tplc="04160003" w:tentative="1">
+      <w:start w:val="1"/>
+      <w:numFmt w:val="bullet"/>
+      <w:lvlText w:val="o"/>
+      <w:lvlJc w:val="left"/>
+      <w:pPr>
+        <w:ind w:left="2856" w:hanging="360"/>
+      </w:pPr>
+      <w:rPr>
+        <w:rFonts w:ascii="Courier New" w:hAnsi="Courier New" w:cs="Courier New" w:hint="default"/>
+      </w:rPr>
+    </w:lvl>
+    <w:lvl w:ilvl="2" w:tplc="04160005" w:tentative="1">
+      <w:start w:val="1"/>
+      <w:numFmt w:val="bullet"/>
+      <w:lvlText w:val=""/>
+      <w:lvlJc w:val="left"/>
+      <w:pPr>
+        <w:ind w:left="3576" w:hanging="360"/>
+      </w:pPr>
+      <w:rPr>
+        <w:rFonts w:ascii="Wingdings" w:hAnsi="Wingdings" w:hint="default"/>
+      </w:rPr>
+    </w:lvl>
+    <w:lvl w:ilvl="3" w:tplc="04160001" w:tentative="1">
+      <w:start w:val="1"/>
+      <w:numFmt w:val="bullet"/>
+      <w:lvlText w:val=""/>
+      <w:lvlJc w:val="left"/>
+      <w:pPr>
+        <w:ind w:left="4296" w:hanging="360"/>
+      </w:pPr>
+      <w:rPr>
+        <w:rFonts w:ascii="Symbol" w:hAnsi="Symbol" w:hint="default"/>
+      </w:rPr>
+    </w:lvl>
+    <w:lvl w:ilvl="4" w:tplc="04160003" w:tentative="1">
+      <w:start w:val="1"/>
+      <w:numFmt w:val="bullet"/>
+      <w:lvlText w:val="o"/>
+      <w:lvlJc w:val="left"/>
+      <w:pPr>
+        <w:ind w:left="5016" w:hanging="360"/>
+      </w:pPr>
+      <w:rPr>
+        <w:rFonts w:ascii="Courier New" w:hAnsi="Courier New" w:cs="Courier New" w:hint="default"/>
+      </w:rPr>
+    </w:lvl>
+    <w:lvl w:ilvl="5" w:tplc="04160005" w:tentative="1">
+      <w:start w:val="1"/>
+      <w:numFmt w:val="bullet"/>
+      <w:lvlText w:val=""/>
+      <w:lvlJc w:val="left"/>
+      <w:pPr>
+        <w:ind w:left="5736" w:hanging="360"/>
+      </w:pPr>
+      <w:rPr>
+        <w:rFonts w:ascii="Wingdings" w:hAnsi="Wingdings" w:hint="default"/>
+      </w:rPr>
+    </w:lvl>
+    <w:lvl w:ilvl="6" w:tplc="04160001" w:tentative="1">
+      <w:start w:val="1"/>
+      <w:numFmt w:val="bullet"/>
+      <w:lvlText w:val=""/>
+      <w:lvlJc w:val="left"/>
+      <w:pPr>
+        <w:ind w:left="6456" w:hanging="360"/>
+      </w:pPr>
+      <w:rPr>
+        <w:rFonts w:ascii="Symbol" w:hAnsi="Symbol" w:hint="default"/>
+      </w:rPr>
+    </w:lvl>
+    <w:lvl w:ilvl="7" w:tplc="04160003" w:tentative="1">
+      <w:start w:val="1"/>
+      <w:numFmt w:val="bullet"/>
+      <w:lvlText w:val="o"/>
+      <w:lvlJc w:val="left"/>
+      <w:pPr>
+        <w:ind w:left="7176" w:hanging="360"/>
+      </w:pPr>
+      <w:rPr>
+        <w:rFonts w:ascii="Courier New" w:hAnsi="Courier New" w:cs="Courier New" w:hint="default"/>
+      </w:rPr>
+    </w:lvl>
+    <w:lvl w:ilvl="8" w:tplc="04160005" w:tentative="1">
+      <w:start w:val="1"/>
+      <w:numFmt w:val="bullet"/>
+      <w:lvlText w:val=""/>
+      <w:lvlJc w:val="left"/>
+      <w:pPr>
+        <w:ind w:left="7896" w:hanging="360"/>
+      </w:pPr>
+      <w:rPr>
+        <w:rFonts w:ascii="Wingdings" w:hAnsi="Wingdings" w:hint="default"/>
+      </w:rPr>
+    </w:lvl>
+  </w:abstractNum>
+  <w:abstractNum w:abstractNumId="15">
     <w:nsid w:val="70D1545B"/>
     <w:multiLevelType w:val="hybridMultilevel"/>
     <w:tmpl w:val="D8000702"/>
@@ -7307,7 +9388,120 @@
       </w:rPr>
     </w:lvl>
   </w:abstractNum>
-  <w:abstractNum w:abstractNumId="12">
+  <w:abstractNum w:abstractNumId="16">
+    <w:nsid w:val="76975FF0"/>
+    <w:multiLevelType w:val="hybridMultilevel"/>
+    <w:tmpl w:val="6792A626"/>
+    <w:lvl w:ilvl="0" w:tplc="04160009">
+      <w:start w:val="1"/>
+      <w:numFmt w:val="bullet"/>
+      <w:lvlText w:val=""/>
+      <w:lvlJc w:val="left"/>
+      <w:pPr>
+        <w:ind w:left="1440" w:hanging="360"/>
+      </w:pPr>
+      <w:rPr>
+        <w:rFonts w:ascii="Wingdings" w:hAnsi="Wingdings" w:hint="default"/>
+      </w:rPr>
+    </w:lvl>
+    <w:lvl w:ilvl="1" w:tplc="04160003" w:tentative="1">
+      <w:start w:val="1"/>
+      <w:numFmt w:val="bullet"/>
+      <w:lvlText w:val="o"/>
+      <w:lvlJc w:val="left"/>
+      <w:pPr>
+        <w:ind w:left="2160" w:hanging="360"/>
+      </w:pPr>
+      <w:rPr>
+        <w:rFonts w:ascii="Courier New" w:hAnsi="Courier New" w:cs="Courier New" w:hint="default"/>
+      </w:rPr>
+    </w:lvl>
+    <w:lvl w:ilvl="2" w:tplc="04160005" w:tentative="1">
+      <w:start w:val="1"/>
+      <w:numFmt w:val="bullet"/>
+      <w:lvlText w:val=""/>
+      <w:lvlJc w:val="left"/>
+      <w:pPr>
+        <w:ind w:left="2880" w:hanging="360"/>
+      </w:pPr>
+      <w:rPr>
+        <w:rFonts w:ascii="Wingdings" w:hAnsi="Wingdings" w:hint="default"/>
+      </w:rPr>
+    </w:lvl>
+    <w:lvl w:ilvl="3" w:tplc="04160001" w:tentative="1">
+      <w:start w:val="1"/>
+      <w:numFmt w:val="bullet"/>
+      <w:lvlText w:val=""/>
+      <w:lvlJc w:val="left"/>
+      <w:pPr>
+        <w:ind w:left="3600" w:hanging="360"/>
+      </w:pPr>
+      <w:rPr>
+        <w:rFonts w:ascii="Symbol" w:hAnsi="Symbol" w:hint="default"/>
+      </w:rPr>
+    </w:lvl>
+    <w:lvl w:ilvl="4" w:tplc="04160003" w:tentative="1">
+      <w:start w:val="1"/>
+      <w:numFmt w:val="bullet"/>
+      <w:lvlText w:val="o"/>
+      <w:lvlJc w:val="left"/>
+      <w:pPr>
+        <w:ind w:left="4320" w:hanging="360"/>
+      </w:pPr>
+      <w:rPr>
+        <w:rFonts w:ascii="Courier New" w:hAnsi="Courier New" w:cs="Courier New" w:hint="default"/>
+      </w:rPr>
+    </w:lvl>
+    <w:lvl w:ilvl="5" w:tplc="04160005" w:tentative="1">
+      <w:start w:val="1"/>
+      <w:numFmt w:val="bullet"/>
+      <w:lvlText w:val=""/>
+      <w:lvlJc w:val="left"/>
+      <w:pPr>
+        <w:ind w:left="5040" w:hanging="360"/>
+      </w:pPr>
+      <w:rPr>
+        <w:rFonts w:ascii="Wingdings" w:hAnsi="Wingdings" w:hint="default"/>
+      </w:rPr>
+    </w:lvl>
+    <w:lvl w:ilvl="6" w:tplc="04160001" w:tentative="1">
+      <w:start w:val="1"/>
+      <w:numFmt w:val="bullet"/>
+      <w:lvlText w:val=""/>
+      <w:lvlJc w:val="left"/>
+      <w:pPr>
+        <w:ind w:left="5760" w:hanging="360"/>
+      </w:pPr>
+      <w:rPr>
+        <w:rFonts w:ascii="Symbol" w:hAnsi="Symbol" w:hint="default"/>
+      </w:rPr>
+    </w:lvl>
+    <w:lvl w:ilvl="7" w:tplc="04160003" w:tentative="1">
+      <w:start w:val="1"/>
+      <w:numFmt w:val="bullet"/>
+      <w:lvlText w:val="o"/>
+      <w:lvlJc w:val="left"/>
+      <w:pPr>
+        <w:ind w:left="6480" w:hanging="360"/>
+      </w:pPr>
+      <w:rPr>
+        <w:rFonts w:ascii="Courier New" w:hAnsi="Courier New" w:cs="Courier New" w:hint="default"/>
+      </w:rPr>
+    </w:lvl>
+    <w:lvl w:ilvl="8" w:tplc="04160005" w:tentative="1">
+      <w:start w:val="1"/>
+      <w:numFmt w:val="bullet"/>
+      <w:lvlText w:val=""/>
+      <w:lvlJc w:val="left"/>
+      <w:pPr>
+        <w:ind w:left="7200" w:hanging="360"/>
+      </w:pPr>
+      <w:rPr>
+        <w:rFonts w:ascii="Wingdings" w:hAnsi="Wingdings" w:hint="default"/>
+      </w:rPr>
+    </w:lvl>
+  </w:abstractNum>
+  <w:abstractNum w:abstractNumId="17">
     <w:nsid w:val="7D870724"/>
     <w:multiLevelType w:val="hybridMultilevel"/>
     <w:tmpl w:val="46C69288"/>
@@ -7422,43 +9616,58 @@
     </w:lvl>
   </w:abstractNum>
   <w:num w:numId="1">
-    <w:abstractNumId w:val="5"/>
+    <w:abstractNumId w:val="7"/>
   </w:num>
   <w:num w:numId="2">
-    <w:abstractNumId w:val="7"/>
+    <w:abstractNumId w:val="9"/>
   </w:num>
   <w:num w:numId="3">
-    <w:abstractNumId w:val="12"/>
+    <w:abstractNumId w:val="17"/>
   </w:num>
   <w:num w:numId="4">
-    <w:abstractNumId w:val="6"/>
+    <w:abstractNumId w:val="8"/>
   </w:num>
   <w:num w:numId="5">
-    <w:abstractNumId w:val="3"/>
+    <w:abstractNumId w:val="4"/>
   </w:num>
   <w:num w:numId="6">
     <w:abstractNumId w:val="0"/>
   </w:num>
   <w:num w:numId="7">
-    <w:abstractNumId w:val="9"/>
+    <w:abstractNumId w:val="12"/>
   </w:num>
   <w:num w:numId="8">
-    <w:abstractNumId w:val="4"/>
+    <w:abstractNumId w:val="5"/>
   </w:num>
   <w:num w:numId="9">
+    <w:abstractNumId w:val="3"/>
+  </w:num>
+  <w:num w:numId="10">
+    <w:abstractNumId w:val="15"/>
+  </w:num>
+  <w:num w:numId="11">
+    <w:abstractNumId w:val="10"/>
+  </w:num>
+  <w:num w:numId="12">
+    <w:abstractNumId w:val="13"/>
+  </w:num>
+  <w:num w:numId="13">
     <w:abstractNumId w:val="2"/>
   </w:num>
-  <w:num w:numId="10">
+  <w:num w:numId="14">
+    <w:abstractNumId w:val="6"/>
+  </w:num>
+  <w:num w:numId="15">
     <w:abstractNumId w:val="11"/>
   </w:num>
-  <w:num w:numId="11">
-    <w:abstractNumId w:val="8"/>
+  <w:num w:numId="16">
+    <w:abstractNumId w:val="16"/>
   </w:num>
-  <w:num w:numId="12">
-    <w:abstractNumId w:val="10"/>
+  <w:num w:numId="17">
+    <w:abstractNumId w:val="1"/>
   </w:num>
-  <w:num w:numId="13">
-    <w:abstractNumId w:val="1"/>
+  <w:num w:numId="18">
+    <w:abstractNumId w:val="14"/>
   </w:num>
 </w:numbering>
 </file>

</xml_diff>